<commit_message>
Chapter 3 research, half done
</commit_message>
<xml_diff>
--- a/project.docx
+++ b/project.docx
@@ -121,7 +121,15 @@
     </w:p>
     <w:p>
       <w:r>
-        <w:t>It makes sense for me to use these coding technologies as these are the ones I’ve had the most experience with excluding react.js, I’ll need to do some research into this technology.</w:t>
+        <w:t xml:space="preserve">It makes sense for me to use these coding technologies as these are the </w:t>
+      </w:r>
+      <w:proofErr w:type="gramStart"/>
+      <w:r>
+        <w:t>ones</w:t>
+      </w:r>
+      <w:proofErr w:type="gramEnd"/>
+      <w:r>
+        <w:t xml:space="preserve"> I’ve had the most experience with excluding react.js, I’ll need to do some research into this technology.</w:t>
       </w:r>
     </w:p>
     <w:p>
@@ -158,7 +166,15 @@
         <w:t xml:space="preserve">for the same reasons </w:t>
       </w:r>
       <w:r>
-        <w:t xml:space="preserve">for my code language choices, as this is the software I have the most experience in for </w:t>
+        <w:t xml:space="preserve">for my code language choices, as this is the </w:t>
+      </w:r>
+      <w:proofErr w:type="gramStart"/>
+      <w:r>
+        <w:t>software</w:t>
+      </w:r>
+      <w:proofErr w:type="gramEnd"/>
+      <w:r>
+        <w:t xml:space="preserve"> I have the most experience in for </w:t>
       </w:r>
       <w:r>
         <w:t>producing UML.</w:t>
@@ -179,63 +195,63 @@
     </w:p>
     <w:p>
       <w:r>
+        <w:t xml:space="preserve">I have chosen extreme programming as the methodology ill be using due to </w:t>
+      </w:r>
+      <w:r>
+        <w:t>its focus on frequent releases in short development sprints that encourage change when needed.</w:t>
+      </w:r>
+      <w:r>
+        <w:t xml:space="preserve"> </w:t>
+      </w:r>
+      <w:r>
+        <w:t>Therefore,</w:t>
+      </w:r>
+      <w:r>
+        <w:t xml:space="preserve"> I can retroactively reflect on my work and </w:t>
+      </w:r>
+      <w:r>
+        <w:t xml:space="preserve">make </w:t>
+      </w:r>
+      <w:r>
+        <w:t xml:space="preserve">changes before moving onto the next section of the project. </w:t>
+      </w:r>
+    </w:p>
+    <w:p>
+      <w:r>
+        <w:t xml:space="preserve">Extreme programming also requires developers to plan and understand the customers user stories. This is also a benefit for me as I will start coding after I have created the </w:t>
+      </w:r>
+      <w:r>
+        <w:t>user stories and UML.</w:t>
+      </w:r>
+    </w:p>
+    <w:p>
+      <w:r>
+        <w:t>The practice of designing with simplicity in mind and testing your code often are practices that I believe will be a successful routine for me and the project.</w:t>
+      </w:r>
+    </w:p>
+    <w:p>
+      <w:r>
+        <w:t>You can read the detail in the article (LeanKit, 2019).</w:t>
+      </w:r>
+    </w:p>
+    <w:p>
+      <w:pPr>
+        <w:rPr>
+          <w:u w:val="single"/>
+        </w:rPr>
+      </w:pPr>
+    </w:p>
+    <w:p>
+      <w:pPr>
+        <w:rPr>
+          <w:u w:val="single"/>
+        </w:rPr>
+      </w:pPr>
+      <w:r>
+        <w:rPr>
+          <w:u w:val="single"/>
+        </w:rPr>
         <w:lastRenderedPageBreak/>
-        <w:t xml:space="preserve">I have chosen extreme programming as the methodology ill be using due to </w:t>
-      </w:r>
-      <w:r>
-        <w:t>its focus on frequent releases in short development sprints that encourage change when needed.</w:t>
-      </w:r>
-      <w:r>
-        <w:t xml:space="preserve"> </w:t>
-      </w:r>
-      <w:r>
-        <w:t>Therefore,</w:t>
-      </w:r>
-      <w:r>
-        <w:t xml:space="preserve"> I can retroactively reflect on my work and </w:t>
-      </w:r>
-      <w:r>
-        <w:t xml:space="preserve">make </w:t>
-      </w:r>
-      <w:r>
-        <w:t xml:space="preserve">changes before moving onto the next section of the project. </w:t>
-      </w:r>
-    </w:p>
-    <w:p>
-      <w:r>
-        <w:t xml:space="preserve">Extreme programming also requires developers to plan and understand the customers user stories. This is also a benefit for me as I will start coding after I have created the </w:t>
-      </w:r>
-      <w:r>
-        <w:t>user stories and UML.</w:t>
-      </w:r>
-    </w:p>
-    <w:p>
-      <w:r>
-        <w:t>The practice of designing with simplicity in mind and testing your code often are practices that I believe will be a successful routine for me and the project.</w:t>
-      </w:r>
-    </w:p>
-    <w:p>
-      <w:r>
-        <w:t>You can read the detail in the article (LeanKit, 2019).</w:t>
-      </w:r>
-    </w:p>
-    <w:p>
-      <w:pPr>
-        <w:rPr>
-          <w:u w:val="single"/>
-        </w:rPr>
-      </w:pPr>
-    </w:p>
-    <w:p>
-      <w:pPr>
-        <w:rPr>
-          <w:u w:val="single"/>
-        </w:rPr>
-      </w:pPr>
-      <w:r>
-        <w:rPr>
-          <w:u w:val="single"/>
-        </w:rPr>
         <w:t>Risks:</w:t>
       </w:r>
     </w:p>
@@ -325,16 +341,368 @@
       </w:r>
     </w:p>
     <w:p>
-      <w:proofErr w:type="spellStart"/>
+      <w:r>
+        <w:t>When I was asking the climbing walls around Bristol for their permission to use the membership cards they supply, one of the companies highlighted the existence of an existing app that provides the same functionality that I’m aiming to provide</w:t>
+      </w:r>
+      <w:r>
+        <w:t xml:space="preserve"> called “Stocard”.</w:t>
+      </w:r>
+      <w:r>
+        <w:t xml:space="preserve"> After finding “Stocard”</w:t>
+      </w:r>
+      <w:r>
+        <w:t xml:space="preserve"> I was suggested more apps that work the same from the play store.</w:t>
+      </w:r>
+      <w:r>
+        <w:t xml:space="preserve"> I think this would be a good reference point for the design of my app as I can highlight what </w:t>
+      </w:r>
+      <w:r>
+        <w:t>these apps</w:t>
+      </w:r>
+      <w:r>
+        <w:t xml:space="preserve"> do well and the areas I can improve or create if it’s lacking some functionality.</w:t>
+      </w:r>
+      <w:r>
+        <w:t xml:space="preserve"> </w:t>
+      </w:r>
+    </w:p>
+    <w:p>
       <w:r>
         <w:t>Stocard</w:t>
       </w:r>
-      <w:proofErr w:type="spellEnd"/>
-      <w:r>
-        <w:t xml:space="preserve"> - </w:t>
-      </w:r>
+      <w:r>
+        <w:t xml:space="preserve"> </w:t>
+      </w:r>
+      <w:r>
+        <w:t>Pros:</w:t>
+      </w:r>
+    </w:p>
+    <w:p>
+      <w:pPr>
+        <w:pStyle w:val="ListParagraph"/>
+        <w:numPr>
+          <w:ilvl w:val="0"/>
+          <w:numId w:val="2"/>
+        </w:numPr>
+      </w:pPr>
+      <w:r>
+        <w:t>UI is simple and easy to understand and use</w:t>
+      </w:r>
+    </w:p>
+    <w:p>
+      <w:pPr>
+        <w:pStyle w:val="ListParagraph"/>
+        <w:numPr>
+          <w:ilvl w:val="0"/>
+          <w:numId w:val="2"/>
+        </w:numPr>
+      </w:pPr>
+      <w:r>
+        <w:t>The app provides exclusive offers and coupons to its users</w:t>
+      </w:r>
+    </w:p>
+    <w:p>
+      <w:pPr>
+        <w:pStyle w:val="ListParagraph"/>
+        <w:numPr>
+          <w:ilvl w:val="0"/>
+          <w:numId w:val="2"/>
+        </w:numPr>
+      </w:pPr>
+      <w:r>
+        <w:t xml:space="preserve">Can store bank cards </w:t>
+      </w:r>
+    </w:p>
+    <w:p>
+      <w:pPr>
+        <w:pStyle w:val="ListParagraph"/>
+        <w:numPr>
+          <w:ilvl w:val="0"/>
+          <w:numId w:val="2"/>
+        </w:numPr>
+      </w:pPr>
+      <w:r>
+        <w:t>Uses fingerprint scans and code security</w:t>
+      </w:r>
+      <w:r>
+        <w:t>, can freeze cards</w:t>
+      </w:r>
+    </w:p>
+    <w:p>
+      <w:pPr>
+        <w:pStyle w:val="ListParagraph"/>
+        <w:numPr>
+          <w:ilvl w:val="0"/>
+          <w:numId w:val="2"/>
+        </w:numPr>
+      </w:pPr>
+      <w:r>
+        <w:t xml:space="preserve">The app works well on smartwatches </w:t>
+      </w:r>
+    </w:p>
+    <w:p>
+      <w:pPr>
+        <w:pStyle w:val="ListParagraph"/>
+        <w:numPr>
+          <w:ilvl w:val="0"/>
+          <w:numId w:val="2"/>
+        </w:numPr>
+      </w:pPr>
+      <w:r>
+        <w:t>Well reviewed, 4.8*/ 5* out of 500</w:t>
+      </w:r>
+      <w:r>
+        <w:t>k</w:t>
+      </w:r>
+      <w:r>
+        <w:t xml:space="preserve"> reviews, 10M+ downloads</w:t>
+      </w:r>
+      <w:r>
+        <w:t>,</w:t>
+      </w:r>
+      <w:r>
+        <w:t xml:space="preserve"> </w:t>
+      </w:r>
+      <w:r>
+        <w:t>implies very few bugs</w:t>
+      </w:r>
+      <w:r>
+        <w:t xml:space="preserve"> </w:t>
+      </w:r>
+    </w:p>
+    <w:p>
+      <w:r>
+        <w:t>Stocard Cons:</w:t>
+      </w:r>
+    </w:p>
+    <w:p>
+      <w:pPr>
+        <w:pStyle w:val="ListParagraph"/>
+        <w:numPr>
+          <w:ilvl w:val="0"/>
+          <w:numId w:val="3"/>
+        </w:numPr>
+      </w:pPr>
+      <w:r>
+        <w:t>Although the UI is simple, It’s a little bland</w:t>
+      </w:r>
+    </w:p>
+    <w:p>
+      <w:pPr>
+        <w:pStyle w:val="ListParagraph"/>
+        <w:numPr>
+          <w:ilvl w:val="0"/>
+          <w:numId w:val="3"/>
+        </w:numPr>
+      </w:pPr>
+      <w:r>
+        <w:t xml:space="preserve">Finite </w:t>
+      </w:r>
+      <w:r>
+        <w:t>number</w:t>
+      </w:r>
+      <w:r>
+        <w:t xml:space="preserve"> of free spots to use bank cards, pay needed </w:t>
+      </w:r>
+      <w:r>
+        <w:t>otherwise</w:t>
+      </w:r>
+      <w:r>
+        <w:t xml:space="preserve"> </w:t>
+      </w:r>
+    </w:p>
+    <w:p>
+      <w:r>
+        <w:t>Cards Pro:</w:t>
+      </w:r>
+    </w:p>
+    <w:p>
+      <w:pPr>
+        <w:pStyle w:val="ListParagraph"/>
+        <w:numPr>
+          <w:ilvl w:val="0"/>
+          <w:numId w:val="3"/>
+        </w:numPr>
+      </w:pPr>
+      <w:r>
+        <w:t>Prettier UI</w:t>
+      </w:r>
+    </w:p>
+    <w:p>
+      <w:pPr>
+        <w:pStyle w:val="ListParagraph"/>
+        <w:numPr>
+          <w:ilvl w:val="0"/>
+          <w:numId w:val="3"/>
+        </w:numPr>
+      </w:pPr>
+      <w:r>
+        <w:t>Has the option to open any card instantly from outside the app</w:t>
+      </w:r>
+    </w:p>
+    <w:p>
+      <w:pPr>
+        <w:pStyle w:val="ListParagraph"/>
+        <w:numPr>
+          <w:ilvl w:val="0"/>
+          <w:numId w:val="3"/>
+        </w:numPr>
+      </w:pPr>
+      <w:r>
+        <w:t>Offers same functionality and security as Stocard</w:t>
+      </w:r>
+    </w:p>
+    <w:p>
+      <w:pPr>
+        <w:pStyle w:val="ListParagraph"/>
+        <w:numPr>
+          <w:ilvl w:val="0"/>
+          <w:numId w:val="3"/>
+        </w:numPr>
+      </w:pPr>
+      <w:r>
+        <w:t>Well reviewed, 4.6*/5* out of 61k reviews, 1M+ downloads</w:t>
+      </w:r>
+    </w:p>
+    <w:p>
+      <w:r>
+        <w:t>VirtualCards:</w:t>
+      </w:r>
+    </w:p>
+    <w:p>
+      <w:pPr>
+        <w:pStyle w:val="ListParagraph"/>
+        <w:numPr>
+          <w:ilvl w:val="0"/>
+          <w:numId w:val="4"/>
+        </w:numPr>
+      </w:pPr>
+      <w:r>
+        <w:t>Can create an account to act as a card backup</w:t>
+      </w:r>
+    </w:p>
+    <w:p>
+      <w:pPr>
+        <w:pStyle w:val="ListParagraph"/>
+        <w:numPr>
+          <w:ilvl w:val="0"/>
+          <w:numId w:val="4"/>
+        </w:numPr>
+      </w:pPr>
+      <w:r>
+        <w:t>Can apply for new cards from select partners</w:t>
+      </w:r>
+    </w:p>
+    <w:p>
+      <w:pPr>
+        <w:pStyle w:val="ListParagraph"/>
+        <w:numPr>
+          <w:ilvl w:val="0"/>
+          <w:numId w:val="4"/>
+        </w:numPr>
+      </w:pPr>
+      <w:r>
+        <w:lastRenderedPageBreak/>
+        <w:t xml:space="preserve">Has a shopping list you can populate with desired items and </w:t>
+      </w:r>
+      <w:r>
+        <w:t xml:space="preserve">any </w:t>
+      </w:r>
+      <w:r>
+        <w:t xml:space="preserve">offers relating to those items are </w:t>
+      </w:r>
+      <w:proofErr w:type="gramStart"/>
+      <w:r>
+        <w:t>displ</w:t>
+      </w:r>
+      <w:r>
+        <w:t>ayed</w:t>
+      </w:r>
+      <w:proofErr w:type="gramEnd"/>
+    </w:p>
+    <w:p>
+      <w:pPr>
+        <w:pStyle w:val="ListParagraph"/>
+        <w:numPr>
+          <w:ilvl w:val="0"/>
+          <w:numId w:val="4"/>
+        </w:numPr>
+      </w:pPr>
+      <w:r>
+        <w:t>Users can use their voice to add items to the shopping list</w:t>
+      </w:r>
+    </w:p>
+    <w:p>
+      <w:pPr>
+        <w:pStyle w:val="ListParagraph"/>
+        <w:numPr>
+          <w:ilvl w:val="0"/>
+          <w:numId w:val="4"/>
+        </w:numPr>
+      </w:pPr>
+      <w:r>
+        <w:t>Well reviewed, 4.7*/5* out of 21k reviews, 500k+ downloads</w:t>
+      </w:r>
+    </w:p>
+    <w:p>
+      <w:r>
+        <w:t>VirtualCards Cons:</w:t>
+      </w:r>
+    </w:p>
+    <w:p>
+      <w:pPr>
+        <w:pStyle w:val="ListParagraph"/>
+        <w:numPr>
+          <w:ilvl w:val="0"/>
+          <w:numId w:val="6"/>
+        </w:numPr>
+      </w:pPr>
+      <w:r>
+        <w:t>Similar UI to Stocard</w:t>
+      </w:r>
+    </w:p>
+    <w:p>
+      <w:pPr>
+        <w:pStyle w:val="ListParagraph"/>
+        <w:numPr>
+          <w:ilvl w:val="0"/>
+          <w:numId w:val="6"/>
+        </w:numPr>
+      </w:pPr>
+      <w:r>
+        <w:t>Can’t be used on smartwatches</w:t>
+      </w:r>
+    </w:p>
+    <w:p>
+      <w:pPr>
+        <w:pStyle w:val="ListParagraph"/>
+        <w:numPr>
+          <w:ilvl w:val="0"/>
+          <w:numId w:val="6"/>
+        </w:numPr>
+      </w:pPr>
+      <w:r>
+        <w:t xml:space="preserve">Can’t be used with bank cards </w:t>
+      </w:r>
+    </w:p>
+    <w:p>
+      <w:r>
+        <w:t xml:space="preserve">From this research </w:t>
+      </w:r>
+    </w:p>
+    <w:p>
       <w:bookmarkStart w:id="0" w:name="_GoBack"/>
       <w:bookmarkEnd w:id="0"/>
+    </w:p>
+    <w:p>
+      <w:hyperlink r:id="rId8" w:history="1">
+        <w:r>
+          <w:rPr>
+            <w:rStyle w:val="Hyperlink"/>
+          </w:rPr>
+          <w:t>https://www.statista.com/statistics/515634/wearables-shipments-worldwide-by-vendor/</w:t>
+        </w:r>
+      </w:hyperlink>
     </w:p>
     <w:p>
       <w:pPr>
@@ -425,7 +793,7 @@
       <w:r>
         <w:t xml:space="preserve"> Available from: </w:t>
       </w:r>
-      <w:hyperlink r:id="rId8" w:history="1">
+      <w:hyperlink r:id="rId9" w:history="1">
         <w:r>
           <w:rPr>
             <w:rStyle w:val="Hyperlink"/>
@@ -438,7 +806,7 @@
       </w:r>
     </w:p>
     <w:sectPr>
-      <w:headerReference w:type="default" r:id="rId9"/>
+      <w:headerReference w:type="default" r:id="rId10"/>
       <w:pgSz w:w="11906" w:h="16838"/>
       <w:pgMar w:top="1440" w:right="1440" w:bottom="1440" w:left="1440" w:header="708" w:footer="708" w:gutter="0"/>
       <w:cols w:space="708"/>
@@ -536,6 +904,119 @@
 <file path=word/numbering.xml><?xml version="1.0" encoding="utf-8"?>
 <w:numbering xmlns:wpc="http://schemas.microsoft.com/office/word/2010/wordprocessingCanvas" xmlns:cx="http://schemas.microsoft.com/office/drawing/2014/chartex" xmlns:cx1="http://schemas.microsoft.com/office/drawing/2015/9/8/chartex" xmlns:cx2="http://schemas.microsoft.com/office/drawing/2015/10/21/chartex" xmlns:cx3="http://schemas.microsoft.com/office/drawing/2016/5/9/chartex" xmlns:cx4="http://schemas.microsoft.com/office/drawing/2016/5/10/chartex" xmlns:cx5="http://schemas.microsoft.com/office/drawing/2016/5/11/chartex" xmlns:cx6="http://schemas.microsoft.com/office/drawing/2016/5/12/chartex" xmlns:cx7="http://schemas.microsoft.com/office/drawing/2016/5/13/chartex" xmlns:cx8="http://schemas.microsoft.com/office/drawing/2016/5/14/chartex" xmlns:mc="http://schemas.openxmlformats.org/markup-compatibility/2006" xmlns:aink="http://schemas.microsoft.com/office/drawing/2016/ink" xmlns:am3d="http://schemas.microsoft.com/office/drawing/2017/model3d" xmlns:o="urn:schemas-microsoft-com:office:office" xmlns:r="http://schemas.openxmlformats.org/officeDocument/2006/relationships" xmlns:m="http://schemas.openxmlformats.org/officeDocument/2006/math" xmlns:v="urn:schemas-microsoft-com:vml" xmlns:wp14="http://schemas.microsoft.com/office/word/2010/wordprocessingDrawing" xmlns:wp="http://schemas.openxmlformats.org/drawingml/2006/wordprocessingDrawing" xmlns:w10="urn:schemas-microsoft-com:office:word" xmlns:w="http://schemas.openxmlformats.org/wordprocessingml/2006/main" xmlns:w14="http://schemas.microsoft.com/office/word/2010/wordml" xmlns:w15="http://schemas.microsoft.com/office/word/2012/wordml" xmlns:w16cid="http://schemas.microsoft.com/office/word/2016/wordml/cid" xmlns:w16se="http://schemas.microsoft.com/office/word/2015/wordml/symex" xmlns:wpg="http://schemas.microsoft.com/office/word/2010/wordprocessingGroup" xmlns:wpi="http://schemas.microsoft.com/office/word/2010/wordprocessingInk" xmlns:wne="http://schemas.microsoft.com/office/word/2006/wordml" xmlns:wps="http://schemas.microsoft.com/office/word/2010/wordprocessingShape" mc:Ignorable="w14 w15 w16se w16cid wp14">
   <w:abstractNum w:abstractNumId="0" w15:restartNumberingAfterBreak="0">
+    <w:nsid w:val="0C194B5B"/>
+    <w:multiLevelType w:val="hybridMultilevel"/>
+    <w:tmpl w:val="BD585B5A"/>
+    <w:lvl w:ilvl="0" w:tplc="08090001">
+      <w:start w:val="1"/>
+      <w:numFmt w:val="bullet"/>
+      <w:lvlText w:val=""/>
+      <w:lvlJc w:val="left"/>
+      <w:pPr>
+        <w:ind w:left="720" w:hanging="360"/>
+      </w:pPr>
+      <w:rPr>
+        <w:rFonts w:ascii="Symbol" w:hAnsi="Symbol" w:hint="default"/>
+      </w:rPr>
+    </w:lvl>
+    <w:lvl w:ilvl="1" w:tplc="08090003" w:tentative="1">
+      <w:start w:val="1"/>
+      <w:numFmt w:val="bullet"/>
+      <w:lvlText w:val="o"/>
+      <w:lvlJc w:val="left"/>
+      <w:pPr>
+        <w:ind w:left="1440" w:hanging="360"/>
+      </w:pPr>
+      <w:rPr>
+        <w:rFonts w:ascii="Courier New" w:hAnsi="Courier New" w:cs="Courier New" w:hint="default"/>
+      </w:rPr>
+    </w:lvl>
+    <w:lvl w:ilvl="2" w:tplc="08090005" w:tentative="1">
+      <w:start w:val="1"/>
+      <w:numFmt w:val="bullet"/>
+      <w:lvlText w:val=""/>
+      <w:lvlJc w:val="left"/>
+      <w:pPr>
+        <w:ind w:left="2160" w:hanging="360"/>
+      </w:pPr>
+      <w:rPr>
+        <w:rFonts w:ascii="Wingdings" w:hAnsi="Wingdings" w:hint="default"/>
+      </w:rPr>
+    </w:lvl>
+    <w:lvl w:ilvl="3" w:tplc="08090001" w:tentative="1">
+      <w:start w:val="1"/>
+      <w:numFmt w:val="bullet"/>
+      <w:lvlText w:val=""/>
+      <w:lvlJc w:val="left"/>
+      <w:pPr>
+        <w:ind w:left="2880" w:hanging="360"/>
+      </w:pPr>
+      <w:rPr>
+        <w:rFonts w:ascii="Symbol" w:hAnsi="Symbol" w:hint="default"/>
+      </w:rPr>
+    </w:lvl>
+    <w:lvl w:ilvl="4" w:tplc="08090003" w:tentative="1">
+      <w:start w:val="1"/>
+      <w:numFmt w:val="bullet"/>
+      <w:lvlText w:val="o"/>
+      <w:lvlJc w:val="left"/>
+      <w:pPr>
+        <w:ind w:left="3600" w:hanging="360"/>
+      </w:pPr>
+      <w:rPr>
+        <w:rFonts w:ascii="Courier New" w:hAnsi="Courier New" w:cs="Courier New" w:hint="default"/>
+      </w:rPr>
+    </w:lvl>
+    <w:lvl w:ilvl="5" w:tplc="08090005" w:tentative="1">
+      <w:start w:val="1"/>
+      <w:numFmt w:val="bullet"/>
+      <w:lvlText w:val=""/>
+      <w:lvlJc w:val="left"/>
+      <w:pPr>
+        <w:ind w:left="4320" w:hanging="360"/>
+      </w:pPr>
+      <w:rPr>
+        <w:rFonts w:ascii="Wingdings" w:hAnsi="Wingdings" w:hint="default"/>
+      </w:rPr>
+    </w:lvl>
+    <w:lvl w:ilvl="6" w:tplc="08090001" w:tentative="1">
+      <w:start w:val="1"/>
+      <w:numFmt w:val="bullet"/>
+      <w:lvlText w:val=""/>
+      <w:lvlJc w:val="left"/>
+      <w:pPr>
+        <w:ind w:left="5040" w:hanging="360"/>
+      </w:pPr>
+      <w:rPr>
+        <w:rFonts w:ascii="Symbol" w:hAnsi="Symbol" w:hint="default"/>
+      </w:rPr>
+    </w:lvl>
+    <w:lvl w:ilvl="7" w:tplc="08090003" w:tentative="1">
+      <w:start w:val="1"/>
+      <w:numFmt w:val="bullet"/>
+      <w:lvlText w:val="o"/>
+      <w:lvlJc w:val="left"/>
+      <w:pPr>
+        <w:ind w:left="5760" w:hanging="360"/>
+      </w:pPr>
+      <w:rPr>
+        <w:rFonts w:ascii="Courier New" w:hAnsi="Courier New" w:cs="Courier New" w:hint="default"/>
+      </w:rPr>
+    </w:lvl>
+    <w:lvl w:ilvl="8" w:tplc="08090005" w:tentative="1">
+      <w:start w:val="1"/>
+      <w:numFmt w:val="bullet"/>
+      <w:lvlText w:val=""/>
+      <w:lvlJc w:val="left"/>
+      <w:pPr>
+        <w:ind w:left="6480" w:hanging="360"/>
+      </w:pPr>
+      <w:rPr>
+        <w:rFonts w:ascii="Wingdings" w:hAnsi="Wingdings" w:hint="default"/>
+      </w:rPr>
+    </w:lvl>
+  </w:abstractNum>
+  <w:abstractNum w:abstractNumId="1" w15:restartNumberingAfterBreak="0">
     <w:nsid w:val="348C13E9"/>
     <w:multiLevelType w:val="hybridMultilevel"/>
     <w:tmpl w:val="3DFC3ED2"/>
@@ -624,7 +1105,474 @@
       </w:pPr>
     </w:lvl>
   </w:abstractNum>
+  <w:abstractNum w:abstractNumId="2" w15:restartNumberingAfterBreak="0">
+    <w:nsid w:val="51FC6A05"/>
+    <w:multiLevelType w:val="hybridMultilevel"/>
+    <w:tmpl w:val="F854716E"/>
+    <w:lvl w:ilvl="0" w:tplc="08090001">
+      <w:start w:val="1"/>
+      <w:numFmt w:val="bullet"/>
+      <w:lvlText w:val=""/>
+      <w:lvlJc w:val="left"/>
+      <w:pPr>
+        <w:ind w:left="720" w:hanging="360"/>
+      </w:pPr>
+      <w:rPr>
+        <w:rFonts w:ascii="Symbol" w:hAnsi="Symbol" w:hint="default"/>
+      </w:rPr>
+    </w:lvl>
+    <w:lvl w:ilvl="1" w:tplc="08090003" w:tentative="1">
+      <w:start w:val="1"/>
+      <w:numFmt w:val="bullet"/>
+      <w:lvlText w:val="o"/>
+      <w:lvlJc w:val="left"/>
+      <w:pPr>
+        <w:ind w:left="1440" w:hanging="360"/>
+      </w:pPr>
+      <w:rPr>
+        <w:rFonts w:ascii="Courier New" w:hAnsi="Courier New" w:cs="Courier New" w:hint="default"/>
+      </w:rPr>
+    </w:lvl>
+    <w:lvl w:ilvl="2" w:tplc="08090005" w:tentative="1">
+      <w:start w:val="1"/>
+      <w:numFmt w:val="bullet"/>
+      <w:lvlText w:val=""/>
+      <w:lvlJc w:val="left"/>
+      <w:pPr>
+        <w:ind w:left="2160" w:hanging="360"/>
+      </w:pPr>
+      <w:rPr>
+        <w:rFonts w:ascii="Wingdings" w:hAnsi="Wingdings" w:hint="default"/>
+      </w:rPr>
+    </w:lvl>
+    <w:lvl w:ilvl="3" w:tplc="08090001" w:tentative="1">
+      <w:start w:val="1"/>
+      <w:numFmt w:val="bullet"/>
+      <w:lvlText w:val=""/>
+      <w:lvlJc w:val="left"/>
+      <w:pPr>
+        <w:ind w:left="2880" w:hanging="360"/>
+      </w:pPr>
+      <w:rPr>
+        <w:rFonts w:ascii="Symbol" w:hAnsi="Symbol" w:hint="default"/>
+      </w:rPr>
+    </w:lvl>
+    <w:lvl w:ilvl="4" w:tplc="08090003" w:tentative="1">
+      <w:start w:val="1"/>
+      <w:numFmt w:val="bullet"/>
+      <w:lvlText w:val="o"/>
+      <w:lvlJc w:val="left"/>
+      <w:pPr>
+        <w:ind w:left="3600" w:hanging="360"/>
+      </w:pPr>
+      <w:rPr>
+        <w:rFonts w:ascii="Courier New" w:hAnsi="Courier New" w:cs="Courier New" w:hint="default"/>
+      </w:rPr>
+    </w:lvl>
+    <w:lvl w:ilvl="5" w:tplc="08090005" w:tentative="1">
+      <w:start w:val="1"/>
+      <w:numFmt w:val="bullet"/>
+      <w:lvlText w:val=""/>
+      <w:lvlJc w:val="left"/>
+      <w:pPr>
+        <w:ind w:left="4320" w:hanging="360"/>
+      </w:pPr>
+      <w:rPr>
+        <w:rFonts w:ascii="Wingdings" w:hAnsi="Wingdings" w:hint="default"/>
+      </w:rPr>
+    </w:lvl>
+    <w:lvl w:ilvl="6" w:tplc="08090001" w:tentative="1">
+      <w:start w:val="1"/>
+      <w:numFmt w:val="bullet"/>
+      <w:lvlText w:val=""/>
+      <w:lvlJc w:val="left"/>
+      <w:pPr>
+        <w:ind w:left="5040" w:hanging="360"/>
+      </w:pPr>
+      <w:rPr>
+        <w:rFonts w:ascii="Symbol" w:hAnsi="Symbol" w:hint="default"/>
+      </w:rPr>
+    </w:lvl>
+    <w:lvl w:ilvl="7" w:tplc="08090003" w:tentative="1">
+      <w:start w:val="1"/>
+      <w:numFmt w:val="bullet"/>
+      <w:lvlText w:val="o"/>
+      <w:lvlJc w:val="left"/>
+      <w:pPr>
+        <w:ind w:left="5760" w:hanging="360"/>
+      </w:pPr>
+      <w:rPr>
+        <w:rFonts w:ascii="Courier New" w:hAnsi="Courier New" w:cs="Courier New" w:hint="default"/>
+      </w:rPr>
+    </w:lvl>
+    <w:lvl w:ilvl="8" w:tplc="08090005" w:tentative="1">
+      <w:start w:val="1"/>
+      <w:numFmt w:val="bullet"/>
+      <w:lvlText w:val=""/>
+      <w:lvlJc w:val="left"/>
+      <w:pPr>
+        <w:ind w:left="6480" w:hanging="360"/>
+      </w:pPr>
+      <w:rPr>
+        <w:rFonts w:ascii="Wingdings" w:hAnsi="Wingdings" w:hint="default"/>
+      </w:rPr>
+    </w:lvl>
+  </w:abstractNum>
+  <w:abstractNum w:abstractNumId="3" w15:restartNumberingAfterBreak="0">
+    <w:nsid w:val="573A0252"/>
+    <w:multiLevelType w:val="hybridMultilevel"/>
+    <w:tmpl w:val="79E4919C"/>
+    <w:lvl w:ilvl="0" w:tplc="08090001">
+      <w:start w:val="1"/>
+      <w:numFmt w:val="bullet"/>
+      <w:lvlText w:val=""/>
+      <w:lvlJc w:val="left"/>
+      <w:pPr>
+        <w:ind w:left="1080" w:hanging="360"/>
+      </w:pPr>
+      <w:rPr>
+        <w:rFonts w:ascii="Symbol" w:hAnsi="Symbol" w:hint="default"/>
+      </w:rPr>
+    </w:lvl>
+    <w:lvl w:ilvl="1" w:tplc="08090003" w:tentative="1">
+      <w:start w:val="1"/>
+      <w:numFmt w:val="bullet"/>
+      <w:lvlText w:val="o"/>
+      <w:lvlJc w:val="left"/>
+      <w:pPr>
+        <w:ind w:left="1800" w:hanging="360"/>
+      </w:pPr>
+      <w:rPr>
+        <w:rFonts w:ascii="Courier New" w:hAnsi="Courier New" w:cs="Courier New" w:hint="default"/>
+      </w:rPr>
+    </w:lvl>
+    <w:lvl w:ilvl="2" w:tplc="08090005" w:tentative="1">
+      <w:start w:val="1"/>
+      <w:numFmt w:val="bullet"/>
+      <w:lvlText w:val=""/>
+      <w:lvlJc w:val="left"/>
+      <w:pPr>
+        <w:ind w:left="2520" w:hanging="360"/>
+      </w:pPr>
+      <w:rPr>
+        <w:rFonts w:ascii="Wingdings" w:hAnsi="Wingdings" w:hint="default"/>
+      </w:rPr>
+    </w:lvl>
+    <w:lvl w:ilvl="3" w:tplc="08090001" w:tentative="1">
+      <w:start w:val="1"/>
+      <w:numFmt w:val="bullet"/>
+      <w:lvlText w:val=""/>
+      <w:lvlJc w:val="left"/>
+      <w:pPr>
+        <w:ind w:left="3240" w:hanging="360"/>
+      </w:pPr>
+      <w:rPr>
+        <w:rFonts w:ascii="Symbol" w:hAnsi="Symbol" w:hint="default"/>
+      </w:rPr>
+    </w:lvl>
+    <w:lvl w:ilvl="4" w:tplc="08090003" w:tentative="1">
+      <w:start w:val="1"/>
+      <w:numFmt w:val="bullet"/>
+      <w:lvlText w:val="o"/>
+      <w:lvlJc w:val="left"/>
+      <w:pPr>
+        <w:ind w:left="3960" w:hanging="360"/>
+      </w:pPr>
+      <w:rPr>
+        <w:rFonts w:ascii="Courier New" w:hAnsi="Courier New" w:cs="Courier New" w:hint="default"/>
+      </w:rPr>
+    </w:lvl>
+    <w:lvl w:ilvl="5" w:tplc="08090005" w:tentative="1">
+      <w:start w:val="1"/>
+      <w:numFmt w:val="bullet"/>
+      <w:lvlText w:val=""/>
+      <w:lvlJc w:val="left"/>
+      <w:pPr>
+        <w:ind w:left="4680" w:hanging="360"/>
+      </w:pPr>
+      <w:rPr>
+        <w:rFonts w:ascii="Wingdings" w:hAnsi="Wingdings" w:hint="default"/>
+      </w:rPr>
+    </w:lvl>
+    <w:lvl w:ilvl="6" w:tplc="08090001" w:tentative="1">
+      <w:start w:val="1"/>
+      <w:numFmt w:val="bullet"/>
+      <w:lvlText w:val=""/>
+      <w:lvlJc w:val="left"/>
+      <w:pPr>
+        <w:ind w:left="5400" w:hanging="360"/>
+      </w:pPr>
+      <w:rPr>
+        <w:rFonts w:ascii="Symbol" w:hAnsi="Symbol" w:hint="default"/>
+      </w:rPr>
+    </w:lvl>
+    <w:lvl w:ilvl="7" w:tplc="08090003" w:tentative="1">
+      <w:start w:val="1"/>
+      <w:numFmt w:val="bullet"/>
+      <w:lvlText w:val="o"/>
+      <w:lvlJc w:val="left"/>
+      <w:pPr>
+        <w:ind w:left="6120" w:hanging="360"/>
+      </w:pPr>
+      <w:rPr>
+        <w:rFonts w:ascii="Courier New" w:hAnsi="Courier New" w:cs="Courier New" w:hint="default"/>
+      </w:rPr>
+    </w:lvl>
+    <w:lvl w:ilvl="8" w:tplc="08090005" w:tentative="1">
+      <w:start w:val="1"/>
+      <w:numFmt w:val="bullet"/>
+      <w:lvlText w:val=""/>
+      <w:lvlJc w:val="left"/>
+      <w:pPr>
+        <w:ind w:left="6840" w:hanging="360"/>
+      </w:pPr>
+      <w:rPr>
+        <w:rFonts w:ascii="Wingdings" w:hAnsi="Wingdings" w:hint="default"/>
+      </w:rPr>
+    </w:lvl>
+  </w:abstractNum>
+  <w:abstractNum w:abstractNumId="4" w15:restartNumberingAfterBreak="0">
+    <w:nsid w:val="5F7B456E"/>
+    <w:multiLevelType w:val="hybridMultilevel"/>
+    <w:tmpl w:val="B7526002"/>
+    <w:lvl w:ilvl="0" w:tplc="08090001">
+      <w:start w:val="1"/>
+      <w:numFmt w:val="bullet"/>
+      <w:lvlText w:val=""/>
+      <w:lvlJc w:val="left"/>
+      <w:pPr>
+        <w:ind w:left="720" w:hanging="360"/>
+      </w:pPr>
+      <w:rPr>
+        <w:rFonts w:ascii="Symbol" w:hAnsi="Symbol" w:hint="default"/>
+      </w:rPr>
+    </w:lvl>
+    <w:lvl w:ilvl="1" w:tplc="08090003" w:tentative="1">
+      <w:start w:val="1"/>
+      <w:numFmt w:val="bullet"/>
+      <w:lvlText w:val="o"/>
+      <w:lvlJc w:val="left"/>
+      <w:pPr>
+        <w:ind w:left="1440" w:hanging="360"/>
+      </w:pPr>
+      <w:rPr>
+        <w:rFonts w:ascii="Courier New" w:hAnsi="Courier New" w:cs="Courier New" w:hint="default"/>
+      </w:rPr>
+    </w:lvl>
+    <w:lvl w:ilvl="2" w:tplc="08090005" w:tentative="1">
+      <w:start w:val="1"/>
+      <w:numFmt w:val="bullet"/>
+      <w:lvlText w:val=""/>
+      <w:lvlJc w:val="left"/>
+      <w:pPr>
+        <w:ind w:left="2160" w:hanging="360"/>
+      </w:pPr>
+      <w:rPr>
+        <w:rFonts w:ascii="Wingdings" w:hAnsi="Wingdings" w:hint="default"/>
+      </w:rPr>
+    </w:lvl>
+    <w:lvl w:ilvl="3" w:tplc="08090001" w:tentative="1">
+      <w:start w:val="1"/>
+      <w:numFmt w:val="bullet"/>
+      <w:lvlText w:val=""/>
+      <w:lvlJc w:val="left"/>
+      <w:pPr>
+        <w:ind w:left="2880" w:hanging="360"/>
+      </w:pPr>
+      <w:rPr>
+        <w:rFonts w:ascii="Symbol" w:hAnsi="Symbol" w:hint="default"/>
+      </w:rPr>
+    </w:lvl>
+    <w:lvl w:ilvl="4" w:tplc="08090003" w:tentative="1">
+      <w:start w:val="1"/>
+      <w:numFmt w:val="bullet"/>
+      <w:lvlText w:val="o"/>
+      <w:lvlJc w:val="left"/>
+      <w:pPr>
+        <w:ind w:left="3600" w:hanging="360"/>
+      </w:pPr>
+      <w:rPr>
+        <w:rFonts w:ascii="Courier New" w:hAnsi="Courier New" w:cs="Courier New" w:hint="default"/>
+      </w:rPr>
+    </w:lvl>
+    <w:lvl w:ilvl="5" w:tplc="08090005" w:tentative="1">
+      <w:start w:val="1"/>
+      <w:numFmt w:val="bullet"/>
+      <w:lvlText w:val=""/>
+      <w:lvlJc w:val="left"/>
+      <w:pPr>
+        <w:ind w:left="4320" w:hanging="360"/>
+      </w:pPr>
+      <w:rPr>
+        <w:rFonts w:ascii="Wingdings" w:hAnsi="Wingdings" w:hint="default"/>
+      </w:rPr>
+    </w:lvl>
+    <w:lvl w:ilvl="6" w:tplc="08090001" w:tentative="1">
+      <w:start w:val="1"/>
+      <w:numFmt w:val="bullet"/>
+      <w:lvlText w:val=""/>
+      <w:lvlJc w:val="left"/>
+      <w:pPr>
+        <w:ind w:left="5040" w:hanging="360"/>
+      </w:pPr>
+      <w:rPr>
+        <w:rFonts w:ascii="Symbol" w:hAnsi="Symbol" w:hint="default"/>
+      </w:rPr>
+    </w:lvl>
+    <w:lvl w:ilvl="7" w:tplc="08090003" w:tentative="1">
+      <w:start w:val="1"/>
+      <w:numFmt w:val="bullet"/>
+      <w:lvlText w:val="o"/>
+      <w:lvlJc w:val="left"/>
+      <w:pPr>
+        <w:ind w:left="5760" w:hanging="360"/>
+      </w:pPr>
+      <w:rPr>
+        <w:rFonts w:ascii="Courier New" w:hAnsi="Courier New" w:cs="Courier New" w:hint="default"/>
+      </w:rPr>
+    </w:lvl>
+    <w:lvl w:ilvl="8" w:tplc="08090005" w:tentative="1">
+      <w:start w:val="1"/>
+      <w:numFmt w:val="bullet"/>
+      <w:lvlText w:val=""/>
+      <w:lvlJc w:val="left"/>
+      <w:pPr>
+        <w:ind w:left="6480" w:hanging="360"/>
+      </w:pPr>
+      <w:rPr>
+        <w:rFonts w:ascii="Wingdings" w:hAnsi="Wingdings" w:hint="default"/>
+      </w:rPr>
+    </w:lvl>
+  </w:abstractNum>
+  <w:abstractNum w:abstractNumId="5" w15:restartNumberingAfterBreak="0">
+    <w:nsid w:val="626F0BF7"/>
+    <w:multiLevelType w:val="hybridMultilevel"/>
+    <w:tmpl w:val="7A082512"/>
+    <w:lvl w:ilvl="0" w:tplc="08090001">
+      <w:start w:val="1"/>
+      <w:numFmt w:val="bullet"/>
+      <w:lvlText w:val=""/>
+      <w:lvlJc w:val="left"/>
+      <w:pPr>
+        <w:ind w:left="768" w:hanging="360"/>
+      </w:pPr>
+      <w:rPr>
+        <w:rFonts w:ascii="Symbol" w:hAnsi="Symbol" w:hint="default"/>
+      </w:rPr>
+    </w:lvl>
+    <w:lvl w:ilvl="1" w:tplc="08090003" w:tentative="1">
+      <w:start w:val="1"/>
+      <w:numFmt w:val="bullet"/>
+      <w:lvlText w:val="o"/>
+      <w:lvlJc w:val="left"/>
+      <w:pPr>
+        <w:ind w:left="1488" w:hanging="360"/>
+      </w:pPr>
+      <w:rPr>
+        <w:rFonts w:ascii="Courier New" w:hAnsi="Courier New" w:cs="Courier New" w:hint="default"/>
+      </w:rPr>
+    </w:lvl>
+    <w:lvl w:ilvl="2" w:tplc="08090005" w:tentative="1">
+      <w:start w:val="1"/>
+      <w:numFmt w:val="bullet"/>
+      <w:lvlText w:val=""/>
+      <w:lvlJc w:val="left"/>
+      <w:pPr>
+        <w:ind w:left="2208" w:hanging="360"/>
+      </w:pPr>
+      <w:rPr>
+        <w:rFonts w:ascii="Wingdings" w:hAnsi="Wingdings" w:hint="default"/>
+      </w:rPr>
+    </w:lvl>
+    <w:lvl w:ilvl="3" w:tplc="08090001" w:tentative="1">
+      <w:start w:val="1"/>
+      <w:numFmt w:val="bullet"/>
+      <w:lvlText w:val=""/>
+      <w:lvlJc w:val="left"/>
+      <w:pPr>
+        <w:ind w:left="2928" w:hanging="360"/>
+      </w:pPr>
+      <w:rPr>
+        <w:rFonts w:ascii="Symbol" w:hAnsi="Symbol" w:hint="default"/>
+      </w:rPr>
+    </w:lvl>
+    <w:lvl w:ilvl="4" w:tplc="08090003" w:tentative="1">
+      <w:start w:val="1"/>
+      <w:numFmt w:val="bullet"/>
+      <w:lvlText w:val="o"/>
+      <w:lvlJc w:val="left"/>
+      <w:pPr>
+        <w:ind w:left="3648" w:hanging="360"/>
+      </w:pPr>
+      <w:rPr>
+        <w:rFonts w:ascii="Courier New" w:hAnsi="Courier New" w:cs="Courier New" w:hint="default"/>
+      </w:rPr>
+    </w:lvl>
+    <w:lvl w:ilvl="5" w:tplc="08090005" w:tentative="1">
+      <w:start w:val="1"/>
+      <w:numFmt w:val="bullet"/>
+      <w:lvlText w:val=""/>
+      <w:lvlJc w:val="left"/>
+      <w:pPr>
+        <w:ind w:left="4368" w:hanging="360"/>
+      </w:pPr>
+      <w:rPr>
+        <w:rFonts w:ascii="Wingdings" w:hAnsi="Wingdings" w:hint="default"/>
+      </w:rPr>
+    </w:lvl>
+    <w:lvl w:ilvl="6" w:tplc="08090001" w:tentative="1">
+      <w:start w:val="1"/>
+      <w:numFmt w:val="bullet"/>
+      <w:lvlText w:val=""/>
+      <w:lvlJc w:val="left"/>
+      <w:pPr>
+        <w:ind w:left="5088" w:hanging="360"/>
+      </w:pPr>
+      <w:rPr>
+        <w:rFonts w:ascii="Symbol" w:hAnsi="Symbol" w:hint="default"/>
+      </w:rPr>
+    </w:lvl>
+    <w:lvl w:ilvl="7" w:tplc="08090003" w:tentative="1">
+      <w:start w:val="1"/>
+      <w:numFmt w:val="bullet"/>
+      <w:lvlText w:val="o"/>
+      <w:lvlJc w:val="left"/>
+      <w:pPr>
+        <w:ind w:left="5808" w:hanging="360"/>
+      </w:pPr>
+      <w:rPr>
+        <w:rFonts w:ascii="Courier New" w:hAnsi="Courier New" w:cs="Courier New" w:hint="default"/>
+      </w:rPr>
+    </w:lvl>
+    <w:lvl w:ilvl="8" w:tplc="08090005" w:tentative="1">
+      <w:start w:val="1"/>
+      <w:numFmt w:val="bullet"/>
+      <w:lvlText w:val=""/>
+      <w:lvlJc w:val="left"/>
+      <w:pPr>
+        <w:ind w:left="6528" w:hanging="360"/>
+      </w:pPr>
+      <w:rPr>
+        <w:rFonts w:ascii="Wingdings" w:hAnsi="Wingdings" w:hint="default"/>
+      </w:rPr>
+    </w:lvl>
+  </w:abstractNum>
   <w:num w:numId="1">
+    <w:abstractNumId w:val="1"/>
+  </w:num>
+  <w:num w:numId="2">
+    <w:abstractNumId w:val="5"/>
+  </w:num>
+  <w:num w:numId="3">
+    <w:abstractNumId w:val="2"/>
+  </w:num>
+  <w:num w:numId="4">
+    <w:abstractNumId w:val="4"/>
+  </w:num>
+  <w:num w:numId="5">
+    <w:abstractNumId w:val="3"/>
+  </w:num>
+  <w:num w:numId="6">
     <w:abstractNumId w:val="0"/>
   </w:num>
 </w:numbering>

</xml_diff>

<commit_message>
work added to research section#
</commit_message>
<xml_diff>
--- a/project.docx
+++ b/project.docx
@@ -512,6 +512,11 @@
       </w:r>
     </w:p>
     <w:p>
+      <w:pPr>
+        <w:pStyle w:val="ListParagraph"/>
+      </w:pPr>
+    </w:p>
+    <w:p>
       <w:r>
         <w:t>Cards Pro:</w:t>
       </w:r>
@@ -565,8 +570,21 @@
       </w:r>
     </w:p>
     <w:p>
-      <w:r>
-        <w:t>VirtualCards:</w:t>
+      <w:pPr>
+        <w:pStyle w:val="ListParagraph"/>
+      </w:pPr>
+    </w:p>
+    <w:p/>
+    <w:p>
+      <w:r>
+        <w:lastRenderedPageBreak/>
+        <w:t>VirtualCards</w:t>
+      </w:r>
+      <w:r>
+        <w:t xml:space="preserve"> Pros</w:t>
+      </w:r>
+      <w:r>
+        <w:t>:</w:t>
       </w:r>
     </w:p>
     <w:p>
@@ -602,23 +620,20 @@
         </w:numPr>
       </w:pPr>
       <w:r>
-        <w:lastRenderedPageBreak/>
-        <w:t xml:space="preserve">Has a shopping list you can populate with desired items and </w:t>
+        <w:t>Contains</w:t>
+      </w:r>
+      <w:r>
+        <w:t xml:space="preserve"> a shopping list you can populate with desired items and </w:t>
       </w:r>
       <w:r>
         <w:t xml:space="preserve">any </w:t>
       </w:r>
       <w:r>
-        <w:t xml:space="preserve">offers relating to those items are </w:t>
-      </w:r>
-      <w:proofErr w:type="gramStart"/>
-      <w:r>
-        <w:t>displ</w:t>
+        <w:t>offers relating to those items are displ</w:t>
       </w:r>
       <w:r>
         <w:t>ayed</w:t>
       </w:r>
-      <w:proofErr w:type="gramEnd"/>
     </w:p>
     <w:p>
       <w:pPr>
@@ -689,11 +704,71 @@
       <w:r>
         <w:t xml:space="preserve">From this research </w:t>
       </w:r>
-    </w:p>
-    <w:p>
+      <w:r>
+        <w:t>I’ve</w:t>
+      </w:r>
+      <w:r>
+        <w:t xml:space="preserve"> gain</w:t>
+      </w:r>
+      <w:r>
+        <w:t>ed</w:t>
+      </w:r>
+      <w:r>
+        <w:t xml:space="preserve"> </w:t>
+      </w:r>
+      <w:r>
+        <w:t>a solid perspective on the market for these types of apps. With combined downloads of 11M+ there is definitely a demand for this type of service.</w:t>
+      </w:r>
+      <w:r>
+        <w:t xml:space="preserve"> It also seems users are more interested in the </w:t>
+      </w:r>
+      <w:r>
+        <w:t>app’s</w:t>
+      </w:r>
+      <w:r>
+        <w:t xml:space="preserve"> functionality over its presentation</w:t>
+      </w:r>
+      <w:r>
+        <w:t xml:space="preserve"> with these types of services</w:t>
+      </w:r>
+      <w:r>
+        <w:t>, I feel this is true as the reviews are exceptionally high for the apps which have bland UI experiences.</w:t>
+      </w:r>
+      <w:r>
+        <w:t xml:space="preserve"> </w:t>
+      </w:r>
+      <w:r>
+        <w:t xml:space="preserve">This gives me a lot of freedom </w:t>
+      </w:r>
+      <w:r>
+        <w:t xml:space="preserve">with the UI as the example set from these apps is relatively low.  </w:t>
+      </w:r>
       <w:bookmarkStart w:id="0" w:name="_GoBack"/>
       <w:bookmarkEnd w:id="0"/>
     </w:p>
+    <w:p>
+      <w:r>
+        <w:t>Along with some ideas to investigate.</w:t>
+      </w:r>
+      <w:r>
+        <w:t xml:space="preserve"> </w:t>
+      </w:r>
+    </w:p>
+    <w:p/>
+    <w:p>
+      <w:r>
+        <w:t>S</w:t>
+      </w:r>
+      <w:r>
+        <w:t>martwatches</w:t>
+      </w:r>
+    </w:p>
+    <w:p>
+      <w:r>
+        <w:t xml:space="preserve">Bank card option </w:t>
+      </w:r>
+    </w:p>
+    <w:p/>
     <w:p>
       <w:hyperlink r:id="rId8" w:history="1">
         <w:r>

</xml_diff>

<commit_message>
more additions to chapter 3
</commit_message>
<xml_diff>
--- a/project.docx
+++ b/project.docx
@@ -7,7 +7,15 @@
         <w:jc w:val="center"/>
       </w:pPr>
       <w:r>
-        <w:t>Project title: “MembaShip”</w:t>
+        <w:t>Project title: “</w:t>
+      </w:r>
+      <w:proofErr w:type="spellStart"/>
+      <w:r>
+        <w:t>MembaShip</w:t>
+      </w:r>
+      <w:proofErr w:type="spellEnd"/>
+      <w:r>
+        <w:t>”</w:t>
       </w:r>
     </w:p>
     <w:p/>
@@ -123,11 +131,9 @@
       <w:r>
         <w:t xml:space="preserve">It makes sense for me to use these coding technologies as these are the </w:t>
       </w:r>
-      <w:proofErr w:type="gramStart"/>
       <w:r>
         <w:t>ones</w:t>
       </w:r>
-      <w:proofErr w:type="gramEnd"/>
       <w:r>
         <w:t xml:space="preserve"> I’ve had the most experience with excluding react.js, I’ll need to do some research into this technology.</w:t>
       </w:r>
@@ -157,7 +163,13 @@
         <w:t>I’ll</w:t>
       </w:r>
       <w:r>
-        <w:t xml:space="preserve"> be using astah</w:t>
+        <w:t xml:space="preserve"> be using </w:t>
+      </w:r>
+      <w:r>
+        <w:t>A</w:t>
+      </w:r>
+      <w:r>
+        <w:t>stah</w:t>
       </w:r>
       <w:r>
         <w:t xml:space="preserve"> </w:t>
@@ -166,15 +178,13 @@
         <w:t xml:space="preserve">for the same reasons </w:t>
       </w:r>
       <w:r>
-        <w:t xml:space="preserve">for my code language choices, as this is the </w:t>
-      </w:r>
-      <w:proofErr w:type="gramStart"/>
-      <w:r>
-        <w:t>software</w:t>
-      </w:r>
-      <w:proofErr w:type="gramEnd"/>
-      <w:r>
-        <w:t xml:space="preserve"> I have the most experience in for </w:t>
+        <w:t xml:space="preserve">for my code language choices as this is the software I have the most experience </w:t>
+      </w:r>
+      <w:r>
+        <w:t>with</w:t>
+      </w:r>
+      <w:r>
+        <w:t xml:space="preserve"> for </w:t>
       </w:r>
       <w:r>
         <w:t>producing UML.</w:t>
@@ -195,7 +205,18 @@
     </w:p>
     <w:p>
       <w:r>
-        <w:t xml:space="preserve">I have chosen extreme programming as the methodology ill be using due to </w:t>
+        <w:t xml:space="preserve">I have chosen extreme programming as the methodology </w:t>
+      </w:r>
+      <w:r>
+        <w:t>I’ll</w:t>
+      </w:r>
+      <w:r>
+        <w:t xml:space="preserve"> </w:t>
+      </w:r>
+      <w:bookmarkStart w:id="0" w:name="_GoBack"/>
+      <w:bookmarkEnd w:id="0"/>
+      <w:r>
+        <w:t xml:space="preserve">be using due to </w:t>
       </w:r>
       <w:r>
         <w:t>its focus on frequent releases in short development sprints that encourage change when needed.</w:t>
@@ -231,7 +252,15 @@
     </w:p>
     <w:p>
       <w:r>
-        <w:t>You can read the detail in the article (LeanKit, 2019).</w:t>
+        <w:t>You can read the detail in the article (</w:t>
+      </w:r>
+      <w:proofErr w:type="spellStart"/>
+      <w:r>
+        <w:t>LeanKit</w:t>
+      </w:r>
+      <w:proofErr w:type="spellEnd"/>
+      <w:r>
+        <w:t>, 2019).</w:t>
       </w:r>
     </w:p>
     <w:p>
@@ -345,13 +374,35 @@
         <w:t>When I was asking the climbing walls around Bristol for their permission to use the membership cards they supply, one of the companies highlighted the existence of an existing app that provides the same functionality that I’m aiming to provide</w:t>
       </w:r>
       <w:r>
-        <w:t xml:space="preserve"> called “Stocard”.</w:t>
-      </w:r>
-      <w:r>
-        <w:t xml:space="preserve"> After finding “Stocard”</w:t>
-      </w:r>
-      <w:r>
-        <w:t xml:space="preserve"> I was suggested more apps that work the same from the play store.</w:t>
+        <w:t xml:space="preserve"> called “</w:t>
+      </w:r>
+      <w:proofErr w:type="spellStart"/>
+      <w:r>
+        <w:t>Stocard</w:t>
+      </w:r>
+      <w:proofErr w:type="spellEnd"/>
+      <w:r>
+        <w:t>”.</w:t>
+      </w:r>
+      <w:r>
+        <w:t xml:space="preserve"> After finding “</w:t>
+      </w:r>
+      <w:proofErr w:type="spellStart"/>
+      <w:r>
+        <w:t>Stocard</w:t>
+      </w:r>
+      <w:proofErr w:type="spellEnd"/>
+      <w:r>
+        <w:t>”</w:t>
+      </w:r>
+      <w:r>
+        <w:t xml:space="preserve"> I was suggested more apps that work the same from the</w:t>
+      </w:r>
+      <w:r>
+        <w:t xml:space="preserve"> Google</w:t>
+      </w:r>
+      <w:r>
+        <w:t xml:space="preserve"> play store.</w:t>
       </w:r>
       <w:r>
         <w:t xml:space="preserve"> I think this would be a good reference point for the design of my app as I can highlight what </w:t>
@@ -360,16 +411,24 @@
         <w:t>these apps</w:t>
       </w:r>
       <w:r>
-        <w:t xml:space="preserve"> do well and the areas I can improve or create if it’s lacking some functionality.</w:t>
+        <w:t xml:space="preserve"> do well and the areas I can improve or</w:t>
+      </w:r>
+      <w:r>
+        <w:t xml:space="preserve"> new features I can</w:t>
+      </w:r>
+      <w:r>
+        <w:t xml:space="preserve"> create if it’s lacking some functionality.</w:t>
       </w:r>
       <w:r>
         <w:t xml:space="preserve"> </w:t>
       </w:r>
     </w:p>
     <w:p>
+      <w:proofErr w:type="spellStart"/>
       <w:r>
         <w:t>Stocard</w:t>
       </w:r>
+      <w:proofErr w:type="spellEnd"/>
       <w:r>
         <w:t xml:space="preserve"> </w:t>
       </w:r>
@@ -471,8 +530,13 @@
       </w:r>
     </w:p>
     <w:p>
-      <w:r>
-        <w:t>Stocard Cons:</w:t>
+      <w:proofErr w:type="spellStart"/>
+      <w:r>
+        <w:t>Stocard</w:t>
+      </w:r>
+      <w:proofErr w:type="spellEnd"/>
+      <w:r>
+        <w:t xml:space="preserve"> Cons:</w:t>
       </w:r>
     </w:p>
     <w:p>
@@ -554,8 +618,13 @@
         </w:numPr>
       </w:pPr>
       <w:r>
-        <w:t>Offers same functionality and security as Stocard</w:t>
-      </w:r>
+        <w:t xml:space="preserve">Offers same functionality and security as </w:t>
+      </w:r>
+      <w:proofErr w:type="spellStart"/>
+      <w:r>
+        <w:t>Stocard</w:t>
+      </w:r>
+      <w:proofErr w:type="spellEnd"/>
     </w:p>
     <w:p>
       <w:pPr>
@@ -576,10 +645,12 @@
     </w:p>
     <w:p/>
     <w:p>
+      <w:proofErr w:type="spellStart"/>
       <w:r>
         <w:lastRenderedPageBreak/>
         <w:t>VirtualCards</w:t>
       </w:r>
+      <w:proofErr w:type="spellEnd"/>
       <w:r>
         <w:t xml:space="preserve"> Pros</w:t>
       </w:r>
@@ -660,8 +731,13 @@
       </w:r>
     </w:p>
     <w:p>
-      <w:r>
-        <w:t>VirtualCards Cons:</w:t>
+      <w:proofErr w:type="spellStart"/>
+      <w:r>
+        <w:t>VirtualCards</w:t>
+      </w:r>
+      <w:proofErr w:type="spellEnd"/>
+      <w:r>
+        <w:t xml:space="preserve"> Cons:</w:t>
       </w:r>
     </w:p>
     <w:p>
@@ -673,8 +749,13 @@
         </w:numPr>
       </w:pPr>
       <w:r>
-        <w:t>Similar UI to Stocard</w:t>
-      </w:r>
+        <w:t xml:space="preserve">Similar UI to </w:t>
+      </w:r>
+      <w:proofErr w:type="spellStart"/>
+      <w:r>
+        <w:t>Stocard</w:t>
+      </w:r>
+      <w:proofErr w:type="spellEnd"/>
     </w:p>
     <w:p>
       <w:pPr>
@@ -717,7 +798,13 @@
         <w:t xml:space="preserve"> </w:t>
       </w:r>
       <w:r>
-        <w:t>a solid perspective on the market for these types of apps. With combined downloads of 11M+ there is definitely a demand for this type of service.</w:t>
+        <w:t>a solid perspective on the market for these types of apps</w:t>
+      </w:r>
+      <w:r>
+        <w:t xml:space="preserve"> and what direction I should go in for my design</w:t>
+      </w:r>
+      <w:r>
+        <w:t>. With combined downloads of 11M+ there is definitely a demand for this type of service.</w:t>
       </w:r>
       <w:r>
         <w:t xml:space="preserve"> It also seems users are more interested in the </w:t>
@@ -743,141 +830,337 @@
       <w:r>
         <w:t xml:space="preserve">with the UI as the example set from these apps is relatively low.  </w:t>
       </w:r>
-      <w:bookmarkStart w:id="0" w:name="_GoBack"/>
-      <w:bookmarkEnd w:id="0"/>
-    </w:p>
-    <w:p>
-      <w:r>
-        <w:t>Along with some ideas to investigate.</w:t>
+    </w:p>
+    <w:p>
+      <w:r>
+        <w:t>S</w:t>
+      </w:r>
+      <w:r>
+        <w:t xml:space="preserve">ome </w:t>
+      </w:r>
+      <w:r>
+        <w:t>of these apps</w:t>
       </w:r>
       <w:r>
         <w:t xml:space="preserve"> </w:t>
       </w:r>
+      <w:r>
+        <w:t xml:space="preserve">are </w:t>
+      </w:r>
+      <w:r>
+        <w:t xml:space="preserve">offering the option to store bank cards </w:t>
+      </w:r>
+      <w:r>
+        <w:t>to use the phone for contactless payments. This aspect does interest me as it follows the problem solution my app is aiming for, that of reducing the risk of leaving the cards you need at home/work and saving space with a wallet/purse. The only set back here is that there will need to be ri</w:t>
+      </w:r>
+      <w:r>
+        <w:t>dged security in place seeing as something as sensitive as bank details are being handled. I feel this could be quite time consuming, with me need</w:t>
+      </w:r>
+      <w:r>
+        <w:t>ing</w:t>
+      </w:r>
+      <w:r>
+        <w:t xml:space="preserve"> to learn react.js I don’t want to set the scope to wide then not have enough time to </w:t>
+      </w:r>
+      <w:r>
+        <w:t xml:space="preserve">fulfil the project. </w:t>
+      </w:r>
+    </w:p>
+    <w:p>
+      <w:r>
+        <w:t>Some of these apps can run on smartwatches, which Is a great addition to the app’s functionality as it is increasing the ease of use</w:t>
+      </w:r>
+      <w:r>
+        <w:t xml:space="preserve"> but getting rid of the need get your phone out of your pocket. </w:t>
+      </w:r>
+      <w:r>
+        <w:t>With the number of smartwatches being bought on the rise (</w:t>
+      </w:r>
+      <w:r>
+        <w:t>Liu, S. 2019</w:t>
+      </w:r>
+      <w:r>
+        <w:t xml:space="preserve">) </w:t>
+      </w:r>
+      <w:r>
+        <w:t>this</w:t>
+      </w:r>
+      <w:r>
+        <w:t xml:space="preserve"> seems like it makes sense to include this functionality whenever possible. This</w:t>
+      </w:r>
+      <w:r>
+        <w:t xml:space="preserve"> </w:t>
+      </w:r>
+      <w:r>
+        <w:t xml:space="preserve">would be a smart decision to include this in my app given what problem I’m trying to solve with it. The issue is I’m unsure about the setup of smartwatch apps, like </w:t>
+      </w:r>
+      <w:r>
+        <w:t xml:space="preserve">is it easy to port existing apps over or do you need to build the app again specifically for the platform and could there be new technologies I haven’t seen before be required to do so. This could lead to the same issue of time consumption mentioned with implanting the use of bank cards but </w:t>
+      </w:r>
+      <w:r>
+        <w:t>it’s</w:t>
+      </w:r>
+      <w:r>
+        <w:t xml:space="preserve"> worth researching to find out the answer.</w:t>
+      </w:r>
+      <w:r>
+        <w:t xml:space="preserve">  </w:t>
+      </w:r>
+      <w:r>
+        <w:t xml:space="preserve"> </w:t>
+      </w:r>
     </w:p>
     <w:p/>
     <w:p>
-      <w:r>
-        <w:t>S</w:t>
-      </w:r>
-      <w:r>
-        <w:t>martwatches</w:t>
-      </w:r>
-    </w:p>
-    <w:p>
-      <w:r>
-        <w:t xml:space="preserve">Bank card option </w:t>
+      <w:pPr>
+        <w:rPr>
+          <w:u w:val="single"/>
+        </w:rPr>
+      </w:pPr>
+      <w:r>
+        <w:rPr>
+          <w:u w:val="single"/>
+        </w:rPr>
+        <w:t>Informal Sources (User Stories):</w:t>
       </w:r>
     </w:p>
     <w:p/>
     <w:p>
+      <w:pPr>
+        <w:rPr>
+          <w:u w:val="single"/>
+        </w:rPr>
+      </w:pPr>
+      <w:r>
+        <w:rPr>
+          <w:u w:val="single"/>
+        </w:rPr>
+        <w:t xml:space="preserve">Functional/Non-Functional Requirements: </w:t>
+      </w:r>
+    </w:p>
+    <w:p/>
+    <w:p>
+      <w:pPr>
+        <w:rPr>
+          <w:u w:val="single"/>
+        </w:rPr>
+      </w:pPr>
+      <w:r>
+        <w:rPr>
+          <w:u w:val="single"/>
+        </w:rPr>
+        <w:t>Previous Case-studies:</w:t>
+      </w:r>
+    </w:p>
+    <w:p/>
+    <w:p>
+      <w:pPr>
+        <w:rPr>
+          <w:u w:val="single"/>
+        </w:rPr>
+      </w:pPr>
+      <w:r>
+        <w:rPr>
+          <w:u w:val="single"/>
+        </w:rPr>
+        <w:lastRenderedPageBreak/>
+        <w:t>Technology Selection (Pugh Matrix):</w:t>
+      </w:r>
+    </w:p>
+    <w:p/>
+    <w:p/>
+    <w:p>
+      <w:pPr>
+        <w:rPr>
+          <w:u w:val="single"/>
+        </w:rPr>
+      </w:pPr>
+      <w:r>
+        <w:rPr>
+          <w:u w:val="single"/>
+        </w:rPr>
+        <w:t>References:</w:t>
+      </w:r>
+    </w:p>
+    <w:p>
+      <w:pPr>
+        <w:pStyle w:val="Heading1"/>
+        <w:spacing w:before="240" w:beforeAutospacing="0" w:after="180" w:afterAutospacing="0"/>
+        <w:rPr>
+          <w:rFonts w:asciiTheme="minorHAnsi" w:hAnsiTheme="minorHAnsi" w:cstheme="minorHAnsi"/>
+          <w:b w:val="0"/>
+          <w:bCs w:val="0"/>
+          <w:sz w:val="22"/>
+          <w:szCs w:val="22"/>
+        </w:rPr>
+      </w:pPr>
+      <w:proofErr w:type="spellStart"/>
+      <w:r>
+        <w:rPr>
+          <w:rFonts w:asciiTheme="minorHAnsi" w:hAnsiTheme="minorHAnsi" w:cstheme="minorHAnsi"/>
+          <w:b w:val="0"/>
+          <w:bCs w:val="0"/>
+          <w:sz w:val="22"/>
+          <w:szCs w:val="22"/>
+        </w:rPr>
+        <w:t>LeanKit</w:t>
+      </w:r>
+      <w:proofErr w:type="spellEnd"/>
+      <w:r>
+        <w:rPr>
+          <w:rFonts w:asciiTheme="minorHAnsi" w:hAnsiTheme="minorHAnsi" w:cstheme="minorHAnsi"/>
+          <w:b w:val="0"/>
+          <w:bCs w:val="0"/>
+          <w:sz w:val="22"/>
+          <w:szCs w:val="22"/>
+        </w:rPr>
+        <w:t xml:space="preserve"> (2019) </w:t>
+      </w:r>
+      <w:r>
+        <w:rPr>
+          <w:rFonts w:asciiTheme="minorHAnsi" w:hAnsiTheme="minorHAnsi" w:cstheme="minorHAnsi"/>
+          <w:b w:val="0"/>
+          <w:bCs w:val="0"/>
+          <w:i/>
+          <w:iCs/>
+          <w:color w:val="252623"/>
+          <w:sz w:val="22"/>
+          <w:szCs w:val="22"/>
+        </w:rPr>
+        <w:t>Top 6 Software Development Methodologies</w:t>
+      </w:r>
+      <w:r>
+        <w:rPr>
+          <w:rFonts w:asciiTheme="minorHAnsi" w:hAnsiTheme="minorHAnsi" w:cstheme="minorHAnsi"/>
+          <w:b w:val="0"/>
+          <w:bCs w:val="0"/>
+          <w:color w:val="252623"/>
+          <w:sz w:val="22"/>
+          <w:szCs w:val="22"/>
+        </w:rPr>
+        <w:t xml:space="preserve"> </w:t>
+      </w:r>
+      <w:r>
+        <w:rPr>
+          <w:rFonts w:asciiTheme="minorHAnsi" w:hAnsiTheme="minorHAnsi" w:cstheme="minorHAnsi"/>
+          <w:b w:val="0"/>
+          <w:bCs w:val="0"/>
+          <w:sz w:val="22"/>
+          <w:szCs w:val="22"/>
+        </w:rPr>
+        <w:t xml:space="preserve">Available from: </w:t>
+      </w:r>
       <w:hyperlink r:id="rId8" w:history="1">
         <w:r>
           <w:rPr>
             <w:rStyle w:val="Hyperlink"/>
+            <w:rFonts w:asciiTheme="minorHAnsi" w:hAnsiTheme="minorHAnsi" w:cstheme="minorHAnsi"/>
+            <w:b w:val="0"/>
+            <w:bCs w:val="0"/>
+            <w:sz w:val="22"/>
+            <w:szCs w:val="22"/>
           </w:rPr>
-          <w:t>https://www.statista.com/statistics/515634/wearables-shipments-worldwide-by-vendor/</w:t>
+          <w:t>https://leankit.com/blog/2019/03/top-6-software-development-methodologies/</w:t>
         </w:r>
       </w:hyperlink>
-    </w:p>
-    <w:p>
-      <w:pPr>
-        <w:rPr>
-          <w:u w:val="single"/>
-        </w:rPr>
-      </w:pPr>
-      <w:r>
-        <w:rPr>
-          <w:u w:val="single"/>
-        </w:rPr>
-        <w:t>Informal Sources (User Stories):</w:t>
-      </w:r>
-    </w:p>
-    <w:p/>
-    <w:p>
-      <w:pPr>
-        <w:rPr>
-          <w:u w:val="single"/>
-        </w:rPr>
-      </w:pPr>
-      <w:r>
-        <w:rPr>
-          <w:u w:val="single"/>
-        </w:rPr>
-        <w:t xml:space="preserve">Functional/Non-Functional Requirements: </w:t>
-      </w:r>
-    </w:p>
-    <w:p/>
-    <w:p>
-      <w:pPr>
-        <w:rPr>
-          <w:u w:val="single"/>
-        </w:rPr>
-      </w:pPr>
-      <w:r>
-        <w:rPr>
-          <w:u w:val="single"/>
-        </w:rPr>
-        <w:t>Previous Case-studies:</w:t>
-      </w:r>
-    </w:p>
-    <w:p/>
-    <w:p>
-      <w:pPr>
-        <w:rPr>
-          <w:u w:val="single"/>
-        </w:rPr>
-      </w:pPr>
-      <w:r>
-        <w:rPr>
-          <w:u w:val="single"/>
-        </w:rPr>
-        <w:t>Technology Selection (Pugh Matrix):</w:t>
-      </w:r>
-    </w:p>
-    <w:p/>
-    <w:p/>
-    <w:p>
-      <w:pPr>
-        <w:rPr>
-          <w:u w:val="single"/>
-        </w:rPr>
-      </w:pPr>
-      <w:r>
-        <w:rPr>
-          <w:u w:val="single"/>
-        </w:rPr>
-        <w:t>References:</w:t>
-      </w:r>
-    </w:p>
-    <w:p>
-      <w:pPr>
-        <w:tabs>
-          <w:tab w:val="left" w:pos="915"/>
-        </w:tabs>
-      </w:pPr>
-      <w:r>
-        <w:t xml:space="preserve">LeanKit (2019) </w:t>
-      </w:r>
-      <w:r>
-        <w:rPr>
+      <w:r>
+        <w:rPr>
+          <w:rFonts w:asciiTheme="minorHAnsi" w:hAnsiTheme="minorHAnsi" w:cstheme="minorHAnsi"/>
+          <w:b w:val="0"/>
+          <w:bCs w:val="0"/>
+          <w:sz w:val="22"/>
+          <w:szCs w:val="22"/>
+        </w:rPr>
+        <w:t xml:space="preserve"> [Accessed 02/02/2020].</w:t>
+      </w:r>
+    </w:p>
+    <w:p>
+      <w:pPr>
+        <w:pStyle w:val="Heading1"/>
+        <w:spacing w:before="240" w:beforeAutospacing="0" w:after="180" w:afterAutospacing="0"/>
+        <w:rPr>
+          <w:rFonts w:asciiTheme="minorHAnsi" w:hAnsiTheme="minorHAnsi" w:cstheme="minorHAnsi"/>
+          <w:b w:val="0"/>
+          <w:bCs w:val="0"/>
+          <w:color w:val="252623"/>
+          <w:sz w:val="22"/>
+          <w:szCs w:val="22"/>
+        </w:rPr>
+      </w:pPr>
+      <w:r>
+        <w:rPr>
+          <w:rFonts w:asciiTheme="minorHAnsi" w:hAnsiTheme="minorHAnsi" w:cstheme="minorHAnsi"/>
+          <w:b w:val="0"/>
+          <w:bCs w:val="0"/>
+          <w:sz w:val="22"/>
+          <w:szCs w:val="22"/>
+        </w:rPr>
+        <w:t>Liu, S</w:t>
+      </w:r>
+      <w:r>
+        <w:rPr>
+          <w:rFonts w:asciiTheme="minorHAnsi" w:hAnsiTheme="minorHAnsi" w:cstheme="minorHAnsi"/>
+          <w:b w:val="0"/>
+          <w:bCs w:val="0"/>
+          <w:sz w:val="22"/>
+          <w:szCs w:val="22"/>
+        </w:rPr>
+        <w:t>.</w:t>
+      </w:r>
+      <w:r>
+        <w:rPr>
+          <w:rFonts w:asciiTheme="minorHAnsi" w:hAnsiTheme="minorHAnsi" w:cstheme="minorHAnsi"/>
+          <w:b w:val="0"/>
+          <w:bCs w:val="0"/>
+          <w:sz w:val="22"/>
+          <w:szCs w:val="22"/>
+        </w:rPr>
+        <w:t xml:space="preserve"> (2019) </w:t>
+      </w:r>
+      <w:r>
+        <w:rPr>
+          <w:rFonts w:asciiTheme="minorHAnsi" w:hAnsiTheme="minorHAnsi" w:cstheme="minorHAnsi"/>
+          <w:b w:val="0"/>
+          <w:bCs w:val="0"/>
           <w:i/>
           <w:iCs/>
-        </w:rPr>
-        <w:t>learning and Education</w:t>
-      </w:r>
-      <w:r>
-        <w:t xml:space="preserve"> Available from: </w:t>
+          <w:sz w:val="22"/>
+          <w:szCs w:val="22"/>
+        </w:rPr>
+        <w:t xml:space="preserve">Number of Connected Wearable Devices Worldwide By Region From 2015 to 2022 </w:t>
+      </w:r>
+      <w:r>
+        <w:rPr>
+          <w:rFonts w:asciiTheme="minorHAnsi" w:hAnsiTheme="minorHAnsi" w:cstheme="minorHAnsi"/>
+          <w:b w:val="0"/>
+          <w:bCs w:val="0"/>
+          <w:sz w:val="22"/>
+          <w:szCs w:val="22"/>
+        </w:rPr>
+        <w:t xml:space="preserve">Available from: </w:t>
       </w:r>
       <w:hyperlink r:id="rId9" w:history="1">
         <w:r>
           <w:rPr>
             <w:rStyle w:val="Hyperlink"/>
+            <w:rFonts w:asciiTheme="minorHAnsi" w:hAnsiTheme="minorHAnsi" w:cstheme="minorHAnsi"/>
+            <w:b w:val="0"/>
+            <w:bCs w:val="0"/>
+            <w:sz w:val="22"/>
+            <w:szCs w:val="22"/>
           </w:rPr>
-          <w:t>https://leankit.com/blog/2019/03/top-6-software-development-methodologies/</w:t>
+          <w:t>https://www.statista.com/statistics/490231/wearable-devices-worldwide-by-region/</w:t>
         </w:r>
       </w:hyperlink>
       <w:r>
-        <w:t xml:space="preserve"> [Accessed 02/02/2020].</w:t>
+        <w:rPr>
+          <w:rFonts w:asciiTheme="minorHAnsi" w:hAnsiTheme="minorHAnsi" w:cstheme="minorHAnsi"/>
+          <w:b w:val="0"/>
+          <w:bCs w:val="0"/>
+          <w:sz w:val="22"/>
+          <w:szCs w:val="22"/>
+        </w:rPr>
+        <w:t xml:space="preserve"> [Accessed on 10/02/2020].</w:t>
       </w:r>
     </w:p>
     <w:sectPr>
@@ -2052,6 +2335,27 @@
     <w:name w:val="Normal"/>
     <w:qFormat/>
   </w:style>
+  <w:style w:type="paragraph" w:styleId="Heading1">
+    <w:name w:val="heading 1"/>
+    <w:basedOn w:val="Normal"/>
+    <w:link w:val="Heading1Char"/>
+    <w:uiPriority w:val="9"/>
+    <w:qFormat/>
+    <w:rsid w:val="003C260A"/>
+    <w:pPr>
+      <w:spacing w:before="100" w:beforeAutospacing="1" w:after="100" w:afterAutospacing="1" w:line="240" w:lineRule="auto"/>
+      <w:outlineLvl w:val="0"/>
+    </w:pPr>
+    <w:rPr>
+      <w:rFonts w:ascii="Times New Roman" w:eastAsia="Times New Roman" w:hAnsi="Times New Roman" w:cs="Times New Roman"/>
+      <w:b/>
+      <w:bCs/>
+      <w:kern w:val="36"/>
+      <w:sz w:val="48"/>
+      <w:szCs w:val="48"/>
+      <w:lang w:eastAsia="en-GB"/>
+    </w:rPr>
+  </w:style>
   <w:style w:type="character" w:default="1" w:styleId="DefaultParagraphFont">
     <w:name w:val="Default Paragraph Font"/>
     <w:uiPriority w:val="1"/>
@@ -2155,6 +2459,34 @@
     <w:rPr>
       <w:color w:val="605E5C"/>
       <w:shd w:val="clear" w:color="auto" w:fill="E1DFDD"/>
+    </w:rPr>
+  </w:style>
+  <w:style w:type="character" w:styleId="FollowedHyperlink">
+    <w:name w:val="FollowedHyperlink"/>
+    <w:basedOn w:val="DefaultParagraphFont"/>
+    <w:uiPriority w:val="99"/>
+    <w:semiHidden/>
+    <w:unhideWhenUsed/>
+    <w:rsid w:val="003C260A"/>
+    <w:rPr>
+      <w:color w:val="954F72" w:themeColor="followedHyperlink"/>
+      <w:u w:val="single"/>
+    </w:rPr>
+  </w:style>
+  <w:style w:type="character" w:customStyle="1" w:styleId="Heading1Char">
+    <w:name w:val="Heading 1 Char"/>
+    <w:basedOn w:val="DefaultParagraphFont"/>
+    <w:link w:val="Heading1"/>
+    <w:uiPriority w:val="9"/>
+    <w:rsid w:val="003C260A"/>
+    <w:rPr>
+      <w:rFonts w:ascii="Times New Roman" w:eastAsia="Times New Roman" w:hAnsi="Times New Roman" w:cs="Times New Roman"/>
+      <w:b/>
+      <w:bCs/>
+      <w:kern w:val="36"/>
+      <w:sz w:val="48"/>
+      <w:szCs w:val="48"/>
+      <w:lang w:eastAsia="en-GB"/>
     </w:rPr>
   </w:style>
 </w:styles>

</xml_diff>

<commit_message>
work added to chapter 3 research
</commit_message>
<xml_diff>
--- a/project.docx
+++ b/project.docx
@@ -7,15 +7,7 @@
         <w:jc w:val="center"/>
       </w:pPr>
       <w:r>
-        <w:t>Project title: “</w:t>
-      </w:r>
-      <w:proofErr w:type="spellStart"/>
-      <w:r>
-        <w:t>MembaShip</w:t>
-      </w:r>
-      <w:proofErr w:type="spellEnd"/>
-      <w:r>
-        <w:t>”</w:t>
+        <w:t>Project title: “MembaShip”</w:t>
       </w:r>
     </w:p>
     <w:p/>
@@ -149,10 +141,22 @@
         <w:t xml:space="preserve"> framework like Ionic and React </w:t>
       </w:r>
       <w:r>
-        <w:t>Native,</w:t>
-      </w:r>
-      <w:r>
-        <w:t xml:space="preserve"> but I feel ill gain a better learning experience building my app from the ground up on my own.</w:t>
+        <w:t>Native</w:t>
+      </w:r>
+      <w:r>
+        <w:t>.</w:t>
+      </w:r>
+      <w:r>
+        <w:t xml:space="preserve"> I feel ill gain a better learning experience building my app from the ground up on my own</w:t>
+      </w:r>
+      <w:r>
+        <w:t xml:space="preserve"> but, there is the issue of neither android or IOS being able to run JS natively so I will need to use </w:t>
+      </w:r>
+      <w:r>
+        <w:t>React Native as this will bridge the gap</w:t>
+      </w:r>
+      <w:r>
+        <w:t>.</w:t>
       </w:r>
     </w:p>
     <w:p>
@@ -211,19 +215,14 @@
         <w:t>I’ll</w:t>
       </w:r>
       <w:r>
+        <w:t xml:space="preserve"> be using due to </w:t>
+      </w:r>
+      <w:r>
+        <w:t>its focus on frequent releases in short development sprints that encourage change when needed.</w:t>
+      </w:r>
+      <w:r>
         <w:t xml:space="preserve"> </w:t>
       </w:r>
-      <w:bookmarkStart w:id="0" w:name="_GoBack"/>
-      <w:bookmarkEnd w:id="0"/>
-      <w:r>
-        <w:t xml:space="preserve">be using due to </w:t>
-      </w:r>
-      <w:r>
-        <w:t>its focus on frequent releases in short development sprints that encourage change when needed.</w:t>
-      </w:r>
-      <w:r>
-        <w:t xml:space="preserve"> </w:t>
-      </w:r>
       <w:r>
         <w:t>Therefore,</w:t>
       </w:r>
@@ -252,15 +251,10 @@
     </w:p>
     <w:p>
       <w:r>
-        <w:t>You can read the detail in the article (</w:t>
-      </w:r>
-      <w:proofErr w:type="spellStart"/>
-      <w:r>
-        <w:t>LeanKit</w:t>
-      </w:r>
-      <w:proofErr w:type="spellEnd"/>
-      <w:r>
-        <w:t>, 2019).</w:t>
+        <w:t>I made this decision based on</w:t>
+      </w:r>
+      <w:r>
+        <w:t xml:space="preserve"> the detail in the article (LeanKit, 2019).</w:t>
       </w:r>
     </w:p>
     <w:p>
@@ -280,7 +274,6 @@
         <w:rPr>
           <w:u w:val="single"/>
         </w:rPr>
-        <w:lastRenderedPageBreak/>
         <w:t>Risks:</w:t>
       </w:r>
     </w:p>
@@ -371,64 +364,51 @@
     </w:p>
     <w:p>
       <w:r>
+        <w:t>Existing market:</w:t>
+      </w:r>
+    </w:p>
+    <w:p>
+      <w:r>
         <w:t>When I was asking the climbing walls around Bristol for their permission to use the membership cards they supply, one of the companies highlighted the existence of an existing app that provides the same functionality that I’m aiming to provide</w:t>
       </w:r>
       <w:r>
-        <w:t xml:space="preserve"> called “</w:t>
-      </w:r>
-      <w:proofErr w:type="spellStart"/>
+        <w:t xml:space="preserve"> called “Stocard”.</w:t>
+      </w:r>
+      <w:r>
+        <w:t xml:space="preserve"> After finding “Stocard”</w:t>
+      </w:r>
+      <w:r>
+        <w:t xml:space="preserve"> I was suggested more apps that work the same from the</w:t>
+      </w:r>
+      <w:r>
+        <w:t xml:space="preserve"> Google</w:t>
+      </w:r>
+      <w:r>
+        <w:t xml:space="preserve"> play store.</w:t>
+      </w:r>
+      <w:r>
+        <w:t xml:space="preserve"> I think this would be a good reference point for the design of my app as I can highlight what </w:t>
+      </w:r>
+      <w:r>
+        <w:t>these apps</w:t>
+      </w:r>
+      <w:r>
+        <w:t xml:space="preserve"> do well and the areas I can improve or</w:t>
+      </w:r>
+      <w:r>
+        <w:t xml:space="preserve"> new features I can</w:t>
+      </w:r>
+      <w:r>
+        <w:t xml:space="preserve"> create if it’s lacking some functionality.</w:t>
+      </w:r>
+      <w:r>
+        <w:t xml:space="preserve"> </w:t>
+      </w:r>
+    </w:p>
+    <w:p>
       <w:r>
         <w:t>Stocard</w:t>
       </w:r>
-      <w:proofErr w:type="spellEnd"/>
-      <w:r>
-        <w:t>”.</w:t>
-      </w:r>
-      <w:r>
-        <w:t xml:space="preserve"> After finding “</w:t>
-      </w:r>
-      <w:proofErr w:type="spellStart"/>
-      <w:r>
-        <w:t>Stocard</w:t>
-      </w:r>
-      <w:proofErr w:type="spellEnd"/>
-      <w:r>
-        <w:t>”</w:t>
-      </w:r>
-      <w:r>
-        <w:t xml:space="preserve"> I was suggested more apps that work the same from the</w:t>
-      </w:r>
-      <w:r>
-        <w:t xml:space="preserve"> Google</w:t>
-      </w:r>
-      <w:r>
-        <w:t xml:space="preserve"> play store.</w:t>
-      </w:r>
-      <w:r>
-        <w:t xml:space="preserve"> I think this would be a good reference point for the design of my app as I can highlight what </w:t>
-      </w:r>
-      <w:r>
-        <w:t>these apps</w:t>
-      </w:r>
-      <w:r>
-        <w:t xml:space="preserve"> do well and the areas I can improve or</w:t>
-      </w:r>
-      <w:r>
-        <w:t xml:space="preserve"> new features I can</w:t>
-      </w:r>
-      <w:r>
-        <w:t xml:space="preserve"> create if it’s lacking some functionality.</w:t>
-      </w:r>
-      <w:r>
-        <w:t xml:space="preserve"> </w:t>
-      </w:r>
-    </w:p>
-    <w:p>
-      <w:proofErr w:type="spellStart"/>
-      <w:r>
-        <w:t>Stocard</w:t>
-      </w:r>
-      <w:proofErr w:type="spellEnd"/>
       <w:r>
         <w:t xml:space="preserve"> </w:t>
       </w:r>
@@ -530,13 +510,8 @@
       </w:r>
     </w:p>
     <w:p>
-      <w:proofErr w:type="spellStart"/>
-      <w:r>
-        <w:t>Stocard</w:t>
-      </w:r>
-      <w:proofErr w:type="spellEnd"/>
-      <w:r>
-        <w:t xml:space="preserve"> Cons:</w:t>
+      <w:r>
+        <w:t>Stocard Cons:</w:t>
       </w:r>
     </w:p>
     <w:p>
@@ -618,13 +593,8 @@
         </w:numPr>
       </w:pPr>
       <w:r>
-        <w:t xml:space="preserve">Offers same functionality and security as </w:t>
-      </w:r>
-      <w:proofErr w:type="spellStart"/>
-      <w:r>
-        <w:t>Stocard</w:t>
-      </w:r>
-      <w:proofErr w:type="spellEnd"/>
+        <w:t>Offers same functionality and security as Stocard</w:t>
+      </w:r>
     </w:p>
     <w:p>
       <w:pPr>
@@ -645,12 +615,9 @@
     </w:p>
     <w:p/>
     <w:p>
-      <w:proofErr w:type="spellStart"/>
-      <w:r>
-        <w:lastRenderedPageBreak/>
+      <w:r>
         <w:t>VirtualCards</w:t>
       </w:r>
-      <w:proofErr w:type="spellEnd"/>
       <w:r>
         <w:t xml:space="preserve"> Pros</w:t>
       </w:r>
@@ -731,13 +698,8 @@
       </w:r>
     </w:p>
     <w:p>
-      <w:proofErr w:type="spellStart"/>
-      <w:r>
-        <w:t>VirtualCards</w:t>
-      </w:r>
-      <w:proofErr w:type="spellEnd"/>
-      <w:r>
-        <w:t xml:space="preserve"> Cons:</w:t>
+      <w:r>
+        <w:t>VirtualCards Cons:</w:t>
       </w:r>
     </w:p>
     <w:p>
@@ -749,13 +711,8 @@
         </w:numPr>
       </w:pPr>
       <w:r>
-        <w:t xml:space="preserve">Similar UI to </w:t>
-      </w:r>
-      <w:proofErr w:type="spellStart"/>
-      <w:r>
-        <w:t>Stocard</w:t>
-      </w:r>
-      <w:proofErr w:type="spellEnd"/>
+        <w:t>Similar UI to Stocard</w:t>
+      </w:r>
     </w:p>
     <w:p>
       <w:pPr>
@@ -904,12 +861,143 @@
         <w:t xml:space="preserve"> worth researching to find out the answer.</w:t>
       </w:r>
       <w:r>
-        <w:t xml:space="preserve">  </w:t>
-      </w:r>
-      <w:r>
         <w:t xml:space="preserve"> </w:t>
       </w:r>
     </w:p>
+    <w:p>
+      <w:r>
+        <w:t>Smartwatch</w:t>
+      </w:r>
+      <w:r>
+        <w:t xml:space="preserve"> (wearable app)</w:t>
+      </w:r>
+      <w:r>
+        <w:t xml:space="preserve"> implementation:</w:t>
+      </w:r>
+    </w:p>
+    <w:p>
+      <w:r>
+        <w:t>There is some solid documentation being provided from Android, IOS and Samsung</w:t>
+      </w:r>
+      <w:r>
+        <w:t xml:space="preserve"> on developing wearable apps, only Samsung allows for JavaScript to be used within their SDK</w:t>
+      </w:r>
+      <w:r>
+        <w:t xml:space="preserve"> (Samsung, 2020)</w:t>
+      </w:r>
+      <w:r>
+        <w:t xml:space="preserve">. With this being limiting, I believe that it would be better for me to focus on using React Native </w:t>
+      </w:r>
+      <w:r>
+        <w:t xml:space="preserve">to build my main app </w:t>
+      </w:r>
+      <w:r>
+        <w:t>but</w:t>
+      </w:r>
+      <w:r>
+        <w:t xml:space="preserve"> keep the </w:t>
+      </w:r>
+      <w:r>
+        <w:t xml:space="preserve">option to create a </w:t>
+      </w:r>
+      <w:r>
+        <w:t>wearable app</w:t>
+      </w:r>
+      <w:r>
+        <w:t xml:space="preserve"> open for implementation if I have time available to do so. </w:t>
+      </w:r>
+      <w:r>
+        <w:t>This could be possible with my timeframe as</w:t>
+      </w:r>
+      <w:r>
+        <w:t xml:space="preserve"> React Native can create wearable apps as well</w:t>
+      </w:r>
+      <w:r>
+        <w:t>, so I should be able to carry my knowledge over from my original app</w:t>
+      </w:r>
+      <w:r>
+        <w:t>.</w:t>
+      </w:r>
+      <w:r>
+        <w:t xml:space="preserve"> </w:t>
+      </w:r>
+    </w:p>
+    <w:p>
+      <w:r>
+        <w:lastRenderedPageBreak/>
+        <w:t>React Native framework:</w:t>
+      </w:r>
+    </w:p>
+    <w:p>
+      <w:r>
+        <w:t xml:space="preserve">Whilst doing the research for the smartwatch idea, the issue of code language became visible to me. Android apps </w:t>
+      </w:r>
+      <w:r>
+        <w:t>being written in Java (Android, 2019)</w:t>
+      </w:r>
+      <w:r>
+        <w:t xml:space="preserve"> </w:t>
+      </w:r>
+      <w:r>
+        <w:t>and IOS apps being written in Objective-C or Swift (Apple, 2020)</w:t>
+      </w:r>
+      <w:r>
+        <w:t>, I’ve used a little Java but not enough to be confidant with this kind of project and the other languages I’m not entirely familiar with. This led me to discover React Native.</w:t>
+      </w:r>
+      <w:r>
+        <w:t xml:space="preserve"> I’m going to be using React Native </w:t>
+      </w:r>
+      <w:r>
+        <w:t xml:space="preserve">as this will allow my app to be implemented to </w:t>
+      </w:r>
+      <w:r>
+        <w:t>both</w:t>
+      </w:r>
+      <w:r>
+        <w:t xml:space="preserve"> of these OS’s</w:t>
+      </w:r>
+      <w:r>
+        <w:t>. This is because React Native can allow for a single codebase to be applied to many platforms</w:t>
+      </w:r>
+      <w:r>
+        <w:t xml:space="preserve"> like Android and IOS (Facebook, 2019), this will save on time during development whilst allowing for a wider reach of my app.</w:t>
+      </w:r>
+      <w:r>
+        <w:t xml:space="preserve"> JavaScript is a language</w:t>
+      </w:r>
+      <w:r>
+        <w:t xml:space="preserve"> that is becoming increasingly popular within the web development space which is the space I’m aiming to get a job in so, </w:t>
+      </w:r>
+      <w:r>
+        <w:t xml:space="preserve">I want to learn more </w:t>
+      </w:r>
+      <w:r>
+        <w:t>about. T</w:t>
+      </w:r>
+      <w:r>
+        <w:t xml:space="preserve">his framework lets me keep it as my primary language. </w:t>
+      </w:r>
+    </w:p>
+    <w:p>
+      <w:r>
+        <w:t>This does mean that</w:t>
+      </w:r>
+      <w:r>
+        <w:t xml:space="preserve"> time is going to have to be dedicated to React Native, although react.js was also an area that needed the same attention so they should fit together nicely and reduce time dedicated to learning them.  </w:t>
+      </w:r>
+    </w:p>
+    <w:p>
+      <w:r>
+        <w:t>Expo CLI</w:t>
+      </w:r>
+    </w:p>
+    <w:p>
+      <w:r>
+        <w:t>Node.js</w:t>
+      </w:r>
+      <w:bookmarkStart w:id="0" w:name="_GoBack"/>
+      <w:bookmarkEnd w:id="0"/>
+    </w:p>
     <w:p/>
     <w:p>
       <w:pPr>
@@ -963,7 +1051,6 @@
         <w:rPr>
           <w:u w:val="single"/>
         </w:rPr>
-        <w:lastRenderedPageBreak/>
         <w:t>Technology Selection (Pugh Matrix):</w:t>
       </w:r>
     </w:p>
@@ -994,27 +1081,15 @@
           <w:szCs w:val="22"/>
         </w:rPr>
       </w:pPr>
-      <w:proofErr w:type="spellStart"/>
-      <w:r>
-        <w:rPr>
-          <w:rFonts w:asciiTheme="minorHAnsi" w:hAnsiTheme="minorHAnsi" w:cstheme="minorHAnsi"/>
-          <w:b w:val="0"/>
-          <w:bCs w:val="0"/>
-          <w:sz w:val="22"/>
-          <w:szCs w:val="22"/>
-        </w:rPr>
-        <w:t>LeanKit</w:t>
-      </w:r>
-      <w:proofErr w:type="spellEnd"/>
-      <w:r>
-        <w:rPr>
-          <w:rFonts w:asciiTheme="minorHAnsi" w:hAnsiTheme="minorHAnsi" w:cstheme="minorHAnsi"/>
-          <w:b w:val="0"/>
-          <w:bCs w:val="0"/>
-          <w:sz w:val="22"/>
-          <w:szCs w:val="22"/>
-        </w:rPr>
-        <w:t xml:space="preserve"> (2019) </w:t>
+      <w:r>
+        <w:rPr>
+          <w:rFonts w:asciiTheme="minorHAnsi" w:hAnsiTheme="minorHAnsi" w:cstheme="minorHAnsi"/>
+          <w:b w:val="0"/>
+          <w:bCs w:val="0"/>
+          <w:sz w:val="22"/>
+          <w:szCs w:val="22"/>
+        </w:rPr>
+        <w:t xml:space="preserve">LeanKit (2019) </w:t>
       </w:r>
       <w:r>
         <w:rPr>
@@ -1082,7 +1157,6 @@
           <w:rFonts w:asciiTheme="minorHAnsi" w:hAnsiTheme="minorHAnsi" w:cstheme="minorHAnsi"/>
           <w:b w:val="0"/>
           <w:bCs w:val="0"/>
-          <w:color w:val="252623"/>
           <w:sz w:val="22"/>
           <w:szCs w:val="22"/>
         </w:rPr>
@@ -1163,8 +1237,282 @@
         <w:t xml:space="preserve"> [Accessed on 10/02/2020].</w:t>
       </w:r>
     </w:p>
+    <w:p>
+      <w:pPr>
+        <w:pStyle w:val="Heading1"/>
+        <w:spacing w:before="240" w:beforeAutospacing="0" w:after="180" w:afterAutospacing="0"/>
+        <w:rPr>
+          <w:rFonts w:asciiTheme="minorHAnsi" w:hAnsiTheme="minorHAnsi" w:cstheme="minorHAnsi"/>
+          <w:b w:val="0"/>
+          <w:bCs w:val="0"/>
+          <w:sz w:val="22"/>
+          <w:szCs w:val="22"/>
+        </w:rPr>
+      </w:pPr>
+      <w:r>
+        <w:rPr>
+          <w:rFonts w:asciiTheme="minorHAnsi" w:hAnsiTheme="minorHAnsi" w:cstheme="minorHAnsi"/>
+          <w:b w:val="0"/>
+          <w:bCs w:val="0"/>
+          <w:sz w:val="22"/>
+          <w:szCs w:val="22"/>
+        </w:rPr>
+        <w:t xml:space="preserve">Samsung (2020) </w:t>
+      </w:r>
+      <w:r>
+        <w:rPr>
+          <w:rFonts w:asciiTheme="minorHAnsi" w:hAnsiTheme="minorHAnsi" w:cstheme="minorHAnsi"/>
+          <w:b w:val="0"/>
+          <w:bCs w:val="0"/>
+          <w:i/>
+          <w:iCs/>
+          <w:sz w:val="22"/>
+          <w:szCs w:val="22"/>
+        </w:rPr>
+        <w:t xml:space="preserve">Create A Web App Project </w:t>
+      </w:r>
+      <w:r>
+        <w:rPr>
+          <w:rFonts w:asciiTheme="minorHAnsi" w:hAnsiTheme="minorHAnsi" w:cstheme="minorHAnsi"/>
+          <w:b w:val="0"/>
+          <w:bCs w:val="0"/>
+          <w:sz w:val="22"/>
+          <w:szCs w:val="22"/>
+        </w:rPr>
+        <w:t xml:space="preserve">Available from: </w:t>
+      </w:r>
+      <w:hyperlink r:id="rId10" w:history="1">
+        <w:r>
+          <w:rPr>
+            <w:rStyle w:val="Hyperlink"/>
+            <w:rFonts w:asciiTheme="minorHAnsi" w:hAnsiTheme="minorHAnsi" w:cstheme="minorHAnsi"/>
+            <w:b w:val="0"/>
+            <w:bCs w:val="0"/>
+            <w:sz w:val="22"/>
+            <w:szCs w:val="22"/>
+          </w:rPr>
+          <w:t>https://developer.samsung.com/galaxy-watch-develop/creating-your-first-app/web-companion/create-project.html</w:t>
+        </w:r>
+      </w:hyperlink>
+      <w:r>
+        <w:rPr>
+          <w:rFonts w:asciiTheme="minorHAnsi" w:hAnsiTheme="minorHAnsi" w:cstheme="minorHAnsi"/>
+          <w:b w:val="0"/>
+          <w:bCs w:val="0"/>
+          <w:sz w:val="22"/>
+          <w:szCs w:val="22"/>
+        </w:rPr>
+        <w:t xml:space="preserve"> [Accessed on 16/02/2020].</w:t>
+      </w:r>
+    </w:p>
+    <w:p>
+      <w:pPr>
+        <w:pStyle w:val="Heading1"/>
+        <w:spacing w:before="240" w:beforeAutospacing="0" w:after="180" w:afterAutospacing="0"/>
+        <w:rPr>
+          <w:rFonts w:asciiTheme="minorHAnsi" w:hAnsiTheme="minorHAnsi" w:cstheme="minorHAnsi"/>
+          <w:b w:val="0"/>
+          <w:bCs w:val="0"/>
+          <w:sz w:val="22"/>
+          <w:szCs w:val="22"/>
+        </w:rPr>
+      </w:pPr>
+      <w:r>
+        <w:rPr>
+          <w:rFonts w:asciiTheme="minorHAnsi" w:hAnsiTheme="minorHAnsi" w:cstheme="minorHAnsi"/>
+          <w:b w:val="0"/>
+          <w:bCs w:val="0"/>
+          <w:sz w:val="22"/>
+          <w:szCs w:val="22"/>
+        </w:rPr>
+        <w:lastRenderedPageBreak/>
+        <w:t xml:space="preserve">Android (2019) </w:t>
+      </w:r>
+      <w:r>
+        <w:rPr>
+          <w:rFonts w:asciiTheme="minorHAnsi" w:hAnsiTheme="minorHAnsi" w:cstheme="minorHAnsi"/>
+          <w:b w:val="0"/>
+          <w:bCs w:val="0"/>
+          <w:i/>
+          <w:iCs/>
+          <w:sz w:val="22"/>
+          <w:szCs w:val="22"/>
+        </w:rPr>
+        <w:t xml:space="preserve">Create An Android Project </w:t>
+      </w:r>
+      <w:r>
+        <w:rPr>
+          <w:rFonts w:asciiTheme="minorHAnsi" w:hAnsiTheme="minorHAnsi" w:cstheme="minorHAnsi"/>
+          <w:b w:val="0"/>
+          <w:bCs w:val="0"/>
+          <w:sz w:val="22"/>
+          <w:szCs w:val="22"/>
+        </w:rPr>
+        <w:t xml:space="preserve">Available from: </w:t>
+      </w:r>
+      <w:hyperlink r:id="rId11" w:history="1">
+        <w:r>
+          <w:rPr>
+            <w:rStyle w:val="Hyperlink"/>
+            <w:rFonts w:asciiTheme="minorHAnsi" w:hAnsiTheme="minorHAnsi" w:cstheme="minorHAnsi"/>
+            <w:b w:val="0"/>
+            <w:bCs w:val="0"/>
+            <w:sz w:val="22"/>
+            <w:szCs w:val="22"/>
+          </w:rPr>
+          <w:t>https://developer.android.com/training/basics/firstapp/creating-project</w:t>
+        </w:r>
+      </w:hyperlink>
+      <w:r>
+        <w:rPr>
+          <w:rFonts w:asciiTheme="minorHAnsi" w:hAnsiTheme="minorHAnsi" w:cstheme="minorHAnsi"/>
+          <w:b w:val="0"/>
+          <w:bCs w:val="0"/>
+          <w:sz w:val="22"/>
+          <w:szCs w:val="22"/>
+        </w:rPr>
+        <w:t xml:space="preserve"> [Accessed on 16/02/2020].</w:t>
+      </w:r>
+    </w:p>
+    <w:p>
+      <w:pPr>
+        <w:pStyle w:val="Heading1"/>
+        <w:spacing w:before="240" w:beforeAutospacing="0" w:after="180" w:afterAutospacing="0"/>
+        <w:rPr>
+          <w:rFonts w:asciiTheme="minorHAnsi" w:hAnsiTheme="minorHAnsi" w:cstheme="minorHAnsi"/>
+          <w:b w:val="0"/>
+          <w:bCs w:val="0"/>
+          <w:sz w:val="22"/>
+          <w:szCs w:val="22"/>
+        </w:rPr>
+      </w:pPr>
+      <w:r>
+        <w:rPr>
+          <w:rFonts w:asciiTheme="minorHAnsi" w:hAnsiTheme="minorHAnsi" w:cstheme="minorHAnsi"/>
+          <w:b w:val="0"/>
+          <w:bCs w:val="0"/>
+          <w:sz w:val="22"/>
+          <w:szCs w:val="22"/>
+        </w:rPr>
+        <w:t xml:space="preserve">Apple (2020) </w:t>
+      </w:r>
+      <w:r>
+        <w:rPr>
+          <w:rFonts w:asciiTheme="minorHAnsi" w:hAnsiTheme="minorHAnsi" w:cstheme="minorHAnsi"/>
+          <w:b w:val="0"/>
+          <w:bCs w:val="0"/>
+          <w:i/>
+          <w:iCs/>
+          <w:sz w:val="22"/>
+          <w:szCs w:val="22"/>
+        </w:rPr>
+        <w:t xml:space="preserve">Swift </w:t>
+      </w:r>
+      <w:r>
+        <w:rPr>
+          <w:rFonts w:asciiTheme="minorHAnsi" w:hAnsiTheme="minorHAnsi" w:cstheme="minorHAnsi"/>
+          <w:b w:val="0"/>
+          <w:bCs w:val="0"/>
+          <w:sz w:val="22"/>
+          <w:szCs w:val="22"/>
+        </w:rPr>
+        <w:t xml:space="preserve">Available from: </w:t>
+      </w:r>
+      <w:hyperlink r:id="rId12" w:history="1">
+        <w:r>
+          <w:rPr>
+            <w:rStyle w:val="Hyperlink"/>
+            <w:rFonts w:asciiTheme="minorHAnsi" w:hAnsiTheme="minorHAnsi" w:cstheme="minorHAnsi"/>
+            <w:b w:val="0"/>
+            <w:bCs w:val="0"/>
+            <w:sz w:val="22"/>
+            <w:szCs w:val="22"/>
+          </w:rPr>
+          <w:t>https://developer.apple.com/swift/</w:t>
+        </w:r>
+      </w:hyperlink>
+      <w:r>
+        <w:rPr>
+          <w:rFonts w:asciiTheme="minorHAnsi" w:hAnsiTheme="minorHAnsi" w:cstheme="minorHAnsi"/>
+          <w:b w:val="0"/>
+          <w:bCs w:val="0"/>
+          <w:sz w:val="22"/>
+          <w:szCs w:val="22"/>
+        </w:rPr>
+        <w:t xml:space="preserve"> [Accessed on 16/02/2020].</w:t>
+      </w:r>
+    </w:p>
+    <w:p>
+      <w:pPr>
+        <w:pStyle w:val="Heading1"/>
+        <w:spacing w:before="240" w:beforeAutospacing="0" w:after="180" w:afterAutospacing="0"/>
+        <w:rPr>
+          <w:rFonts w:asciiTheme="minorHAnsi" w:hAnsiTheme="minorHAnsi" w:cstheme="minorHAnsi"/>
+          <w:b w:val="0"/>
+          <w:bCs w:val="0"/>
+          <w:color w:val="252623"/>
+          <w:sz w:val="22"/>
+          <w:szCs w:val="22"/>
+        </w:rPr>
+      </w:pPr>
+      <w:r>
+        <w:rPr>
+          <w:rFonts w:asciiTheme="minorHAnsi" w:hAnsiTheme="minorHAnsi" w:cstheme="minorHAnsi"/>
+          <w:b w:val="0"/>
+          <w:bCs w:val="0"/>
+          <w:sz w:val="22"/>
+          <w:szCs w:val="22"/>
+        </w:rPr>
+        <w:t xml:space="preserve">Facebook (2019) </w:t>
+      </w:r>
+      <w:r>
+        <w:rPr>
+          <w:rFonts w:asciiTheme="minorHAnsi" w:hAnsiTheme="minorHAnsi" w:cstheme="minorHAnsi"/>
+          <w:b w:val="0"/>
+          <w:bCs w:val="0"/>
+          <w:i/>
+          <w:iCs/>
+          <w:sz w:val="22"/>
+          <w:szCs w:val="22"/>
+        </w:rPr>
+        <w:t xml:space="preserve">React Native </w:t>
+      </w:r>
+      <w:r>
+        <w:rPr>
+          <w:rFonts w:asciiTheme="minorHAnsi" w:hAnsiTheme="minorHAnsi" w:cstheme="minorHAnsi"/>
+          <w:b w:val="0"/>
+          <w:bCs w:val="0"/>
+          <w:sz w:val="22"/>
+          <w:szCs w:val="22"/>
+        </w:rPr>
+        <w:t xml:space="preserve">Available from: </w:t>
+      </w:r>
+      <w:hyperlink r:id="rId13" w:history="1">
+        <w:r>
+          <w:rPr>
+            <w:rStyle w:val="Hyperlink"/>
+            <w:rFonts w:asciiTheme="minorHAnsi" w:hAnsiTheme="minorHAnsi" w:cstheme="minorHAnsi"/>
+            <w:b w:val="0"/>
+            <w:bCs w:val="0"/>
+            <w:sz w:val="22"/>
+            <w:szCs w:val="22"/>
+          </w:rPr>
+          <w:t>https://facebook.github.io/react-native/</w:t>
+        </w:r>
+      </w:hyperlink>
+      <w:r>
+        <w:rPr>
+          <w:rFonts w:asciiTheme="minorHAnsi" w:hAnsiTheme="minorHAnsi" w:cstheme="minorHAnsi"/>
+          <w:b w:val="0"/>
+          <w:bCs w:val="0"/>
+          <w:sz w:val="22"/>
+          <w:szCs w:val="22"/>
+        </w:rPr>
+        <w:t xml:space="preserve"> [Accessed on 16/02/2020].</w:t>
+      </w:r>
+    </w:p>
     <w:sectPr>
-      <w:headerReference w:type="default" r:id="rId10"/>
+      <w:headerReference w:type="default" r:id="rId14"/>
       <w:pgSz w:w="11906" w:h="16838"/>
       <w:pgMar w:top="1440" w:right="1440" w:bottom="1440" w:left="1440" w:header="708" w:footer="708" w:gutter="0"/>
       <w:cols w:space="708"/>

</xml_diff>

<commit_message>
More work added to charpter 3 research
</commit_message>
<xml_diff>
--- a/project.docx
+++ b/project.docx
@@ -1,6 +1,6 @@
 
 <file path=word/document.xml><?xml version="1.0" encoding="utf-8"?>
-<w:document xmlns:wpc="http://schemas.microsoft.com/office/word/2010/wordprocessingCanvas" xmlns:cx="http://schemas.microsoft.com/office/drawing/2014/chartex" xmlns:cx1="http://schemas.microsoft.com/office/drawing/2015/9/8/chartex" xmlns:cx2="http://schemas.microsoft.com/office/drawing/2015/10/21/chartex" xmlns:cx3="http://schemas.microsoft.com/office/drawing/2016/5/9/chartex" xmlns:cx4="http://schemas.microsoft.com/office/drawing/2016/5/10/chartex" xmlns:cx5="http://schemas.microsoft.com/office/drawing/2016/5/11/chartex" xmlns:cx6="http://schemas.microsoft.com/office/drawing/2016/5/12/chartex" xmlns:cx7="http://schemas.microsoft.com/office/drawing/2016/5/13/chartex" xmlns:cx8="http://schemas.microsoft.com/office/drawing/2016/5/14/chartex" xmlns:mc="http://schemas.openxmlformats.org/markup-compatibility/2006" xmlns:aink="http://schemas.microsoft.com/office/drawing/2016/ink" xmlns:am3d="http://schemas.microsoft.com/office/drawing/2017/model3d" xmlns:o="urn:schemas-microsoft-com:office:office" xmlns:r="http://schemas.openxmlformats.org/officeDocument/2006/relationships" xmlns:m="http://schemas.openxmlformats.org/officeDocument/2006/math" xmlns:v="urn:schemas-microsoft-com:vml" xmlns:wp14="http://schemas.microsoft.com/office/word/2010/wordprocessingDrawing" xmlns:wp="http://schemas.openxmlformats.org/drawingml/2006/wordprocessingDrawing" xmlns:w10="urn:schemas-microsoft-com:office:word" xmlns:w="http://schemas.openxmlformats.org/wordprocessingml/2006/main" xmlns:w14="http://schemas.microsoft.com/office/word/2010/wordml" xmlns:w15="http://schemas.microsoft.com/office/word/2012/wordml" xmlns:w16cid="http://schemas.microsoft.com/office/word/2016/wordml/cid" xmlns:w16se="http://schemas.microsoft.com/office/word/2015/wordml/symex" xmlns:wpg="http://schemas.microsoft.com/office/word/2010/wordprocessingGroup" xmlns:wpi="http://schemas.microsoft.com/office/word/2010/wordprocessingInk" xmlns:wne="http://schemas.microsoft.com/office/word/2006/wordml" xmlns:wps="http://schemas.microsoft.com/office/word/2010/wordprocessingShape" mc:Ignorable="w14 w15 w16se w16cid wp14">
+<w:document xmlns:wpc="http://schemas.microsoft.com/office/word/2010/wordprocessingCanvas" xmlns:cx="http://schemas.microsoft.com/office/drawing/2014/chartex" xmlns:cx1="http://schemas.microsoft.com/office/drawing/2015/9/8/chartex" xmlns:cx2="http://schemas.microsoft.com/office/drawing/2015/10/21/chartex" xmlns:cx3="http://schemas.microsoft.com/office/drawing/2016/5/9/chartex" xmlns:cx4="http://schemas.microsoft.com/office/drawing/2016/5/10/chartex" xmlns:cx5="http://schemas.microsoft.com/office/drawing/2016/5/11/chartex" xmlns:cx6="http://schemas.microsoft.com/office/drawing/2016/5/12/chartex" xmlns:cx7="http://schemas.microsoft.com/office/drawing/2016/5/13/chartex" xmlns:cx8="http://schemas.microsoft.com/office/drawing/2016/5/14/chartex" xmlns:mc="http://schemas.openxmlformats.org/markup-compatibility/2006" xmlns:aink="http://schemas.microsoft.com/office/drawing/2016/ink" xmlns:am3d="http://schemas.microsoft.com/office/drawing/2017/model3d" xmlns:o="urn:schemas-microsoft-com:office:office" xmlns:r="http://schemas.openxmlformats.org/officeDocument/2006/relationships" xmlns:m="http://schemas.openxmlformats.org/officeDocument/2006/math" xmlns:v="urn:schemas-microsoft-com:vml" xmlns:wp14="http://schemas.microsoft.com/office/word/2010/wordprocessingDrawing" xmlns:wp="http://schemas.openxmlformats.org/drawingml/2006/wordprocessingDrawing" xmlns:w10="urn:schemas-microsoft-com:office:word" xmlns:w="http://schemas.openxmlformats.org/wordprocessingml/2006/main" xmlns:w14="http://schemas.microsoft.com/office/word/2010/wordml" xmlns:w15="http://schemas.microsoft.com/office/word/2012/wordml" xmlns:w16cex="http://schemas.microsoft.com/office/word/2018/wordml/cex" xmlns:w16cid="http://schemas.microsoft.com/office/word/2016/wordml/cid" xmlns:w16="http://schemas.microsoft.com/office/word/2018/wordml" xmlns:w16se="http://schemas.microsoft.com/office/word/2015/wordml/symex" xmlns:wpg="http://schemas.microsoft.com/office/word/2010/wordprocessingGroup" xmlns:wpi="http://schemas.microsoft.com/office/word/2010/wordprocessingInk" xmlns:wne="http://schemas.microsoft.com/office/word/2006/wordml" xmlns:wps="http://schemas.microsoft.com/office/word/2010/wordprocessingShape" mc:Ignorable="w14 w15 w16se w16cid w16 w16cex wp14">
   <w:body>
     <w:p>
       <w:pPr>
@@ -988,15 +988,69 @@
     </w:p>
     <w:p>
       <w:r>
-        <w:t>Expo CLI</w:t>
-      </w:r>
-    </w:p>
-    <w:p>
-      <w:r>
-        <w:t>Node.js</w:t>
+        <w:t>There is a couple of extra components to install to before React Native can be used Node.js and Expo CLI</w:t>
+      </w:r>
+      <w:r>
+        <w:t xml:space="preserve"> (Command line interface)</w:t>
+      </w:r>
+      <w:r>
+        <w:t xml:space="preserve">. There is the option to use React Native </w:t>
+      </w:r>
+      <w:r>
+        <w:t>CLI,</w:t>
+      </w:r>
+      <w:r>
+        <w:t xml:space="preserve"> but </w:t>
+      </w:r>
+      <w:r>
+        <w:t xml:space="preserve">the React Native docs recommend the Expo CLI as its better suited to newcomers in the mobile app development space, which I am. Node.js will allow me to execute JavaScript code outside of a browser. Expo is set of tools built around React Native with many features like, </w:t>
+      </w:r>
+      <w:r>
+        <w:t xml:space="preserve">working around the need for </w:t>
+      </w:r>
+      <w:r>
+        <w:t>XCode</w:t>
+      </w:r>
+      <w:r>
+        <w:t xml:space="preserve"> (IOS IDE) or Android Studio, access to the Expo SDK which provides a wide variety of native API’s on IOS and Android, Expo can manage your assets, take care of push notifications</w:t>
+      </w:r>
+      <w:r>
+        <w:t xml:space="preserve">, </w:t>
+      </w:r>
+      <w:r>
+        <w:t xml:space="preserve">build your final native binary for submissions to the app stores </w:t>
+      </w:r>
+      <w:r>
+        <w:t xml:space="preserve">and can be used in most code editors </w:t>
+      </w:r>
+      <w:r>
+        <w:t>(Expo, 2020).</w:t>
+      </w:r>
+      <w:r>
+        <w:t xml:space="preserve"> </w:t>
       </w:r>
       <w:bookmarkStart w:id="0" w:name="_GoBack"/>
       <w:bookmarkEnd w:id="0"/>
+      <w:r>
+        <w:t xml:space="preserve">Expo also provides a mobile app that will read a QR code from the CL, this enables testing how the code you’ve written will perform on mobile setups. They do provide a service called Snack which allows to test React Native code without having to install any tools, but I feel I would be better suited to use the tools provided with Expo and test my app on the platform its being designed for.  </w:t>
+      </w:r>
+    </w:p>
+    <w:p>
+      <w:r>
+        <w:t xml:space="preserve">The React Native CLI provide </w:t>
+      </w:r>
+      <w:r>
+        <w:t xml:space="preserve">more customisation for a more experienced app developer as you can select what you’re developing OS is (macOS, Windows, Linux) and what target OS you’re developing for (IOS, Android), what dependencies you need, specific version control and relevant SDK set up. as this is the more experienced way to use React Native the assistance Expo provides mentioned above is lost. </w:t>
+      </w:r>
+      <w:r>
+        <w:t>when comparing this with Expo, it’s clear to me that</w:t>
+      </w:r>
+      <w:r>
+        <w:t xml:space="preserve"> </w:t>
+      </w:r>
+      <w:r>
+        <w:t xml:space="preserve">the use of Expo would be better for my situation as I’m not at the level and don’t have time available to be to get there in time for the end of this project. The assistance that Expo offers will help me spend more time into the core code functionality and design of my app.  </w:t>
+      </w:r>
     </w:p>
     <w:p/>
     <w:p>
@@ -1051,6 +1105,7 @@
         <w:rPr>
           <w:u w:val="single"/>
         </w:rPr>
+        <w:lastRenderedPageBreak/>
         <w:t>Technology Selection (Pugh Matrix):</w:t>
       </w:r>
     </w:p>
@@ -1325,7 +1380,6 @@
           <w:sz w:val="22"/>
           <w:szCs w:val="22"/>
         </w:rPr>
-        <w:lastRenderedPageBreak/>
         <w:t xml:space="preserve">Android (2019) </w:t>
       </w:r>
       <w:r>
@@ -1450,7 +1504,6 @@
           <w:rFonts w:asciiTheme="minorHAnsi" w:hAnsiTheme="minorHAnsi" w:cstheme="minorHAnsi"/>
           <w:b w:val="0"/>
           <w:bCs w:val="0"/>
-          <w:color w:val="252623"/>
           <w:sz w:val="22"/>
           <w:szCs w:val="22"/>
         </w:rPr>
@@ -1511,8 +1564,77 @@
         <w:t xml:space="preserve"> [Accessed on 16/02/2020].</w:t>
       </w:r>
     </w:p>
+    <w:p>
+      <w:pPr>
+        <w:pStyle w:val="Heading1"/>
+        <w:spacing w:before="240" w:beforeAutospacing="0" w:after="180" w:afterAutospacing="0"/>
+        <w:rPr>
+          <w:rFonts w:asciiTheme="minorHAnsi" w:hAnsiTheme="minorHAnsi" w:cstheme="minorHAnsi"/>
+          <w:b w:val="0"/>
+          <w:bCs w:val="0"/>
+          <w:color w:val="252623"/>
+          <w:sz w:val="22"/>
+          <w:szCs w:val="22"/>
+        </w:rPr>
+      </w:pPr>
+      <w:r>
+        <w:rPr>
+          <w:rFonts w:asciiTheme="minorHAnsi" w:hAnsiTheme="minorHAnsi" w:cstheme="minorHAnsi"/>
+          <w:b w:val="0"/>
+          <w:bCs w:val="0"/>
+          <w:sz w:val="22"/>
+          <w:szCs w:val="22"/>
+        </w:rPr>
+        <w:t xml:space="preserve">Expo (2020) </w:t>
+      </w:r>
+      <w:r>
+        <w:rPr>
+          <w:rFonts w:asciiTheme="minorHAnsi" w:hAnsiTheme="minorHAnsi" w:cstheme="minorHAnsi"/>
+          <w:b w:val="0"/>
+          <w:bCs w:val="0"/>
+          <w:i/>
+          <w:iCs/>
+          <w:sz w:val="22"/>
+          <w:szCs w:val="22"/>
+        </w:rPr>
+        <w:t xml:space="preserve">The Fastest Way From An Idea To An Native Experience </w:t>
+      </w:r>
+      <w:r>
+        <w:rPr>
+          <w:rFonts w:asciiTheme="minorHAnsi" w:hAnsiTheme="minorHAnsi" w:cstheme="minorHAnsi"/>
+          <w:b w:val="0"/>
+          <w:bCs w:val="0"/>
+          <w:sz w:val="22"/>
+          <w:szCs w:val="22"/>
+        </w:rPr>
+        <w:t xml:space="preserve">Available from: </w:t>
+      </w:r>
+      <w:hyperlink r:id="rId14" w:history="1">
+        <w:r>
+          <w:rPr>
+            <w:rStyle w:val="Hyperlink"/>
+            <w:rFonts w:asciiTheme="minorHAnsi" w:hAnsiTheme="minorHAnsi" w:cstheme="minorHAnsi"/>
+            <w:b w:val="0"/>
+            <w:bCs w:val="0"/>
+            <w:sz w:val="22"/>
+            <w:szCs w:val="22"/>
+          </w:rPr>
+          <w:t>https://expo.io/features</w:t>
+        </w:r>
+      </w:hyperlink>
+      <w:r>
+        <w:rPr>
+          <w:rFonts w:asciiTheme="minorHAnsi" w:hAnsiTheme="minorHAnsi" w:cstheme="minorHAnsi"/>
+          <w:b w:val="0"/>
+          <w:bCs w:val="0"/>
+          <w:sz w:val="22"/>
+          <w:szCs w:val="22"/>
+        </w:rPr>
+        <w:t xml:space="preserve"> [Accessed on 17/02/2020].</w:t>
+      </w:r>
+    </w:p>
     <w:sectPr>
-      <w:headerReference w:type="default" r:id="rId14"/>
+      <w:headerReference w:type="default" r:id="rId15"/>
       <w:pgSz w:w="11906" w:h="16838"/>
       <w:pgMar w:top="1440" w:right="1440" w:bottom="1440" w:left="1440" w:header="708" w:footer="708" w:gutter="0"/>
       <w:cols w:space="708"/>
@@ -1523,7 +1645,7 @@
 </file>
 
 <file path=word/endnotes.xml><?xml version="1.0" encoding="utf-8"?>
-<w:endnotes xmlns:wpc="http://schemas.microsoft.com/office/word/2010/wordprocessingCanvas" xmlns:cx="http://schemas.microsoft.com/office/drawing/2014/chartex" xmlns:cx1="http://schemas.microsoft.com/office/drawing/2015/9/8/chartex" xmlns:cx2="http://schemas.microsoft.com/office/drawing/2015/10/21/chartex" xmlns:cx3="http://schemas.microsoft.com/office/drawing/2016/5/9/chartex" xmlns:cx4="http://schemas.microsoft.com/office/drawing/2016/5/10/chartex" xmlns:cx5="http://schemas.microsoft.com/office/drawing/2016/5/11/chartex" xmlns:cx6="http://schemas.microsoft.com/office/drawing/2016/5/12/chartex" xmlns:cx7="http://schemas.microsoft.com/office/drawing/2016/5/13/chartex" xmlns:cx8="http://schemas.microsoft.com/office/drawing/2016/5/14/chartex" xmlns:mc="http://schemas.openxmlformats.org/markup-compatibility/2006" xmlns:aink="http://schemas.microsoft.com/office/drawing/2016/ink" xmlns:am3d="http://schemas.microsoft.com/office/drawing/2017/model3d" xmlns:o="urn:schemas-microsoft-com:office:office" xmlns:r="http://schemas.openxmlformats.org/officeDocument/2006/relationships" xmlns:m="http://schemas.openxmlformats.org/officeDocument/2006/math" xmlns:v="urn:schemas-microsoft-com:vml" xmlns:wp14="http://schemas.microsoft.com/office/word/2010/wordprocessingDrawing" xmlns:wp="http://schemas.openxmlformats.org/drawingml/2006/wordprocessingDrawing" xmlns:w10="urn:schemas-microsoft-com:office:word" xmlns:w="http://schemas.openxmlformats.org/wordprocessingml/2006/main" xmlns:w14="http://schemas.microsoft.com/office/word/2010/wordml" xmlns:w15="http://schemas.microsoft.com/office/word/2012/wordml" xmlns:w16cid="http://schemas.microsoft.com/office/word/2016/wordml/cid" xmlns:w16se="http://schemas.microsoft.com/office/word/2015/wordml/symex" xmlns:wpg="http://schemas.microsoft.com/office/word/2010/wordprocessingGroup" xmlns:wpi="http://schemas.microsoft.com/office/word/2010/wordprocessingInk" xmlns:wne="http://schemas.microsoft.com/office/word/2006/wordml" xmlns:wps="http://schemas.microsoft.com/office/word/2010/wordprocessingShape" mc:Ignorable="w14 w15 w16se w16cid wp14">
+<w:endnotes xmlns:wpc="http://schemas.microsoft.com/office/word/2010/wordprocessingCanvas" xmlns:cx="http://schemas.microsoft.com/office/drawing/2014/chartex" xmlns:cx1="http://schemas.microsoft.com/office/drawing/2015/9/8/chartex" xmlns:cx2="http://schemas.microsoft.com/office/drawing/2015/10/21/chartex" xmlns:cx3="http://schemas.microsoft.com/office/drawing/2016/5/9/chartex" xmlns:cx4="http://schemas.microsoft.com/office/drawing/2016/5/10/chartex" xmlns:cx5="http://schemas.microsoft.com/office/drawing/2016/5/11/chartex" xmlns:cx6="http://schemas.microsoft.com/office/drawing/2016/5/12/chartex" xmlns:cx7="http://schemas.microsoft.com/office/drawing/2016/5/13/chartex" xmlns:cx8="http://schemas.microsoft.com/office/drawing/2016/5/14/chartex" xmlns:mc="http://schemas.openxmlformats.org/markup-compatibility/2006" xmlns:aink="http://schemas.microsoft.com/office/drawing/2016/ink" xmlns:am3d="http://schemas.microsoft.com/office/drawing/2017/model3d" xmlns:o="urn:schemas-microsoft-com:office:office" xmlns:r="http://schemas.openxmlformats.org/officeDocument/2006/relationships" xmlns:m="http://schemas.openxmlformats.org/officeDocument/2006/math" xmlns:v="urn:schemas-microsoft-com:vml" xmlns:wp14="http://schemas.microsoft.com/office/word/2010/wordprocessingDrawing" xmlns:wp="http://schemas.openxmlformats.org/drawingml/2006/wordprocessingDrawing" xmlns:w10="urn:schemas-microsoft-com:office:word" xmlns:w="http://schemas.openxmlformats.org/wordprocessingml/2006/main" xmlns:w14="http://schemas.microsoft.com/office/word/2010/wordml" xmlns:w15="http://schemas.microsoft.com/office/word/2012/wordml" xmlns:w16cex="http://schemas.microsoft.com/office/word/2018/wordml/cex" xmlns:w16cid="http://schemas.microsoft.com/office/word/2016/wordml/cid" xmlns:w16="http://schemas.microsoft.com/office/word/2018/wordml" xmlns:w16se="http://schemas.microsoft.com/office/word/2015/wordml/symex" xmlns:wpg="http://schemas.microsoft.com/office/word/2010/wordprocessingGroup" xmlns:wpi="http://schemas.microsoft.com/office/word/2010/wordprocessingInk" xmlns:wne="http://schemas.microsoft.com/office/word/2006/wordml" xmlns:wps="http://schemas.microsoft.com/office/word/2010/wordprocessingShape" mc:Ignorable="w14 w15 w16se w16cid w16 w16cex wp14">
   <w:endnote w:type="separator" w:id="-1">
     <w:p>
       <w:pPr>
@@ -1548,7 +1670,7 @@
 </file>
 
 <file path=word/footnotes.xml><?xml version="1.0" encoding="utf-8"?>
-<w:footnotes xmlns:wpc="http://schemas.microsoft.com/office/word/2010/wordprocessingCanvas" xmlns:cx="http://schemas.microsoft.com/office/drawing/2014/chartex" xmlns:cx1="http://schemas.microsoft.com/office/drawing/2015/9/8/chartex" xmlns:cx2="http://schemas.microsoft.com/office/drawing/2015/10/21/chartex" xmlns:cx3="http://schemas.microsoft.com/office/drawing/2016/5/9/chartex" xmlns:cx4="http://schemas.microsoft.com/office/drawing/2016/5/10/chartex" xmlns:cx5="http://schemas.microsoft.com/office/drawing/2016/5/11/chartex" xmlns:cx6="http://schemas.microsoft.com/office/drawing/2016/5/12/chartex" xmlns:cx7="http://schemas.microsoft.com/office/drawing/2016/5/13/chartex" xmlns:cx8="http://schemas.microsoft.com/office/drawing/2016/5/14/chartex" xmlns:mc="http://schemas.openxmlformats.org/markup-compatibility/2006" xmlns:aink="http://schemas.microsoft.com/office/drawing/2016/ink" xmlns:am3d="http://schemas.microsoft.com/office/drawing/2017/model3d" xmlns:o="urn:schemas-microsoft-com:office:office" xmlns:r="http://schemas.openxmlformats.org/officeDocument/2006/relationships" xmlns:m="http://schemas.openxmlformats.org/officeDocument/2006/math" xmlns:v="urn:schemas-microsoft-com:vml" xmlns:wp14="http://schemas.microsoft.com/office/word/2010/wordprocessingDrawing" xmlns:wp="http://schemas.openxmlformats.org/drawingml/2006/wordprocessingDrawing" xmlns:w10="urn:schemas-microsoft-com:office:word" xmlns:w="http://schemas.openxmlformats.org/wordprocessingml/2006/main" xmlns:w14="http://schemas.microsoft.com/office/word/2010/wordml" xmlns:w15="http://schemas.microsoft.com/office/word/2012/wordml" xmlns:w16cid="http://schemas.microsoft.com/office/word/2016/wordml/cid" xmlns:w16se="http://schemas.microsoft.com/office/word/2015/wordml/symex" xmlns:wpg="http://schemas.microsoft.com/office/word/2010/wordprocessingGroup" xmlns:wpi="http://schemas.microsoft.com/office/word/2010/wordprocessingInk" xmlns:wne="http://schemas.microsoft.com/office/word/2006/wordml" xmlns:wps="http://schemas.microsoft.com/office/word/2010/wordprocessingShape" mc:Ignorable="w14 w15 w16se w16cid wp14">
+<w:footnotes xmlns:wpc="http://schemas.microsoft.com/office/word/2010/wordprocessingCanvas" xmlns:cx="http://schemas.microsoft.com/office/drawing/2014/chartex" xmlns:cx1="http://schemas.microsoft.com/office/drawing/2015/9/8/chartex" xmlns:cx2="http://schemas.microsoft.com/office/drawing/2015/10/21/chartex" xmlns:cx3="http://schemas.microsoft.com/office/drawing/2016/5/9/chartex" xmlns:cx4="http://schemas.microsoft.com/office/drawing/2016/5/10/chartex" xmlns:cx5="http://schemas.microsoft.com/office/drawing/2016/5/11/chartex" xmlns:cx6="http://schemas.microsoft.com/office/drawing/2016/5/12/chartex" xmlns:cx7="http://schemas.microsoft.com/office/drawing/2016/5/13/chartex" xmlns:cx8="http://schemas.microsoft.com/office/drawing/2016/5/14/chartex" xmlns:mc="http://schemas.openxmlformats.org/markup-compatibility/2006" xmlns:aink="http://schemas.microsoft.com/office/drawing/2016/ink" xmlns:am3d="http://schemas.microsoft.com/office/drawing/2017/model3d" xmlns:o="urn:schemas-microsoft-com:office:office" xmlns:r="http://schemas.openxmlformats.org/officeDocument/2006/relationships" xmlns:m="http://schemas.openxmlformats.org/officeDocument/2006/math" xmlns:v="urn:schemas-microsoft-com:vml" xmlns:wp14="http://schemas.microsoft.com/office/word/2010/wordprocessingDrawing" xmlns:wp="http://schemas.openxmlformats.org/drawingml/2006/wordprocessingDrawing" xmlns:w10="urn:schemas-microsoft-com:office:word" xmlns:w="http://schemas.openxmlformats.org/wordprocessingml/2006/main" xmlns:w14="http://schemas.microsoft.com/office/word/2010/wordml" xmlns:w15="http://schemas.microsoft.com/office/word/2012/wordml" xmlns:w16cex="http://schemas.microsoft.com/office/word/2018/wordml/cex" xmlns:w16cid="http://schemas.microsoft.com/office/word/2016/wordml/cid" xmlns:w16="http://schemas.microsoft.com/office/word/2018/wordml" xmlns:w16se="http://schemas.microsoft.com/office/word/2015/wordml/symex" xmlns:wpg="http://schemas.microsoft.com/office/word/2010/wordprocessingGroup" xmlns:wpi="http://schemas.microsoft.com/office/word/2010/wordprocessingInk" xmlns:wne="http://schemas.microsoft.com/office/word/2006/wordml" xmlns:wps="http://schemas.microsoft.com/office/word/2010/wordprocessingShape" mc:Ignorable="w14 w15 w16se w16cid w16 w16cex wp14">
   <w:footnote w:type="separator" w:id="-1">
     <w:p>
       <w:pPr>
@@ -1573,7 +1695,7 @@
 </file>
 
 <file path=word/header1.xml><?xml version="1.0" encoding="utf-8"?>
-<w:hdr xmlns:wpc="http://schemas.microsoft.com/office/word/2010/wordprocessingCanvas" xmlns:cx="http://schemas.microsoft.com/office/drawing/2014/chartex" xmlns:cx1="http://schemas.microsoft.com/office/drawing/2015/9/8/chartex" xmlns:cx2="http://schemas.microsoft.com/office/drawing/2015/10/21/chartex" xmlns:cx3="http://schemas.microsoft.com/office/drawing/2016/5/9/chartex" xmlns:cx4="http://schemas.microsoft.com/office/drawing/2016/5/10/chartex" xmlns:cx5="http://schemas.microsoft.com/office/drawing/2016/5/11/chartex" xmlns:cx6="http://schemas.microsoft.com/office/drawing/2016/5/12/chartex" xmlns:cx7="http://schemas.microsoft.com/office/drawing/2016/5/13/chartex" xmlns:cx8="http://schemas.microsoft.com/office/drawing/2016/5/14/chartex" xmlns:mc="http://schemas.openxmlformats.org/markup-compatibility/2006" xmlns:aink="http://schemas.microsoft.com/office/drawing/2016/ink" xmlns:am3d="http://schemas.microsoft.com/office/drawing/2017/model3d" xmlns:o="urn:schemas-microsoft-com:office:office" xmlns:r="http://schemas.openxmlformats.org/officeDocument/2006/relationships" xmlns:m="http://schemas.openxmlformats.org/officeDocument/2006/math" xmlns:v="urn:schemas-microsoft-com:vml" xmlns:wp14="http://schemas.microsoft.com/office/word/2010/wordprocessingDrawing" xmlns:wp="http://schemas.openxmlformats.org/drawingml/2006/wordprocessingDrawing" xmlns:w10="urn:schemas-microsoft-com:office:word" xmlns:w="http://schemas.openxmlformats.org/wordprocessingml/2006/main" xmlns:w14="http://schemas.microsoft.com/office/word/2010/wordml" xmlns:w15="http://schemas.microsoft.com/office/word/2012/wordml" xmlns:w16cid="http://schemas.microsoft.com/office/word/2016/wordml/cid" xmlns:w16se="http://schemas.microsoft.com/office/word/2015/wordml/symex" xmlns:wpg="http://schemas.microsoft.com/office/word/2010/wordprocessingGroup" xmlns:wpi="http://schemas.microsoft.com/office/word/2010/wordprocessingInk" xmlns:wne="http://schemas.microsoft.com/office/word/2006/wordml" xmlns:wps="http://schemas.microsoft.com/office/word/2010/wordprocessingShape" mc:Ignorable="w14 w15 w16se w16cid wp14">
+<w:hdr xmlns:wpc="http://schemas.microsoft.com/office/word/2010/wordprocessingCanvas" xmlns:cx="http://schemas.microsoft.com/office/drawing/2014/chartex" xmlns:cx1="http://schemas.microsoft.com/office/drawing/2015/9/8/chartex" xmlns:cx2="http://schemas.microsoft.com/office/drawing/2015/10/21/chartex" xmlns:cx3="http://schemas.microsoft.com/office/drawing/2016/5/9/chartex" xmlns:cx4="http://schemas.microsoft.com/office/drawing/2016/5/10/chartex" xmlns:cx5="http://schemas.microsoft.com/office/drawing/2016/5/11/chartex" xmlns:cx6="http://schemas.microsoft.com/office/drawing/2016/5/12/chartex" xmlns:cx7="http://schemas.microsoft.com/office/drawing/2016/5/13/chartex" xmlns:cx8="http://schemas.microsoft.com/office/drawing/2016/5/14/chartex" xmlns:mc="http://schemas.openxmlformats.org/markup-compatibility/2006" xmlns:aink="http://schemas.microsoft.com/office/drawing/2016/ink" xmlns:am3d="http://schemas.microsoft.com/office/drawing/2017/model3d" xmlns:o="urn:schemas-microsoft-com:office:office" xmlns:r="http://schemas.openxmlformats.org/officeDocument/2006/relationships" xmlns:m="http://schemas.openxmlformats.org/officeDocument/2006/math" xmlns:v="urn:schemas-microsoft-com:vml" xmlns:wp14="http://schemas.microsoft.com/office/word/2010/wordprocessingDrawing" xmlns:wp="http://schemas.openxmlformats.org/drawingml/2006/wordprocessingDrawing" xmlns:w10="urn:schemas-microsoft-com:office:word" xmlns:w="http://schemas.openxmlformats.org/wordprocessingml/2006/main" xmlns:w14="http://schemas.microsoft.com/office/word/2010/wordml" xmlns:w15="http://schemas.microsoft.com/office/word/2012/wordml" xmlns:w16cex="http://schemas.microsoft.com/office/word/2018/wordml/cex" xmlns:w16cid="http://schemas.microsoft.com/office/word/2016/wordml/cid" xmlns:w16="http://schemas.microsoft.com/office/word/2018/wordml" xmlns:w16se="http://schemas.microsoft.com/office/word/2015/wordml/symex" xmlns:wpg="http://schemas.microsoft.com/office/word/2010/wordprocessingGroup" xmlns:wpi="http://schemas.microsoft.com/office/word/2010/wordprocessingInk" xmlns:wne="http://schemas.microsoft.com/office/word/2006/wordml" xmlns:wps="http://schemas.microsoft.com/office/word/2010/wordprocessingShape" mc:Ignorable="w14 w15 w16se w16cid w16 w16cex wp14">
   <w:p>
     <w:pPr>
       <w:pStyle w:val="Header"/>
@@ -1608,7 +1730,7 @@
 </file>
 
 <file path=word/numbering.xml><?xml version="1.0" encoding="utf-8"?>
-<w:numbering xmlns:wpc="http://schemas.microsoft.com/office/word/2010/wordprocessingCanvas" xmlns:cx="http://schemas.microsoft.com/office/drawing/2014/chartex" xmlns:cx1="http://schemas.microsoft.com/office/drawing/2015/9/8/chartex" xmlns:cx2="http://schemas.microsoft.com/office/drawing/2015/10/21/chartex" xmlns:cx3="http://schemas.microsoft.com/office/drawing/2016/5/9/chartex" xmlns:cx4="http://schemas.microsoft.com/office/drawing/2016/5/10/chartex" xmlns:cx5="http://schemas.microsoft.com/office/drawing/2016/5/11/chartex" xmlns:cx6="http://schemas.microsoft.com/office/drawing/2016/5/12/chartex" xmlns:cx7="http://schemas.microsoft.com/office/drawing/2016/5/13/chartex" xmlns:cx8="http://schemas.microsoft.com/office/drawing/2016/5/14/chartex" xmlns:mc="http://schemas.openxmlformats.org/markup-compatibility/2006" xmlns:aink="http://schemas.microsoft.com/office/drawing/2016/ink" xmlns:am3d="http://schemas.microsoft.com/office/drawing/2017/model3d" xmlns:o="urn:schemas-microsoft-com:office:office" xmlns:r="http://schemas.openxmlformats.org/officeDocument/2006/relationships" xmlns:m="http://schemas.openxmlformats.org/officeDocument/2006/math" xmlns:v="urn:schemas-microsoft-com:vml" xmlns:wp14="http://schemas.microsoft.com/office/word/2010/wordprocessingDrawing" xmlns:wp="http://schemas.openxmlformats.org/drawingml/2006/wordprocessingDrawing" xmlns:w10="urn:schemas-microsoft-com:office:word" xmlns:w="http://schemas.openxmlformats.org/wordprocessingml/2006/main" xmlns:w14="http://schemas.microsoft.com/office/word/2010/wordml" xmlns:w15="http://schemas.microsoft.com/office/word/2012/wordml" xmlns:w16cid="http://schemas.microsoft.com/office/word/2016/wordml/cid" xmlns:w16se="http://schemas.microsoft.com/office/word/2015/wordml/symex" xmlns:wpg="http://schemas.microsoft.com/office/word/2010/wordprocessingGroup" xmlns:wpi="http://schemas.microsoft.com/office/word/2010/wordprocessingInk" xmlns:wne="http://schemas.microsoft.com/office/word/2006/wordml" xmlns:wps="http://schemas.microsoft.com/office/word/2010/wordprocessingShape" mc:Ignorable="w14 w15 w16se w16cid wp14">
+<w:numbering xmlns:wpc="http://schemas.microsoft.com/office/word/2010/wordprocessingCanvas" xmlns:cx="http://schemas.microsoft.com/office/drawing/2014/chartex" xmlns:cx1="http://schemas.microsoft.com/office/drawing/2015/9/8/chartex" xmlns:cx2="http://schemas.microsoft.com/office/drawing/2015/10/21/chartex" xmlns:cx3="http://schemas.microsoft.com/office/drawing/2016/5/9/chartex" xmlns:cx4="http://schemas.microsoft.com/office/drawing/2016/5/10/chartex" xmlns:cx5="http://schemas.microsoft.com/office/drawing/2016/5/11/chartex" xmlns:cx6="http://schemas.microsoft.com/office/drawing/2016/5/12/chartex" xmlns:cx7="http://schemas.microsoft.com/office/drawing/2016/5/13/chartex" xmlns:cx8="http://schemas.microsoft.com/office/drawing/2016/5/14/chartex" xmlns:mc="http://schemas.openxmlformats.org/markup-compatibility/2006" xmlns:aink="http://schemas.microsoft.com/office/drawing/2016/ink" xmlns:am3d="http://schemas.microsoft.com/office/drawing/2017/model3d" xmlns:o="urn:schemas-microsoft-com:office:office" xmlns:r="http://schemas.openxmlformats.org/officeDocument/2006/relationships" xmlns:m="http://schemas.openxmlformats.org/officeDocument/2006/math" xmlns:v="urn:schemas-microsoft-com:vml" xmlns:wp14="http://schemas.microsoft.com/office/word/2010/wordprocessingDrawing" xmlns:wp="http://schemas.openxmlformats.org/drawingml/2006/wordprocessingDrawing" xmlns:w10="urn:schemas-microsoft-com:office:word" xmlns:w="http://schemas.openxmlformats.org/wordprocessingml/2006/main" xmlns:w14="http://schemas.microsoft.com/office/word/2010/wordml" xmlns:w15="http://schemas.microsoft.com/office/word/2012/wordml" xmlns:w16cex="http://schemas.microsoft.com/office/word/2018/wordml/cex" xmlns:w16cid="http://schemas.microsoft.com/office/word/2016/wordml/cid" xmlns:w16="http://schemas.microsoft.com/office/word/2018/wordml" xmlns:w16se="http://schemas.microsoft.com/office/word/2015/wordml/symex" xmlns:wpg="http://schemas.microsoft.com/office/word/2010/wordprocessingGroup" xmlns:wpi="http://schemas.microsoft.com/office/word/2010/wordprocessingInk" xmlns:wne="http://schemas.microsoft.com/office/word/2006/wordml" xmlns:wps="http://schemas.microsoft.com/office/word/2010/wordprocessingShape" mc:Ignorable="w14 w15 w16se w16cid w16 w16cex wp14">
   <w:abstractNum w:abstractNumId="0" w15:restartNumberingAfterBreak="0">
     <w:nsid w:val="0C194B5B"/>
     <w:multiLevelType w:val="hybridMultilevel"/>
@@ -2285,7 +2407,7 @@
 </file>
 
 <file path=word/styles.xml><?xml version="1.0" encoding="utf-8"?>
-<w:styles xmlns:mc="http://schemas.openxmlformats.org/markup-compatibility/2006" xmlns:r="http://schemas.openxmlformats.org/officeDocument/2006/relationships" xmlns:w="http://schemas.openxmlformats.org/wordprocessingml/2006/main" xmlns:w14="http://schemas.microsoft.com/office/word/2010/wordml" xmlns:w15="http://schemas.microsoft.com/office/word/2012/wordml" xmlns:w16cid="http://schemas.microsoft.com/office/word/2016/wordml/cid" xmlns:w16se="http://schemas.microsoft.com/office/word/2015/wordml/symex" mc:Ignorable="w14 w15 w16se w16cid">
+<w:styles xmlns:mc="http://schemas.openxmlformats.org/markup-compatibility/2006" xmlns:r="http://schemas.openxmlformats.org/officeDocument/2006/relationships" xmlns:w="http://schemas.openxmlformats.org/wordprocessingml/2006/main" xmlns:w14="http://schemas.microsoft.com/office/word/2010/wordml" xmlns:w15="http://schemas.microsoft.com/office/word/2012/wordml" xmlns:w16cex="http://schemas.microsoft.com/office/word/2018/wordml/cex" xmlns:w16cid="http://schemas.microsoft.com/office/word/2016/wordml/cid" xmlns:w16="http://schemas.microsoft.com/office/word/2018/wordml" xmlns:w16se="http://schemas.microsoft.com/office/word/2015/wordml/symex" mc:Ignorable="w14 w15 w16se w16cid w16 w16cex">
   <w:docDefaults>
     <w:rPrDefault>
       <w:rPr>

</xml_diff>

<commit_message>
more work added to research, informal sources (user stories) started (7 stories)
</commit_message>
<xml_diff>
--- a/project.docx
+++ b/project.docx
@@ -1,13 +1,21 @@
 
 <file path=word/document.xml><?xml version="1.0" encoding="utf-8"?>
-<w:document xmlns:wpc="http://schemas.microsoft.com/office/word/2010/wordprocessingCanvas" xmlns:cx="http://schemas.microsoft.com/office/drawing/2014/chartex" xmlns:cx1="http://schemas.microsoft.com/office/drawing/2015/9/8/chartex" xmlns:cx2="http://schemas.microsoft.com/office/drawing/2015/10/21/chartex" xmlns:cx3="http://schemas.microsoft.com/office/drawing/2016/5/9/chartex" xmlns:cx4="http://schemas.microsoft.com/office/drawing/2016/5/10/chartex" xmlns:cx5="http://schemas.microsoft.com/office/drawing/2016/5/11/chartex" xmlns:cx6="http://schemas.microsoft.com/office/drawing/2016/5/12/chartex" xmlns:cx7="http://schemas.microsoft.com/office/drawing/2016/5/13/chartex" xmlns:cx8="http://schemas.microsoft.com/office/drawing/2016/5/14/chartex" xmlns:mc="http://schemas.openxmlformats.org/markup-compatibility/2006" xmlns:aink="http://schemas.microsoft.com/office/drawing/2016/ink" xmlns:am3d="http://schemas.microsoft.com/office/drawing/2017/model3d" xmlns:o="urn:schemas-microsoft-com:office:office" xmlns:r="http://schemas.openxmlformats.org/officeDocument/2006/relationships" xmlns:m="http://schemas.openxmlformats.org/officeDocument/2006/math" xmlns:v="urn:schemas-microsoft-com:vml" xmlns:wp14="http://schemas.microsoft.com/office/word/2010/wordprocessingDrawing" xmlns:wp="http://schemas.openxmlformats.org/drawingml/2006/wordprocessingDrawing" xmlns:w10="urn:schemas-microsoft-com:office:word" xmlns:w="http://schemas.openxmlformats.org/wordprocessingml/2006/main" xmlns:w14="http://schemas.microsoft.com/office/word/2010/wordml" xmlns:w15="http://schemas.microsoft.com/office/word/2012/wordml" xmlns:w16cex="http://schemas.microsoft.com/office/word/2018/wordml/cex" xmlns:w16cid="http://schemas.microsoft.com/office/word/2016/wordml/cid" xmlns:w16="http://schemas.microsoft.com/office/word/2018/wordml" xmlns:w16se="http://schemas.microsoft.com/office/word/2015/wordml/symex" xmlns:wpg="http://schemas.microsoft.com/office/word/2010/wordprocessingGroup" xmlns:wpi="http://schemas.microsoft.com/office/word/2010/wordprocessingInk" xmlns:wne="http://schemas.microsoft.com/office/word/2006/wordml" xmlns:wps="http://schemas.microsoft.com/office/word/2010/wordprocessingShape" mc:Ignorable="w14 w15 w16se w16cid w16 w16cex wp14">
+<w:document xmlns:wpc="http://schemas.microsoft.com/office/word/2010/wordprocessingCanvas" xmlns:cx="http://schemas.microsoft.com/office/drawing/2014/chartex" xmlns:cx1="http://schemas.microsoft.com/office/drawing/2015/9/8/chartex" xmlns:cx2="http://schemas.microsoft.com/office/drawing/2015/10/21/chartex" xmlns:cx3="http://schemas.microsoft.com/office/drawing/2016/5/9/chartex" xmlns:cx4="http://schemas.microsoft.com/office/drawing/2016/5/10/chartex" xmlns:cx5="http://schemas.microsoft.com/office/drawing/2016/5/11/chartex" xmlns:cx6="http://schemas.microsoft.com/office/drawing/2016/5/12/chartex" xmlns:cx7="http://schemas.microsoft.com/office/drawing/2016/5/13/chartex" xmlns:cx8="http://schemas.microsoft.com/office/drawing/2016/5/14/chartex" xmlns:mc="http://schemas.openxmlformats.org/markup-compatibility/2006" xmlns:aink="http://schemas.microsoft.com/office/drawing/2016/ink" xmlns:am3d="http://schemas.microsoft.com/office/drawing/2017/model3d" xmlns:o="urn:schemas-microsoft-com:office:office" xmlns:r="http://schemas.openxmlformats.org/officeDocument/2006/relationships" xmlns:m="http://schemas.openxmlformats.org/officeDocument/2006/math" xmlns:v="urn:schemas-microsoft-com:vml" xmlns:wp14="http://schemas.microsoft.com/office/word/2010/wordprocessingDrawing" xmlns:wp="http://schemas.openxmlformats.org/drawingml/2006/wordprocessingDrawing" xmlns:w10="urn:schemas-microsoft-com:office:word" xmlns:w="http://schemas.openxmlformats.org/wordprocessingml/2006/main" xmlns:w14="http://schemas.microsoft.com/office/word/2010/wordml" xmlns:w15="http://schemas.microsoft.com/office/word/2012/wordml" xmlns:w16cid="http://schemas.microsoft.com/office/word/2016/wordml/cid" xmlns:w16se="http://schemas.microsoft.com/office/word/2015/wordml/symex" xmlns:wpg="http://schemas.microsoft.com/office/word/2010/wordprocessingGroup" xmlns:wpi="http://schemas.microsoft.com/office/word/2010/wordprocessingInk" xmlns:wne="http://schemas.microsoft.com/office/word/2006/wordml" xmlns:wps="http://schemas.microsoft.com/office/word/2010/wordprocessingShape" mc:Ignorable="w14 w15 w16se w16cid wp14">
   <w:body>
     <w:p>
       <w:pPr>
         <w:jc w:val="center"/>
       </w:pPr>
       <w:r>
-        <w:t>Project title: “MembaShip”</w:t>
+        <w:t>Project title: “</w:t>
+      </w:r>
+      <w:proofErr w:type="spellStart"/>
+      <w:r>
+        <w:t>MembaShip</w:t>
+      </w:r>
+      <w:proofErr w:type="spellEnd"/>
+      <w:r>
+        <w:t>”</w:t>
       </w:r>
     </w:p>
     <w:p/>
@@ -169,12 +177,14 @@
       <w:r>
         <w:t xml:space="preserve"> be using </w:t>
       </w:r>
+      <w:proofErr w:type="spellStart"/>
       <w:r>
         <w:t>A</w:t>
       </w:r>
       <w:r>
         <w:t>stah</w:t>
       </w:r>
+      <w:proofErr w:type="spellEnd"/>
       <w:r>
         <w:t xml:space="preserve"> </w:t>
       </w:r>
@@ -254,7 +264,15 @@
         <w:t>I made this decision based on</w:t>
       </w:r>
       <w:r>
-        <w:t xml:space="preserve"> the detail in the article (LeanKit, 2019).</w:t>
+        <w:t xml:space="preserve"> the detail in the article (</w:t>
+      </w:r>
+      <w:proofErr w:type="spellStart"/>
+      <w:r>
+        <w:t>LeanKit</w:t>
+      </w:r>
+      <w:proofErr w:type="spellEnd"/>
+      <w:r>
+        <w:t>, 2019).</w:t>
       </w:r>
     </w:p>
     <w:p>
@@ -866,6 +884,51 @@
     </w:p>
     <w:p>
       <w:r>
+        <w:t>Use of voice recognition is an interesting aspect provided by VirtualCards</w:t>
+      </w:r>
+      <w:r>
+        <w:t xml:space="preserve"> and opens the potential positives that can be added with speech to text/text to speech functionality</w:t>
+      </w:r>
+      <w:r>
+        <w:t xml:space="preserve">. </w:t>
+      </w:r>
+      <w:r>
+        <w:t>I</w:t>
+      </w:r>
+      <w:r>
+        <w:t>n</w:t>
+      </w:r>
+      <w:r>
+        <w:t xml:space="preserve"> terms of accessibility it can extend the usability of my app, by allowing anyone with disabilities </w:t>
+      </w:r>
+      <w:r>
+        <w:t xml:space="preserve">that would either struggle to use or just couldn’t use the app a more manageable experience. </w:t>
+      </w:r>
+      <w:r>
+        <w:t xml:space="preserve">Even for users with out disabilities it can offer a better user experience, an example of this would be if the user had something in their other hand </w:t>
+      </w:r>
+      <w:r>
+        <w:t>so it might be easier for them to use voice recognition.</w:t>
+      </w:r>
+      <w:r>
+        <w:t xml:space="preserve"> There is the possibility that most users will find using their hands </w:t>
+      </w:r>
+      <w:r>
+        <w:t xml:space="preserve">the more natural and easiest choice, but it </w:t>
+      </w:r>
+      <w:r>
+        <w:lastRenderedPageBreak/>
+        <w:t>would still be a good idea to offer the option.</w:t>
+      </w:r>
+      <w:r>
+        <w:t xml:space="preserve"> </w:t>
+      </w:r>
+      <w:r>
+        <w:t xml:space="preserve">With a search on google I’ve found a couple API’s and some video tutorials so I feel this should definitely be a piece of functionality I should try to implement into my final design. </w:t>
+      </w:r>
+    </w:p>
+    <w:p>
+      <w:r>
         <w:t>Smartwatch</w:t>
       </w:r>
       <w:r>
@@ -924,136 +987,462 @@
     </w:p>
     <w:p>
       <w:r>
+        <w:t>React Native framework:</w:t>
+      </w:r>
+    </w:p>
+    <w:p>
+      <w:r>
+        <w:t xml:space="preserve">Whilst doing the research for the smartwatch idea, the issue of code language became visible to me. Android apps </w:t>
+      </w:r>
+      <w:r>
+        <w:t>being written in Java (Android, 2019)</w:t>
+      </w:r>
+      <w:r>
+        <w:t xml:space="preserve"> </w:t>
+      </w:r>
+      <w:r>
+        <w:t>and IOS apps being written in Objective-C or Swift (Apple, 2020)</w:t>
+      </w:r>
+      <w:r>
+        <w:t>, I’ve used a little Java but not enough to be confidant with this kind of project and the other languages I’m not entirely familiar with. This led me to discover React Native.</w:t>
+      </w:r>
+      <w:r>
+        <w:t xml:space="preserve"> I’m going to be using React Native </w:t>
+      </w:r>
+      <w:r>
+        <w:t xml:space="preserve">as this will allow my app to be implemented to </w:t>
+      </w:r>
+      <w:r>
+        <w:t>both</w:t>
+      </w:r>
+      <w:r>
+        <w:t xml:space="preserve"> of these OS’s</w:t>
+      </w:r>
+      <w:r>
+        <w:t>. This is because React Native can allow for a single codebase to be applied to many platforms</w:t>
+      </w:r>
+      <w:r>
+        <w:t xml:space="preserve"> like Android and IOS (Facebook, 2019), this will save on time during development whilst allowing for a wider reach of my app.</w:t>
+      </w:r>
+      <w:r>
+        <w:t xml:space="preserve"> JavaScript is a language</w:t>
+      </w:r>
+      <w:r>
+        <w:t xml:space="preserve"> that is becoming increasingly popular within the web development space which is the space I’m aiming to get a job in so, </w:t>
+      </w:r>
+      <w:r>
+        <w:t xml:space="preserve">I want to learn more </w:t>
+      </w:r>
+      <w:r>
+        <w:t>about. T</w:t>
+      </w:r>
+      <w:r>
+        <w:t xml:space="preserve">his framework lets me keep it as my primary language. </w:t>
+      </w:r>
+    </w:p>
+    <w:p>
+      <w:r>
+        <w:t>This does mean that</w:t>
+      </w:r>
+      <w:r>
+        <w:t xml:space="preserve"> time is going to have to be dedicated to React Native, although react.js was also an area that needed the same attention so they should fit together nicely and reduce time dedicated to learning them.  </w:t>
+      </w:r>
+    </w:p>
+    <w:p>
+      <w:r>
+        <w:t>There is a couple of extra components to install to before React Native can be used Node.js and Expo CLI</w:t>
+      </w:r>
+      <w:r>
+        <w:t xml:space="preserve"> (Command line interface)</w:t>
+      </w:r>
+      <w:r>
+        <w:t xml:space="preserve">. There is the option to use React Native </w:t>
+      </w:r>
+      <w:r>
+        <w:t>CLI,</w:t>
+      </w:r>
+      <w:r>
+        <w:t xml:space="preserve"> but </w:t>
+      </w:r>
+      <w:r>
+        <w:t xml:space="preserve">the React Native docs recommend the Expo CLI as its better suited to newcomers in the mobile app development space, which I am. Node.js will allow me to execute JavaScript code outside of a browser. Expo is set of tools built around React Native with many features like, </w:t>
+      </w:r>
+      <w:r>
+        <w:t xml:space="preserve">working around the need for </w:t>
+      </w:r>
+      <w:r>
+        <w:t>XCode</w:t>
+      </w:r>
+      <w:r>
+        <w:t xml:space="preserve"> (IOS IDE) or Android Studio, access to the Expo SDK which provides a wide variety of native API’s on IOS and Android, Expo can manage your assets, take care of push notifications</w:t>
+      </w:r>
+      <w:r>
+        <w:t xml:space="preserve">, </w:t>
+      </w:r>
+      <w:r>
+        <w:t xml:space="preserve">build your final native binary for submissions to the app stores </w:t>
+      </w:r>
+      <w:r>
+        <w:t xml:space="preserve">and can be used in most code editors </w:t>
+      </w:r>
+      <w:r>
+        <w:t>(Expo, 2020).</w:t>
+      </w:r>
+      <w:r>
+        <w:t xml:space="preserve"> </w:t>
+      </w:r>
+      <w:r>
+        <w:t>Expo also provides a mobile app that will read a QR code from the CL, this enables testing how the code you’ve written will perform on mobile setups</w:t>
+      </w:r>
+      <w:r>
+        <w:t xml:space="preserve"> as this will simulate the typical app environment on mobile devices</w:t>
+      </w:r>
+      <w:r>
+        <w:t xml:space="preserve">. They do provide a service called Snack which allows to test React Native code without having to install any tools, but I feel I would be better suited to use the tools provided with Expo and test my app on the platform its being designed for.  </w:t>
+      </w:r>
+    </w:p>
+    <w:p>
+      <w:r>
+        <w:t xml:space="preserve">The React Native CLI provide </w:t>
+      </w:r>
+      <w:r>
+        <w:t xml:space="preserve">more customisation for a more experienced app developer as you can select what you’re developing OS is (macOS, Windows, Linux) and what target OS you’re developing for (IOS, Android), what dependencies you need, specific version control and relevant SDK set up. as this is the more experienced way to use React Native the assistance Expo provides mentioned above is lost. </w:t>
+      </w:r>
+      <w:r>
+        <w:t>when comparing this with Expo, it’s clear to me that</w:t>
+      </w:r>
+      <w:r>
+        <w:t xml:space="preserve"> </w:t>
+      </w:r>
+      <w:r>
+        <w:t xml:space="preserve">the use of Expo would be better for my situation as I’m not at the level and don’t have time available to be to get there in time for the end </w:t>
+      </w:r>
+      <w:r>
         <w:lastRenderedPageBreak/>
-        <w:t>React Native framework:</w:t>
-      </w:r>
-    </w:p>
-    <w:p>
-      <w:r>
-        <w:t xml:space="preserve">Whilst doing the research for the smartwatch idea, the issue of code language became visible to me. Android apps </w:t>
-      </w:r>
-      <w:r>
-        <w:t>being written in Java (Android, 2019)</w:t>
+        <w:t xml:space="preserve">of this project. The assistance that Expo offers will help me spend more time into the core code functionality and design of my app.  </w:t>
+      </w:r>
+    </w:p>
+    <w:p>
+      <w:r>
+        <w:t xml:space="preserve">The original plan for the layout/design of the app was </w:t>
+      </w:r>
+      <w:r>
+        <w:t>for it</w:t>
+      </w:r>
+      <w:r>
+        <w:t xml:space="preserve"> to be in a web app format </w:t>
+      </w:r>
+      <w:r>
+        <w:t xml:space="preserve">with just plain JavaScript and React.js, </w:t>
+      </w:r>
+      <w:r>
+        <w:t xml:space="preserve">as this would have been easier for me to create due to lack of experience and skill with the tools required to develop a app for either the Android or IOS markets. With the discovery of </w:t>
+      </w:r>
+      <w:r>
+        <w:t xml:space="preserve">the </w:t>
+      </w:r>
+      <w:r>
+        <w:t>React Native</w:t>
+      </w:r>
+      <w:r>
+        <w:t xml:space="preserve"> framework</w:t>
+      </w:r>
+      <w:r>
+        <w:t xml:space="preserve"> and t</w:t>
+      </w:r>
+      <w:r>
+        <w:t xml:space="preserve">he tools that can be used </w:t>
+      </w:r>
+      <w:r>
+        <w:t>alongside</w:t>
+      </w:r>
+      <w:r>
+        <w:t xml:space="preserve"> it</w:t>
+      </w:r>
+      <w:r>
+        <w:t>, this</w:t>
+      </w:r>
+      <w:r>
+        <w:t xml:space="preserve"> put</w:t>
+      </w:r>
+      <w:r>
+        <w:t>s</w:t>
+      </w:r>
+      <w:r>
+        <w:t xml:space="preserve"> me in a position where I can create </w:t>
+      </w:r>
+      <w:r>
+        <w:t>my</w:t>
+      </w:r>
+      <w:r>
+        <w:t xml:space="preserve"> app in</w:t>
+      </w:r>
+      <w:r>
+        <w:t xml:space="preserve"> a more comfortable</w:t>
+      </w:r>
+      <w:r>
+        <w:t xml:space="preserve"> an</w:t>
+      </w:r>
+      <w:r>
+        <w:t>d</w:t>
+      </w:r>
+      <w:r>
+        <w:t xml:space="preserve"> appropriate environment for mobile app development.</w:t>
+      </w:r>
+      <w:r>
+        <w:t xml:space="preserve"> Especially with</w:t>
       </w:r>
       <w:r>
         <w:t xml:space="preserve"> </w:t>
       </w:r>
       <w:r>
-        <w:t>and IOS apps being written in Objective-C or Swift (Apple, 2020)</w:t>
-      </w:r>
-      <w:r>
-        <w:t>, I’ve used a little Java but not enough to be confidant with this kind of project and the other languages I’m not entirely familiar with. This led me to discover React Native.</w:t>
-      </w:r>
-      <w:r>
-        <w:t xml:space="preserve"> I’m going to be using React Native </w:t>
-      </w:r>
-      <w:r>
-        <w:t xml:space="preserve">as this will allow my app to be implemented to </w:t>
-      </w:r>
-      <w:r>
-        <w:t>both</w:t>
-      </w:r>
-      <w:r>
-        <w:t xml:space="preserve"> of these OS’s</w:t>
-      </w:r>
-      <w:r>
-        <w:t>. This is because React Native can allow for a single codebase to be applied to many platforms</w:t>
-      </w:r>
-      <w:r>
-        <w:t xml:space="preserve"> like Android and IOS (Facebook, 2019), this will save on time during development whilst allowing for a wider reach of my app.</w:t>
-      </w:r>
-      <w:r>
-        <w:t xml:space="preserve"> JavaScript is a language</w:t>
-      </w:r>
-      <w:r>
-        <w:t xml:space="preserve"> that is becoming increasingly popular within the web development space which is the space I’m aiming to get a job in so, </w:t>
-      </w:r>
-      <w:r>
-        <w:t xml:space="preserve">I want to learn more </w:t>
-      </w:r>
-      <w:r>
-        <w:t>about. T</w:t>
-      </w:r>
-      <w:r>
-        <w:t xml:space="preserve">his framework lets me keep it as my primary language. </w:t>
-      </w:r>
-    </w:p>
-    <w:p>
-      <w:r>
-        <w:t>This does mean that</w:t>
-      </w:r>
-      <w:r>
-        <w:t xml:space="preserve"> time is going to have to be dedicated to React Native, although react.js was also an area that needed the same attention so they should fit together nicely and reduce time dedicated to learning them.  </w:t>
-      </w:r>
-    </w:p>
-    <w:p>
-      <w:r>
-        <w:t>There is a couple of extra components to install to before React Native can be used Node.js and Expo CLI</w:t>
-      </w:r>
-      <w:r>
-        <w:t xml:space="preserve"> (Command line interface)</w:t>
-      </w:r>
-      <w:r>
-        <w:t xml:space="preserve">. There is the option to use React Native </w:t>
-      </w:r>
-      <w:r>
-        <w:t>CLI,</w:t>
-      </w:r>
-      <w:r>
-        <w:t xml:space="preserve"> but </w:t>
-      </w:r>
-      <w:r>
-        <w:t xml:space="preserve">the React Native docs recommend the Expo CLI as its better suited to newcomers in the mobile app development space, which I am. Node.js will allow me to execute JavaScript code outside of a browser. Expo is set of tools built around React Native with many features like, </w:t>
-      </w:r>
-      <w:r>
-        <w:t xml:space="preserve">working around the need for </w:t>
-      </w:r>
-      <w:r>
-        <w:t>XCode</w:t>
-      </w:r>
-      <w:r>
-        <w:t xml:space="preserve"> (IOS IDE) or Android Studio, access to the Expo SDK which provides a wide variety of native API’s on IOS and Android, Expo can manage your assets, take care of push notifications</w:t>
-      </w:r>
-      <w:r>
-        <w:t xml:space="preserve">, </w:t>
-      </w:r>
-      <w:r>
-        <w:t xml:space="preserve">build your final native binary for submissions to the app stores </w:t>
-      </w:r>
-      <w:r>
-        <w:t xml:space="preserve">and can be used in most code editors </w:t>
-      </w:r>
-      <w:r>
-        <w:t>(Expo, 2020).</w:t>
+        <w:t>t</w:t>
+      </w:r>
+      <w:r>
+        <w:t xml:space="preserve">he added functionality that Expo </w:t>
+      </w:r>
+      <w:r>
+        <w:t>provides with the option to</w:t>
+      </w:r>
+      <w:r>
+        <w:t xml:space="preserve"> easily</w:t>
+      </w:r>
+      <w:r>
+        <w:t xml:space="preserve"> test your design on </w:t>
+      </w:r>
+      <w:r>
+        <w:t>a</w:t>
       </w:r>
       <w:r>
         <w:t xml:space="preserve"> </w:t>
       </w:r>
+      <w:r>
+        <w:t xml:space="preserve">physical </w:t>
+      </w:r>
+      <w:r>
+        <w:t>mobile platform</w:t>
+      </w:r>
+      <w:r>
+        <w:t xml:space="preserve"> </w:t>
+      </w:r>
+      <w:r>
+        <w:t xml:space="preserve">will </w:t>
+      </w:r>
+      <w:r>
+        <w:t xml:space="preserve">allow me to have a greater control over the design and functionality of my app as I can </w:t>
+      </w:r>
+      <w:r>
+        <w:t xml:space="preserve">constantly test and retest my program as I develop it. With these </w:t>
+      </w:r>
+      <w:r>
+        <w:t xml:space="preserve">technologies in use my app won’t be in the web app format but more Android focused. </w:t>
+      </w:r>
+    </w:p>
+    <w:p>
+      <w:pPr>
+        <w:rPr>
+          <w:u w:val="single"/>
+        </w:rPr>
+      </w:pPr>
+      <w:r>
+        <w:rPr>
+          <w:u w:val="single"/>
+        </w:rPr>
+        <w:t>Informal Sources (User Stories):</w:t>
+      </w:r>
+    </w:p>
+    <w:p>
+      <w:pPr>
+        <w:pStyle w:val="ListParagraph"/>
+        <w:numPr>
+          <w:ilvl w:val="0"/>
+          <w:numId w:val="7"/>
+        </w:numPr>
+        <w:rPr>
+          <w:u w:val="single"/>
+        </w:rPr>
+      </w:pPr>
+      <w:r>
+        <w:t xml:space="preserve">As a user I want to be able to </w:t>
+      </w:r>
+      <w:r>
+        <w:t>store my card barcodes on my phone</w:t>
+      </w:r>
+      <w:r>
+        <w:t xml:space="preserve"> (Priority: 1)</w:t>
+      </w:r>
+    </w:p>
+    <w:p>
+      <w:pPr>
+        <w:pStyle w:val="ListParagraph"/>
+        <w:numPr>
+          <w:ilvl w:val="0"/>
+          <w:numId w:val="7"/>
+        </w:numPr>
+        <w:rPr>
+          <w:u w:val="single"/>
+        </w:rPr>
+      </w:pPr>
+      <w:r>
+        <w:t xml:space="preserve">As a user I want my phone to display the </w:t>
+      </w:r>
+      <w:r>
+        <w:t xml:space="preserve">selected </w:t>
+      </w:r>
+      <w:r>
+        <w:t>card barcode</w:t>
+      </w:r>
+      <w:r>
+        <w:t xml:space="preserve"> to be scanned </w:t>
+      </w:r>
+      <w:r>
+        <w:t>(Priority: 2)</w:t>
+      </w:r>
+    </w:p>
+    <w:p>
+      <w:pPr>
+        <w:pStyle w:val="ListParagraph"/>
+        <w:numPr>
+          <w:ilvl w:val="0"/>
+          <w:numId w:val="7"/>
+        </w:numPr>
+        <w:rPr>
+          <w:u w:val="single"/>
+        </w:rPr>
+      </w:pPr>
+      <w:r>
+        <w:t>As a user I want the app to be easily navigable (Priority: 3)</w:t>
+      </w:r>
+    </w:p>
+    <w:p>
+      <w:pPr>
+        <w:pStyle w:val="ListParagraph"/>
+        <w:numPr>
+          <w:ilvl w:val="0"/>
+          <w:numId w:val="7"/>
+        </w:numPr>
+        <w:rPr>
+          <w:u w:val="single"/>
+        </w:rPr>
+      </w:pPr>
+      <w:r>
+        <w:t>As a user I want the ability to use my voice to navigate the app I</w:t>
+      </w:r>
+      <w:r>
+        <w:t>f I</w:t>
+      </w:r>
+      <w:r>
+        <w:t xml:space="preserve"> need it (Priority: 4)</w:t>
+      </w:r>
+    </w:p>
+    <w:p>
+      <w:pPr>
+        <w:pStyle w:val="ListParagraph"/>
+        <w:numPr>
+          <w:ilvl w:val="0"/>
+          <w:numId w:val="7"/>
+        </w:numPr>
+        <w:rPr>
+          <w:u w:val="single"/>
+        </w:rPr>
+      </w:pPr>
+      <w:r>
+        <w:t>As a developer I want my app to be user friendly to encourage reuse (Priority: ?)</w:t>
+      </w:r>
+    </w:p>
+    <w:p>
+      <w:pPr>
+        <w:pStyle w:val="ListParagraph"/>
+        <w:numPr>
+          <w:ilvl w:val="0"/>
+          <w:numId w:val="7"/>
+        </w:numPr>
+        <w:rPr>
+          <w:u w:val="single"/>
+        </w:rPr>
+      </w:pPr>
+      <w:r>
+        <w:t>As a developer I want my app to be bug free to ensure smooth operation (Priority: ?)</w:t>
+      </w:r>
+    </w:p>
+    <w:p>
+      <w:pPr>
+        <w:pStyle w:val="ListParagraph"/>
+        <w:numPr>
+          <w:ilvl w:val="0"/>
+          <w:numId w:val="7"/>
+        </w:numPr>
+        <w:rPr>
+          <w:u w:val="single"/>
+        </w:rPr>
+      </w:pPr>
+      <w:r>
+        <w:t>As a user I want the app to be dependable enough to warrant its use over the normal cards (Priority: 5)</w:t>
+      </w:r>
+    </w:p>
+    <w:p>
+      <w:pPr>
+        <w:pStyle w:val="ListParagraph"/>
+        <w:numPr>
+          <w:ilvl w:val="0"/>
+          <w:numId w:val="7"/>
+        </w:numPr>
+        <w:rPr>
+          <w:u w:val="single"/>
+        </w:rPr>
+      </w:pPr>
       <w:bookmarkStart w:id="0" w:name="_GoBack"/>
       <w:bookmarkEnd w:id="0"/>
       <w:r>
-        <w:t xml:space="preserve">Expo also provides a mobile app that will read a QR code from the CL, this enables testing how the code you’ve written will perform on mobile setups. They do provide a service called Snack which allows to test React Native code without having to install any tools, but I feel I would be better suited to use the tools provided with Expo and test my app on the platform its being designed for.  </w:t>
-      </w:r>
-    </w:p>
-    <w:p>
-      <w:r>
-        <w:t xml:space="preserve">The React Native CLI provide </w:t>
-      </w:r>
-      <w:r>
-        <w:t xml:space="preserve">more customisation for a more experienced app developer as you can select what you’re developing OS is (macOS, Windows, Linux) and what target OS you’re developing for (IOS, Android), what dependencies you need, specific version control and relevant SDK set up. as this is the more experienced way to use React Native the assistance Expo provides mentioned above is lost. </w:t>
-      </w:r>
-      <w:r>
-        <w:t>when comparing this with Expo, it’s clear to me that</w:t>
-      </w:r>
-      <w:r>
         <w:t xml:space="preserve"> </w:t>
       </w:r>
-      <w:r>
-        <w:t xml:space="preserve">the use of Expo would be better for my situation as I’m not at the level and don’t have time available to be to get there in time for the end of this project. The assistance that Expo offers will help me spend more time into the core code functionality and design of my app.  </w:t>
+    </w:p>
+    <w:p>
+      <w:pPr>
+        <w:rPr>
+          <w:u w:val="single"/>
+        </w:rPr>
+      </w:pPr>
+      <w:r>
+        <w:rPr>
+          <w:u w:val="single"/>
+        </w:rPr>
+        <w:t>Use Cases:</w:t>
+      </w:r>
+    </w:p>
+    <w:p>
+      <w:pPr>
+        <w:rPr>
+          <w:u w:val="single"/>
+        </w:rPr>
+      </w:pPr>
+    </w:p>
+    <w:p>
+      <w:pPr>
+        <w:rPr>
+          <w:u w:val="single"/>
+        </w:rPr>
+      </w:pPr>
+      <w:r>
+        <w:rPr>
+          <w:u w:val="single"/>
+        </w:rPr>
+        <w:t xml:space="preserve">Functional/Non-Functional Requirements: </w:t>
+      </w:r>
+    </w:p>
+    <w:p>
+      <w:r>
+        <w:t>Functional Requirements:</w:t>
       </w:r>
     </w:p>
     <w:p/>
     <w:p>
+      <w:r>
+        <w:t xml:space="preserve">Non-Functional requirements: </w:t>
+      </w:r>
+    </w:p>
+    <w:p/>
+    <w:p>
       <w:pPr>
         <w:rPr>
           <w:u w:val="single"/>
@@ -1063,7 +1452,7 @@
         <w:rPr>
           <w:u w:val="single"/>
         </w:rPr>
-        <w:t>Informal Sources (User Stories):</w:t>
+        <w:t>Previous Case-studies:</w:t>
       </w:r>
     </w:p>
     <w:p/>
@@ -1077,35 +1466,6 @@
         <w:rPr>
           <w:u w:val="single"/>
         </w:rPr>
-        <w:t xml:space="preserve">Functional/Non-Functional Requirements: </w:t>
-      </w:r>
-    </w:p>
-    <w:p/>
-    <w:p>
-      <w:pPr>
-        <w:rPr>
-          <w:u w:val="single"/>
-        </w:rPr>
-      </w:pPr>
-      <w:r>
-        <w:rPr>
-          <w:u w:val="single"/>
-        </w:rPr>
-        <w:t>Previous Case-studies:</w:t>
-      </w:r>
-    </w:p>
-    <w:p/>
-    <w:p>
-      <w:pPr>
-        <w:rPr>
-          <w:u w:val="single"/>
-        </w:rPr>
-      </w:pPr>
-      <w:r>
-        <w:rPr>
-          <w:u w:val="single"/>
-        </w:rPr>
-        <w:lastRenderedPageBreak/>
         <w:t>Technology Selection (Pugh Matrix):</w:t>
       </w:r>
     </w:p>
@@ -1136,15 +1496,27 @@
           <w:szCs w:val="22"/>
         </w:rPr>
       </w:pPr>
-      <w:r>
-        <w:rPr>
-          <w:rFonts w:asciiTheme="minorHAnsi" w:hAnsiTheme="minorHAnsi" w:cstheme="minorHAnsi"/>
-          <w:b w:val="0"/>
-          <w:bCs w:val="0"/>
-          <w:sz w:val="22"/>
-          <w:szCs w:val="22"/>
-        </w:rPr>
-        <w:t xml:space="preserve">LeanKit (2019) </w:t>
+      <w:proofErr w:type="spellStart"/>
+      <w:r>
+        <w:rPr>
+          <w:rFonts w:asciiTheme="minorHAnsi" w:hAnsiTheme="minorHAnsi" w:cstheme="minorHAnsi"/>
+          <w:b w:val="0"/>
+          <w:bCs w:val="0"/>
+          <w:sz w:val="22"/>
+          <w:szCs w:val="22"/>
+        </w:rPr>
+        <w:t>LeanKit</w:t>
+      </w:r>
+      <w:proofErr w:type="spellEnd"/>
+      <w:r>
+        <w:rPr>
+          <w:rFonts w:asciiTheme="minorHAnsi" w:hAnsiTheme="minorHAnsi" w:cstheme="minorHAnsi"/>
+          <w:b w:val="0"/>
+          <w:bCs w:val="0"/>
+          <w:sz w:val="22"/>
+          <w:szCs w:val="22"/>
+        </w:rPr>
+        <w:t xml:space="preserve"> (2019) </w:t>
       </w:r>
       <w:r>
         <w:rPr>
@@ -1224,6 +1596,7 @@
           <w:sz w:val="22"/>
           <w:szCs w:val="22"/>
         </w:rPr>
+        <w:lastRenderedPageBreak/>
         <w:t>Liu, S</w:t>
       </w:r>
       <w:r>
@@ -1645,7 +2018,7 @@
 </file>
 
 <file path=word/endnotes.xml><?xml version="1.0" encoding="utf-8"?>
-<w:endnotes xmlns:wpc="http://schemas.microsoft.com/office/word/2010/wordprocessingCanvas" xmlns:cx="http://schemas.microsoft.com/office/drawing/2014/chartex" xmlns:cx1="http://schemas.microsoft.com/office/drawing/2015/9/8/chartex" xmlns:cx2="http://schemas.microsoft.com/office/drawing/2015/10/21/chartex" xmlns:cx3="http://schemas.microsoft.com/office/drawing/2016/5/9/chartex" xmlns:cx4="http://schemas.microsoft.com/office/drawing/2016/5/10/chartex" xmlns:cx5="http://schemas.microsoft.com/office/drawing/2016/5/11/chartex" xmlns:cx6="http://schemas.microsoft.com/office/drawing/2016/5/12/chartex" xmlns:cx7="http://schemas.microsoft.com/office/drawing/2016/5/13/chartex" xmlns:cx8="http://schemas.microsoft.com/office/drawing/2016/5/14/chartex" xmlns:mc="http://schemas.openxmlformats.org/markup-compatibility/2006" xmlns:aink="http://schemas.microsoft.com/office/drawing/2016/ink" xmlns:am3d="http://schemas.microsoft.com/office/drawing/2017/model3d" xmlns:o="urn:schemas-microsoft-com:office:office" xmlns:r="http://schemas.openxmlformats.org/officeDocument/2006/relationships" xmlns:m="http://schemas.openxmlformats.org/officeDocument/2006/math" xmlns:v="urn:schemas-microsoft-com:vml" xmlns:wp14="http://schemas.microsoft.com/office/word/2010/wordprocessingDrawing" xmlns:wp="http://schemas.openxmlformats.org/drawingml/2006/wordprocessingDrawing" xmlns:w10="urn:schemas-microsoft-com:office:word" xmlns:w="http://schemas.openxmlformats.org/wordprocessingml/2006/main" xmlns:w14="http://schemas.microsoft.com/office/word/2010/wordml" xmlns:w15="http://schemas.microsoft.com/office/word/2012/wordml" xmlns:w16cex="http://schemas.microsoft.com/office/word/2018/wordml/cex" xmlns:w16cid="http://schemas.microsoft.com/office/word/2016/wordml/cid" xmlns:w16="http://schemas.microsoft.com/office/word/2018/wordml" xmlns:w16se="http://schemas.microsoft.com/office/word/2015/wordml/symex" xmlns:wpg="http://schemas.microsoft.com/office/word/2010/wordprocessingGroup" xmlns:wpi="http://schemas.microsoft.com/office/word/2010/wordprocessingInk" xmlns:wne="http://schemas.microsoft.com/office/word/2006/wordml" xmlns:wps="http://schemas.microsoft.com/office/word/2010/wordprocessingShape" mc:Ignorable="w14 w15 w16se w16cid w16 w16cex wp14">
+<w:endnotes xmlns:wpc="http://schemas.microsoft.com/office/word/2010/wordprocessingCanvas" xmlns:cx="http://schemas.microsoft.com/office/drawing/2014/chartex" xmlns:cx1="http://schemas.microsoft.com/office/drawing/2015/9/8/chartex" xmlns:cx2="http://schemas.microsoft.com/office/drawing/2015/10/21/chartex" xmlns:cx3="http://schemas.microsoft.com/office/drawing/2016/5/9/chartex" xmlns:cx4="http://schemas.microsoft.com/office/drawing/2016/5/10/chartex" xmlns:cx5="http://schemas.microsoft.com/office/drawing/2016/5/11/chartex" xmlns:cx6="http://schemas.microsoft.com/office/drawing/2016/5/12/chartex" xmlns:cx7="http://schemas.microsoft.com/office/drawing/2016/5/13/chartex" xmlns:cx8="http://schemas.microsoft.com/office/drawing/2016/5/14/chartex" xmlns:mc="http://schemas.openxmlformats.org/markup-compatibility/2006" xmlns:aink="http://schemas.microsoft.com/office/drawing/2016/ink" xmlns:am3d="http://schemas.microsoft.com/office/drawing/2017/model3d" xmlns:o="urn:schemas-microsoft-com:office:office" xmlns:r="http://schemas.openxmlformats.org/officeDocument/2006/relationships" xmlns:m="http://schemas.openxmlformats.org/officeDocument/2006/math" xmlns:v="urn:schemas-microsoft-com:vml" xmlns:wp14="http://schemas.microsoft.com/office/word/2010/wordprocessingDrawing" xmlns:wp="http://schemas.openxmlformats.org/drawingml/2006/wordprocessingDrawing" xmlns:w10="urn:schemas-microsoft-com:office:word" xmlns:w="http://schemas.openxmlformats.org/wordprocessingml/2006/main" xmlns:w14="http://schemas.microsoft.com/office/word/2010/wordml" xmlns:w15="http://schemas.microsoft.com/office/word/2012/wordml" xmlns:w16cid="http://schemas.microsoft.com/office/word/2016/wordml/cid" xmlns:w16se="http://schemas.microsoft.com/office/word/2015/wordml/symex" xmlns:wpg="http://schemas.microsoft.com/office/word/2010/wordprocessingGroup" xmlns:wpi="http://schemas.microsoft.com/office/word/2010/wordprocessingInk" xmlns:wne="http://schemas.microsoft.com/office/word/2006/wordml" xmlns:wps="http://schemas.microsoft.com/office/word/2010/wordprocessingShape" mc:Ignorable="w14 w15 w16se w16cid wp14">
   <w:endnote w:type="separator" w:id="-1">
     <w:p>
       <w:pPr>
@@ -1670,7 +2043,7 @@
 </file>
 
 <file path=word/footnotes.xml><?xml version="1.0" encoding="utf-8"?>
-<w:footnotes xmlns:wpc="http://schemas.microsoft.com/office/word/2010/wordprocessingCanvas" xmlns:cx="http://schemas.microsoft.com/office/drawing/2014/chartex" xmlns:cx1="http://schemas.microsoft.com/office/drawing/2015/9/8/chartex" xmlns:cx2="http://schemas.microsoft.com/office/drawing/2015/10/21/chartex" xmlns:cx3="http://schemas.microsoft.com/office/drawing/2016/5/9/chartex" xmlns:cx4="http://schemas.microsoft.com/office/drawing/2016/5/10/chartex" xmlns:cx5="http://schemas.microsoft.com/office/drawing/2016/5/11/chartex" xmlns:cx6="http://schemas.microsoft.com/office/drawing/2016/5/12/chartex" xmlns:cx7="http://schemas.microsoft.com/office/drawing/2016/5/13/chartex" xmlns:cx8="http://schemas.microsoft.com/office/drawing/2016/5/14/chartex" xmlns:mc="http://schemas.openxmlformats.org/markup-compatibility/2006" xmlns:aink="http://schemas.microsoft.com/office/drawing/2016/ink" xmlns:am3d="http://schemas.microsoft.com/office/drawing/2017/model3d" xmlns:o="urn:schemas-microsoft-com:office:office" xmlns:r="http://schemas.openxmlformats.org/officeDocument/2006/relationships" xmlns:m="http://schemas.openxmlformats.org/officeDocument/2006/math" xmlns:v="urn:schemas-microsoft-com:vml" xmlns:wp14="http://schemas.microsoft.com/office/word/2010/wordprocessingDrawing" xmlns:wp="http://schemas.openxmlformats.org/drawingml/2006/wordprocessingDrawing" xmlns:w10="urn:schemas-microsoft-com:office:word" xmlns:w="http://schemas.openxmlformats.org/wordprocessingml/2006/main" xmlns:w14="http://schemas.microsoft.com/office/word/2010/wordml" xmlns:w15="http://schemas.microsoft.com/office/word/2012/wordml" xmlns:w16cex="http://schemas.microsoft.com/office/word/2018/wordml/cex" xmlns:w16cid="http://schemas.microsoft.com/office/word/2016/wordml/cid" xmlns:w16="http://schemas.microsoft.com/office/word/2018/wordml" xmlns:w16se="http://schemas.microsoft.com/office/word/2015/wordml/symex" xmlns:wpg="http://schemas.microsoft.com/office/word/2010/wordprocessingGroup" xmlns:wpi="http://schemas.microsoft.com/office/word/2010/wordprocessingInk" xmlns:wne="http://schemas.microsoft.com/office/word/2006/wordml" xmlns:wps="http://schemas.microsoft.com/office/word/2010/wordprocessingShape" mc:Ignorable="w14 w15 w16se w16cid w16 w16cex wp14">
+<w:footnotes xmlns:wpc="http://schemas.microsoft.com/office/word/2010/wordprocessingCanvas" xmlns:cx="http://schemas.microsoft.com/office/drawing/2014/chartex" xmlns:cx1="http://schemas.microsoft.com/office/drawing/2015/9/8/chartex" xmlns:cx2="http://schemas.microsoft.com/office/drawing/2015/10/21/chartex" xmlns:cx3="http://schemas.microsoft.com/office/drawing/2016/5/9/chartex" xmlns:cx4="http://schemas.microsoft.com/office/drawing/2016/5/10/chartex" xmlns:cx5="http://schemas.microsoft.com/office/drawing/2016/5/11/chartex" xmlns:cx6="http://schemas.microsoft.com/office/drawing/2016/5/12/chartex" xmlns:cx7="http://schemas.microsoft.com/office/drawing/2016/5/13/chartex" xmlns:cx8="http://schemas.microsoft.com/office/drawing/2016/5/14/chartex" xmlns:mc="http://schemas.openxmlformats.org/markup-compatibility/2006" xmlns:aink="http://schemas.microsoft.com/office/drawing/2016/ink" xmlns:am3d="http://schemas.microsoft.com/office/drawing/2017/model3d" xmlns:o="urn:schemas-microsoft-com:office:office" xmlns:r="http://schemas.openxmlformats.org/officeDocument/2006/relationships" xmlns:m="http://schemas.openxmlformats.org/officeDocument/2006/math" xmlns:v="urn:schemas-microsoft-com:vml" xmlns:wp14="http://schemas.microsoft.com/office/word/2010/wordprocessingDrawing" xmlns:wp="http://schemas.openxmlformats.org/drawingml/2006/wordprocessingDrawing" xmlns:w10="urn:schemas-microsoft-com:office:word" xmlns:w="http://schemas.openxmlformats.org/wordprocessingml/2006/main" xmlns:w14="http://schemas.microsoft.com/office/word/2010/wordml" xmlns:w15="http://schemas.microsoft.com/office/word/2012/wordml" xmlns:w16cid="http://schemas.microsoft.com/office/word/2016/wordml/cid" xmlns:w16se="http://schemas.microsoft.com/office/word/2015/wordml/symex" xmlns:wpg="http://schemas.microsoft.com/office/word/2010/wordprocessingGroup" xmlns:wpi="http://schemas.microsoft.com/office/word/2010/wordprocessingInk" xmlns:wne="http://schemas.microsoft.com/office/word/2006/wordml" xmlns:wps="http://schemas.microsoft.com/office/word/2010/wordprocessingShape" mc:Ignorable="w14 w15 w16se w16cid wp14">
   <w:footnote w:type="separator" w:id="-1">
     <w:p>
       <w:pPr>
@@ -1695,7 +2068,7 @@
 </file>
 
 <file path=word/header1.xml><?xml version="1.0" encoding="utf-8"?>
-<w:hdr xmlns:wpc="http://schemas.microsoft.com/office/word/2010/wordprocessingCanvas" xmlns:cx="http://schemas.microsoft.com/office/drawing/2014/chartex" xmlns:cx1="http://schemas.microsoft.com/office/drawing/2015/9/8/chartex" xmlns:cx2="http://schemas.microsoft.com/office/drawing/2015/10/21/chartex" xmlns:cx3="http://schemas.microsoft.com/office/drawing/2016/5/9/chartex" xmlns:cx4="http://schemas.microsoft.com/office/drawing/2016/5/10/chartex" xmlns:cx5="http://schemas.microsoft.com/office/drawing/2016/5/11/chartex" xmlns:cx6="http://schemas.microsoft.com/office/drawing/2016/5/12/chartex" xmlns:cx7="http://schemas.microsoft.com/office/drawing/2016/5/13/chartex" xmlns:cx8="http://schemas.microsoft.com/office/drawing/2016/5/14/chartex" xmlns:mc="http://schemas.openxmlformats.org/markup-compatibility/2006" xmlns:aink="http://schemas.microsoft.com/office/drawing/2016/ink" xmlns:am3d="http://schemas.microsoft.com/office/drawing/2017/model3d" xmlns:o="urn:schemas-microsoft-com:office:office" xmlns:r="http://schemas.openxmlformats.org/officeDocument/2006/relationships" xmlns:m="http://schemas.openxmlformats.org/officeDocument/2006/math" xmlns:v="urn:schemas-microsoft-com:vml" xmlns:wp14="http://schemas.microsoft.com/office/word/2010/wordprocessingDrawing" xmlns:wp="http://schemas.openxmlformats.org/drawingml/2006/wordprocessingDrawing" xmlns:w10="urn:schemas-microsoft-com:office:word" xmlns:w="http://schemas.openxmlformats.org/wordprocessingml/2006/main" xmlns:w14="http://schemas.microsoft.com/office/word/2010/wordml" xmlns:w15="http://schemas.microsoft.com/office/word/2012/wordml" xmlns:w16cex="http://schemas.microsoft.com/office/word/2018/wordml/cex" xmlns:w16cid="http://schemas.microsoft.com/office/word/2016/wordml/cid" xmlns:w16="http://schemas.microsoft.com/office/word/2018/wordml" xmlns:w16se="http://schemas.microsoft.com/office/word/2015/wordml/symex" xmlns:wpg="http://schemas.microsoft.com/office/word/2010/wordprocessingGroup" xmlns:wpi="http://schemas.microsoft.com/office/word/2010/wordprocessingInk" xmlns:wne="http://schemas.microsoft.com/office/word/2006/wordml" xmlns:wps="http://schemas.microsoft.com/office/word/2010/wordprocessingShape" mc:Ignorable="w14 w15 w16se w16cid w16 w16cex wp14">
+<w:hdr xmlns:wpc="http://schemas.microsoft.com/office/word/2010/wordprocessingCanvas" xmlns:cx="http://schemas.microsoft.com/office/drawing/2014/chartex" xmlns:cx1="http://schemas.microsoft.com/office/drawing/2015/9/8/chartex" xmlns:cx2="http://schemas.microsoft.com/office/drawing/2015/10/21/chartex" xmlns:cx3="http://schemas.microsoft.com/office/drawing/2016/5/9/chartex" xmlns:cx4="http://schemas.microsoft.com/office/drawing/2016/5/10/chartex" xmlns:cx5="http://schemas.microsoft.com/office/drawing/2016/5/11/chartex" xmlns:cx6="http://schemas.microsoft.com/office/drawing/2016/5/12/chartex" xmlns:cx7="http://schemas.microsoft.com/office/drawing/2016/5/13/chartex" xmlns:cx8="http://schemas.microsoft.com/office/drawing/2016/5/14/chartex" xmlns:mc="http://schemas.openxmlformats.org/markup-compatibility/2006" xmlns:aink="http://schemas.microsoft.com/office/drawing/2016/ink" xmlns:am3d="http://schemas.microsoft.com/office/drawing/2017/model3d" xmlns:o="urn:schemas-microsoft-com:office:office" xmlns:r="http://schemas.openxmlformats.org/officeDocument/2006/relationships" xmlns:m="http://schemas.openxmlformats.org/officeDocument/2006/math" xmlns:v="urn:schemas-microsoft-com:vml" xmlns:wp14="http://schemas.microsoft.com/office/word/2010/wordprocessingDrawing" xmlns:wp="http://schemas.openxmlformats.org/drawingml/2006/wordprocessingDrawing" xmlns:w10="urn:schemas-microsoft-com:office:word" xmlns:w="http://schemas.openxmlformats.org/wordprocessingml/2006/main" xmlns:w14="http://schemas.microsoft.com/office/word/2010/wordml" xmlns:w15="http://schemas.microsoft.com/office/word/2012/wordml" xmlns:w16cid="http://schemas.microsoft.com/office/word/2016/wordml/cid" xmlns:w16se="http://schemas.microsoft.com/office/word/2015/wordml/symex" xmlns:wpg="http://schemas.microsoft.com/office/word/2010/wordprocessingGroup" xmlns:wpi="http://schemas.microsoft.com/office/word/2010/wordprocessingInk" xmlns:wne="http://schemas.microsoft.com/office/word/2006/wordml" xmlns:wps="http://schemas.microsoft.com/office/word/2010/wordprocessingShape" mc:Ignorable="w14 w15 w16se w16cid wp14">
   <w:p>
     <w:pPr>
       <w:pStyle w:val="Header"/>
@@ -1730,7 +2103,7 @@
 </file>
 
 <file path=word/numbering.xml><?xml version="1.0" encoding="utf-8"?>
-<w:numbering xmlns:wpc="http://schemas.microsoft.com/office/word/2010/wordprocessingCanvas" xmlns:cx="http://schemas.microsoft.com/office/drawing/2014/chartex" xmlns:cx1="http://schemas.microsoft.com/office/drawing/2015/9/8/chartex" xmlns:cx2="http://schemas.microsoft.com/office/drawing/2015/10/21/chartex" xmlns:cx3="http://schemas.microsoft.com/office/drawing/2016/5/9/chartex" xmlns:cx4="http://schemas.microsoft.com/office/drawing/2016/5/10/chartex" xmlns:cx5="http://schemas.microsoft.com/office/drawing/2016/5/11/chartex" xmlns:cx6="http://schemas.microsoft.com/office/drawing/2016/5/12/chartex" xmlns:cx7="http://schemas.microsoft.com/office/drawing/2016/5/13/chartex" xmlns:cx8="http://schemas.microsoft.com/office/drawing/2016/5/14/chartex" xmlns:mc="http://schemas.openxmlformats.org/markup-compatibility/2006" xmlns:aink="http://schemas.microsoft.com/office/drawing/2016/ink" xmlns:am3d="http://schemas.microsoft.com/office/drawing/2017/model3d" xmlns:o="urn:schemas-microsoft-com:office:office" xmlns:r="http://schemas.openxmlformats.org/officeDocument/2006/relationships" xmlns:m="http://schemas.openxmlformats.org/officeDocument/2006/math" xmlns:v="urn:schemas-microsoft-com:vml" xmlns:wp14="http://schemas.microsoft.com/office/word/2010/wordprocessingDrawing" xmlns:wp="http://schemas.openxmlformats.org/drawingml/2006/wordprocessingDrawing" xmlns:w10="urn:schemas-microsoft-com:office:word" xmlns:w="http://schemas.openxmlformats.org/wordprocessingml/2006/main" xmlns:w14="http://schemas.microsoft.com/office/word/2010/wordml" xmlns:w15="http://schemas.microsoft.com/office/word/2012/wordml" xmlns:w16cex="http://schemas.microsoft.com/office/word/2018/wordml/cex" xmlns:w16cid="http://schemas.microsoft.com/office/word/2016/wordml/cid" xmlns:w16="http://schemas.microsoft.com/office/word/2018/wordml" xmlns:w16se="http://schemas.microsoft.com/office/word/2015/wordml/symex" xmlns:wpg="http://schemas.microsoft.com/office/word/2010/wordprocessingGroup" xmlns:wpi="http://schemas.microsoft.com/office/word/2010/wordprocessingInk" xmlns:wne="http://schemas.microsoft.com/office/word/2006/wordml" xmlns:wps="http://schemas.microsoft.com/office/word/2010/wordprocessingShape" mc:Ignorable="w14 w15 w16se w16cid w16 w16cex wp14">
+<w:numbering xmlns:wpc="http://schemas.microsoft.com/office/word/2010/wordprocessingCanvas" xmlns:cx="http://schemas.microsoft.com/office/drawing/2014/chartex" xmlns:cx1="http://schemas.microsoft.com/office/drawing/2015/9/8/chartex" xmlns:cx2="http://schemas.microsoft.com/office/drawing/2015/10/21/chartex" xmlns:cx3="http://schemas.microsoft.com/office/drawing/2016/5/9/chartex" xmlns:cx4="http://schemas.microsoft.com/office/drawing/2016/5/10/chartex" xmlns:cx5="http://schemas.microsoft.com/office/drawing/2016/5/11/chartex" xmlns:cx6="http://schemas.microsoft.com/office/drawing/2016/5/12/chartex" xmlns:cx7="http://schemas.microsoft.com/office/drawing/2016/5/13/chartex" xmlns:cx8="http://schemas.microsoft.com/office/drawing/2016/5/14/chartex" xmlns:mc="http://schemas.openxmlformats.org/markup-compatibility/2006" xmlns:aink="http://schemas.microsoft.com/office/drawing/2016/ink" xmlns:am3d="http://schemas.microsoft.com/office/drawing/2017/model3d" xmlns:o="urn:schemas-microsoft-com:office:office" xmlns:r="http://schemas.openxmlformats.org/officeDocument/2006/relationships" xmlns:m="http://schemas.openxmlformats.org/officeDocument/2006/math" xmlns:v="urn:schemas-microsoft-com:vml" xmlns:wp14="http://schemas.microsoft.com/office/word/2010/wordprocessingDrawing" xmlns:wp="http://schemas.openxmlformats.org/drawingml/2006/wordprocessingDrawing" xmlns:w10="urn:schemas-microsoft-com:office:word" xmlns:w="http://schemas.openxmlformats.org/wordprocessingml/2006/main" xmlns:w14="http://schemas.microsoft.com/office/word/2010/wordml" xmlns:w15="http://schemas.microsoft.com/office/word/2012/wordml" xmlns:w16cid="http://schemas.microsoft.com/office/word/2016/wordml/cid" xmlns:w16se="http://schemas.microsoft.com/office/word/2015/wordml/symex" xmlns:wpg="http://schemas.microsoft.com/office/word/2010/wordprocessingGroup" xmlns:wpi="http://schemas.microsoft.com/office/word/2010/wordprocessingInk" xmlns:wne="http://schemas.microsoft.com/office/word/2006/wordml" xmlns:wps="http://schemas.microsoft.com/office/word/2010/wordprocessingShape" mc:Ignorable="w14 w15 w16se w16cid wp14">
   <w:abstractNum w:abstractNumId="0" w15:restartNumberingAfterBreak="0">
     <w:nsid w:val="0C194B5B"/>
     <w:multiLevelType w:val="hybridMultilevel"/>
@@ -1845,6 +2218,119 @@
     </w:lvl>
   </w:abstractNum>
   <w:abstractNum w:abstractNumId="1" w15:restartNumberingAfterBreak="0">
+    <w:nsid w:val="32EE1D6D"/>
+    <w:multiLevelType w:val="hybridMultilevel"/>
+    <w:tmpl w:val="2E9A50F6"/>
+    <w:lvl w:ilvl="0" w:tplc="08090001">
+      <w:start w:val="1"/>
+      <w:numFmt w:val="bullet"/>
+      <w:lvlText w:val=""/>
+      <w:lvlJc w:val="left"/>
+      <w:pPr>
+        <w:ind w:left="720" w:hanging="360"/>
+      </w:pPr>
+      <w:rPr>
+        <w:rFonts w:ascii="Symbol" w:hAnsi="Symbol" w:hint="default"/>
+      </w:rPr>
+    </w:lvl>
+    <w:lvl w:ilvl="1" w:tplc="08090003" w:tentative="1">
+      <w:start w:val="1"/>
+      <w:numFmt w:val="bullet"/>
+      <w:lvlText w:val="o"/>
+      <w:lvlJc w:val="left"/>
+      <w:pPr>
+        <w:ind w:left="1440" w:hanging="360"/>
+      </w:pPr>
+      <w:rPr>
+        <w:rFonts w:ascii="Courier New" w:hAnsi="Courier New" w:cs="Courier New" w:hint="default"/>
+      </w:rPr>
+    </w:lvl>
+    <w:lvl w:ilvl="2" w:tplc="08090005" w:tentative="1">
+      <w:start w:val="1"/>
+      <w:numFmt w:val="bullet"/>
+      <w:lvlText w:val=""/>
+      <w:lvlJc w:val="left"/>
+      <w:pPr>
+        <w:ind w:left="2160" w:hanging="360"/>
+      </w:pPr>
+      <w:rPr>
+        <w:rFonts w:ascii="Wingdings" w:hAnsi="Wingdings" w:hint="default"/>
+      </w:rPr>
+    </w:lvl>
+    <w:lvl w:ilvl="3" w:tplc="08090001" w:tentative="1">
+      <w:start w:val="1"/>
+      <w:numFmt w:val="bullet"/>
+      <w:lvlText w:val=""/>
+      <w:lvlJc w:val="left"/>
+      <w:pPr>
+        <w:ind w:left="2880" w:hanging="360"/>
+      </w:pPr>
+      <w:rPr>
+        <w:rFonts w:ascii="Symbol" w:hAnsi="Symbol" w:hint="default"/>
+      </w:rPr>
+    </w:lvl>
+    <w:lvl w:ilvl="4" w:tplc="08090003" w:tentative="1">
+      <w:start w:val="1"/>
+      <w:numFmt w:val="bullet"/>
+      <w:lvlText w:val="o"/>
+      <w:lvlJc w:val="left"/>
+      <w:pPr>
+        <w:ind w:left="3600" w:hanging="360"/>
+      </w:pPr>
+      <w:rPr>
+        <w:rFonts w:ascii="Courier New" w:hAnsi="Courier New" w:cs="Courier New" w:hint="default"/>
+      </w:rPr>
+    </w:lvl>
+    <w:lvl w:ilvl="5" w:tplc="08090005" w:tentative="1">
+      <w:start w:val="1"/>
+      <w:numFmt w:val="bullet"/>
+      <w:lvlText w:val=""/>
+      <w:lvlJc w:val="left"/>
+      <w:pPr>
+        <w:ind w:left="4320" w:hanging="360"/>
+      </w:pPr>
+      <w:rPr>
+        <w:rFonts w:ascii="Wingdings" w:hAnsi="Wingdings" w:hint="default"/>
+      </w:rPr>
+    </w:lvl>
+    <w:lvl w:ilvl="6" w:tplc="08090001" w:tentative="1">
+      <w:start w:val="1"/>
+      <w:numFmt w:val="bullet"/>
+      <w:lvlText w:val=""/>
+      <w:lvlJc w:val="left"/>
+      <w:pPr>
+        <w:ind w:left="5040" w:hanging="360"/>
+      </w:pPr>
+      <w:rPr>
+        <w:rFonts w:ascii="Symbol" w:hAnsi="Symbol" w:hint="default"/>
+      </w:rPr>
+    </w:lvl>
+    <w:lvl w:ilvl="7" w:tplc="08090003" w:tentative="1">
+      <w:start w:val="1"/>
+      <w:numFmt w:val="bullet"/>
+      <w:lvlText w:val="o"/>
+      <w:lvlJc w:val="left"/>
+      <w:pPr>
+        <w:ind w:left="5760" w:hanging="360"/>
+      </w:pPr>
+      <w:rPr>
+        <w:rFonts w:ascii="Courier New" w:hAnsi="Courier New" w:cs="Courier New" w:hint="default"/>
+      </w:rPr>
+    </w:lvl>
+    <w:lvl w:ilvl="8" w:tplc="08090005" w:tentative="1">
+      <w:start w:val="1"/>
+      <w:numFmt w:val="bullet"/>
+      <w:lvlText w:val=""/>
+      <w:lvlJc w:val="left"/>
+      <w:pPr>
+        <w:ind w:left="6480" w:hanging="360"/>
+      </w:pPr>
+      <w:rPr>
+        <w:rFonts w:ascii="Wingdings" w:hAnsi="Wingdings" w:hint="default"/>
+      </w:rPr>
+    </w:lvl>
+  </w:abstractNum>
+  <w:abstractNum w:abstractNumId="2" w15:restartNumberingAfterBreak="0">
     <w:nsid w:val="348C13E9"/>
     <w:multiLevelType w:val="hybridMultilevel"/>
     <w:tmpl w:val="3DFC3ED2"/>
@@ -1933,7 +2419,7 @@
       </w:pPr>
     </w:lvl>
   </w:abstractNum>
-  <w:abstractNum w:abstractNumId="2" w15:restartNumberingAfterBreak="0">
+  <w:abstractNum w:abstractNumId="3" w15:restartNumberingAfterBreak="0">
     <w:nsid w:val="51FC6A05"/>
     <w:multiLevelType w:val="hybridMultilevel"/>
     <w:tmpl w:val="F854716E"/>
@@ -2046,7 +2532,7 @@
       </w:rPr>
     </w:lvl>
   </w:abstractNum>
-  <w:abstractNum w:abstractNumId="3" w15:restartNumberingAfterBreak="0">
+  <w:abstractNum w:abstractNumId="4" w15:restartNumberingAfterBreak="0">
     <w:nsid w:val="573A0252"/>
     <w:multiLevelType w:val="hybridMultilevel"/>
     <w:tmpl w:val="79E4919C"/>
@@ -2159,7 +2645,7 @@
       </w:rPr>
     </w:lvl>
   </w:abstractNum>
-  <w:abstractNum w:abstractNumId="4" w15:restartNumberingAfterBreak="0">
+  <w:abstractNum w:abstractNumId="5" w15:restartNumberingAfterBreak="0">
     <w:nsid w:val="5F7B456E"/>
     <w:multiLevelType w:val="hybridMultilevel"/>
     <w:tmpl w:val="B7526002"/>
@@ -2272,7 +2758,7 @@
       </w:rPr>
     </w:lvl>
   </w:abstractNum>
-  <w:abstractNum w:abstractNumId="5" w15:restartNumberingAfterBreak="0">
+  <w:abstractNum w:abstractNumId="6" w15:restartNumberingAfterBreak="0">
     <w:nsid w:val="626F0BF7"/>
     <w:multiLevelType w:val="hybridMultilevel"/>
     <w:tmpl w:val="7A082512"/>
@@ -2386,28 +2872,31 @@
     </w:lvl>
   </w:abstractNum>
   <w:num w:numId="1">
-    <w:abstractNumId w:val="1"/>
+    <w:abstractNumId w:val="2"/>
   </w:num>
   <w:num w:numId="2">
+    <w:abstractNumId w:val="6"/>
+  </w:num>
+  <w:num w:numId="3">
+    <w:abstractNumId w:val="3"/>
+  </w:num>
+  <w:num w:numId="4">
     <w:abstractNumId w:val="5"/>
   </w:num>
-  <w:num w:numId="3">
-    <w:abstractNumId w:val="2"/>
-  </w:num>
-  <w:num w:numId="4">
+  <w:num w:numId="5">
     <w:abstractNumId w:val="4"/>
-  </w:num>
-  <w:num w:numId="5">
-    <w:abstractNumId w:val="3"/>
   </w:num>
   <w:num w:numId="6">
     <w:abstractNumId w:val="0"/>
+  </w:num>
+  <w:num w:numId="7">
+    <w:abstractNumId w:val="1"/>
   </w:num>
 </w:numbering>
 </file>
 
 <file path=word/styles.xml><?xml version="1.0" encoding="utf-8"?>
-<w:styles xmlns:mc="http://schemas.openxmlformats.org/markup-compatibility/2006" xmlns:r="http://schemas.openxmlformats.org/officeDocument/2006/relationships" xmlns:w="http://schemas.openxmlformats.org/wordprocessingml/2006/main" xmlns:w14="http://schemas.microsoft.com/office/word/2010/wordml" xmlns:w15="http://schemas.microsoft.com/office/word/2012/wordml" xmlns:w16cex="http://schemas.microsoft.com/office/word/2018/wordml/cex" xmlns:w16cid="http://schemas.microsoft.com/office/word/2016/wordml/cid" xmlns:w16="http://schemas.microsoft.com/office/word/2018/wordml" xmlns:w16se="http://schemas.microsoft.com/office/word/2015/wordml/symex" mc:Ignorable="w14 w15 w16se w16cid w16 w16cex">
+<w:styles xmlns:mc="http://schemas.openxmlformats.org/markup-compatibility/2006" xmlns:r="http://schemas.openxmlformats.org/officeDocument/2006/relationships" xmlns:w="http://schemas.openxmlformats.org/wordprocessingml/2006/main" xmlns:w14="http://schemas.microsoft.com/office/word/2010/wordml" xmlns:w15="http://schemas.microsoft.com/office/word/2012/wordml" xmlns:w16cid="http://schemas.microsoft.com/office/word/2016/wordml/cid" xmlns:w16se="http://schemas.microsoft.com/office/word/2015/wordml/symex" mc:Ignorable="w14 w15 w16se w16cid">
   <w:docDefaults>
     <w:rPrDefault>
       <w:rPr>

</xml_diff>

<commit_message>
resuffle, all work moved from primary research to case studies and new section called new tools. Plus work added to case studies, new tools and user stories updated.
</commit_message>
<xml_diff>
--- a/project.docx
+++ b/project.docx
@@ -1,6 +1,6 @@
 
 <file path=word/document.xml><?xml version="1.0" encoding="utf-8"?>
-<w:document xmlns:wpc="http://schemas.microsoft.com/office/word/2010/wordprocessingCanvas" xmlns:cx="http://schemas.microsoft.com/office/drawing/2014/chartex" xmlns:cx1="http://schemas.microsoft.com/office/drawing/2015/9/8/chartex" xmlns:cx2="http://schemas.microsoft.com/office/drawing/2015/10/21/chartex" xmlns:cx3="http://schemas.microsoft.com/office/drawing/2016/5/9/chartex" xmlns:cx4="http://schemas.microsoft.com/office/drawing/2016/5/10/chartex" xmlns:cx5="http://schemas.microsoft.com/office/drawing/2016/5/11/chartex" xmlns:cx6="http://schemas.microsoft.com/office/drawing/2016/5/12/chartex" xmlns:cx7="http://schemas.microsoft.com/office/drawing/2016/5/13/chartex" xmlns:cx8="http://schemas.microsoft.com/office/drawing/2016/5/14/chartex" xmlns:mc="http://schemas.openxmlformats.org/markup-compatibility/2006" xmlns:aink="http://schemas.microsoft.com/office/drawing/2016/ink" xmlns:am3d="http://schemas.microsoft.com/office/drawing/2017/model3d" xmlns:o="urn:schemas-microsoft-com:office:office" xmlns:r="http://schemas.openxmlformats.org/officeDocument/2006/relationships" xmlns:m="http://schemas.openxmlformats.org/officeDocument/2006/math" xmlns:v="urn:schemas-microsoft-com:vml" xmlns:wp14="http://schemas.microsoft.com/office/word/2010/wordprocessingDrawing" xmlns:wp="http://schemas.openxmlformats.org/drawingml/2006/wordprocessingDrawing" xmlns:w10="urn:schemas-microsoft-com:office:word" xmlns:w="http://schemas.openxmlformats.org/wordprocessingml/2006/main" xmlns:w14="http://schemas.microsoft.com/office/word/2010/wordml" xmlns:w15="http://schemas.microsoft.com/office/word/2012/wordml" xmlns:w16cid="http://schemas.microsoft.com/office/word/2016/wordml/cid" xmlns:w16se="http://schemas.microsoft.com/office/word/2015/wordml/symex" xmlns:wpg="http://schemas.microsoft.com/office/word/2010/wordprocessingGroup" xmlns:wpi="http://schemas.microsoft.com/office/word/2010/wordprocessingInk" xmlns:wne="http://schemas.microsoft.com/office/word/2006/wordml" xmlns:wps="http://schemas.microsoft.com/office/word/2010/wordprocessingShape" mc:Ignorable="w14 w15 w16se w16cid wp14">
+<w:document xmlns:wpc="http://schemas.microsoft.com/office/word/2010/wordprocessingCanvas" xmlns:cx="http://schemas.microsoft.com/office/drawing/2014/chartex" xmlns:cx1="http://schemas.microsoft.com/office/drawing/2015/9/8/chartex" xmlns:cx2="http://schemas.microsoft.com/office/drawing/2015/10/21/chartex" xmlns:cx3="http://schemas.microsoft.com/office/drawing/2016/5/9/chartex" xmlns:cx4="http://schemas.microsoft.com/office/drawing/2016/5/10/chartex" xmlns:cx5="http://schemas.microsoft.com/office/drawing/2016/5/11/chartex" xmlns:cx6="http://schemas.microsoft.com/office/drawing/2016/5/12/chartex" xmlns:cx7="http://schemas.microsoft.com/office/drawing/2016/5/13/chartex" xmlns:cx8="http://schemas.microsoft.com/office/drawing/2016/5/14/chartex" xmlns:mc="http://schemas.openxmlformats.org/markup-compatibility/2006" xmlns:aink="http://schemas.microsoft.com/office/drawing/2016/ink" xmlns:am3d="http://schemas.microsoft.com/office/drawing/2017/model3d" xmlns:o="urn:schemas-microsoft-com:office:office" xmlns:r="http://schemas.openxmlformats.org/officeDocument/2006/relationships" xmlns:m="http://schemas.openxmlformats.org/officeDocument/2006/math" xmlns:v="urn:schemas-microsoft-com:vml" xmlns:wp14="http://schemas.microsoft.com/office/word/2010/wordprocessingDrawing" xmlns:wp="http://schemas.openxmlformats.org/drawingml/2006/wordprocessingDrawing" xmlns:w10="urn:schemas-microsoft-com:office:word" xmlns:w="http://schemas.openxmlformats.org/wordprocessingml/2006/main" xmlns:w14="http://schemas.microsoft.com/office/word/2010/wordml" xmlns:w15="http://schemas.microsoft.com/office/word/2012/wordml" xmlns:w16cex="http://schemas.microsoft.com/office/word/2018/wordml/cex" xmlns:w16cid="http://schemas.microsoft.com/office/word/2016/wordml/cid" xmlns:w16="http://schemas.microsoft.com/office/word/2018/wordml" xmlns:w16se="http://schemas.microsoft.com/office/word/2015/wordml/symex" xmlns:wpg="http://schemas.microsoft.com/office/word/2010/wordprocessingGroup" xmlns:wpi="http://schemas.microsoft.com/office/word/2010/wordprocessingInk" xmlns:wne="http://schemas.microsoft.com/office/word/2006/wordml" xmlns:wps="http://schemas.microsoft.com/office/word/2010/wordprocessingShape" mc:Ignorable="w14 w15 w16se w16cid w16 w16cex wp14">
   <w:body>
     <w:p>
       <w:pPr>
@@ -18,7 +18,6 @@
         <w:t>”</w:t>
       </w:r>
     </w:p>
-    <w:p/>
     <w:p>
       <w:pPr>
         <w:pStyle w:val="ListParagraph"/>
@@ -49,10 +48,22 @@
         <w:t xml:space="preserve">The climbing walls I use in Bristol each come with their own </w:t>
       </w:r>
       <w:r>
-        <w:t>membership card that has a unique barcode printed on it that is scanned every time you climb. Each card takes up the limited space</w:t>
-      </w:r>
-      <w:r>
-        <w:t xml:space="preserve"> in a wallet or purse which could mean that curtain cards wouldn’t be kept in there until they are needed. This creates the problem of forgetting your cards and leaving them behind when you need them.</w:t>
+        <w:t xml:space="preserve">membership card that has a unique barcode printed on it that is scanned every time you climb. </w:t>
+      </w:r>
+      <w:r>
+        <w:t xml:space="preserve">It’s not just climbing memberships that cause this, any card with a barcode like loyalty cards fall into the same problem. </w:t>
+      </w:r>
+      <w:r>
+        <w:t>Each card takes up the limited space</w:t>
+      </w:r>
+      <w:r>
+        <w:t xml:space="preserve"> in a wallet or purse which could mean that curtain cards wouldn’t be kept in there until they are needed.</w:t>
+      </w:r>
+      <w:r>
+        <w:t xml:space="preserve"> </w:t>
+      </w:r>
+      <w:r>
+        <w:t>This creates the problem of forgetting your cards and leaving them behind when you need them.</w:t>
       </w:r>
       <w:r>
         <w:t xml:space="preserve"> </w:t>
@@ -131,9 +142,11 @@
       <w:r>
         <w:t xml:space="preserve">It makes sense for me to use these coding technologies as these are the </w:t>
       </w:r>
+      <w:proofErr w:type="gramStart"/>
       <w:r>
         <w:t>ones</w:t>
       </w:r>
+      <w:proofErr w:type="gramEnd"/>
       <w:r>
         <w:t xml:space="preserve"> I’ve had the most experience with excluding react.js, I’ll need to do some research into this technology.</w:t>
       </w:r>
@@ -192,7 +205,15 @@
         <w:t xml:space="preserve">for the same reasons </w:t>
       </w:r>
       <w:r>
-        <w:t xml:space="preserve">for my code language choices as this is the software I have the most experience </w:t>
+        <w:t xml:space="preserve">for my code language choices as this is the </w:t>
+      </w:r>
+      <w:proofErr w:type="gramStart"/>
+      <w:r>
+        <w:t>software</w:t>
+      </w:r>
+      <w:proofErr w:type="gramEnd"/>
+      <w:r>
+        <w:t xml:space="preserve"> I have the most experience </w:t>
       </w:r>
       <w:r>
         <w:t>with</w:t>
@@ -382,56 +403,267 @@
     </w:p>
     <w:p>
       <w:r>
+        <w:t xml:space="preserve"> </w:t>
+      </w:r>
+    </w:p>
+    <w:p>
+      <w:pPr>
+        <w:rPr>
+          <w:u w:val="single"/>
+        </w:rPr>
+      </w:pPr>
+      <w:r>
+        <w:rPr>
+          <w:u w:val="single"/>
+        </w:rPr>
+        <w:t>Informal Sources (User Stories):</w:t>
+      </w:r>
+    </w:p>
+    <w:p>
+      <w:r>
+        <w:t>“User” = customer of membership card organisation.</w:t>
+      </w:r>
+    </w:p>
+    <w:p>
+      <w:r>
+        <w:t xml:space="preserve">“Business user” = worker within membership card organisation. </w:t>
+      </w:r>
+    </w:p>
+    <w:p>
+      <w:pPr>
+        <w:pStyle w:val="ListParagraph"/>
+        <w:numPr>
+          <w:ilvl w:val="0"/>
+          <w:numId w:val="7"/>
+        </w:numPr>
+        <w:rPr>
+          <w:u w:val="single"/>
+        </w:rPr>
+      </w:pPr>
+      <w:r>
+        <w:t xml:space="preserve">As a user I want to be able to </w:t>
+      </w:r>
+      <w:r>
+        <w:t xml:space="preserve">store my card barcodes on my </w:t>
+      </w:r>
+      <w:r>
+        <w:t>phone, so I don’t have to take the cards with me.</w:t>
+      </w:r>
+      <w:r>
+        <w:t xml:space="preserve"> (Priority: 1)</w:t>
+      </w:r>
+    </w:p>
+    <w:p>
+      <w:pPr>
+        <w:pStyle w:val="ListParagraph"/>
+        <w:numPr>
+          <w:ilvl w:val="0"/>
+          <w:numId w:val="7"/>
+        </w:numPr>
+        <w:rPr>
+          <w:u w:val="single"/>
+        </w:rPr>
+      </w:pPr>
+      <w:r>
+        <w:t xml:space="preserve">As a user I want my phone to display the </w:t>
+      </w:r>
+      <w:r>
+        <w:t xml:space="preserve">selected </w:t>
+      </w:r>
+      <w:r>
+        <w:t>card barcode</w:t>
+      </w:r>
+      <w:r>
+        <w:t xml:space="preserve"> to be scanned</w:t>
+      </w:r>
+      <w:r>
+        <w:t xml:space="preserve"> so I can gain access </w:t>
+      </w:r>
+      <w:r>
+        <w:t>to the card’s benefits.</w:t>
+      </w:r>
+      <w:r>
+        <w:t xml:space="preserve"> </w:t>
+      </w:r>
+      <w:r>
+        <w:t>(Priority: 2)</w:t>
+      </w:r>
+    </w:p>
+    <w:p>
+      <w:pPr>
+        <w:pStyle w:val="ListParagraph"/>
+        <w:numPr>
+          <w:ilvl w:val="0"/>
+          <w:numId w:val="7"/>
+        </w:numPr>
+        <w:rPr>
+          <w:u w:val="single"/>
+        </w:rPr>
+      </w:pPr>
+      <w:r>
+        <w:t xml:space="preserve">As a user I want the app to be easily navigable </w:t>
+      </w:r>
+      <w:r>
+        <w:t xml:space="preserve">so I can have a stress-free experience when using it. </w:t>
+      </w:r>
+      <w:r>
+        <w:t>(Priority: 3)</w:t>
+      </w:r>
+    </w:p>
+    <w:p>
+      <w:pPr>
+        <w:pStyle w:val="ListParagraph"/>
+        <w:numPr>
+          <w:ilvl w:val="0"/>
+          <w:numId w:val="7"/>
+        </w:numPr>
+        <w:rPr>
+          <w:u w:val="single"/>
+        </w:rPr>
+      </w:pPr>
+      <w:r>
+        <w:t>As a user I want the app to be dependable enough</w:t>
+      </w:r>
+      <w:r>
+        <w:t xml:space="preserve"> as</w:t>
+      </w:r>
+      <w:r>
+        <w:t xml:space="preserve"> to warrant its use over the normal cards (Priority: 5)</w:t>
+      </w:r>
+    </w:p>
+    <w:p>
+      <w:pPr>
+        <w:pStyle w:val="ListParagraph"/>
+        <w:numPr>
+          <w:ilvl w:val="0"/>
+          <w:numId w:val="7"/>
+        </w:numPr>
+        <w:rPr>
+          <w:u w:val="single"/>
+        </w:rPr>
+      </w:pPr>
+      <w:r>
+        <w:t xml:space="preserve">As </w:t>
+      </w:r>
+      <w:r>
+        <w:t xml:space="preserve">business user I want the app to be as easy for me to work with as the physical </w:t>
+      </w:r>
+      <w:r>
+        <w:t xml:space="preserve">cards, so my workload isn’t increased. </w:t>
+      </w:r>
+      <w:r>
+        <w:t>(Priority: 6)</w:t>
+      </w:r>
+    </w:p>
+    <w:p>
+      <w:pPr>
+        <w:rPr>
+          <w:u w:val="single"/>
+        </w:rPr>
+      </w:pPr>
+      <w:r>
+        <w:rPr>
+          <w:u w:val="single"/>
+        </w:rPr>
+        <w:t>Use Cases:</w:t>
+      </w:r>
+    </w:p>
+    <w:p>
+      <w:pPr>
+        <w:rPr>
+          <w:u w:val="single"/>
+        </w:rPr>
+      </w:pPr>
+      <w:bookmarkStart w:id="0" w:name="_GoBack"/>
+      <w:bookmarkEnd w:id="0"/>
+    </w:p>
+    <w:p>
+      <w:pPr>
+        <w:rPr>
+          <w:u w:val="single"/>
+        </w:rPr>
+      </w:pPr>
+      <w:r>
+        <w:rPr>
+          <w:u w:val="single"/>
+        </w:rPr>
+        <w:t xml:space="preserve">Functional/Non-Functional Requirements: </w:t>
+      </w:r>
+    </w:p>
+    <w:p>
+      <w:r>
+        <w:t>Functional Requirements:</w:t>
+      </w:r>
+    </w:p>
+    <w:p>
+      <w:pPr>
+        <w:pStyle w:val="ListParagraph"/>
+        <w:numPr>
+          <w:ilvl w:val="0"/>
+          <w:numId w:val="8"/>
+        </w:numPr>
+      </w:pPr>
+    </w:p>
+    <w:p>
+      <w:r>
+        <w:t xml:space="preserve">Non-Functional requirements: </w:t>
+      </w:r>
+    </w:p>
+    <w:p/>
+    <w:p>
+      <w:pPr>
+        <w:rPr>
+          <w:u w:val="single"/>
+        </w:rPr>
+      </w:pPr>
+    </w:p>
+    <w:p>
+      <w:pPr>
+        <w:rPr>
+          <w:u w:val="single"/>
+        </w:rPr>
+      </w:pPr>
+      <w:r>
+        <w:rPr>
+          <w:u w:val="single"/>
+        </w:rPr>
+        <w:t>Case-studies:</w:t>
+      </w:r>
+    </w:p>
+    <w:p>
+      <w:r>
         <w:t>Existing market:</w:t>
       </w:r>
     </w:p>
     <w:p>
       <w:r>
-        <w:t>When I was asking the climbing walls around Bristol for their permission to use the membership cards they supply, one of the companies highlighted the existence of an existing app that provides the same functionality that I’m aiming to provide</w:t>
-      </w:r>
-      <w:r>
-        <w:t xml:space="preserve"> called “Stocard”.</w:t>
-      </w:r>
-      <w:r>
-        <w:t xml:space="preserve"> After finding “Stocard”</w:t>
-      </w:r>
-      <w:r>
-        <w:t xml:space="preserve"> I was suggested more apps that work the same from the</w:t>
-      </w:r>
-      <w:r>
-        <w:t xml:space="preserve"> Google</w:t>
-      </w:r>
-      <w:r>
-        <w:t xml:space="preserve"> play store.</w:t>
-      </w:r>
-      <w:r>
-        <w:t xml:space="preserve"> I think this would be a good reference point for the design of my app as I can highlight what </w:t>
-      </w:r>
-      <w:r>
-        <w:t>these apps</w:t>
-      </w:r>
-      <w:r>
-        <w:t xml:space="preserve"> do well and the areas I can improve or</w:t>
-      </w:r>
-      <w:r>
-        <w:t xml:space="preserve"> new features I can</w:t>
-      </w:r>
-      <w:r>
-        <w:t xml:space="preserve"> create if it’s lacking some functionality.</w:t>
-      </w:r>
-      <w:r>
-        <w:t xml:space="preserve"> </w:t>
-      </w:r>
-    </w:p>
-    <w:p>
+        <w:t>When I was asking the climbing walls around Bristol for their permission to use the membership cards they supply, one of the companies highlighted the existence of an existing app that provides the same functionality that I’m aiming to provide called “</w:t>
+      </w:r>
+      <w:proofErr w:type="spellStart"/>
       <w:r>
         <w:t>Stocard</w:t>
       </w:r>
-      <w:r>
-        <w:t xml:space="preserve"> </w:t>
-      </w:r>
-      <w:r>
-        <w:t>Pros:</w:t>
+      <w:proofErr w:type="spellEnd"/>
+      <w:r>
+        <w:t>”. After finding “</w:t>
+      </w:r>
+      <w:proofErr w:type="spellStart"/>
+      <w:r>
+        <w:t>Stocard</w:t>
+      </w:r>
+      <w:proofErr w:type="spellEnd"/>
+      <w:r>
+        <w:t xml:space="preserve">” I was suggested more apps that work the same from the Google play store. I think this would be a good reference point for the design of my app as I can highlight what these apps do well and the areas I can improve or new features I can create if it’s lacking some functionality. </w:t>
+      </w:r>
+    </w:p>
+    <w:p>
+      <w:proofErr w:type="spellStart"/>
+      <w:r>
+        <w:t>Stocard</w:t>
+      </w:r>
+      <w:proofErr w:type="spellEnd"/>
+      <w:r>
+        <w:t xml:space="preserve"> Pros:</w:t>
       </w:r>
     </w:p>
     <w:p>
@@ -479,10 +711,7 @@
         </w:numPr>
       </w:pPr>
       <w:r>
-        <w:t>Uses fingerprint scans and code security</w:t>
-      </w:r>
-      <w:r>
-        <w:t>, can freeze cards</w:t>
+        <w:t>Uses fingerprint scans and code security, can freeze cards</w:t>
       </w:r>
     </w:p>
     <w:p>
@@ -506,30 +735,17 @@
         </w:numPr>
       </w:pPr>
       <w:r>
-        <w:t>Well reviewed, 4.8*/ 5* out of 500</w:t>
-      </w:r>
-      <w:r>
-        <w:t>k</w:t>
-      </w:r>
-      <w:r>
-        <w:t xml:space="preserve"> reviews, 10M+ downloads</w:t>
-      </w:r>
-      <w:r>
-        <w:t>,</w:t>
-      </w:r>
-      <w:r>
-        <w:t xml:space="preserve"> </w:t>
-      </w:r>
-      <w:r>
-        <w:t>implies very few bugs</w:t>
-      </w:r>
-      <w:r>
-        <w:t xml:space="preserve"> </w:t>
-      </w:r>
-    </w:p>
-    <w:p>
-      <w:r>
-        <w:t>Stocard Cons:</w:t>
+        <w:t xml:space="preserve">Well reviewed, 4.8*/ 5* out of 500k reviews, 10M+ downloads, implies very few bugs </w:t>
+      </w:r>
+    </w:p>
+    <w:p>
+      <w:proofErr w:type="spellStart"/>
+      <w:r>
+        <w:t>Stocard</w:t>
+      </w:r>
+      <w:proofErr w:type="spellEnd"/>
+      <w:r>
+        <w:t xml:space="preserve"> Cons:</w:t>
       </w:r>
     </w:p>
     <w:p>
@@ -553,19 +769,7 @@
         </w:numPr>
       </w:pPr>
       <w:r>
-        <w:t xml:space="preserve">Finite </w:t>
-      </w:r>
-      <w:r>
-        <w:t>number</w:t>
-      </w:r>
-      <w:r>
-        <w:t xml:space="preserve"> of free spots to use bank cards, pay needed </w:t>
-      </w:r>
-      <w:r>
-        <w:t>otherwise</w:t>
-      </w:r>
-      <w:r>
-        <w:t xml:space="preserve"> </w:t>
+        <w:t xml:space="preserve">Finite number of free spots to use bank cards, pay needed otherwise </w:t>
       </w:r>
     </w:p>
     <w:p>
@@ -611,8 +815,13 @@
         </w:numPr>
       </w:pPr>
       <w:r>
-        <w:t>Offers same functionality and security as Stocard</w:t>
-      </w:r>
+        <w:t xml:space="preserve">Offers same functionality and security as </w:t>
+      </w:r>
+      <w:proofErr w:type="spellStart"/>
+      <w:r>
+        <w:t>Stocard</w:t>
+      </w:r>
+      <w:proofErr w:type="spellEnd"/>
     </w:p>
     <w:p>
       <w:pPr>
@@ -626,21 +835,15 @@
         <w:t>Well reviewed, 4.6*/5* out of 61k reviews, 1M+ downloads</w:t>
       </w:r>
     </w:p>
-    <w:p>
-      <w:pPr>
-        <w:pStyle w:val="ListParagraph"/>
-      </w:pPr>
-    </w:p>
     <w:p/>
     <w:p>
+      <w:proofErr w:type="spellStart"/>
       <w:r>
         <w:t>VirtualCards</w:t>
       </w:r>
-      <w:r>
-        <w:t xml:space="preserve"> Pros</w:t>
-      </w:r>
-      <w:r>
-        <w:t>:</w:t>
+      <w:proofErr w:type="spellEnd"/>
+      <w:r>
+        <w:t xml:space="preserve"> Pros:</w:t>
       </w:r>
     </w:p>
     <w:p>
@@ -676,19 +879,7 @@
         </w:numPr>
       </w:pPr>
       <w:r>
-        <w:t>Contains</w:t>
-      </w:r>
-      <w:r>
-        <w:t xml:space="preserve"> a shopping list you can populate with desired items and </w:t>
-      </w:r>
-      <w:r>
-        <w:t xml:space="preserve">any </w:t>
-      </w:r>
-      <w:r>
-        <w:t>offers relating to those items are displ</w:t>
-      </w:r>
-      <w:r>
-        <w:t>ayed</w:t>
+        <w:t>Contains a shopping list you can populate with desired items and any offers relating to those items are displayed</w:t>
       </w:r>
     </w:p>
     <w:p>
@@ -716,8 +907,13 @@
       </w:r>
     </w:p>
     <w:p>
-      <w:r>
-        <w:t>VirtualCards Cons:</w:t>
+      <w:proofErr w:type="spellStart"/>
+      <w:r>
+        <w:t>VirtualCards</w:t>
+      </w:r>
+      <w:proofErr w:type="spellEnd"/>
+      <w:r>
+        <w:t xml:space="preserve"> Cons:</w:t>
       </w:r>
     </w:p>
     <w:p>
@@ -729,8 +925,13 @@
         </w:numPr>
       </w:pPr>
       <w:r>
-        <w:t>Similar UI to Stocard</w:t>
-      </w:r>
+        <w:t xml:space="preserve">Similar UI to </w:t>
+      </w:r>
+      <w:proofErr w:type="spellStart"/>
+      <w:r>
+        <w:t>Stocard</w:t>
+      </w:r>
+      <w:proofErr w:type="spellEnd"/>
     </w:p>
     <w:p>
       <w:pPr>
@@ -758,704 +959,221 @@
     </w:p>
     <w:p>
       <w:r>
-        <w:t xml:space="preserve">From this research </w:t>
-      </w:r>
-      <w:r>
-        <w:t>I’ve</w:t>
-      </w:r>
-      <w:r>
-        <w:t xml:space="preserve"> gain</w:t>
-      </w:r>
-      <w:r>
-        <w:t>ed</w:t>
-      </w:r>
+        <w:t xml:space="preserve">From this research I’ve gained a solid perspective on the market for these types of apps and what direction I should go in for my design. With combined downloads of 11M+ there is </w:t>
+      </w:r>
+      <w:proofErr w:type="gramStart"/>
+      <w:r>
+        <w:t>definitely a</w:t>
+      </w:r>
+      <w:proofErr w:type="gramEnd"/>
       <w:r>
         <w:t xml:space="preserve"> </w:t>
       </w:r>
       <w:r>
-        <w:t>a solid perspective on the market for these types of apps</w:t>
-      </w:r>
-      <w:r>
-        <w:t xml:space="preserve"> and what direction I should go in for my design</w:t>
-      </w:r>
-      <w:r>
-        <w:t>. With combined downloads of 11M+ there is definitely a demand for this type of service.</w:t>
-      </w:r>
-      <w:r>
-        <w:t xml:space="preserve"> It also seems users are more interested in the </w:t>
-      </w:r>
-      <w:r>
-        <w:t>app’s</w:t>
-      </w:r>
-      <w:r>
-        <w:t xml:space="preserve"> functionality over its presentation</w:t>
-      </w:r>
-      <w:r>
-        <w:t xml:space="preserve"> with these types of services</w:t>
-      </w:r>
-      <w:r>
-        <w:t>, I feel this is true as the reviews are exceptionally high for the apps which have bland UI experiences.</w:t>
+        <w:lastRenderedPageBreak/>
+        <w:t xml:space="preserve">demand for this type of service. It also seems users are more interested in the app’s functionality over its presentation with these types of services, I feel this is true as the reviews are exceptionally high for the apps which have bland UI experiences. This gives me a lot of freedom with the UI as the example set from these apps is relatively low.  </w:t>
+      </w:r>
+    </w:p>
+    <w:p>
+      <w:r>
+        <w:t xml:space="preserve">Some of these apps are offering the option to store bank cards to use the phone for contactless payments. This aspect does interest me as it follows the problem solution my app is aiming for, that of reducing the risk of leaving the cards you need at home/work and saving space with a wallet/purse. The only set back here is that there will need to be ridged security in place seeing as something as sensitive as bank details are being handled. I feel this could be quite time consuming, with me needing to learn react.js I don’t want to set the scope to wide then not have enough time to fulfil the project. </w:t>
+      </w:r>
+    </w:p>
+    <w:p>
+      <w:r>
+        <w:t xml:space="preserve">Some of these apps can run on smartwatches, which Is a great addition to the app’s functionality as it is increasing the ease of use but getting rid of the need get your phone out of your pocket. With the number of smartwatches being bought on the rise (Liu, S. 2019) this seems like it makes sense to include this functionality whenever possible. This would be a smart decision to include this in my app given what problem I’m trying to solve with it. The issue is I’m unsure about the setup of smartwatch apps, like is it easy to port existing apps over or do you need to build the app again specifically for the platform and could there be new technologies I haven’t seen before be required to do so. This could lead to the same issue of time consumption mentioned with implanting the use of bank cards but it’s worth researching to find out the answer. </w:t>
+      </w:r>
+    </w:p>
+    <w:p>
+      <w:r>
+        <w:t>Voice Recognition:</w:t>
+      </w:r>
+    </w:p>
+    <w:p>
+      <w:r>
+        <w:t xml:space="preserve">Use of voice recognition is an interesting aspect provided by </w:t>
+      </w:r>
+      <w:proofErr w:type="spellStart"/>
+      <w:r>
+        <w:t>VirtualCards</w:t>
+      </w:r>
+      <w:proofErr w:type="spellEnd"/>
+      <w:r>
+        <w:t xml:space="preserve"> and opens the potential positives that can be added with speech to text/text to speech functionality. In terms of accessibility it can extend the usability of my app, by allowing anyone with disabilities that would either struggle to use or just couldn’t use the app a more manageable experience. Even for users </w:t>
+      </w:r>
+      <w:proofErr w:type="spellStart"/>
+      <w:r>
+        <w:t>with out</w:t>
+      </w:r>
+      <w:proofErr w:type="spellEnd"/>
+      <w:r>
+        <w:t xml:space="preserve"> disabilities it can offer a better user experience, an example of this would be if the user had something in their other hand so it might be easier for them to use voice recognition. There is the possibility that most users will find using their hands the more natural and easiest choice, but it would still be a good idea to offer the option. With a search on google I’ve found a couple API’s and some video tutorials so I feel this should definitely be a piece of functionality I should try to implement into my final design</w:t>
+      </w:r>
+      <w:r>
+        <w:t xml:space="preserve"> if I have enough time to spare </w:t>
+      </w:r>
+      <w:r>
+        <w:t>after completing the main functionality of storing card details</w:t>
+      </w:r>
+      <w:r>
+        <w:t xml:space="preserve">. </w:t>
+      </w:r>
+    </w:p>
+    <w:p>
+      <w:r>
+        <w:t>Mapping:</w:t>
+      </w:r>
+    </w:p>
+    <w:p>
+      <w:r>
+        <w:t xml:space="preserve">When looking at the existing apps I thought about how useful a map function might be to the users. </w:t>
+      </w:r>
+      <w:r>
+        <w:t>My thought process behind this is having a map that displays all the locations around you that you could use the cards that have been stored in the app with</w:t>
+      </w:r>
+      <w:r>
+        <w:t>,</w:t>
+      </w:r>
+      <w:r>
+        <w:t xml:space="preserve"> this </w:t>
+      </w:r>
+      <w:r>
+        <w:t xml:space="preserve">is more suited to something like loyalty cards. Something like Tesco as there are going to be more of these around to make use of this feature. Not to say climbing walls couldn’t benefit from this as there are climbing companies that span across cities and can have multiple venues, like TCA have two venues in Bristol. If </w:t>
+      </w:r>
+      <w:r>
+        <w:t>you’re</w:t>
+      </w:r>
+      <w:r>
+        <w:t xml:space="preserve"> in a new city for a </w:t>
+      </w:r>
+      <w:r>
+        <w:t>few days and want to climb</w:t>
+      </w:r>
+      <w:r>
+        <w:t>,</w:t>
+      </w:r>
+      <w:r>
+        <w:t xml:space="preserve"> it would provide a handy way to see if there are any venues </w:t>
+      </w:r>
+      <w:r>
+        <w:t xml:space="preserve">that </w:t>
+      </w:r>
+      <w:r>
+        <w:t xml:space="preserve">you’re a member of near you. Although this seems like it’s an added step when using Google maps to find somewhere. For this </w:t>
+      </w:r>
+      <w:proofErr w:type="gramStart"/>
+      <w:r>
+        <w:t>reason</w:t>
+      </w:r>
+      <w:proofErr w:type="gramEnd"/>
+      <w:r>
+        <w:t xml:space="preserve"> along with wanting to keep my app simple enough for my timeframe, I don’t think there is </w:t>
+      </w:r>
+      <w:r>
+        <w:t xml:space="preserve">a </w:t>
+      </w:r>
+      <w:r>
+        <w:t>good enough reason for me to work this functionality into my app.</w:t>
+      </w:r>
+    </w:p>
+    <w:p>
+      <w:r>
+        <w:lastRenderedPageBreak/>
+        <w:t>Smartwatch (wearable app) implementation:</w:t>
+      </w:r>
+    </w:p>
+    <w:p>
+      <w:r>
+        <w:t>There is some solid documentation being provided from Android, IOS and Samsung on developing wearable apps, only Samsung allows for JavaScript to be used within their SDK (Samsung, 2020). With this being limiting, I believe that it would be better for me to focus on using</w:t>
+      </w:r>
+      <w:r>
+        <w:t xml:space="preserve"> a JavaScript framework called</w:t>
+      </w:r>
+      <w:r>
+        <w:t xml:space="preserve"> React Native to build my main app but keep the option to create a wearable app open for implementation if I have time available to do so. This could be possible with my timeframe as React Native can create wearable apps as well, so I should be able to carry my knowledge over from my original app. </w:t>
+      </w:r>
+    </w:p>
+    <w:p>
+      <w:pPr>
+        <w:rPr>
+          <w:u w:val="single"/>
+        </w:rPr>
+      </w:pPr>
+      <w:r>
+        <w:rPr>
+          <w:u w:val="single"/>
+        </w:rPr>
+        <w:t>New Tools:</w:t>
+      </w:r>
+    </w:p>
+    <w:p>
+      <w:r>
+        <w:t xml:space="preserve">As </w:t>
+      </w:r>
+      <w:r>
+        <w:t>I did my research into the case studies lead me to the smartwatch idea, it came to my attention</w:t>
+      </w:r>
+      <w:r>
+        <w:t xml:space="preserve"> that my idea of creating an app with plain JavaScript and React.js wasn’t the best wait to approach development. This is because the Android and IOS don’t natively support apps written in JavaScript,</w:t>
+      </w:r>
+      <w:r>
+        <w:t xml:space="preserve"> this led me to search for technologies that would allow me to keep JavaScript and its libraries as the code language. This is where I discovered the React Native framework.  </w:t>
       </w:r>
       <w:r>
         <w:t xml:space="preserve"> </w:t>
       </w:r>
       <w:r>
-        <w:t xml:space="preserve">This gives me a lot of freedom </w:t>
-      </w:r>
-      <w:r>
-        <w:t xml:space="preserve">with the UI as the example set from these apps is relatively low.  </w:t>
-      </w:r>
-    </w:p>
-    <w:p>
-      <w:r>
-        <w:t>S</w:t>
-      </w:r>
-      <w:r>
-        <w:t xml:space="preserve">ome </w:t>
-      </w:r>
-      <w:r>
-        <w:t>of these apps</w:t>
-      </w:r>
-      <w:r>
         <w:t xml:space="preserve"> </w:t>
       </w:r>
       <w:r>
-        <w:t xml:space="preserve">are </w:t>
-      </w:r>
-      <w:r>
-        <w:t xml:space="preserve">offering the option to store bank cards </w:t>
-      </w:r>
-      <w:r>
-        <w:t>to use the phone for contactless payments. This aspect does interest me as it follows the problem solution my app is aiming for, that of reducing the risk of leaving the cards you need at home/work and saving space with a wallet/purse. The only set back here is that there will need to be ri</w:t>
-      </w:r>
-      <w:r>
-        <w:t>dged security in place seeing as something as sensitive as bank details are being handled. I feel this could be quite time consuming, with me need</w:t>
-      </w:r>
-      <w:r>
-        <w:t>ing</w:t>
-      </w:r>
-      <w:r>
-        <w:t xml:space="preserve"> to learn react.js I don’t want to set the scope to wide then not have enough time to </w:t>
-      </w:r>
-      <w:r>
-        <w:t xml:space="preserve">fulfil the project. </w:t>
-      </w:r>
-    </w:p>
-    <w:p>
-      <w:r>
-        <w:t>Some of these apps can run on smartwatches, which Is a great addition to the app’s functionality as it is increasing the ease of use</w:t>
-      </w:r>
-      <w:r>
-        <w:t xml:space="preserve"> but getting rid of the need get your phone out of your pocket. </w:t>
-      </w:r>
-      <w:r>
-        <w:t>With the number of smartwatches being bought on the rise (</w:t>
-      </w:r>
-      <w:r>
-        <w:t>Liu, S. 2019</w:t>
-      </w:r>
-      <w:r>
-        <w:t xml:space="preserve">) </w:t>
-      </w:r>
-      <w:r>
-        <w:t>this</w:t>
-      </w:r>
-      <w:r>
-        <w:t xml:space="preserve"> seems like it makes sense to include this functionality whenever possible. This</w:t>
-      </w:r>
-      <w:r>
         <w:t xml:space="preserve"> </w:t>
       </w:r>
-      <w:r>
-        <w:t xml:space="preserve">would be a smart decision to include this in my app given what problem I’m trying to solve with it. The issue is I’m unsure about the setup of smartwatch apps, like </w:t>
-      </w:r>
-      <w:r>
-        <w:t xml:space="preserve">is it easy to port existing apps over or do you need to build the app again specifically for the platform and could there be new technologies I haven’t seen before be required to do so. This could lead to the same issue of time consumption mentioned with implanting the use of bank cards but </w:t>
-      </w:r>
-      <w:r>
-        <w:t>it’s</w:t>
-      </w:r>
-      <w:r>
-        <w:t xml:space="preserve"> worth researching to find out the answer.</w:t>
-      </w:r>
-      <w:r>
-        <w:t xml:space="preserve"> </w:t>
-      </w:r>
-    </w:p>
-    <w:p>
-      <w:r>
-        <w:t>Use of voice recognition is an interesting aspect provided by VirtualCards</w:t>
-      </w:r>
-      <w:r>
-        <w:t xml:space="preserve"> and opens the potential positives that can be added with speech to text/text to speech functionality</w:t>
-      </w:r>
-      <w:r>
-        <w:t xml:space="preserve">. </w:t>
-      </w:r>
-      <w:r>
-        <w:t>I</w:t>
-      </w:r>
-      <w:r>
-        <w:t>n</w:t>
-      </w:r>
-      <w:r>
-        <w:t xml:space="preserve"> terms of accessibility it can extend the usability of my app, by allowing anyone with disabilities </w:t>
-      </w:r>
-      <w:r>
-        <w:t xml:space="preserve">that would either struggle to use or just couldn’t use the app a more manageable experience. </w:t>
-      </w:r>
-      <w:r>
-        <w:t xml:space="preserve">Even for users with out disabilities it can offer a better user experience, an example of this would be if the user had something in their other hand </w:t>
-      </w:r>
-      <w:r>
-        <w:t>so it might be easier for them to use voice recognition.</w:t>
-      </w:r>
-      <w:r>
-        <w:t xml:space="preserve"> There is the possibility that most users will find using their hands </w:t>
-      </w:r>
-      <w:r>
-        <w:t xml:space="preserve">the more natural and easiest choice, but it </w:t>
+    </w:p>
+    <w:p>
+      <w:r>
+        <w:t>React Native framework and Expo:</w:t>
+      </w:r>
+    </w:p>
+    <w:p>
+      <w:r>
+        <w:t xml:space="preserve">Whilst doing the research for the smartwatch idea, the issue of code language became visible to me. Android apps being written in Java (Android, 2019) and IOS apps being written in Objective-C or Swift (Apple, 2020), I’ve used a little Java but not enough to be confidant with this kind of project and the other languages I’m not entirely familiar with. This led me to discover React Native. I’m going to be using React Native as this will allow my app to be implemented to </w:t>
+      </w:r>
+      <w:proofErr w:type="gramStart"/>
+      <w:r>
+        <w:t>both of these</w:t>
+      </w:r>
+      <w:proofErr w:type="gramEnd"/>
+      <w:r>
+        <w:t xml:space="preserve"> OS’s. This is because React Native can allow for a single codebase to be applied to many platforms like Android and IOS (Facebook, 2019), this will save on time during development whilst allowing for a wider reach of my app. JavaScript is a language that is becoming increasingly popular within the web development space which is the space I’m aiming to get a job in so, I want to learn more about. This framework lets me keep it as my primary language. </w:t>
+      </w:r>
+    </w:p>
+    <w:p>
+      <w:r>
+        <w:t xml:space="preserve">This does mean that time is going to have to be dedicated to React Native, although react.js was also an area that needed the same attention so they should fit together nicely and reduce time dedicated to learning them.  </w:t>
+      </w:r>
+    </w:p>
+    <w:p>
+      <w:r>
+        <w:t xml:space="preserve">There is a couple of extra components to install to before React Native can be used Node.js and Expo CLI (Command line interface). There is the option to use React Native CLI, but the React Native docs recommend the Expo CLI as its better suited to newcomers in the mobile app development space, which I am. Node.js will allow me to execute JavaScript code outside of a browser. Expo is set of tools built around React Native with many features like, working around the need for XCode (IOS IDE) or Android Studio, access to the Expo SDK which provides a wide variety of native API’s on IOS and Android, Expo can manage your assets, take care of push notifications, build your final native binary for submissions to the app stores and can be used in most code editors (Expo, 2020). Expo also provides a mobile app that will read a QR code from the CL, this enables testing how the code you’ve written will perform on mobile setups as this will simulate the typical app environment on mobile devices. They do provide a service called Snack which allows to test React Native code without having to install any tools, but I feel I would be better suited to use the tools provided with Expo and test my app on the platform its being designed for.  </w:t>
+      </w:r>
+    </w:p>
+    <w:p>
+      <w:r>
+        <w:t xml:space="preserve">The React Native CLI provide more customisation for a more experienced app developer as you can select what you’re developing OS is (macOS, Windows, Linux) and what target OS you’re developing </w:t>
       </w:r>
       <w:r>
         <w:lastRenderedPageBreak/>
-        <w:t>would still be a good idea to offer the option.</w:t>
-      </w:r>
-      <w:r>
-        <w:t xml:space="preserve"> </w:t>
-      </w:r>
-      <w:r>
-        <w:t xml:space="preserve">With a search on google I’ve found a couple API’s and some video tutorials so I feel this should definitely be a piece of functionality I should try to implement into my final design. </w:t>
-      </w:r>
-    </w:p>
-    <w:p>
-      <w:r>
-        <w:t>Smartwatch</w:t>
-      </w:r>
-      <w:r>
-        <w:t xml:space="preserve"> (wearable app)</w:t>
-      </w:r>
-      <w:r>
-        <w:t xml:space="preserve"> implementation:</w:t>
-      </w:r>
-    </w:p>
-    <w:p>
-      <w:r>
-        <w:t>There is some solid documentation being provided from Android, IOS and Samsung</w:t>
-      </w:r>
-      <w:r>
-        <w:t xml:space="preserve"> on developing wearable apps, only Samsung allows for JavaScript to be used within their SDK</w:t>
-      </w:r>
-      <w:r>
-        <w:t xml:space="preserve"> (Samsung, 2020)</w:t>
-      </w:r>
-      <w:r>
-        <w:t xml:space="preserve">. With this being limiting, I believe that it would be better for me to focus on using React Native </w:t>
-      </w:r>
-      <w:r>
-        <w:t xml:space="preserve">to build my main app </w:t>
-      </w:r>
-      <w:r>
-        <w:t>but</w:t>
-      </w:r>
-      <w:r>
-        <w:t xml:space="preserve"> keep the </w:t>
-      </w:r>
-      <w:r>
-        <w:t xml:space="preserve">option to create a </w:t>
-      </w:r>
-      <w:r>
-        <w:t>wearable app</w:t>
-      </w:r>
-      <w:r>
-        <w:t xml:space="preserve"> open for implementation if I have time available to do so. </w:t>
-      </w:r>
-      <w:r>
-        <w:t>This could be possible with my timeframe as</w:t>
-      </w:r>
-      <w:r>
-        <w:t xml:space="preserve"> React Native can create wearable apps as well</w:t>
-      </w:r>
-      <w:r>
-        <w:t>, so I should be able to carry my knowledge over from my original app</w:t>
+        <w:t xml:space="preserve">for (IOS, Android), what dependencies you need, specific version control and relevant SDK set up. as this is the more experienced way to use React Native the assistance Expo provides mentioned above is lost. when comparing this with Expo, it’s clear to me that the use of Expo would be better for my situation as I’m not at the level and don’t have time available to be to get there in time for the end of this project. The assistance that Expo offers will help me spend more time into the core code functionality and design of my app.  </w:t>
+      </w:r>
+    </w:p>
+    <w:p>
+      <w:r>
+        <w:t>The original plan for the layout/design of the app was for it to be in a web app format with just plain JavaScript and React.js, as this would have been easier for me to create due to lack of experience and skill with the tools required to develop a app for either the Android or IOS markets. With the discovery of the React Native framework and the tools that can be used alongside it, this puts me in a position where I can create my app in a more comfortable and appropriate environment for mobile app development. Especially with the added functionality that Expo provides with the option to easily test your design on a physical mobile platform will allow me to have a greater control over the design and functionality of my app as I can constantly test and retest my program as I develop it. With these technologies in use my app won’t be in the web app format but more Android focused</w:t>
       </w:r>
       <w:r>
         <w:t>.</w:t>
       </w:r>
-      <w:r>
-        <w:t xml:space="preserve"> </w:t>
-      </w:r>
-    </w:p>
-    <w:p>
-      <w:r>
-        <w:t>React Native framework:</w:t>
-      </w:r>
-    </w:p>
-    <w:p>
-      <w:r>
-        <w:t xml:space="preserve">Whilst doing the research for the smartwatch idea, the issue of code language became visible to me. Android apps </w:t>
-      </w:r>
-      <w:r>
-        <w:t>being written in Java (Android, 2019)</w:t>
-      </w:r>
-      <w:r>
-        <w:t xml:space="preserve"> </w:t>
-      </w:r>
-      <w:r>
-        <w:t>and IOS apps being written in Objective-C or Swift (Apple, 2020)</w:t>
-      </w:r>
-      <w:r>
-        <w:t>, I’ve used a little Java but not enough to be confidant with this kind of project and the other languages I’m not entirely familiar with. This led me to discover React Native.</w:t>
-      </w:r>
-      <w:r>
-        <w:t xml:space="preserve"> I’m going to be using React Native </w:t>
-      </w:r>
-      <w:r>
-        <w:t xml:space="preserve">as this will allow my app to be implemented to </w:t>
-      </w:r>
-      <w:r>
-        <w:t>both</w:t>
-      </w:r>
-      <w:r>
-        <w:t xml:space="preserve"> of these OS’s</w:t>
-      </w:r>
-      <w:r>
-        <w:t>. This is because React Native can allow for a single codebase to be applied to many platforms</w:t>
-      </w:r>
-      <w:r>
-        <w:t xml:space="preserve"> like Android and IOS (Facebook, 2019), this will save on time during development whilst allowing for a wider reach of my app.</w:t>
-      </w:r>
-      <w:r>
-        <w:t xml:space="preserve"> JavaScript is a language</w:t>
-      </w:r>
-      <w:r>
-        <w:t xml:space="preserve"> that is becoming increasingly popular within the web development space which is the space I’m aiming to get a job in so, </w:t>
-      </w:r>
-      <w:r>
-        <w:t xml:space="preserve">I want to learn more </w:t>
-      </w:r>
-      <w:r>
-        <w:t>about. T</w:t>
-      </w:r>
-      <w:r>
-        <w:t xml:space="preserve">his framework lets me keep it as my primary language. </w:t>
-      </w:r>
-    </w:p>
-    <w:p>
-      <w:r>
-        <w:t>This does mean that</w:t>
-      </w:r>
-      <w:r>
-        <w:t xml:space="preserve"> time is going to have to be dedicated to React Native, although react.js was also an area that needed the same attention so they should fit together nicely and reduce time dedicated to learning them.  </w:t>
-      </w:r>
-    </w:p>
-    <w:p>
-      <w:r>
-        <w:t>There is a couple of extra components to install to before React Native can be used Node.js and Expo CLI</w:t>
-      </w:r>
-      <w:r>
-        <w:t xml:space="preserve"> (Command line interface)</w:t>
-      </w:r>
-      <w:r>
-        <w:t xml:space="preserve">. There is the option to use React Native </w:t>
-      </w:r>
-      <w:r>
-        <w:t>CLI,</w:t>
-      </w:r>
-      <w:r>
-        <w:t xml:space="preserve"> but </w:t>
-      </w:r>
-      <w:r>
-        <w:t xml:space="preserve">the React Native docs recommend the Expo CLI as its better suited to newcomers in the mobile app development space, which I am. Node.js will allow me to execute JavaScript code outside of a browser. Expo is set of tools built around React Native with many features like, </w:t>
-      </w:r>
-      <w:r>
-        <w:t xml:space="preserve">working around the need for </w:t>
-      </w:r>
-      <w:r>
-        <w:t>XCode</w:t>
-      </w:r>
-      <w:r>
-        <w:t xml:space="preserve"> (IOS IDE) or Android Studio, access to the Expo SDK which provides a wide variety of native API’s on IOS and Android, Expo can manage your assets, take care of push notifications</w:t>
-      </w:r>
-      <w:r>
-        <w:t xml:space="preserve">, </w:t>
-      </w:r>
-      <w:r>
-        <w:t xml:space="preserve">build your final native binary for submissions to the app stores </w:t>
-      </w:r>
-      <w:r>
-        <w:t xml:space="preserve">and can be used in most code editors </w:t>
-      </w:r>
-      <w:r>
-        <w:t>(Expo, 2020).</w:t>
-      </w:r>
-      <w:r>
-        <w:t xml:space="preserve"> </w:t>
-      </w:r>
-      <w:r>
-        <w:t>Expo also provides a mobile app that will read a QR code from the CL, this enables testing how the code you’ve written will perform on mobile setups</w:t>
-      </w:r>
-      <w:r>
-        <w:t xml:space="preserve"> as this will simulate the typical app environment on mobile devices</w:t>
-      </w:r>
-      <w:r>
-        <w:t xml:space="preserve">. They do provide a service called Snack which allows to test React Native code without having to install any tools, but I feel I would be better suited to use the tools provided with Expo and test my app on the platform its being designed for.  </w:t>
-      </w:r>
-    </w:p>
-    <w:p>
-      <w:r>
-        <w:t xml:space="preserve">The React Native CLI provide </w:t>
-      </w:r>
-      <w:r>
-        <w:t xml:space="preserve">more customisation for a more experienced app developer as you can select what you’re developing OS is (macOS, Windows, Linux) and what target OS you’re developing for (IOS, Android), what dependencies you need, specific version control and relevant SDK set up. as this is the more experienced way to use React Native the assistance Expo provides mentioned above is lost. </w:t>
-      </w:r>
-      <w:r>
-        <w:t>when comparing this with Expo, it’s clear to me that</w:t>
-      </w:r>
-      <w:r>
-        <w:t xml:space="preserve"> </w:t>
-      </w:r>
-      <w:r>
-        <w:t xml:space="preserve">the use of Expo would be better for my situation as I’m not at the level and don’t have time available to be to get there in time for the end </w:t>
-      </w:r>
-      <w:r>
-        <w:lastRenderedPageBreak/>
-        <w:t xml:space="preserve">of this project. The assistance that Expo offers will help me spend more time into the core code functionality and design of my app.  </w:t>
-      </w:r>
-    </w:p>
-    <w:p>
-      <w:r>
-        <w:t xml:space="preserve">The original plan for the layout/design of the app was </w:t>
-      </w:r>
-      <w:r>
-        <w:t>for it</w:t>
-      </w:r>
-      <w:r>
-        <w:t xml:space="preserve"> to be in a web app format </w:t>
-      </w:r>
-      <w:r>
-        <w:t xml:space="preserve">with just plain JavaScript and React.js, </w:t>
-      </w:r>
-      <w:r>
-        <w:t xml:space="preserve">as this would have been easier for me to create due to lack of experience and skill with the tools required to develop a app for either the Android or IOS markets. With the discovery of </w:t>
-      </w:r>
-      <w:r>
-        <w:t xml:space="preserve">the </w:t>
-      </w:r>
-      <w:r>
-        <w:t>React Native</w:t>
-      </w:r>
-      <w:r>
-        <w:t xml:space="preserve"> framework</w:t>
-      </w:r>
-      <w:r>
-        <w:t xml:space="preserve"> and t</w:t>
-      </w:r>
-      <w:r>
-        <w:t xml:space="preserve">he tools that can be used </w:t>
-      </w:r>
-      <w:r>
-        <w:t>alongside</w:t>
-      </w:r>
-      <w:r>
-        <w:t xml:space="preserve"> it</w:t>
-      </w:r>
-      <w:r>
-        <w:t>, this</w:t>
-      </w:r>
-      <w:r>
-        <w:t xml:space="preserve"> put</w:t>
-      </w:r>
-      <w:r>
-        <w:t>s</w:t>
-      </w:r>
-      <w:r>
-        <w:t xml:space="preserve"> me in a position where I can create </w:t>
-      </w:r>
-      <w:r>
-        <w:t>my</w:t>
-      </w:r>
-      <w:r>
-        <w:t xml:space="preserve"> app in</w:t>
-      </w:r>
-      <w:r>
-        <w:t xml:space="preserve"> a more comfortable</w:t>
-      </w:r>
-      <w:r>
-        <w:t xml:space="preserve"> an</w:t>
-      </w:r>
-      <w:r>
-        <w:t>d</w:t>
-      </w:r>
-      <w:r>
-        <w:t xml:space="preserve"> appropriate environment for mobile app development.</w:t>
-      </w:r>
-      <w:r>
-        <w:t xml:space="preserve"> Especially with</w:t>
-      </w:r>
-      <w:r>
-        <w:t xml:space="preserve"> </w:t>
-      </w:r>
-      <w:r>
-        <w:t>t</w:t>
-      </w:r>
-      <w:r>
-        <w:t xml:space="preserve">he added functionality that Expo </w:t>
-      </w:r>
-      <w:r>
-        <w:t>provides with the option to</w:t>
-      </w:r>
-      <w:r>
-        <w:t xml:space="preserve"> easily</w:t>
-      </w:r>
-      <w:r>
-        <w:t xml:space="preserve"> test your design on </w:t>
-      </w:r>
-      <w:r>
-        <w:t>a</w:t>
-      </w:r>
-      <w:r>
-        <w:t xml:space="preserve"> </w:t>
-      </w:r>
-      <w:r>
-        <w:t xml:space="preserve">physical </w:t>
-      </w:r>
-      <w:r>
-        <w:t>mobile platform</w:t>
-      </w:r>
-      <w:r>
-        <w:t xml:space="preserve"> </w:t>
-      </w:r>
-      <w:r>
-        <w:t xml:space="preserve">will </w:t>
-      </w:r>
-      <w:r>
-        <w:t xml:space="preserve">allow me to have a greater control over the design and functionality of my app as I can </w:t>
-      </w:r>
-      <w:r>
-        <w:t xml:space="preserve">constantly test and retest my program as I develop it. With these </w:t>
-      </w:r>
-      <w:r>
-        <w:t xml:space="preserve">technologies in use my app won’t be in the web app format but more Android focused. </w:t>
-      </w:r>
-    </w:p>
-    <w:p>
-      <w:pPr>
-        <w:rPr>
-          <w:u w:val="single"/>
-        </w:rPr>
-      </w:pPr>
-      <w:r>
-        <w:rPr>
-          <w:u w:val="single"/>
-        </w:rPr>
-        <w:t>Informal Sources (User Stories):</w:t>
-      </w:r>
-    </w:p>
-    <w:p>
-      <w:pPr>
-        <w:pStyle w:val="ListParagraph"/>
-        <w:numPr>
-          <w:ilvl w:val="0"/>
-          <w:numId w:val="7"/>
-        </w:numPr>
-        <w:rPr>
-          <w:u w:val="single"/>
-        </w:rPr>
-      </w:pPr>
-      <w:r>
-        <w:t xml:space="preserve">As a user I want to be able to </w:t>
-      </w:r>
-      <w:r>
-        <w:t>store my card barcodes on my phone</w:t>
-      </w:r>
-      <w:r>
-        <w:t xml:space="preserve"> (Priority: 1)</w:t>
-      </w:r>
-    </w:p>
-    <w:p>
-      <w:pPr>
-        <w:pStyle w:val="ListParagraph"/>
-        <w:numPr>
-          <w:ilvl w:val="0"/>
-          <w:numId w:val="7"/>
-        </w:numPr>
-        <w:rPr>
-          <w:u w:val="single"/>
-        </w:rPr>
-      </w:pPr>
-      <w:r>
-        <w:t xml:space="preserve">As a user I want my phone to display the </w:t>
-      </w:r>
-      <w:r>
-        <w:t xml:space="preserve">selected </w:t>
-      </w:r>
-      <w:r>
-        <w:t>card barcode</w:t>
-      </w:r>
-      <w:r>
-        <w:t xml:space="preserve"> to be scanned </w:t>
-      </w:r>
-      <w:r>
-        <w:t>(Priority: 2)</w:t>
-      </w:r>
-    </w:p>
-    <w:p>
-      <w:pPr>
-        <w:pStyle w:val="ListParagraph"/>
-        <w:numPr>
-          <w:ilvl w:val="0"/>
-          <w:numId w:val="7"/>
-        </w:numPr>
-        <w:rPr>
-          <w:u w:val="single"/>
-        </w:rPr>
-      </w:pPr>
-      <w:r>
-        <w:t>As a user I want the app to be easily navigable (Priority: 3)</w:t>
-      </w:r>
-    </w:p>
-    <w:p>
-      <w:pPr>
-        <w:pStyle w:val="ListParagraph"/>
-        <w:numPr>
-          <w:ilvl w:val="0"/>
-          <w:numId w:val="7"/>
-        </w:numPr>
-        <w:rPr>
-          <w:u w:val="single"/>
-        </w:rPr>
-      </w:pPr>
-      <w:r>
-        <w:t>As a user I want the ability to use my voice to navigate the app I</w:t>
-      </w:r>
-      <w:r>
-        <w:t>f I</w:t>
-      </w:r>
-      <w:r>
-        <w:t xml:space="preserve"> need it (Priority: 4)</w:t>
-      </w:r>
-    </w:p>
-    <w:p>
-      <w:pPr>
-        <w:pStyle w:val="ListParagraph"/>
-        <w:numPr>
-          <w:ilvl w:val="0"/>
-          <w:numId w:val="7"/>
-        </w:numPr>
-        <w:rPr>
-          <w:u w:val="single"/>
-        </w:rPr>
-      </w:pPr>
-      <w:r>
-        <w:t>As a developer I want my app to be user friendly to encourage reuse (Priority: ?)</w:t>
-      </w:r>
-    </w:p>
-    <w:p>
-      <w:pPr>
-        <w:pStyle w:val="ListParagraph"/>
-        <w:numPr>
-          <w:ilvl w:val="0"/>
-          <w:numId w:val="7"/>
-        </w:numPr>
-        <w:rPr>
-          <w:u w:val="single"/>
-        </w:rPr>
-      </w:pPr>
-      <w:r>
-        <w:t>As a developer I want my app to be bug free to ensure smooth operation (Priority: ?)</w:t>
-      </w:r>
-    </w:p>
-    <w:p>
-      <w:pPr>
-        <w:pStyle w:val="ListParagraph"/>
-        <w:numPr>
-          <w:ilvl w:val="0"/>
-          <w:numId w:val="7"/>
-        </w:numPr>
-        <w:rPr>
-          <w:u w:val="single"/>
-        </w:rPr>
-      </w:pPr>
-      <w:r>
-        <w:t>As a user I want the app to be dependable enough to warrant its use over the normal cards (Priority: 5)</w:t>
-      </w:r>
-    </w:p>
-    <w:p>
-      <w:pPr>
-        <w:pStyle w:val="ListParagraph"/>
-        <w:numPr>
-          <w:ilvl w:val="0"/>
-          <w:numId w:val="7"/>
-        </w:numPr>
-        <w:rPr>
-          <w:u w:val="single"/>
-        </w:rPr>
-      </w:pPr>
-      <w:bookmarkStart w:id="0" w:name="_GoBack"/>
-      <w:bookmarkEnd w:id="0"/>
-      <w:r>
-        <w:t xml:space="preserve"> </w:t>
-      </w:r>
-    </w:p>
-    <w:p>
-      <w:pPr>
-        <w:rPr>
-          <w:u w:val="single"/>
-        </w:rPr>
-      </w:pPr>
-      <w:r>
-        <w:rPr>
-          <w:u w:val="single"/>
-        </w:rPr>
-        <w:t>Use Cases:</w:t>
-      </w:r>
-    </w:p>
-    <w:p>
-      <w:pPr>
-        <w:rPr>
-          <w:u w:val="single"/>
-        </w:rPr>
-      </w:pPr>
-    </w:p>
-    <w:p>
-      <w:pPr>
-        <w:rPr>
-          <w:u w:val="single"/>
-        </w:rPr>
-      </w:pPr>
-      <w:r>
-        <w:rPr>
-          <w:u w:val="single"/>
-        </w:rPr>
-        <w:t xml:space="preserve">Functional/Non-Functional Requirements: </w:t>
-      </w:r>
-    </w:p>
-    <w:p>
-      <w:r>
-        <w:t>Functional Requirements:</w:t>
-      </w:r>
-    </w:p>
-    <w:p/>
-    <w:p>
-      <w:r>
-        <w:t xml:space="preserve">Non-Functional requirements: </w:t>
-      </w:r>
-    </w:p>
-    <w:p/>
-    <w:p>
-      <w:pPr>
-        <w:rPr>
-          <w:u w:val="single"/>
-        </w:rPr>
-      </w:pPr>
-      <w:r>
-        <w:rPr>
-          <w:u w:val="single"/>
-        </w:rPr>
-        <w:t>Previous Case-studies:</w:t>
-      </w:r>
-    </w:p>
-    <w:p/>
+    </w:p>
     <w:p>
       <w:pPr>
         <w:rPr>
@@ -1596,7 +1314,6 @@
           <w:sz w:val="22"/>
           <w:szCs w:val="22"/>
         </w:rPr>
-        <w:lastRenderedPageBreak/>
         <w:t>Liu, S</w:t>
       </w:r>
       <w:r>
@@ -2018,7 +1735,7 @@
 </file>
 
 <file path=word/endnotes.xml><?xml version="1.0" encoding="utf-8"?>
-<w:endnotes xmlns:wpc="http://schemas.microsoft.com/office/word/2010/wordprocessingCanvas" xmlns:cx="http://schemas.microsoft.com/office/drawing/2014/chartex" xmlns:cx1="http://schemas.microsoft.com/office/drawing/2015/9/8/chartex" xmlns:cx2="http://schemas.microsoft.com/office/drawing/2015/10/21/chartex" xmlns:cx3="http://schemas.microsoft.com/office/drawing/2016/5/9/chartex" xmlns:cx4="http://schemas.microsoft.com/office/drawing/2016/5/10/chartex" xmlns:cx5="http://schemas.microsoft.com/office/drawing/2016/5/11/chartex" xmlns:cx6="http://schemas.microsoft.com/office/drawing/2016/5/12/chartex" xmlns:cx7="http://schemas.microsoft.com/office/drawing/2016/5/13/chartex" xmlns:cx8="http://schemas.microsoft.com/office/drawing/2016/5/14/chartex" xmlns:mc="http://schemas.openxmlformats.org/markup-compatibility/2006" xmlns:aink="http://schemas.microsoft.com/office/drawing/2016/ink" xmlns:am3d="http://schemas.microsoft.com/office/drawing/2017/model3d" xmlns:o="urn:schemas-microsoft-com:office:office" xmlns:r="http://schemas.openxmlformats.org/officeDocument/2006/relationships" xmlns:m="http://schemas.openxmlformats.org/officeDocument/2006/math" xmlns:v="urn:schemas-microsoft-com:vml" xmlns:wp14="http://schemas.microsoft.com/office/word/2010/wordprocessingDrawing" xmlns:wp="http://schemas.openxmlformats.org/drawingml/2006/wordprocessingDrawing" xmlns:w10="urn:schemas-microsoft-com:office:word" xmlns:w="http://schemas.openxmlformats.org/wordprocessingml/2006/main" xmlns:w14="http://schemas.microsoft.com/office/word/2010/wordml" xmlns:w15="http://schemas.microsoft.com/office/word/2012/wordml" xmlns:w16cid="http://schemas.microsoft.com/office/word/2016/wordml/cid" xmlns:w16se="http://schemas.microsoft.com/office/word/2015/wordml/symex" xmlns:wpg="http://schemas.microsoft.com/office/word/2010/wordprocessingGroup" xmlns:wpi="http://schemas.microsoft.com/office/word/2010/wordprocessingInk" xmlns:wne="http://schemas.microsoft.com/office/word/2006/wordml" xmlns:wps="http://schemas.microsoft.com/office/word/2010/wordprocessingShape" mc:Ignorable="w14 w15 w16se w16cid wp14">
+<w:endnotes xmlns:wpc="http://schemas.microsoft.com/office/word/2010/wordprocessingCanvas" xmlns:cx="http://schemas.microsoft.com/office/drawing/2014/chartex" xmlns:cx1="http://schemas.microsoft.com/office/drawing/2015/9/8/chartex" xmlns:cx2="http://schemas.microsoft.com/office/drawing/2015/10/21/chartex" xmlns:cx3="http://schemas.microsoft.com/office/drawing/2016/5/9/chartex" xmlns:cx4="http://schemas.microsoft.com/office/drawing/2016/5/10/chartex" xmlns:cx5="http://schemas.microsoft.com/office/drawing/2016/5/11/chartex" xmlns:cx6="http://schemas.microsoft.com/office/drawing/2016/5/12/chartex" xmlns:cx7="http://schemas.microsoft.com/office/drawing/2016/5/13/chartex" xmlns:cx8="http://schemas.microsoft.com/office/drawing/2016/5/14/chartex" xmlns:mc="http://schemas.openxmlformats.org/markup-compatibility/2006" xmlns:aink="http://schemas.microsoft.com/office/drawing/2016/ink" xmlns:am3d="http://schemas.microsoft.com/office/drawing/2017/model3d" xmlns:o="urn:schemas-microsoft-com:office:office" xmlns:r="http://schemas.openxmlformats.org/officeDocument/2006/relationships" xmlns:m="http://schemas.openxmlformats.org/officeDocument/2006/math" xmlns:v="urn:schemas-microsoft-com:vml" xmlns:wp14="http://schemas.microsoft.com/office/word/2010/wordprocessingDrawing" xmlns:wp="http://schemas.openxmlformats.org/drawingml/2006/wordprocessingDrawing" xmlns:w10="urn:schemas-microsoft-com:office:word" xmlns:w="http://schemas.openxmlformats.org/wordprocessingml/2006/main" xmlns:w14="http://schemas.microsoft.com/office/word/2010/wordml" xmlns:w15="http://schemas.microsoft.com/office/word/2012/wordml" xmlns:w16cex="http://schemas.microsoft.com/office/word/2018/wordml/cex" xmlns:w16cid="http://schemas.microsoft.com/office/word/2016/wordml/cid" xmlns:w16="http://schemas.microsoft.com/office/word/2018/wordml" xmlns:w16se="http://schemas.microsoft.com/office/word/2015/wordml/symex" xmlns:wpg="http://schemas.microsoft.com/office/word/2010/wordprocessingGroup" xmlns:wpi="http://schemas.microsoft.com/office/word/2010/wordprocessingInk" xmlns:wne="http://schemas.microsoft.com/office/word/2006/wordml" xmlns:wps="http://schemas.microsoft.com/office/word/2010/wordprocessingShape" mc:Ignorable="w14 w15 w16se w16cid w16 w16cex wp14">
   <w:endnote w:type="separator" w:id="-1">
     <w:p>
       <w:pPr>
@@ -2043,7 +1760,7 @@
 </file>
 
 <file path=word/footnotes.xml><?xml version="1.0" encoding="utf-8"?>
-<w:footnotes xmlns:wpc="http://schemas.microsoft.com/office/word/2010/wordprocessingCanvas" xmlns:cx="http://schemas.microsoft.com/office/drawing/2014/chartex" xmlns:cx1="http://schemas.microsoft.com/office/drawing/2015/9/8/chartex" xmlns:cx2="http://schemas.microsoft.com/office/drawing/2015/10/21/chartex" xmlns:cx3="http://schemas.microsoft.com/office/drawing/2016/5/9/chartex" xmlns:cx4="http://schemas.microsoft.com/office/drawing/2016/5/10/chartex" xmlns:cx5="http://schemas.microsoft.com/office/drawing/2016/5/11/chartex" xmlns:cx6="http://schemas.microsoft.com/office/drawing/2016/5/12/chartex" xmlns:cx7="http://schemas.microsoft.com/office/drawing/2016/5/13/chartex" xmlns:cx8="http://schemas.microsoft.com/office/drawing/2016/5/14/chartex" xmlns:mc="http://schemas.openxmlformats.org/markup-compatibility/2006" xmlns:aink="http://schemas.microsoft.com/office/drawing/2016/ink" xmlns:am3d="http://schemas.microsoft.com/office/drawing/2017/model3d" xmlns:o="urn:schemas-microsoft-com:office:office" xmlns:r="http://schemas.openxmlformats.org/officeDocument/2006/relationships" xmlns:m="http://schemas.openxmlformats.org/officeDocument/2006/math" xmlns:v="urn:schemas-microsoft-com:vml" xmlns:wp14="http://schemas.microsoft.com/office/word/2010/wordprocessingDrawing" xmlns:wp="http://schemas.openxmlformats.org/drawingml/2006/wordprocessingDrawing" xmlns:w10="urn:schemas-microsoft-com:office:word" xmlns:w="http://schemas.openxmlformats.org/wordprocessingml/2006/main" xmlns:w14="http://schemas.microsoft.com/office/word/2010/wordml" xmlns:w15="http://schemas.microsoft.com/office/word/2012/wordml" xmlns:w16cid="http://schemas.microsoft.com/office/word/2016/wordml/cid" xmlns:w16se="http://schemas.microsoft.com/office/word/2015/wordml/symex" xmlns:wpg="http://schemas.microsoft.com/office/word/2010/wordprocessingGroup" xmlns:wpi="http://schemas.microsoft.com/office/word/2010/wordprocessingInk" xmlns:wne="http://schemas.microsoft.com/office/word/2006/wordml" xmlns:wps="http://schemas.microsoft.com/office/word/2010/wordprocessingShape" mc:Ignorable="w14 w15 w16se w16cid wp14">
+<w:footnotes xmlns:wpc="http://schemas.microsoft.com/office/word/2010/wordprocessingCanvas" xmlns:cx="http://schemas.microsoft.com/office/drawing/2014/chartex" xmlns:cx1="http://schemas.microsoft.com/office/drawing/2015/9/8/chartex" xmlns:cx2="http://schemas.microsoft.com/office/drawing/2015/10/21/chartex" xmlns:cx3="http://schemas.microsoft.com/office/drawing/2016/5/9/chartex" xmlns:cx4="http://schemas.microsoft.com/office/drawing/2016/5/10/chartex" xmlns:cx5="http://schemas.microsoft.com/office/drawing/2016/5/11/chartex" xmlns:cx6="http://schemas.microsoft.com/office/drawing/2016/5/12/chartex" xmlns:cx7="http://schemas.microsoft.com/office/drawing/2016/5/13/chartex" xmlns:cx8="http://schemas.microsoft.com/office/drawing/2016/5/14/chartex" xmlns:mc="http://schemas.openxmlformats.org/markup-compatibility/2006" xmlns:aink="http://schemas.microsoft.com/office/drawing/2016/ink" xmlns:am3d="http://schemas.microsoft.com/office/drawing/2017/model3d" xmlns:o="urn:schemas-microsoft-com:office:office" xmlns:r="http://schemas.openxmlformats.org/officeDocument/2006/relationships" xmlns:m="http://schemas.openxmlformats.org/officeDocument/2006/math" xmlns:v="urn:schemas-microsoft-com:vml" xmlns:wp14="http://schemas.microsoft.com/office/word/2010/wordprocessingDrawing" xmlns:wp="http://schemas.openxmlformats.org/drawingml/2006/wordprocessingDrawing" xmlns:w10="urn:schemas-microsoft-com:office:word" xmlns:w="http://schemas.openxmlformats.org/wordprocessingml/2006/main" xmlns:w14="http://schemas.microsoft.com/office/word/2010/wordml" xmlns:w15="http://schemas.microsoft.com/office/word/2012/wordml" xmlns:w16cex="http://schemas.microsoft.com/office/word/2018/wordml/cex" xmlns:w16cid="http://schemas.microsoft.com/office/word/2016/wordml/cid" xmlns:w16="http://schemas.microsoft.com/office/word/2018/wordml" xmlns:w16se="http://schemas.microsoft.com/office/word/2015/wordml/symex" xmlns:wpg="http://schemas.microsoft.com/office/word/2010/wordprocessingGroup" xmlns:wpi="http://schemas.microsoft.com/office/word/2010/wordprocessingInk" xmlns:wne="http://schemas.microsoft.com/office/word/2006/wordml" xmlns:wps="http://schemas.microsoft.com/office/word/2010/wordprocessingShape" mc:Ignorable="w14 w15 w16se w16cid w16 w16cex wp14">
   <w:footnote w:type="separator" w:id="-1">
     <w:p>
       <w:pPr>
@@ -2068,7 +1785,7 @@
 </file>
 
 <file path=word/header1.xml><?xml version="1.0" encoding="utf-8"?>
-<w:hdr xmlns:wpc="http://schemas.microsoft.com/office/word/2010/wordprocessingCanvas" xmlns:cx="http://schemas.microsoft.com/office/drawing/2014/chartex" xmlns:cx1="http://schemas.microsoft.com/office/drawing/2015/9/8/chartex" xmlns:cx2="http://schemas.microsoft.com/office/drawing/2015/10/21/chartex" xmlns:cx3="http://schemas.microsoft.com/office/drawing/2016/5/9/chartex" xmlns:cx4="http://schemas.microsoft.com/office/drawing/2016/5/10/chartex" xmlns:cx5="http://schemas.microsoft.com/office/drawing/2016/5/11/chartex" xmlns:cx6="http://schemas.microsoft.com/office/drawing/2016/5/12/chartex" xmlns:cx7="http://schemas.microsoft.com/office/drawing/2016/5/13/chartex" xmlns:cx8="http://schemas.microsoft.com/office/drawing/2016/5/14/chartex" xmlns:mc="http://schemas.openxmlformats.org/markup-compatibility/2006" xmlns:aink="http://schemas.microsoft.com/office/drawing/2016/ink" xmlns:am3d="http://schemas.microsoft.com/office/drawing/2017/model3d" xmlns:o="urn:schemas-microsoft-com:office:office" xmlns:r="http://schemas.openxmlformats.org/officeDocument/2006/relationships" xmlns:m="http://schemas.openxmlformats.org/officeDocument/2006/math" xmlns:v="urn:schemas-microsoft-com:vml" xmlns:wp14="http://schemas.microsoft.com/office/word/2010/wordprocessingDrawing" xmlns:wp="http://schemas.openxmlformats.org/drawingml/2006/wordprocessingDrawing" xmlns:w10="urn:schemas-microsoft-com:office:word" xmlns:w="http://schemas.openxmlformats.org/wordprocessingml/2006/main" xmlns:w14="http://schemas.microsoft.com/office/word/2010/wordml" xmlns:w15="http://schemas.microsoft.com/office/word/2012/wordml" xmlns:w16cid="http://schemas.microsoft.com/office/word/2016/wordml/cid" xmlns:w16se="http://schemas.microsoft.com/office/word/2015/wordml/symex" xmlns:wpg="http://schemas.microsoft.com/office/word/2010/wordprocessingGroup" xmlns:wpi="http://schemas.microsoft.com/office/word/2010/wordprocessingInk" xmlns:wne="http://schemas.microsoft.com/office/word/2006/wordml" xmlns:wps="http://schemas.microsoft.com/office/word/2010/wordprocessingShape" mc:Ignorable="w14 w15 w16se w16cid wp14">
+<w:hdr xmlns:wpc="http://schemas.microsoft.com/office/word/2010/wordprocessingCanvas" xmlns:cx="http://schemas.microsoft.com/office/drawing/2014/chartex" xmlns:cx1="http://schemas.microsoft.com/office/drawing/2015/9/8/chartex" xmlns:cx2="http://schemas.microsoft.com/office/drawing/2015/10/21/chartex" xmlns:cx3="http://schemas.microsoft.com/office/drawing/2016/5/9/chartex" xmlns:cx4="http://schemas.microsoft.com/office/drawing/2016/5/10/chartex" xmlns:cx5="http://schemas.microsoft.com/office/drawing/2016/5/11/chartex" xmlns:cx6="http://schemas.microsoft.com/office/drawing/2016/5/12/chartex" xmlns:cx7="http://schemas.microsoft.com/office/drawing/2016/5/13/chartex" xmlns:cx8="http://schemas.microsoft.com/office/drawing/2016/5/14/chartex" xmlns:mc="http://schemas.openxmlformats.org/markup-compatibility/2006" xmlns:aink="http://schemas.microsoft.com/office/drawing/2016/ink" xmlns:am3d="http://schemas.microsoft.com/office/drawing/2017/model3d" xmlns:o="urn:schemas-microsoft-com:office:office" xmlns:r="http://schemas.openxmlformats.org/officeDocument/2006/relationships" xmlns:m="http://schemas.openxmlformats.org/officeDocument/2006/math" xmlns:v="urn:schemas-microsoft-com:vml" xmlns:wp14="http://schemas.microsoft.com/office/word/2010/wordprocessingDrawing" xmlns:wp="http://schemas.openxmlformats.org/drawingml/2006/wordprocessingDrawing" xmlns:w10="urn:schemas-microsoft-com:office:word" xmlns:w="http://schemas.openxmlformats.org/wordprocessingml/2006/main" xmlns:w14="http://schemas.microsoft.com/office/word/2010/wordml" xmlns:w15="http://schemas.microsoft.com/office/word/2012/wordml" xmlns:w16cex="http://schemas.microsoft.com/office/word/2018/wordml/cex" xmlns:w16cid="http://schemas.microsoft.com/office/word/2016/wordml/cid" xmlns:w16="http://schemas.microsoft.com/office/word/2018/wordml" xmlns:w16se="http://schemas.microsoft.com/office/word/2015/wordml/symex" xmlns:wpg="http://schemas.microsoft.com/office/word/2010/wordprocessingGroup" xmlns:wpi="http://schemas.microsoft.com/office/word/2010/wordprocessingInk" xmlns:wne="http://schemas.microsoft.com/office/word/2006/wordml" xmlns:wps="http://schemas.microsoft.com/office/word/2010/wordprocessingShape" mc:Ignorable="w14 w15 w16se w16cid w16 w16cex wp14">
   <w:p>
     <w:pPr>
       <w:pStyle w:val="Header"/>
@@ -2103,7 +1820,7 @@
 </file>
 
 <file path=word/numbering.xml><?xml version="1.0" encoding="utf-8"?>
-<w:numbering xmlns:wpc="http://schemas.microsoft.com/office/word/2010/wordprocessingCanvas" xmlns:cx="http://schemas.microsoft.com/office/drawing/2014/chartex" xmlns:cx1="http://schemas.microsoft.com/office/drawing/2015/9/8/chartex" xmlns:cx2="http://schemas.microsoft.com/office/drawing/2015/10/21/chartex" xmlns:cx3="http://schemas.microsoft.com/office/drawing/2016/5/9/chartex" xmlns:cx4="http://schemas.microsoft.com/office/drawing/2016/5/10/chartex" xmlns:cx5="http://schemas.microsoft.com/office/drawing/2016/5/11/chartex" xmlns:cx6="http://schemas.microsoft.com/office/drawing/2016/5/12/chartex" xmlns:cx7="http://schemas.microsoft.com/office/drawing/2016/5/13/chartex" xmlns:cx8="http://schemas.microsoft.com/office/drawing/2016/5/14/chartex" xmlns:mc="http://schemas.openxmlformats.org/markup-compatibility/2006" xmlns:aink="http://schemas.microsoft.com/office/drawing/2016/ink" xmlns:am3d="http://schemas.microsoft.com/office/drawing/2017/model3d" xmlns:o="urn:schemas-microsoft-com:office:office" xmlns:r="http://schemas.openxmlformats.org/officeDocument/2006/relationships" xmlns:m="http://schemas.openxmlformats.org/officeDocument/2006/math" xmlns:v="urn:schemas-microsoft-com:vml" xmlns:wp14="http://schemas.microsoft.com/office/word/2010/wordprocessingDrawing" xmlns:wp="http://schemas.openxmlformats.org/drawingml/2006/wordprocessingDrawing" xmlns:w10="urn:schemas-microsoft-com:office:word" xmlns:w="http://schemas.openxmlformats.org/wordprocessingml/2006/main" xmlns:w14="http://schemas.microsoft.com/office/word/2010/wordml" xmlns:w15="http://schemas.microsoft.com/office/word/2012/wordml" xmlns:w16cid="http://schemas.microsoft.com/office/word/2016/wordml/cid" xmlns:w16se="http://schemas.microsoft.com/office/word/2015/wordml/symex" xmlns:wpg="http://schemas.microsoft.com/office/word/2010/wordprocessingGroup" xmlns:wpi="http://schemas.microsoft.com/office/word/2010/wordprocessingInk" xmlns:wne="http://schemas.microsoft.com/office/word/2006/wordml" xmlns:wps="http://schemas.microsoft.com/office/word/2010/wordprocessingShape" mc:Ignorable="w14 w15 w16se w16cid wp14">
+<w:numbering xmlns:wpc="http://schemas.microsoft.com/office/word/2010/wordprocessingCanvas" xmlns:cx="http://schemas.microsoft.com/office/drawing/2014/chartex" xmlns:cx1="http://schemas.microsoft.com/office/drawing/2015/9/8/chartex" xmlns:cx2="http://schemas.microsoft.com/office/drawing/2015/10/21/chartex" xmlns:cx3="http://schemas.microsoft.com/office/drawing/2016/5/9/chartex" xmlns:cx4="http://schemas.microsoft.com/office/drawing/2016/5/10/chartex" xmlns:cx5="http://schemas.microsoft.com/office/drawing/2016/5/11/chartex" xmlns:cx6="http://schemas.microsoft.com/office/drawing/2016/5/12/chartex" xmlns:cx7="http://schemas.microsoft.com/office/drawing/2016/5/13/chartex" xmlns:cx8="http://schemas.microsoft.com/office/drawing/2016/5/14/chartex" xmlns:mc="http://schemas.openxmlformats.org/markup-compatibility/2006" xmlns:aink="http://schemas.microsoft.com/office/drawing/2016/ink" xmlns:am3d="http://schemas.microsoft.com/office/drawing/2017/model3d" xmlns:o="urn:schemas-microsoft-com:office:office" xmlns:r="http://schemas.openxmlformats.org/officeDocument/2006/relationships" xmlns:m="http://schemas.openxmlformats.org/officeDocument/2006/math" xmlns:v="urn:schemas-microsoft-com:vml" xmlns:wp14="http://schemas.microsoft.com/office/word/2010/wordprocessingDrawing" xmlns:wp="http://schemas.openxmlformats.org/drawingml/2006/wordprocessingDrawing" xmlns:w10="urn:schemas-microsoft-com:office:word" xmlns:w="http://schemas.openxmlformats.org/wordprocessingml/2006/main" xmlns:w14="http://schemas.microsoft.com/office/word/2010/wordml" xmlns:w15="http://schemas.microsoft.com/office/word/2012/wordml" xmlns:w16cex="http://schemas.microsoft.com/office/word/2018/wordml/cex" xmlns:w16cid="http://schemas.microsoft.com/office/word/2016/wordml/cid" xmlns:w16="http://schemas.microsoft.com/office/word/2018/wordml" xmlns:w16se="http://schemas.microsoft.com/office/word/2015/wordml/symex" xmlns:wpg="http://schemas.microsoft.com/office/word/2010/wordprocessingGroup" xmlns:wpi="http://schemas.microsoft.com/office/word/2010/wordprocessingInk" xmlns:wne="http://schemas.microsoft.com/office/word/2006/wordml" xmlns:wps="http://schemas.microsoft.com/office/word/2010/wordprocessingShape" mc:Ignorable="w14 w15 w16se w16cid w16 w16cex wp14">
   <w:abstractNum w:abstractNumId="0" w15:restartNumberingAfterBreak="0">
     <w:nsid w:val="0C194B5B"/>
     <w:multiLevelType w:val="hybridMultilevel"/>
@@ -2218,6 +1935,119 @@
     </w:lvl>
   </w:abstractNum>
   <w:abstractNum w:abstractNumId="1" w15:restartNumberingAfterBreak="0">
+    <w:nsid w:val="0FE4507D"/>
+    <w:multiLevelType w:val="hybridMultilevel"/>
+    <w:tmpl w:val="2E90B9FE"/>
+    <w:lvl w:ilvl="0" w:tplc="08090001">
+      <w:start w:val="1"/>
+      <w:numFmt w:val="bullet"/>
+      <w:lvlText w:val=""/>
+      <w:lvlJc w:val="left"/>
+      <w:pPr>
+        <w:ind w:left="720" w:hanging="360"/>
+      </w:pPr>
+      <w:rPr>
+        <w:rFonts w:ascii="Symbol" w:hAnsi="Symbol" w:hint="default"/>
+      </w:rPr>
+    </w:lvl>
+    <w:lvl w:ilvl="1" w:tplc="08090003" w:tentative="1">
+      <w:start w:val="1"/>
+      <w:numFmt w:val="bullet"/>
+      <w:lvlText w:val="o"/>
+      <w:lvlJc w:val="left"/>
+      <w:pPr>
+        <w:ind w:left="1440" w:hanging="360"/>
+      </w:pPr>
+      <w:rPr>
+        <w:rFonts w:ascii="Courier New" w:hAnsi="Courier New" w:cs="Courier New" w:hint="default"/>
+      </w:rPr>
+    </w:lvl>
+    <w:lvl w:ilvl="2" w:tplc="08090005" w:tentative="1">
+      <w:start w:val="1"/>
+      <w:numFmt w:val="bullet"/>
+      <w:lvlText w:val=""/>
+      <w:lvlJc w:val="left"/>
+      <w:pPr>
+        <w:ind w:left="2160" w:hanging="360"/>
+      </w:pPr>
+      <w:rPr>
+        <w:rFonts w:ascii="Wingdings" w:hAnsi="Wingdings" w:hint="default"/>
+      </w:rPr>
+    </w:lvl>
+    <w:lvl w:ilvl="3" w:tplc="08090001" w:tentative="1">
+      <w:start w:val="1"/>
+      <w:numFmt w:val="bullet"/>
+      <w:lvlText w:val=""/>
+      <w:lvlJc w:val="left"/>
+      <w:pPr>
+        <w:ind w:left="2880" w:hanging="360"/>
+      </w:pPr>
+      <w:rPr>
+        <w:rFonts w:ascii="Symbol" w:hAnsi="Symbol" w:hint="default"/>
+      </w:rPr>
+    </w:lvl>
+    <w:lvl w:ilvl="4" w:tplc="08090003" w:tentative="1">
+      <w:start w:val="1"/>
+      <w:numFmt w:val="bullet"/>
+      <w:lvlText w:val="o"/>
+      <w:lvlJc w:val="left"/>
+      <w:pPr>
+        <w:ind w:left="3600" w:hanging="360"/>
+      </w:pPr>
+      <w:rPr>
+        <w:rFonts w:ascii="Courier New" w:hAnsi="Courier New" w:cs="Courier New" w:hint="default"/>
+      </w:rPr>
+    </w:lvl>
+    <w:lvl w:ilvl="5" w:tplc="08090005" w:tentative="1">
+      <w:start w:val="1"/>
+      <w:numFmt w:val="bullet"/>
+      <w:lvlText w:val=""/>
+      <w:lvlJc w:val="left"/>
+      <w:pPr>
+        <w:ind w:left="4320" w:hanging="360"/>
+      </w:pPr>
+      <w:rPr>
+        <w:rFonts w:ascii="Wingdings" w:hAnsi="Wingdings" w:hint="default"/>
+      </w:rPr>
+    </w:lvl>
+    <w:lvl w:ilvl="6" w:tplc="08090001" w:tentative="1">
+      <w:start w:val="1"/>
+      <w:numFmt w:val="bullet"/>
+      <w:lvlText w:val=""/>
+      <w:lvlJc w:val="left"/>
+      <w:pPr>
+        <w:ind w:left="5040" w:hanging="360"/>
+      </w:pPr>
+      <w:rPr>
+        <w:rFonts w:ascii="Symbol" w:hAnsi="Symbol" w:hint="default"/>
+      </w:rPr>
+    </w:lvl>
+    <w:lvl w:ilvl="7" w:tplc="08090003" w:tentative="1">
+      <w:start w:val="1"/>
+      <w:numFmt w:val="bullet"/>
+      <w:lvlText w:val="o"/>
+      <w:lvlJc w:val="left"/>
+      <w:pPr>
+        <w:ind w:left="5760" w:hanging="360"/>
+      </w:pPr>
+      <w:rPr>
+        <w:rFonts w:ascii="Courier New" w:hAnsi="Courier New" w:cs="Courier New" w:hint="default"/>
+      </w:rPr>
+    </w:lvl>
+    <w:lvl w:ilvl="8" w:tplc="08090005" w:tentative="1">
+      <w:start w:val="1"/>
+      <w:numFmt w:val="bullet"/>
+      <w:lvlText w:val=""/>
+      <w:lvlJc w:val="left"/>
+      <w:pPr>
+        <w:ind w:left="6480" w:hanging="360"/>
+      </w:pPr>
+      <w:rPr>
+        <w:rFonts w:ascii="Wingdings" w:hAnsi="Wingdings" w:hint="default"/>
+      </w:rPr>
+    </w:lvl>
+  </w:abstractNum>
+  <w:abstractNum w:abstractNumId="2" w15:restartNumberingAfterBreak="0">
     <w:nsid w:val="32EE1D6D"/>
     <w:multiLevelType w:val="hybridMultilevel"/>
     <w:tmpl w:val="2E9A50F6"/>
@@ -2330,7 +2160,7 @@
       </w:rPr>
     </w:lvl>
   </w:abstractNum>
-  <w:abstractNum w:abstractNumId="2" w15:restartNumberingAfterBreak="0">
+  <w:abstractNum w:abstractNumId="3" w15:restartNumberingAfterBreak="0">
     <w:nsid w:val="348C13E9"/>
     <w:multiLevelType w:val="hybridMultilevel"/>
     <w:tmpl w:val="3DFC3ED2"/>
@@ -2419,7 +2249,7 @@
       </w:pPr>
     </w:lvl>
   </w:abstractNum>
-  <w:abstractNum w:abstractNumId="3" w15:restartNumberingAfterBreak="0">
+  <w:abstractNum w:abstractNumId="4" w15:restartNumberingAfterBreak="0">
     <w:nsid w:val="51FC6A05"/>
     <w:multiLevelType w:val="hybridMultilevel"/>
     <w:tmpl w:val="F854716E"/>
@@ -2532,7 +2362,7 @@
       </w:rPr>
     </w:lvl>
   </w:abstractNum>
-  <w:abstractNum w:abstractNumId="4" w15:restartNumberingAfterBreak="0">
+  <w:abstractNum w:abstractNumId="5" w15:restartNumberingAfterBreak="0">
     <w:nsid w:val="573A0252"/>
     <w:multiLevelType w:val="hybridMultilevel"/>
     <w:tmpl w:val="79E4919C"/>
@@ -2645,7 +2475,7 @@
       </w:rPr>
     </w:lvl>
   </w:abstractNum>
-  <w:abstractNum w:abstractNumId="5" w15:restartNumberingAfterBreak="0">
+  <w:abstractNum w:abstractNumId="6" w15:restartNumberingAfterBreak="0">
     <w:nsid w:val="5F7B456E"/>
     <w:multiLevelType w:val="hybridMultilevel"/>
     <w:tmpl w:val="B7526002"/>
@@ -2758,7 +2588,7 @@
       </w:rPr>
     </w:lvl>
   </w:abstractNum>
-  <w:abstractNum w:abstractNumId="6" w15:restartNumberingAfterBreak="0">
+  <w:abstractNum w:abstractNumId="7" w15:restartNumberingAfterBreak="0">
     <w:nsid w:val="626F0BF7"/>
     <w:multiLevelType w:val="hybridMultilevel"/>
     <w:tmpl w:val="7A082512"/>
@@ -2872,31 +2702,34 @@
     </w:lvl>
   </w:abstractNum>
   <w:num w:numId="1">
-    <w:abstractNumId w:val="2"/>
+    <w:abstractNumId w:val="3"/>
   </w:num>
   <w:num w:numId="2">
+    <w:abstractNumId w:val="7"/>
+  </w:num>
+  <w:num w:numId="3">
+    <w:abstractNumId w:val="4"/>
+  </w:num>
+  <w:num w:numId="4">
     <w:abstractNumId w:val="6"/>
   </w:num>
-  <w:num w:numId="3">
-    <w:abstractNumId w:val="3"/>
-  </w:num>
-  <w:num w:numId="4">
+  <w:num w:numId="5">
     <w:abstractNumId w:val="5"/>
-  </w:num>
-  <w:num w:numId="5">
-    <w:abstractNumId w:val="4"/>
   </w:num>
   <w:num w:numId="6">
     <w:abstractNumId w:val="0"/>
   </w:num>
   <w:num w:numId="7">
+    <w:abstractNumId w:val="2"/>
+  </w:num>
+  <w:num w:numId="8">
     <w:abstractNumId w:val="1"/>
   </w:num>
 </w:numbering>
 </file>
 
 <file path=word/styles.xml><?xml version="1.0" encoding="utf-8"?>
-<w:styles xmlns:mc="http://schemas.openxmlformats.org/markup-compatibility/2006" xmlns:r="http://schemas.openxmlformats.org/officeDocument/2006/relationships" xmlns:w="http://schemas.openxmlformats.org/wordprocessingml/2006/main" xmlns:w14="http://schemas.microsoft.com/office/word/2010/wordml" xmlns:w15="http://schemas.microsoft.com/office/word/2012/wordml" xmlns:w16cid="http://schemas.microsoft.com/office/word/2016/wordml/cid" xmlns:w16se="http://schemas.microsoft.com/office/word/2015/wordml/symex" mc:Ignorable="w14 w15 w16se w16cid">
+<w:styles xmlns:mc="http://schemas.openxmlformats.org/markup-compatibility/2006" xmlns:r="http://schemas.openxmlformats.org/officeDocument/2006/relationships" xmlns:w="http://schemas.openxmlformats.org/wordprocessingml/2006/main" xmlns:w14="http://schemas.microsoft.com/office/word/2010/wordml" xmlns:w15="http://schemas.microsoft.com/office/word/2012/wordml" xmlns:w16cex="http://schemas.microsoft.com/office/word/2018/wordml/cex" xmlns:w16cid="http://schemas.microsoft.com/office/word/2016/wordml/cid" xmlns:w16="http://schemas.microsoft.com/office/word/2018/wordml" xmlns:w16se="http://schemas.microsoft.com/office/word/2015/wordml/symex" mc:Ignorable="w14 w15 w16se w16cid w16 w16cex">
   <w:docDefaults>
     <w:rPrDefault>
       <w:rPr>

</xml_diff>

<commit_message>
Added non-functional/functional req and start of pugh matrix to chapter 3, stared chapter 4 with software architecture and a little info for quality assurance
</commit_message>
<xml_diff>
--- a/project.docx
+++ b/project.docx
@@ -7,15 +7,7 @@
         <w:jc w:val="center"/>
       </w:pPr>
       <w:r>
-        <w:t>Project title: “</w:t>
-      </w:r>
-      <w:proofErr w:type="spellStart"/>
-      <w:r>
-        <w:t>MembaShip</w:t>
-      </w:r>
-      <w:proofErr w:type="spellEnd"/>
-      <w:r>
-        <w:t>”</w:t>
+        <w:t>Project title: “MembaShip”</w:t>
       </w:r>
     </w:p>
     <w:p>
@@ -142,11 +134,9 @@
       <w:r>
         <w:t xml:space="preserve">It makes sense for me to use these coding technologies as these are the </w:t>
       </w:r>
-      <w:proofErr w:type="gramStart"/>
       <w:r>
         <w:t>ones</w:t>
       </w:r>
-      <w:proofErr w:type="gramEnd"/>
       <w:r>
         <w:t xml:space="preserve"> I’ve had the most experience with excluding react.js, I’ll need to do some research into this technology.</w:t>
       </w:r>
@@ -190,14 +180,12 @@
       <w:r>
         <w:t xml:space="preserve"> be using </w:t>
       </w:r>
-      <w:proofErr w:type="spellStart"/>
       <w:r>
         <w:t>A</w:t>
       </w:r>
       <w:r>
         <w:t>stah</w:t>
       </w:r>
-      <w:proofErr w:type="spellEnd"/>
       <w:r>
         <w:t xml:space="preserve"> </w:t>
       </w:r>
@@ -205,15 +193,7 @@
         <w:t xml:space="preserve">for the same reasons </w:t>
       </w:r>
       <w:r>
-        <w:t xml:space="preserve">for my code language choices as this is the </w:t>
-      </w:r>
-      <w:proofErr w:type="gramStart"/>
-      <w:r>
-        <w:t>software</w:t>
-      </w:r>
-      <w:proofErr w:type="gramEnd"/>
-      <w:r>
-        <w:t xml:space="preserve"> I have the most experience </w:t>
+        <w:t xml:space="preserve">for my code language choices as this is the software I have the most experience </w:t>
       </w:r>
       <w:r>
         <w:t>with</w:t>
@@ -285,15 +265,7 @@
         <w:t>I made this decision based on</w:t>
       </w:r>
       <w:r>
-        <w:t xml:space="preserve"> the detail in the article (</w:t>
-      </w:r>
-      <w:proofErr w:type="spellStart"/>
-      <w:r>
-        <w:t>LeanKit</w:t>
-      </w:r>
-      <w:proofErr w:type="spellEnd"/>
-      <w:r>
-        <w:t>, 2019).</w:t>
+        <w:t xml:space="preserve"> the detail in the article (LeanKit, 2019).</w:t>
       </w:r>
     </w:p>
     <w:p>
@@ -402,10 +374,409 @@
       </w:r>
     </w:p>
     <w:p>
-      <w:r>
-        <w:t xml:space="preserve"> </w:t>
-      </w:r>
-    </w:p>
+      <w:pPr>
+        <w:rPr>
+          <w:u w:val="single"/>
+        </w:rPr>
+      </w:pPr>
+    </w:p>
+    <w:p>
+      <w:pPr>
+        <w:rPr>
+          <w:u w:val="single"/>
+        </w:rPr>
+      </w:pPr>
+      <w:r>
+        <w:rPr>
+          <w:u w:val="single"/>
+        </w:rPr>
+        <w:t>Case-studies:</w:t>
+      </w:r>
+    </w:p>
+    <w:p>
+      <w:r>
+        <w:t>Existing market:</w:t>
+      </w:r>
+    </w:p>
+    <w:p>
+      <w:r>
+        <w:t xml:space="preserve">When I was asking the climbing walls around Bristol for their permission to use the membership cards they supply, one of the companies highlighted the existence of an existing app that provides the same functionality that I’m aiming to provide called “Stocard”. After finding “Stocard” I was suggested more apps that work the same from the Google play store. I think this would be a good reference point for the design of my app as I can highlight what these apps do well and the areas I can improve or new features I can create if it’s lacking some functionality. </w:t>
+      </w:r>
+    </w:p>
+    <w:p>
+      <w:r>
+        <w:t>Stocard Pros:</w:t>
+      </w:r>
+    </w:p>
+    <w:p>
+      <w:pPr>
+        <w:pStyle w:val="ListParagraph"/>
+        <w:numPr>
+          <w:ilvl w:val="0"/>
+          <w:numId w:val="2"/>
+        </w:numPr>
+      </w:pPr>
+      <w:r>
+        <w:t>UI is simple and easy to understand and use</w:t>
+      </w:r>
+    </w:p>
+    <w:p>
+      <w:pPr>
+        <w:pStyle w:val="ListParagraph"/>
+        <w:numPr>
+          <w:ilvl w:val="0"/>
+          <w:numId w:val="2"/>
+        </w:numPr>
+      </w:pPr>
+      <w:r>
+        <w:t>The app provides exclusive offers and coupons to its users</w:t>
+      </w:r>
+    </w:p>
+    <w:p>
+      <w:pPr>
+        <w:pStyle w:val="ListParagraph"/>
+        <w:numPr>
+          <w:ilvl w:val="0"/>
+          <w:numId w:val="2"/>
+        </w:numPr>
+      </w:pPr>
+      <w:r>
+        <w:t xml:space="preserve">Can store bank cards </w:t>
+      </w:r>
+    </w:p>
+    <w:p>
+      <w:pPr>
+        <w:pStyle w:val="ListParagraph"/>
+        <w:numPr>
+          <w:ilvl w:val="0"/>
+          <w:numId w:val="2"/>
+        </w:numPr>
+      </w:pPr>
+      <w:r>
+        <w:t>Uses fingerprint scans and code security, can freeze cards</w:t>
+      </w:r>
+    </w:p>
+    <w:p>
+      <w:pPr>
+        <w:pStyle w:val="ListParagraph"/>
+        <w:numPr>
+          <w:ilvl w:val="0"/>
+          <w:numId w:val="2"/>
+        </w:numPr>
+      </w:pPr>
+      <w:r>
+        <w:t xml:space="preserve">The app works well on smartwatches </w:t>
+      </w:r>
+    </w:p>
+    <w:p>
+      <w:pPr>
+        <w:pStyle w:val="ListParagraph"/>
+        <w:numPr>
+          <w:ilvl w:val="0"/>
+          <w:numId w:val="2"/>
+        </w:numPr>
+      </w:pPr>
+      <w:r>
+        <w:t>Well reviewed, 4.8*/ 5* out of 500k reviews, 10M+ downloads</w:t>
+      </w:r>
+    </w:p>
+    <w:p>
+      <w:r>
+        <w:t>Stocard Cons:</w:t>
+      </w:r>
+    </w:p>
+    <w:p>
+      <w:pPr>
+        <w:pStyle w:val="ListParagraph"/>
+        <w:numPr>
+          <w:ilvl w:val="0"/>
+          <w:numId w:val="3"/>
+        </w:numPr>
+      </w:pPr>
+      <w:r>
+        <w:t>Although the UI is simple, It’s a little bland</w:t>
+      </w:r>
+    </w:p>
+    <w:p>
+      <w:pPr>
+        <w:pStyle w:val="ListParagraph"/>
+        <w:numPr>
+          <w:ilvl w:val="0"/>
+          <w:numId w:val="3"/>
+        </w:numPr>
+      </w:pPr>
+      <w:r>
+        <w:t xml:space="preserve">Finite number of free spots to use bank cards, pay needed otherwise </w:t>
+      </w:r>
+    </w:p>
+    <w:p>
+      <w:pPr>
+        <w:pStyle w:val="ListParagraph"/>
+      </w:pPr>
+    </w:p>
+    <w:p>
+      <w:r>
+        <w:t>Cards Pro:</w:t>
+      </w:r>
+    </w:p>
+    <w:p>
+      <w:pPr>
+        <w:pStyle w:val="ListParagraph"/>
+        <w:numPr>
+          <w:ilvl w:val="0"/>
+          <w:numId w:val="3"/>
+        </w:numPr>
+      </w:pPr>
+      <w:r>
+        <w:t>Prettier UI</w:t>
+      </w:r>
+    </w:p>
+    <w:p>
+      <w:pPr>
+        <w:pStyle w:val="ListParagraph"/>
+        <w:numPr>
+          <w:ilvl w:val="0"/>
+          <w:numId w:val="3"/>
+        </w:numPr>
+      </w:pPr>
+      <w:r>
+        <w:lastRenderedPageBreak/>
+        <w:t>Has the option to open any card instantly from outside the app</w:t>
+      </w:r>
+    </w:p>
+    <w:p>
+      <w:pPr>
+        <w:pStyle w:val="ListParagraph"/>
+        <w:numPr>
+          <w:ilvl w:val="0"/>
+          <w:numId w:val="3"/>
+        </w:numPr>
+      </w:pPr>
+      <w:r>
+        <w:t>Offers same functionality and security as Stocard</w:t>
+      </w:r>
+    </w:p>
+    <w:p>
+      <w:pPr>
+        <w:pStyle w:val="ListParagraph"/>
+        <w:numPr>
+          <w:ilvl w:val="0"/>
+          <w:numId w:val="3"/>
+        </w:numPr>
+      </w:pPr>
+      <w:r>
+        <w:t>Well reviewed, 4.6*/5* out of 61k reviews, 1M+ downloads</w:t>
+      </w:r>
+    </w:p>
+    <w:p/>
+    <w:p>
+      <w:r>
+        <w:t>VirtualCards Pros:</w:t>
+      </w:r>
+    </w:p>
+    <w:p>
+      <w:pPr>
+        <w:pStyle w:val="ListParagraph"/>
+        <w:numPr>
+          <w:ilvl w:val="0"/>
+          <w:numId w:val="4"/>
+        </w:numPr>
+      </w:pPr>
+      <w:r>
+        <w:t>Can create an account to act as a card backup</w:t>
+      </w:r>
+    </w:p>
+    <w:p>
+      <w:pPr>
+        <w:pStyle w:val="ListParagraph"/>
+        <w:numPr>
+          <w:ilvl w:val="0"/>
+          <w:numId w:val="4"/>
+        </w:numPr>
+      </w:pPr>
+      <w:r>
+        <w:t>Can apply for new cards from select partners</w:t>
+      </w:r>
+    </w:p>
+    <w:p>
+      <w:pPr>
+        <w:pStyle w:val="ListParagraph"/>
+        <w:numPr>
+          <w:ilvl w:val="0"/>
+          <w:numId w:val="4"/>
+        </w:numPr>
+      </w:pPr>
+      <w:r>
+        <w:t>Contains a shopping list you can populate with desired items and any offers relating to those items are displayed</w:t>
+      </w:r>
+    </w:p>
+    <w:p>
+      <w:pPr>
+        <w:pStyle w:val="ListParagraph"/>
+        <w:numPr>
+          <w:ilvl w:val="0"/>
+          <w:numId w:val="4"/>
+        </w:numPr>
+      </w:pPr>
+      <w:r>
+        <w:t>Users can use their voice to add items to the shopping list</w:t>
+      </w:r>
+    </w:p>
+    <w:p>
+      <w:pPr>
+        <w:pStyle w:val="ListParagraph"/>
+        <w:numPr>
+          <w:ilvl w:val="0"/>
+          <w:numId w:val="4"/>
+        </w:numPr>
+      </w:pPr>
+      <w:r>
+        <w:t>Well reviewed, 4.7*/5* out of 21k reviews, 500k+ downloads</w:t>
+      </w:r>
+    </w:p>
+    <w:p>
+      <w:r>
+        <w:t>VirtualCards Cons:</w:t>
+      </w:r>
+    </w:p>
+    <w:p>
+      <w:pPr>
+        <w:pStyle w:val="ListParagraph"/>
+        <w:numPr>
+          <w:ilvl w:val="0"/>
+          <w:numId w:val="6"/>
+        </w:numPr>
+      </w:pPr>
+      <w:r>
+        <w:t>Similar UI to Stocard</w:t>
+      </w:r>
+    </w:p>
+    <w:p>
+      <w:pPr>
+        <w:pStyle w:val="ListParagraph"/>
+        <w:numPr>
+          <w:ilvl w:val="0"/>
+          <w:numId w:val="6"/>
+        </w:numPr>
+      </w:pPr>
+      <w:r>
+        <w:t>Can’t be used on smartwatches</w:t>
+      </w:r>
+    </w:p>
+    <w:p>
+      <w:pPr>
+        <w:pStyle w:val="ListParagraph"/>
+        <w:numPr>
+          <w:ilvl w:val="0"/>
+          <w:numId w:val="6"/>
+        </w:numPr>
+      </w:pPr>
+      <w:r>
+        <w:t xml:space="preserve">Can’t be used with bank cards </w:t>
+      </w:r>
+    </w:p>
+    <w:p>
+      <w:r>
+        <w:t xml:space="preserve">From this research I’ve gained a solid perspective on the market for these types of apps and what direction I should go in for my design. With combined downloads of 11M+ there is definitely a demand for this type of service. It also seems users are more interested in the app’s functionality over its presentation with these types of services, I feel this is true as the reviews are exceptionally high for the apps which have bland UI experiences. This gives me a lot of freedom with the UI as the example set from these apps is relatively low.  </w:t>
+      </w:r>
+    </w:p>
+    <w:p>
+      <w:r>
+        <w:t xml:space="preserve">Some of these apps are offering the option to store bank cards to use the phone for contactless payments. This aspect does interest me as it follows the problem solution my app is aiming for, that of reducing the risk of leaving the cards you need at home/work and saving space with a wallet/purse. The only set back here is that there will need to be ridged security in place seeing as something as sensitive as bank details are being handled. I feel this could be quite time consuming, with me needing to learn react.js I don’t want to set the scope to wide then not have enough time to fulfil the project. </w:t>
+      </w:r>
+    </w:p>
+    <w:p>
+      <w:r>
+        <w:t xml:space="preserve">Some of these apps can run on smartwatches, which Is a great addition to the app’s functionality as it is increasing the ease of use but getting rid of the need get your phone out of your pocket. With the number of smartwatches being bought on the rise (Liu, S. 2019) this seems like it makes sense to include this functionality whenever possible. This would be a smart decision to include this in my app given what problem I’m trying to solve with it. The issue is I’m unsure about the setup of smartwatch apps, like is it easy to port existing apps over or do you need to build the app again specifically for the platform and could there be new technologies I haven’t seen before be required to do so. This could lead to the same issue of time consumption mentioned with implanting the use of bank cards but it’s worth researching to find out the answer. </w:t>
+      </w:r>
+    </w:p>
+    <w:p>
+      <w:r>
+        <w:t>Voice Recognition:</w:t>
+      </w:r>
+    </w:p>
+    <w:p>
+      <w:r>
+        <w:t xml:space="preserve">Use of voice recognition is an interesting aspect provided by VirtualCards and opens the potential positives that can be added with speech to text/text to speech functionality. In terms of accessibility it can extend the usability of my app, by allowing anyone with disabilities that would either struggle to use or just couldn’t use the app a more manageable experience. Even for users with out </w:t>
+      </w:r>
+      <w:r>
+        <w:lastRenderedPageBreak/>
+        <w:t xml:space="preserve">disabilities it can offer a better user experience, an example of this would be if the user had something in their other hand so it might be easier for them to use voice recognition. There is the possibility that most users will find using their hands the more natural and easiest choice, but it would still be a good idea to offer the option. With a search on google I’ve found a couple API’s and some video tutorials so I feel this should definitely be a piece of functionality I should try to implement into my final design if I have enough time to spare after completing the main functionality of storing card details. </w:t>
+      </w:r>
+    </w:p>
+    <w:p>
+      <w:r>
+        <w:t>Mapping:</w:t>
+      </w:r>
+    </w:p>
+    <w:p>
+      <w:r>
+        <w:t>When looking at the existing apps I thought about how useful a map function might be to the users. My thought process behind this is having a map that displays all the locations around you that you could use the cards that have been stored in the app with, this is more suited to something like loyalty cards. Something like Tesco as there are going to be more of these around to make use of this feature. Not to say climbing walls couldn’t benefit from this as there are climbing companies that span across cities and can have multiple venues, like TCA have two venues in Bristol. If you’re in a new city for a few days and want to climb, it would provide a handy way to see if there are any venues that you’re a member of near you. Although this seems like it’s an added step when using Google maps to find somewhere. For this reason along with wanting to keep my app simple enough for my timeframe, I don’t think there is a good enough reason for me to work this functionality into my app.</w:t>
+      </w:r>
+    </w:p>
+    <w:p>
+      <w:r>
+        <w:t>Smartwatch (wearable app) implementation:</w:t>
+      </w:r>
+    </w:p>
+    <w:p>
+      <w:r>
+        <w:t xml:space="preserve">There is some solid documentation being provided from Android, IOS and Samsung on developing wearable apps, only Samsung allows for JavaScript to be used within their SDK (Samsung, 2020). With this being limiting, I believe that it would be better for me to focus on using a JavaScript framework called React Native to build my main app but keep the option to create a wearable app open for implementation if I have time available to do so. This could be possible with my timeframe as React Native can create wearable apps as well, so I should be able to carry my knowledge over from my original app. </w:t>
+      </w:r>
+    </w:p>
+    <w:p>
+      <w:pPr>
+        <w:rPr>
+          <w:u w:val="single"/>
+        </w:rPr>
+      </w:pPr>
+      <w:r>
+        <w:rPr>
+          <w:u w:val="single"/>
+        </w:rPr>
+        <w:t>New Tools:</w:t>
+      </w:r>
+    </w:p>
+    <w:p>
+      <w:r>
+        <w:t xml:space="preserve">As I did my research into the case studies lead me to the smartwatch idea, it came to my attention that my idea of creating an app with plain JavaScript and React.js wasn’t the best wait to approach development. This is because the Android and IOS don’t natively support apps written in JavaScript, this led me to search for technologies that would allow me to keep JavaScript and its libraries as the code language. This is where I discovered the React Native framework.     </w:t>
+      </w:r>
+    </w:p>
+    <w:p>
+      <w:r>
+        <w:t>React Native framework and Expo:</w:t>
+      </w:r>
+    </w:p>
+    <w:p>
+      <w:r>
+        <w:t xml:space="preserve">Whilst doing the research for the smartwatch idea, the issue of code language became visible to me. Android apps being written in Java (Android, 2019) and IOS apps being written in Objective-C or Swift (Apple, 2020), I’ve used a little Java but not enough to be confidant with this kind of project and the other languages I’m not entirely familiar with. This led me to discover React Native. I’m going to be using React Native as this will allow my app to be implemented to both of these OS’s. This is because React Native can allow for a single codebase to be applied to many platforms like Android and IOS (Facebook, 2019), this will save on time during development whilst allowing for a wider reach of my app. JavaScript is a language that is becoming increasingly popular within the web </w:t>
+      </w:r>
+      <w:r>
+        <w:lastRenderedPageBreak/>
+        <w:t xml:space="preserve">development space which is the space I’m aiming to get a job in so, I want to learn more about. This framework lets me keep it as my primary language. </w:t>
+      </w:r>
+    </w:p>
+    <w:p>
+      <w:r>
+        <w:t xml:space="preserve">This does mean that time is going to have to be dedicated to React Native, although react.js was also an area that needed the same attention so they should fit together nicely and reduce time dedicated to learning them.  </w:t>
+      </w:r>
+    </w:p>
+    <w:p>
+      <w:r>
+        <w:t xml:space="preserve">There is a couple of extra components to install to before React Native can be used Node.js and Expo CLI (Command line interface). There is the option to use React Native CLI, but the React Native docs recommend the Expo CLI as its better suited to newcomers in the mobile app development space, which I am. Node.js will allow me to execute JavaScript code outside of a browser. Expo is set of tools built around React Native with many features like, working around the need for XCode (IOS IDE) or Android Studio, access to the Expo SDK which provides a wide variety of native API’s on IOS and Android, Expo can manage your assets, take care of push notifications, build your final native binary for submissions to the app stores and can be used in most code editors (Expo, 2020). Expo also provides a mobile app that will read a QR code from the CL, this enables testing how the code you’ve written will perform on mobile setups as this will simulate the typical app environment on mobile devices. They do provide a service called Snack which allows to test React Native code without having to install any tools, but I feel I would be better suited to use the tools provided with Expo and test my app on the platform its being designed for.  </w:t>
+      </w:r>
+    </w:p>
+    <w:p>
+      <w:r>
+        <w:t xml:space="preserve">The React Native CLI provide more customisation for a more experienced app developer as you can select what you’re developing OS is (macOS, Windows, Linux) and what target OS you’re developing for (IOS, Android), what dependencies you need, specific version control and relevant SDK set up. as this is the more experienced way to use React Native the assistance Expo provides mentioned above is lost. when comparing this with Expo, it’s clear to me that the use of Expo would be better for my situation as I’m not at the level and don’t have time available to be to get there in time for the end of this project. The assistance that Expo offers will help me spend more time into the core code functionality and design of my app.  </w:t>
+      </w:r>
+    </w:p>
+    <w:p>
+      <w:r>
+        <w:t>The original plan for the layout/design of the app was for it to be in a web app format with just plain JavaScript and React.js, as this would have been easier for me to create due to lack of experience and skill with the tools required to develop a app for either the Android or IOS markets. With the discovery of the React Native framework and the tools that can be used alongside it, this puts me in a position where I can create my app in a more comfortable and appropriate environment for mobile app development. Especially with the added functionality that Expo provides with the option to easily test your design on a physical mobile platform will allow me to have a greater control over the design and functionality of my app as I can constantly test and retest my program as I develop it. With these technologies in use my app won’t be in the web app format but more Android focused.</w:t>
+      </w:r>
+    </w:p>
+    <w:p/>
     <w:p>
       <w:pPr>
         <w:rPr>
@@ -501,6 +872,7 @@
         </w:rPr>
       </w:pPr>
       <w:r>
+        <w:lastRenderedPageBreak/>
         <w:t xml:space="preserve">As a user I want the app to be easily navigable </w:t>
       </w:r>
       <w:r>
@@ -555,6 +927,7 @@
         <w:t>(Priority: 6)</w:t>
       </w:r>
     </w:p>
+    <w:p/>
     <w:p>
       <w:pPr>
         <w:rPr>
@@ -574,8 +947,59 @@
           <w:u w:val="single"/>
         </w:rPr>
       </w:pPr>
-      <w:bookmarkStart w:id="0" w:name="_GoBack"/>
-      <w:bookmarkEnd w:id="0"/>
+      <w:r>
+        <w:rPr>
+          <w:noProof/>
+        </w:rPr>
+        <w:drawing>
+          <wp:inline distT="0" distB="0" distL="0" distR="0" wp14:anchorId="2E166BBD" wp14:editId="5C6255BC">
+            <wp:extent cx="3929381" cy="3307080"/>
+            <wp:effectExtent l="0" t="0" r="0" b="7620"/>
+            <wp:docPr id="1" name="Picture 1" descr="A picture containing text, map&#10;&#10;Description automatically generated"/>
+            <wp:cNvGraphicFramePr>
+              <a:graphicFrameLocks xmlns:a="http://schemas.openxmlformats.org/drawingml/2006/main" noChangeAspect="1"/>
+            </wp:cNvGraphicFramePr>
+            <a:graphic xmlns:a="http://schemas.openxmlformats.org/drawingml/2006/main">
+              <a:graphicData uri="http://schemas.openxmlformats.org/drawingml/2006/picture">
+                <pic:pic xmlns:pic="http://schemas.openxmlformats.org/drawingml/2006/picture">
+                  <pic:nvPicPr>
+                    <pic:cNvPr id="1" name="use.PNG"/>
+                    <pic:cNvPicPr/>
+                  </pic:nvPicPr>
+                  <pic:blipFill>
+                    <a:blip r:embed="rId8">
+                      <a:extLst>
+                        <a:ext uri="{28A0092B-C50C-407E-A947-70E740481C1C}">
+                          <a14:useLocalDpi xmlns:a14="http://schemas.microsoft.com/office/drawing/2010/main" val="0"/>
+                        </a:ext>
+                      </a:extLst>
+                    </a:blip>
+                    <a:stretch>
+                      <a:fillRect/>
+                    </a:stretch>
+                  </pic:blipFill>
+                  <pic:spPr>
+                    <a:xfrm>
+                      <a:off x="0" y="0"/>
+                      <a:ext cx="3929381" cy="3307080"/>
+                    </a:xfrm>
+                    <a:prstGeom prst="rect">
+                      <a:avLst/>
+                    </a:prstGeom>
+                  </pic:spPr>
+                </pic:pic>
+              </a:graphicData>
+            </a:graphic>
+          </wp:inline>
+        </w:drawing>
+      </w:r>
+    </w:p>
+    <w:p>
+      <w:pPr>
+        <w:rPr>
+          <w:u w:val="single"/>
+        </w:rPr>
+      </w:pPr>
     </w:p>
     <w:p>
       <w:pPr>
@@ -603,67 +1027,14 @@
           <w:numId w:val="8"/>
         </w:numPr>
       </w:pPr>
-    </w:p>
-    <w:p>
-      <w:r>
-        <w:t xml:space="preserve">Non-Functional requirements: </w:t>
-      </w:r>
-    </w:p>
-    <w:p/>
-    <w:p>
-      <w:pPr>
-        <w:rPr>
-          <w:u w:val="single"/>
-        </w:rPr>
-      </w:pPr>
-    </w:p>
-    <w:p>
-      <w:pPr>
-        <w:rPr>
-          <w:u w:val="single"/>
-        </w:rPr>
-      </w:pPr>
-      <w:r>
-        <w:rPr>
-          <w:u w:val="single"/>
-        </w:rPr>
-        <w:t>Case-studies:</w:t>
-      </w:r>
-    </w:p>
-    <w:p>
-      <w:r>
-        <w:t>Existing market:</w:t>
-      </w:r>
-    </w:p>
-    <w:p>
-      <w:r>
-        <w:t>When I was asking the climbing walls around Bristol for their permission to use the membership cards they supply, one of the companies highlighted the existence of an existing app that provides the same functionality that I’m aiming to provide called “</w:t>
-      </w:r>
-      <w:proofErr w:type="spellStart"/>
-      <w:r>
-        <w:t>Stocard</w:t>
-      </w:r>
-      <w:proofErr w:type="spellEnd"/>
-      <w:r>
-        <w:t>”. After finding “</w:t>
-      </w:r>
-      <w:proofErr w:type="spellStart"/>
-      <w:r>
-        <w:t>Stocard</w:t>
-      </w:r>
-      <w:proofErr w:type="spellEnd"/>
-      <w:r>
-        <w:t xml:space="preserve">” I was suggested more apps that work the same from the Google play store. I think this would be a good reference point for the design of my app as I can highlight what these apps do well and the areas I can improve or new features I can create if it’s lacking some functionality. </w:t>
-      </w:r>
-    </w:p>
-    <w:p>
-      <w:proofErr w:type="spellStart"/>
-      <w:r>
-        <w:t>Stocard</w:t>
-      </w:r>
-      <w:proofErr w:type="spellEnd"/>
-      <w:r>
-        <w:t xml:space="preserve"> Pros:</w:t>
+      <w:r>
+        <w:t xml:space="preserve">My app shall </w:t>
+      </w:r>
+      <w:r>
+        <w:t>store barcodes locally in the form of images</w:t>
+      </w:r>
+      <w:r>
+        <w:t>.</w:t>
       </w:r>
     </w:p>
     <w:p>
@@ -671,11 +1042,17 @@
         <w:pStyle w:val="ListParagraph"/>
         <w:numPr>
           <w:ilvl w:val="0"/>
-          <w:numId w:val="2"/>
+          <w:numId w:val="8"/>
         </w:numPr>
       </w:pPr>
       <w:r>
-        <w:t>UI is simple and easy to understand and use</w:t>
+        <w:t>My app shall display those images so the barcodes can be scanned</w:t>
+      </w:r>
+      <w:r>
+        <w:t>.</w:t>
+      </w:r>
+      <w:r>
+        <w:t xml:space="preserve"> </w:t>
       </w:r>
     </w:p>
     <w:p>
@@ -683,11 +1060,11 @@
         <w:pStyle w:val="ListParagraph"/>
         <w:numPr>
           <w:ilvl w:val="0"/>
-          <w:numId w:val="2"/>
+          <w:numId w:val="8"/>
         </w:numPr>
       </w:pPr>
       <w:r>
-        <w:t>The app provides exclusive offers and coupons to its users</w:t>
+        <w:t>My app won’t have any mapping functionality.</w:t>
       </w:r>
     </w:p>
     <w:p>
@@ -695,11 +1072,14 @@
         <w:pStyle w:val="ListParagraph"/>
         <w:numPr>
           <w:ilvl w:val="0"/>
-          <w:numId w:val="2"/>
+          <w:numId w:val="8"/>
         </w:numPr>
       </w:pPr>
       <w:r>
-        <w:t xml:space="preserve">Can store bank cards </w:t>
+        <w:t xml:space="preserve">My app could have voice recognition </w:t>
+      </w:r>
+      <w:r>
+        <w:t>for ease of use.</w:t>
       </w:r>
     </w:p>
     <w:p>
@@ -707,11 +1087,16 @@
         <w:pStyle w:val="ListParagraph"/>
         <w:numPr>
           <w:ilvl w:val="0"/>
-          <w:numId w:val="2"/>
+          <w:numId w:val="8"/>
         </w:numPr>
       </w:pPr>
       <w:r>
-        <w:t>Uses fingerprint scans and code security, can freeze cards</w:t>
+        <w:t>My app could have wearable portability (use on smartwatches).</w:t>
+      </w:r>
+    </w:p>
+    <w:p>
+      <w:r>
+        <w:t xml:space="preserve">Non-Functional requirements: </w:t>
       </w:r>
     </w:p>
     <w:p>
@@ -719,11 +1104,11 @@
         <w:pStyle w:val="ListParagraph"/>
         <w:numPr>
           <w:ilvl w:val="0"/>
-          <w:numId w:val="2"/>
+          <w:numId w:val="8"/>
         </w:numPr>
       </w:pPr>
       <w:r>
-        <w:t xml:space="preserve">The app works well on smartwatches </w:t>
+        <w:t>My app shall be easy to use.</w:t>
       </w:r>
     </w:p>
     <w:p>
@@ -731,21 +1116,11 @@
         <w:pStyle w:val="ListParagraph"/>
         <w:numPr>
           <w:ilvl w:val="0"/>
-          <w:numId w:val="2"/>
+          <w:numId w:val="8"/>
         </w:numPr>
       </w:pPr>
       <w:r>
-        <w:t xml:space="preserve">Well reviewed, 4.8*/ 5* out of 500k reviews, 10M+ downloads, implies very few bugs </w:t>
-      </w:r>
-    </w:p>
-    <w:p>
-      <w:proofErr w:type="spellStart"/>
-      <w:r>
-        <w:t>Stocard</w:t>
-      </w:r>
-      <w:proofErr w:type="spellEnd"/>
-      <w:r>
-        <w:t xml:space="preserve"> Cons:</w:t>
+        <w:t>My app should be more dependable than the current card system.</w:t>
       </w:r>
     </w:p>
     <w:p>
@@ -753,440 +1128,1506 @@
         <w:pStyle w:val="ListParagraph"/>
         <w:numPr>
           <w:ilvl w:val="0"/>
-          <w:numId w:val="3"/>
+          <w:numId w:val="8"/>
         </w:numPr>
       </w:pPr>
       <w:r>
-        <w:t>Although the UI is simple, It’s a little bland</w:t>
-      </w:r>
-    </w:p>
+        <w:t>My app should be easy for business users to work with.</w:t>
+      </w:r>
+    </w:p>
+    <w:p/>
+    <w:p>
+      <w:pPr>
+        <w:rPr>
+          <w:u w:val="single"/>
+        </w:rPr>
+      </w:pPr>
+    </w:p>
+    <w:p>
+      <w:pPr>
+        <w:rPr>
+          <w:u w:val="single"/>
+        </w:rPr>
+      </w:pPr>
+    </w:p>
+    <w:p>
+      <w:pPr>
+        <w:rPr>
+          <w:u w:val="single"/>
+        </w:rPr>
+      </w:pPr>
+      <w:r>
+        <w:rPr>
+          <w:u w:val="single"/>
+        </w:rPr>
+        <w:lastRenderedPageBreak/>
+        <w:t>Technology Selection (Pugh Matrix):</w:t>
+      </w:r>
+    </w:p>
+    <w:tbl>
+      <w:tblPr>
+        <w:tblStyle w:val="TableGrid"/>
+        <w:tblW w:w="0" w:type="auto"/>
+        <w:tblLook w:val="04A0" w:firstRow="1" w:lastRow="0" w:firstColumn="1" w:lastColumn="0" w:noHBand="0" w:noVBand="1"/>
+      </w:tblPr>
+      <w:tblGrid>
+        <w:gridCol w:w="2263"/>
+        <w:gridCol w:w="1418"/>
+        <w:gridCol w:w="1417"/>
+        <w:gridCol w:w="1276"/>
+        <w:gridCol w:w="1418"/>
+        <w:gridCol w:w="1224"/>
+      </w:tblGrid>
+      <w:tr>
+        <w:tc>
+          <w:tcPr>
+            <w:tcW w:w="2263" w:type="dxa"/>
+            <w:shd w:val="clear" w:color="auto" w:fill="F4B083" w:themeFill="accent2" w:themeFillTint="99"/>
+          </w:tcPr>
+          <w:p>
+            <w:r>
+              <w:t>CTS</w:t>
+            </w:r>
+          </w:p>
+        </w:tc>
+        <w:tc>
+          <w:tcPr>
+            <w:tcW w:w="1418" w:type="dxa"/>
+            <w:shd w:val="clear" w:color="auto" w:fill="F4B083" w:themeFill="accent2" w:themeFillTint="99"/>
+          </w:tcPr>
+          <w:p>
+            <w:pPr>
+              <w:jc w:val="center"/>
+            </w:pPr>
+            <w:r>
+              <w:t>1</w:t>
+            </w:r>
+          </w:p>
+        </w:tc>
+        <w:tc>
+          <w:tcPr>
+            <w:tcW w:w="1417" w:type="dxa"/>
+            <w:shd w:val="clear" w:color="auto" w:fill="F4B083" w:themeFill="accent2" w:themeFillTint="99"/>
+          </w:tcPr>
+          <w:p>
+            <w:pPr>
+              <w:jc w:val="center"/>
+            </w:pPr>
+            <w:r>
+              <w:t>2</w:t>
+            </w:r>
+          </w:p>
+        </w:tc>
+        <w:tc>
+          <w:tcPr>
+            <w:tcW w:w="1276" w:type="dxa"/>
+            <w:shd w:val="clear" w:color="auto" w:fill="F4B083" w:themeFill="accent2" w:themeFillTint="99"/>
+          </w:tcPr>
+          <w:p>
+            <w:pPr>
+              <w:jc w:val="center"/>
+            </w:pPr>
+            <w:r>
+              <w:t>3</w:t>
+            </w:r>
+          </w:p>
+        </w:tc>
+        <w:tc>
+          <w:tcPr>
+            <w:tcW w:w="1418" w:type="dxa"/>
+            <w:shd w:val="clear" w:color="auto" w:fill="F4B083" w:themeFill="accent2" w:themeFillTint="99"/>
+          </w:tcPr>
+          <w:p>
+            <w:pPr>
+              <w:jc w:val="center"/>
+            </w:pPr>
+            <w:r>
+              <w:t>4</w:t>
+            </w:r>
+          </w:p>
+        </w:tc>
+        <w:tc>
+          <w:tcPr>
+            <w:tcW w:w="1224" w:type="dxa"/>
+            <w:shd w:val="clear" w:color="auto" w:fill="F4B083" w:themeFill="accent2" w:themeFillTint="99"/>
+          </w:tcPr>
+          <w:p>
+            <w:pPr>
+              <w:jc w:val="center"/>
+            </w:pPr>
+            <w:r>
+              <w:t>5</w:t>
+            </w:r>
+          </w:p>
+        </w:tc>
+      </w:tr>
+      <w:tr>
+        <w:tc>
+          <w:tcPr>
+            <w:tcW w:w="2263" w:type="dxa"/>
+            <w:shd w:val="clear" w:color="auto" w:fill="F4B083" w:themeFill="accent2" w:themeFillTint="99"/>
+          </w:tcPr>
+          <w:p>
+            <w:r>
+              <w:t>My app shall store barcodes locally in the form of images.</w:t>
+            </w:r>
+          </w:p>
+          <w:p/>
+        </w:tc>
+        <w:tc>
+          <w:tcPr>
+            <w:tcW w:w="1418" w:type="dxa"/>
+          </w:tcPr>
+          <w:p>
+            <w:pPr>
+              <w:jc w:val="center"/>
+            </w:pPr>
+          </w:p>
+        </w:tc>
+        <w:tc>
+          <w:tcPr>
+            <w:tcW w:w="1417" w:type="dxa"/>
+          </w:tcPr>
+          <w:p>
+            <w:pPr>
+              <w:jc w:val="center"/>
+            </w:pPr>
+          </w:p>
+        </w:tc>
+        <w:tc>
+          <w:tcPr>
+            <w:tcW w:w="1276" w:type="dxa"/>
+          </w:tcPr>
+          <w:p>
+            <w:pPr>
+              <w:jc w:val="center"/>
+            </w:pPr>
+          </w:p>
+        </w:tc>
+        <w:tc>
+          <w:tcPr>
+            <w:tcW w:w="1418" w:type="dxa"/>
+          </w:tcPr>
+          <w:p>
+            <w:pPr>
+              <w:jc w:val="center"/>
+            </w:pPr>
+          </w:p>
+        </w:tc>
+        <w:tc>
+          <w:tcPr>
+            <w:tcW w:w="1224" w:type="dxa"/>
+          </w:tcPr>
+          <w:p>
+            <w:pPr>
+              <w:jc w:val="center"/>
+            </w:pPr>
+          </w:p>
+        </w:tc>
+      </w:tr>
+      <w:tr>
+        <w:tc>
+          <w:tcPr>
+            <w:tcW w:w="2263" w:type="dxa"/>
+            <w:shd w:val="clear" w:color="auto" w:fill="F4B083" w:themeFill="accent2" w:themeFillTint="99"/>
+          </w:tcPr>
+          <w:p>
+            <w:r>
+              <w:t>My app shall display those images so the barcodes can be scanned.</w:t>
+            </w:r>
+          </w:p>
+        </w:tc>
+        <w:tc>
+          <w:tcPr>
+            <w:tcW w:w="1418" w:type="dxa"/>
+          </w:tcPr>
+          <w:p>
+            <w:pPr>
+              <w:jc w:val="center"/>
+            </w:pPr>
+          </w:p>
+        </w:tc>
+        <w:tc>
+          <w:tcPr>
+            <w:tcW w:w="1417" w:type="dxa"/>
+          </w:tcPr>
+          <w:p>
+            <w:pPr>
+              <w:jc w:val="center"/>
+            </w:pPr>
+          </w:p>
+        </w:tc>
+        <w:tc>
+          <w:tcPr>
+            <w:tcW w:w="1276" w:type="dxa"/>
+          </w:tcPr>
+          <w:p>
+            <w:pPr>
+              <w:jc w:val="center"/>
+            </w:pPr>
+          </w:p>
+        </w:tc>
+        <w:tc>
+          <w:tcPr>
+            <w:tcW w:w="1418" w:type="dxa"/>
+          </w:tcPr>
+          <w:p>
+            <w:pPr>
+              <w:jc w:val="center"/>
+            </w:pPr>
+          </w:p>
+        </w:tc>
+        <w:tc>
+          <w:tcPr>
+            <w:tcW w:w="1224" w:type="dxa"/>
+          </w:tcPr>
+          <w:p>
+            <w:pPr>
+              <w:jc w:val="center"/>
+            </w:pPr>
+          </w:p>
+        </w:tc>
+      </w:tr>
+      <w:tr>
+        <w:tc>
+          <w:tcPr>
+            <w:tcW w:w="2263" w:type="dxa"/>
+            <w:shd w:val="clear" w:color="auto" w:fill="F4B083" w:themeFill="accent2" w:themeFillTint="99"/>
+          </w:tcPr>
+          <w:p>
+            <w:r>
+              <w:t>My app could have voice recognition for ease of use.</w:t>
+            </w:r>
+          </w:p>
+          <w:p/>
+        </w:tc>
+        <w:tc>
+          <w:tcPr>
+            <w:tcW w:w="1418" w:type="dxa"/>
+          </w:tcPr>
+          <w:p>
+            <w:pPr>
+              <w:jc w:val="center"/>
+            </w:pPr>
+          </w:p>
+        </w:tc>
+        <w:tc>
+          <w:tcPr>
+            <w:tcW w:w="1417" w:type="dxa"/>
+          </w:tcPr>
+          <w:p>
+            <w:pPr>
+              <w:jc w:val="center"/>
+            </w:pPr>
+          </w:p>
+        </w:tc>
+        <w:tc>
+          <w:tcPr>
+            <w:tcW w:w="1276" w:type="dxa"/>
+          </w:tcPr>
+          <w:p>
+            <w:pPr>
+              <w:jc w:val="center"/>
+            </w:pPr>
+          </w:p>
+        </w:tc>
+        <w:tc>
+          <w:tcPr>
+            <w:tcW w:w="1418" w:type="dxa"/>
+          </w:tcPr>
+          <w:p>
+            <w:pPr>
+              <w:jc w:val="center"/>
+            </w:pPr>
+          </w:p>
+        </w:tc>
+        <w:tc>
+          <w:tcPr>
+            <w:tcW w:w="1224" w:type="dxa"/>
+          </w:tcPr>
+          <w:p>
+            <w:pPr>
+              <w:jc w:val="center"/>
+            </w:pPr>
+          </w:p>
+        </w:tc>
+      </w:tr>
+      <w:tr>
+        <w:tc>
+          <w:tcPr>
+            <w:tcW w:w="2263" w:type="dxa"/>
+            <w:shd w:val="clear" w:color="auto" w:fill="F4B083" w:themeFill="accent2" w:themeFillTint="99"/>
+          </w:tcPr>
+          <w:p>
+            <w:r>
+              <w:t>My app could have wearable portability (use on smartwatches).</w:t>
+            </w:r>
+          </w:p>
+        </w:tc>
+        <w:tc>
+          <w:tcPr>
+            <w:tcW w:w="1418" w:type="dxa"/>
+          </w:tcPr>
+          <w:p>
+            <w:pPr>
+              <w:jc w:val="center"/>
+            </w:pPr>
+          </w:p>
+        </w:tc>
+        <w:tc>
+          <w:tcPr>
+            <w:tcW w:w="1417" w:type="dxa"/>
+          </w:tcPr>
+          <w:p>
+            <w:pPr>
+              <w:jc w:val="center"/>
+            </w:pPr>
+          </w:p>
+        </w:tc>
+        <w:tc>
+          <w:tcPr>
+            <w:tcW w:w="1276" w:type="dxa"/>
+          </w:tcPr>
+          <w:p>
+            <w:pPr>
+              <w:jc w:val="center"/>
+            </w:pPr>
+          </w:p>
+        </w:tc>
+        <w:tc>
+          <w:tcPr>
+            <w:tcW w:w="1418" w:type="dxa"/>
+          </w:tcPr>
+          <w:p>
+            <w:pPr>
+              <w:jc w:val="center"/>
+            </w:pPr>
+          </w:p>
+        </w:tc>
+        <w:tc>
+          <w:tcPr>
+            <w:tcW w:w="1224" w:type="dxa"/>
+          </w:tcPr>
+          <w:p>
+            <w:pPr>
+              <w:jc w:val="center"/>
+            </w:pPr>
+          </w:p>
+        </w:tc>
+      </w:tr>
+      <w:tr>
+        <w:tc>
+          <w:tcPr>
+            <w:tcW w:w="2263" w:type="dxa"/>
+            <w:shd w:val="clear" w:color="auto" w:fill="FFE599" w:themeFill="accent4" w:themeFillTint="66"/>
+          </w:tcPr>
+          <w:p>
+            <w:r>
+              <w:t>Total</w:t>
+            </w:r>
+          </w:p>
+        </w:tc>
+        <w:tc>
+          <w:tcPr>
+            <w:tcW w:w="1418" w:type="dxa"/>
+            <w:shd w:val="clear" w:color="auto" w:fill="FFE599" w:themeFill="accent4" w:themeFillTint="66"/>
+          </w:tcPr>
+          <w:p/>
+        </w:tc>
+        <w:tc>
+          <w:tcPr>
+            <w:tcW w:w="1417" w:type="dxa"/>
+            <w:shd w:val="clear" w:color="auto" w:fill="FFE599" w:themeFill="accent4" w:themeFillTint="66"/>
+          </w:tcPr>
+          <w:p/>
+        </w:tc>
+        <w:tc>
+          <w:tcPr>
+            <w:tcW w:w="1276" w:type="dxa"/>
+            <w:shd w:val="clear" w:color="auto" w:fill="FFE599" w:themeFill="accent4" w:themeFillTint="66"/>
+          </w:tcPr>
+          <w:p/>
+        </w:tc>
+        <w:tc>
+          <w:tcPr>
+            <w:tcW w:w="1418" w:type="dxa"/>
+            <w:shd w:val="clear" w:color="auto" w:fill="FFE599" w:themeFill="accent4" w:themeFillTint="66"/>
+          </w:tcPr>
+          <w:p/>
+        </w:tc>
+        <w:tc>
+          <w:tcPr>
+            <w:tcW w:w="1224" w:type="dxa"/>
+            <w:shd w:val="clear" w:color="auto" w:fill="FFE599" w:themeFill="accent4" w:themeFillTint="66"/>
+          </w:tcPr>
+          <w:p/>
+        </w:tc>
+      </w:tr>
+    </w:tbl>
+    <w:p/>
     <w:p>
       <w:pPr>
         <w:pStyle w:val="ListParagraph"/>
         <w:numPr>
           <w:ilvl w:val="0"/>
-          <w:numId w:val="3"/>
+          <w:numId w:val="1"/>
         </w:numPr>
       </w:pPr>
       <w:r>
-        <w:t xml:space="preserve">Finite number of free spots to use bank cards, pay needed otherwise </w:t>
-      </w:r>
-    </w:p>
-    <w:p>
-      <w:pPr>
-        <w:pStyle w:val="ListParagraph"/>
-      </w:pPr>
-    </w:p>
-    <w:p>
-      <w:r>
-        <w:t>Cards Pro:</w:t>
-      </w:r>
-    </w:p>
+        <w:t>Design</w:t>
+      </w:r>
+    </w:p>
+    <w:p>
+      <w:pPr>
+        <w:rPr>
+          <w:u w:val="single"/>
+        </w:rPr>
+      </w:pPr>
+      <w:r>
+        <w:rPr>
+          <w:u w:val="single"/>
+        </w:rPr>
+        <w:t>Software Architecture:</w:t>
+      </w:r>
+    </w:p>
+    <w:p>
+      <w:r>
+        <w:rPr>
+          <w:noProof/>
+        </w:rPr>
+        <mc:AlternateContent>
+          <mc:Choice Requires="wps">
+            <w:drawing>
+              <wp:anchor distT="0" distB="0" distL="114300" distR="114300" simplePos="0" relativeHeight="251667456" behindDoc="0" locked="0" layoutInCell="1" allowOverlap="1" wp14:anchorId="173FEB0F" wp14:editId="44683E0A">
+                <wp:simplePos x="0" y="0"/>
+                <wp:positionH relativeFrom="margin">
+                  <wp:posOffset>670560</wp:posOffset>
+                </wp:positionH>
+                <wp:positionV relativeFrom="paragraph">
+                  <wp:posOffset>887095</wp:posOffset>
+                </wp:positionV>
+                <wp:extent cx="1021080" cy="716280"/>
+                <wp:effectExtent l="0" t="0" r="26670" b="26670"/>
+                <wp:wrapNone/>
+                <wp:docPr id="10" name="Rectangle 10"/>
+                <wp:cNvGraphicFramePr/>
+                <a:graphic xmlns:a="http://schemas.openxmlformats.org/drawingml/2006/main">
+                  <a:graphicData uri="http://schemas.microsoft.com/office/word/2010/wordprocessingShape">
+                    <wps:wsp>
+                      <wps:cNvSpPr/>
+                      <wps:spPr>
+                        <a:xfrm>
+                          <a:off x="0" y="0"/>
+                          <a:ext cx="1021080" cy="716280"/>
+                        </a:xfrm>
+                        <a:prstGeom prst="rect">
+                          <a:avLst/>
+                        </a:prstGeom>
+                        <a:solidFill>
+                          <a:schemeClr val="accent3">
+                            <a:lumMod val="75000"/>
+                          </a:schemeClr>
+                        </a:solidFill>
+                        <a:ln>
+                          <a:solidFill>
+                            <a:schemeClr val="bg1"/>
+                          </a:solidFill>
+                        </a:ln>
+                      </wps:spPr>
+                      <wps:style>
+                        <a:lnRef idx="2">
+                          <a:schemeClr val="accent1">
+                            <a:shade val="50000"/>
+                          </a:schemeClr>
+                        </a:lnRef>
+                        <a:fillRef idx="1">
+                          <a:schemeClr val="accent1"/>
+                        </a:fillRef>
+                        <a:effectRef idx="0">
+                          <a:schemeClr val="accent1"/>
+                        </a:effectRef>
+                        <a:fontRef idx="minor">
+                          <a:schemeClr val="lt1"/>
+                        </a:fontRef>
+                      </wps:style>
+                      <wps:txbx>
+                        <w:txbxContent>
+                          <w:p>
+                            <w:pPr>
+                              <w:jc w:val="center"/>
+                            </w:pPr>
+                            <w:r>
+                              <w:t xml:space="preserve">Native components </w:t>
+                            </w:r>
+                          </w:p>
+                        </w:txbxContent>
+                      </wps:txbx>
+                      <wps:bodyPr rot="0" spcFirstLastPara="0" vertOverflow="overflow" horzOverflow="overflow" vert="horz" wrap="square" lIns="91440" tIns="45720" rIns="91440" bIns="45720" numCol="1" spcCol="0" rtlCol="0" fromWordArt="0" anchor="ctr" anchorCtr="0" forceAA="0" compatLnSpc="1">
+                        <a:prstTxWarp prst="textNoShape">
+                          <a:avLst/>
+                        </a:prstTxWarp>
+                        <a:noAutofit/>
+                      </wps:bodyPr>
+                    </wps:wsp>
+                  </a:graphicData>
+                </a:graphic>
+                <wp14:sizeRelH relativeFrom="margin">
+                  <wp14:pctWidth>0</wp14:pctWidth>
+                </wp14:sizeRelH>
+                <wp14:sizeRelV relativeFrom="margin">
+                  <wp14:pctHeight>0</wp14:pctHeight>
+                </wp14:sizeRelV>
+              </wp:anchor>
+            </w:drawing>
+          </mc:Choice>
+          <mc:Fallback>
+            <w:pict>
+              <v:rect w14:anchorId="173FEB0F" id="Rectangle 10" o:spid="_x0000_s1026" style="position:absolute;margin-left:52.8pt;margin-top:69.85pt;width:80.4pt;height:56.4pt;z-index:251667456;visibility:visible;mso-wrap-style:square;mso-width-percent:0;mso-height-percent:0;mso-wrap-distance-left:9pt;mso-wrap-distance-top:0;mso-wrap-distance-right:9pt;mso-wrap-distance-bottom:0;mso-position-horizontal:absolute;mso-position-horizontal-relative:margin;mso-position-vertical:absolute;mso-position-vertical-relative:text;mso-width-percent:0;mso-height-percent:0;mso-width-relative:margin;mso-height-relative:margin;v-text-anchor:middle" o:gfxdata="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" fillcolor="#7b7b7b [2406]" strokecolor="white [3212]" strokeweight="1pt">
+                <v:textbox>
+                  <w:txbxContent>
+                    <w:p>
+                      <w:pPr>
+                        <w:jc w:val="center"/>
+                      </w:pPr>
+                      <w:r>
+                        <w:t xml:space="preserve">Native components </w:t>
+                      </w:r>
+                    </w:p>
+                  </w:txbxContent>
+                </v:textbox>
+                <w10:wrap anchorx="margin"/>
+              </v:rect>
+            </w:pict>
+          </mc:Fallback>
+        </mc:AlternateContent>
+      </w:r>
+      <w:r>
+        <w:rPr>
+          <w:noProof/>
+        </w:rPr>
+        <mc:AlternateContent>
+          <mc:Choice Requires="wps">
+            <w:drawing>
+              <wp:anchor distT="0" distB="0" distL="114300" distR="114300" simplePos="0" relativeHeight="251669504" behindDoc="0" locked="0" layoutInCell="1" allowOverlap="1" wp14:anchorId="29554224" wp14:editId="3BEAFE6D">
+                <wp:simplePos x="0" y="0"/>
+                <wp:positionH relativeFrom="margin">
+                  <wp:posOffset>4053840</wp:posOffset>
+                </wp:positionH>
+                <wp:positionV relativeFrom="paragraph">
+                  <wp:posOffset>891540</wp:posOffset>
+                </wp:positionV>
+                <wp:extent cx="1021080" cy="716280"/>
+                <wp:effectExtent l="0" t="0" r="26670" b="26670"/>
+                <wp:wrapNone/>
+                <wp:docPr id="12" name="Rectangle 12"/>
+                <wp:cNvGraphicFramePr/>
+                <a:graphic xmlns:a="http://schemas.openxmlformats.org/drawingml/2006/main">
+                  <a:graphicData uri="http://schemas.microsoft.com/office/word/2010/wordprocessingShape">
+                    <wps:wsp>
+                      <wps:cNvSpPr/>
+                      <wps:spPr>
+                        <a:xfrm>
+                          <a:off x="0" y="0"/>
+                          <a:ext cx="1021080" cy="716280"/>
+                        </a:xfrm>
+                        <a:prstGeom prst="rect">
+                          <a:avLst/>
+                        </a:prstGeom>
+                        <a:solidFill>
+                          <a:schemeClr val="accent3">
+                            <a:lumMod val="75000"/>
+                          </a:schemeClr>
+                        </a:solidFill>
+                        <a:ln>
+                          <a:solidFill>
+                            <a:schemeClr val="bg1"/>
+                          </a:solidFill>
+                        </a:ln>
+                      </wps:spPr>
+                      <wps:style>
+                        <a:lnRef idx="2">
+                          <a:schemeClr val="accent1">
+                            <a:shade val="50000"/>
+                          </a:schemeClr>
+                        </a:lnRef>
+                        <a:fillRef idx="1">
+                          <a:schemeClr val="accent1"/>
+                        </a:fillRef>
+                        <a:effectRef idx="0">
+                          <a:schemeClr val="accent1"/>
+                        </a:effectRef>
+                        <a:fontRef idx="minor">
+                          <a:schemeClr val="lt1"/>
+                        </a:fontRef>
+                      </wps:style>
+                      <wps:txbx>
+                        <w:txbxContent>
+                          <w:p>
+                            <w:pPr>
+                              <w:jc w:val="center"/>
+                            </w:pPr>
+                            <w:r>
+                              <w:t xml:space="preserve">Core libraries </w:t>
+                            </w:r>
+                          </w:p>
+                        </w:txbxContent>
+                      </wps:txbx>
+                      <wps:bodyPr rot="0" spcFirstLastPara="0" vertOverflow="overflow" horzOverflow="overflow" vert="horz" wrap="square" lIns="91440" tIns="45720" rIns="91440" bIns="45720" numCol="1" spcCol="0" rtlCol="0" fromWordArt="0" anchor="ctr" anchorCtr="0" forceAA="0" compatLnSpc="1">
+                        <a:prstTxWarp prst="textNoShape">
+                          <a:avLst/>
+                        </a:prstTxWarp>
+                        <a:noAutofit/>
+                      </wps:bodyPr>
+                    </wps:wsp>
+                  </a:graphicData>
+                </a:graphic>
+                <wp14:sizeRelH relativeFrom="margin">
+                  <wp14:pctWidth>0</wp14:pctWidth>
+                </wp14:sizeRelH>
+                <wp14:sizeRelV relativeFrom="margin">
+                  <wp14:pctHeight>0</wp14:pctHeight>
+                </wp14:sizeRelV>
+              </wp:anchor>
+            </w:drawing>
+          </mc:Choice>
+          <mc:Fallback>
+            <w:pict>
+              <v:rect w14:anchorId="29554224" id="Rectangle 12" o:spid="_x0000_s1027" style="position:absolute;margin-left:319.2pt;margin-top:70.2pt;width:80.4pt;height:56.4pt;z-index:251669504;visibility:visible;mso-wrap-style:square;mso-width-percent:0;mso-height-percent:0;mso-wrap-distance-left:9pt;mso-wrap-distance-top:0;mso-wrap-distance-right:9pt;mso-wrap-distance-bottom:0;mso-position-horizontal:absolute;mso-position-horizontal-relative:margin;mso-position-vertical:absolute;mso-position-vertical-relative:text;mso-width-percent:0;mso-height-percent:0;mso-width-relative:margin;mso-height-relative:margin;v-text-anchor:middle" o:gfxdata="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" fillcolor="#7b7b7b [2406]" strokecolor="white [3212]" strokeweight="1pt">
+                <v:textbox>
+                  <w:txbxContent>
+                    <w:p>
+                      <w:pPr>
+                        <w:jc w:val="center"/>
+                      </w:pPr>
+                      <w:r>
+                        <w:t xml:space="preserve">Core libraries </w:t>
+                      </w:r>
+                    </w:p>
+                  </w:txbxContent>
+                </v:textbox>
+                <w10:wrap anchorx="margin"/>
+              </v:rect>
+            </w:pict>
+          </mc:Fallback>
+        </mc:AlternateContent>
+      </w:r>
+      <w:r>
+        <w:rPr>
+          <w:noProof/>
+        </w:rPr>
+        <mc:AlternateContent>
+          <mc:Choice Requires="wps">
+            <w:drawing>
+              <wp:anchor distT="0" distB="0" distL="114300" distR="114300" simplePos="0" relativeHeight="251665408" behindDoc="0" locked="0" layoutInCell="1" allowOverlap="1" wp14:anchorId="00764C84" wp14:editId="6D25585E">
+                <wp:simplePos x="0" y="0"/>
+                <wp:positionH relativeFrom="margin">
+                  <wp:align>center</wp:align>
+                </wp:positionH>
+                <wp:positionV relativeFrom="paragraph">
+                  <wp:posOffset>894715</wp:posOffset>
+                </wp:positionV>
+                <wp:extent cx="1021080" cy="716280"/>
+                <wp:effectExtent l="0" t="0" r="26670" b="26670"/>
+                <wp:wrapNone/>
+                <wp:docPr id="9" name="Rectangle 9"/>
+                <wp:cNvGraphicFramePr/>
+                <a:graphic xmlns:a="http://schemas.openxmlformats.org/drawingml/2006/main">
+                  <a:graphicData uri="http://schemas.microsoft.com/office/word/2010/wordprocessingShape">
+                    <wps:wsp>
+                      <wps:cNvSpPr/>
+                      <wps:spPr>
+                        <a:xfrm>
+                          <a:off x="0" y="0"/>
+                          <a:ext cx="1021080" cy="716280"/>
+                        </a:xfrm>
+                        <a:prstGeom prst="rect">
+                          <a:avLst/>
+                        </a:prstGeom>
+                        <a:solidFill>
+                          <a:schemeClr val="accent3">
+                            <a:lumMod val="75000"/>
+                          </a:schemeClr>
+                        </a:solidFill>
+                        <a:ln>
+                          <a:solidFill>
+                            <a:schemeClr val="bg1"/>
+                          </a:solidFill>
+                        </a:ln>
+                      </wps:spPr>
+                      <wps:style>
+                        <a:lnRef idx="2">
+                          <a:schemeClr val="accent1">
+                            <a:shade val="50000"/>
+                          </a:schemeClr>
+                        </a:lnRef>
+                        <a:fillRef idx="1">
+                          <a:schemeClr val="accent1"/>
+                        </a:fillRef>
+                        <a:effectRef idx="0">
+                          <a:schemeClr val="accent1"/>
+                        </a:effectRef>
+                        <a:fontRef idx="minor">
+                          <a:schemeClr val="lt1"/>
+                        </a:fontRef>
+                      </wps:style>
+                      <wps:txbx>
+                        <w:txbxContent>
+                          <w:p>
+                            <w:pPr>
+                              <w:jc w:val="center"/>
+                            </w:pPr>
+                            <w:r>
+                              <w:t>Style and layout</w:t>
+                            </w:r>
+                          </w:p>
+                        </w:txbxContent>
+                      </wps:txbx>
+                      <wps:bodyPr rot="0" spcFirstLastPara="0" vertOverflow="overflow" horzOverflow="overflow" vert="horz" wrap="square" lIns="91440" tIns="45720" rIns="91440" bIns="45720" numCol="1" spcCol="0" rtlCol="0" fromWordArt="0" anchor="ctr" anchorCtr="0" forceAA="0" compatLnSpc="1">
+                        <a:prstTxWarp prst="textNoShape">
+                          <a:avLst/>
+                        </a:prstTxWarp>
+                        <a:noAutofit/>
+                      </wps:bodyPr>
+                    </wps:wsp>
+                  </a:graphicData>
+                </a:graphic>
+                <wp14:sizeRelH relativeFrom="margin">
+                  <wp14:pctWidth>0</wp14:pctWidth>
+                </wp14:sizeRelH>
+                <wp14:sizeRelV relativeFrom="margin">
+                  <wp14:pctHeight>0</wp14:pctHeight>
+                </wp14:sizeRelV>
+              </wp:anchor>
+            </w:drawing>
+          </mc:Choice>
+          <mc:Fallback>
+            <w:pict>
+              <v:rect w14:anchorId="00764C84" id="Rectangle 9" o:spid="_x0000_s1028" style="position:absolute;margin-left:0;margin-top:70.45pt;width:80.4pt;height:56.4pt;z-index:251665408;visibility:visible;mso-wrap-style:square;mso-width-percent:0;mso-height-percent:0;mso-wrap-distance-left:9pt;mso-wrap-distance-top:0;mso-wrap-distance-right:9pt;mso-wrap-distance-bottom:0;mso-position-horizontal:center;mso-position-horizontal-relative:margin;mso-position-vertical:absolute;mso-position-vertical-relative:text;mso-width-percent:0;mso-height-percent:0;mso-width-relative:margin;mso-height-relative:margin;v-text-anchor:middle" o:gfxdata="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" fillcolor="#7b7b7b [2406]" strokecolor="white [3212]" strokeweight="1pt">
+                <v:textbox>
+                  <w:txbxContent>
+                    <w:p>
+                      <w:pPr>
+                        <w:jc w:val="center"/>
+                      </w:pPr>
+                      <w:r>
+                        <w:t>Style and layout</w:t>
+                      </w:r>
+                    </w:p>
+                  </w:txbxContent>
+                </v:textbox>
+                <w10:wrap anchorx="margin"/>
+              </v:rect>
+            </w:pict>
+          </mc:Fallback>
+        </mc:AlternateContent>
+      </w:r>
+      <w:r>
+        <w:rPr>
+          <w:noProof/>
+        </w:rPr>
+        <mc:AlternateContent>
+          <mc:Choice Requires="wps">
+            <w:drawing>
+              <wp:anchor distT="0" distB="0" distL="114300" distR="114300" simplePos="0" relativeHeight="251664384" behindDoc="0" locked="0" layoutInCell="1" allowOverlap="1" wp14:anchorId="1408AF7B" wp14:editId="317F8DBC">
+                <wp:simplePos x="0" y="0"/>
+                <wp:positionH relativeFrom="column">
+                  <wp:posOffset>411480</wp:posOffset>
+                </wp:positionH>
+                <wp:positionV relativeFrom="paragraph">
+                  <wp:posOffset>224155</wp:posOffset>
+                </wp:positionV>
+                <wp:extent cx="4930140" cy="541020"/>
+                <wp:effectExtent l="0" t="0" r="22860" b="11430"/>
+                <wp:wrapNone/>
+                <wp:docPr id="8" name="Rectangle 8"/>
+                <wp:cNvGraphicFramePr/>
+                <a:graphic xmlns:a="http://schemas.openxmlformats.org/drawingml/2006/main">
+                  <a:graphicData uri="http://schemas.microsoft.com/office/word/2010/wordprocessingShape">
+                    <wps:wsp>
+                      <wps:cNvSpPr/>
+                      <wps:spPr>
+                        <a:xfrm>
+                          <a:off x="0" y="0"/>
+                          <a:ext cx="4930140" cy="541020"/>
+                        </a:xfrm>
+                        <a:prstGeom prst="rect">
+                          <a:avLst/>
+                        </a:prstGeom>
+                        <a:solidFill>
+                          <a:schemeClr val="accent3">
+                            <a:lumMod val="75000"/>
+                          </a:schemeClr>
+                        </a:solidFill>
+                        <a:ln>
+                          <a:solidFill>
+                            <a:schemeClr val="bg1"/>
+                          </a:solidFill>
+                        </a:ln>
+                      </wps:spPr>
+                      <wps:style>
+                        <a:lnRef idx="2">
+                          <a:schemeClr val="accent1">
+                            <a:shade val="50000"/>
+                          </a:schemeClr>
+                        </a:lnRef>
+                        <a:fillRef idx="1">
+                          <a:schemeClr val="accent1"/>
+                        </a:fillRef>
+                        <a:effectRef idx="0">
+                          <a:schemeClr val="accent1"/>
+                        </a:effectRef>
+                        <a:fontRef idx="minor">
+                          <a:schemeClr val="lt1"/>
+                        </a:fontRef>
+                      </wps:style>
+                      <wps:txbx>
+                        <w:txbxContent>
+                          <w:p>
+                            <w:pPr>
+                              <w:jc w:val="center"/>
+                            </w:pPr>
+                            <w:r>
+                              <w:t>My App</w:t>
+                            </w:r>
+                          </w:p>
+                        </w:txbxContent>
+                      </wps:txbx>
+                      <wps:bodyPr rot="0" spcFirstLastPara="0" vertOverflow="overflow" horzOverflow="overflow" vert="horz" wrap="square" lIns="91440" tIns="45720" rIns="91440" bIns="45720" numCol="1" spcCol="0" rtlCol="0" fromWordArt="0" anchor="ctr" anchorCtr="0" forceAA="0" compatLnSpc="1">
+                        <a:prstTxWarp prst="textNoShape">
+                          <a:avLst/>
+                        </a:prstTxWarp>
+                        <a:noAutofit/>
+                      </wps:bodyPr>
+                    </wps:wsp>
+                  </a:graphicData>
+                </a:graphic>
+                <wp14:sizeRelV relativeFrom="margin">
+                  <wp14:pctHeight>0</wp14:pctHeight>
+                </wp14:sizeRelV>
+              </wp:anchor>
+            </w:drawing>
+          </mc:Choice>
+          <mc:Fallback>
+            <w:pict>
+              <v:rect w14:anchorId="1408AF7B" id="Rectangle 8" o:spid="_x0000_s1029" style="position:absolute;margin-left:32.4pt;margin-top:17.65pt;width:388.2pt;height:42.6pt;z-index:251664384;visibility:visible;mso-wrap-style:square;mso-height-percent:0;mso-wrap-distance-left:9pt;mso-wrap-distance-top:0;mso-wrap-distance-right:9pt;mso-wrap-distance-bottom:0;mso-position-horizontal:absolute;mso-position-horizontal-relative:text;mso-position-vertical:absolute;mso-position-vertical-relative:text;mso-height-percent:0;mso-height-relative:margin;v-text-anchor:middle" o:gfxdata="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" fillcolor="#7b7b7b [2406]" strokecolor="white [3212]" strokeweight="1pt">
+                <v:textbox>
+                  <w:txbxContent>
+                    <w:p>
+                      <w:pPr>
+                        <w:jc w:val="center"/>
+                      </w:pPr>
+                      <w:r>
+                        <w:t>My App</w:t>
+                      </w:r>
+                    </w:p>
+                  </w:txbxContent>
+                </v:textbox>
+              </v:rect>
+            </w:pict>
+          </mc:Fallback>
+        </mc:AlternateContent>
+      </w:r>
+      <w:r>
+        <w:rPr>
+          <w:noProof/>
+        </w:rPr>
+        <mc:AlternateContent>
+          <mc:Choice Requires="wps">
+            <w:drawing>
+              <wp:anchor distT="0" distB="0" distL="114300" distR="114300" simplePos="0" relativeHeight="251663360" behindDoc="0" locked="0" layoutInCell="1" allowOverlap="1" wp14:anchorId="4D8CA929" wp14:editId="42945DD0">
+                <wp:simplePos x="0" y="0"/>
+                <wp:positionH relativeFrom="column">
+                  <wp:posOffset>312420</wp:posOffset>
+                </wp:positionH>
+                <wp:positionV relativeFrom="paragraph">
+                  <wp:posOffset>140335</wp:posOffset>
+                </wp:positionV>
+                <wp:extent cx="5166360" cy="2034540"/>
+                <wp:effectExtent l="0" t="0" r="15240" b="22860"/>
+                <wp:wrapNone/>
+                <wp:docPr id="7" name="Rectangle 7"/>
+                <wp:cNvGraphicFramePr/>
+                <a:graphic xmlns:a="http://schemas.openxmlformats.org/drawingml/2006/main">
+                  <a:graphicData uri="http://schemas.microsoft.com/office/word/2010/wordprocessingShape">
+                    <wps:wsp>
+                      <wps:cNvSpPr/>
+                      <wps:spPr>
+                        <a:xfrm>
+                          <a:off x="0" y="0"/>
+                          <a:ext cx="5166360" cy="2034540"/>
+                        </a:xfrm>
+                        <a:prstGeom prst="rect">
+                          <a:avLst/>
+                        </a:prstGeom>
+                        <a:solidFill>
+                          <a:schemeClr val="accent6"/>
+                        </a:solidFill>
+                        <a:ln>
+                          <a:solidFill>
+                            <a:schemeClr val="bg1"/>
+                          </a:solidFill>
+                        </a:ln>
+                      </wps:spPr>
+                      <wps:style>
+                        <a:lnRef idx="2">
+                          <a:schemeClr val="accent1">
+                            <a:shade val="50000"/>
+                          </a:schemeClr>
+                        </a:lnRef>
+                        <a:fillRef idx="1">
+                          <a:schemeClr val="accent1"/>
+                        </a:fillRef>
+                        <a:effectRef idx="0">
+                          <a:schemeClr val="accent1"/>
+                        </a:effectRef>
+                        <a:fontRef idx="minor">
+                          <a:schemeClr val="lt1"/>
+                        </a:fontRef>
+                      </wps:style>
+                      <wps:txbx>
+                        <w:txbxContent>
+                          <w:p>
+                            <w:pPr>
+                              <w:jc w:val="center"/>
+                            </w:pPr>
+                          </w:p>
+                          <w:p>
+                            <w:pPr>
+                              <w:jc w:val="center"/>
+                            </w:pPr>
+                          </w:p>
+                          <w:p>
+                            <w:pPr>
+                              <w:jc w:val="center"/>
+                            </w:pPr>
+                          </w:p>
+                          <w:p>
+                            <w:pPr>
+                              <w:jc w:val="center"/>
+                            </w:pPr>
+                          </w:p>
+                          <w:p>
+                            <w:pPr>
+                              <w:jc w:val="center"/>
+                            </w:pPr>
+                          </w:p>
+                          <w:p>
+                            <w:pPr>
+                              <w:jc w:val="center"/>
+                            </w:pPr>
+                          </w:p>
+                          <w:p>
+                            <w:pPr>
+                              <w:jc w:val="center"/>
+                            </w:pPr>
+                            <w:r>
+                              <w:t>React Native framework</w:t>
+                            </w:r>
+                          </w:p>
+                        </w:txbxContent>
+                      </wps:txbx>
+                      <wps:bodyPr rot="0" spcFirstLastPara="0" vertOverflow="overflow" horzOverflow="overflow" vert="horz" wrap="square" lIns="91440" tIns="45720" rIns="91440" bIns="45720" numCol="1" spcCol="0" rtlCol="0" fromWordArt="0" anchor="ctr" anchorCtr="0" forceAA="0" compatLnSpc="1">
+                        <a:prstTxWarp prst="textNoShape">
+                          <a:avLst/>
+                        </a:prstTxWarp>
+                        <a:noAutofit/>
+                      </wps:bodyPr>
+                    </wps:wsp>
+                  </a:graphicData>
+                </a:graphic>
+                <wp14:sizeRelH relativeFrom="margin">
+                  <wp14:pctWidth>0</wp14:pctWidth>
+                </wp14:sizeRelH>
+                <wp14:sizeRelV relativeFrom="margin">
+                  <wp14:pctHeight>0</wp14:pctHeight>
+                </wp14:sizeRelV>
+              </wp:anchor>
+            </w:drawing>
+          </mc:Choice>
+          <mc:Fallback>
+            <w:pict>
+              <v:rect w14:anchorId="4D8CA929" id="Rectangle 7" o:spid="_x0000_s1030" style="position:absolute;margin-left:24.6pt;margin-top:11.05pt;width:406.8pt;height:160.2pt;z-index:251663360;visibility:visible;mso-wrap-style:square;mso-width-percent:0;mso-height-percent:0;mso-wrap-distance-left:9pt;mso-wrap-distance-top:0;mso-wrap-distance-right:9pt;mso-wrap-distance-bottom:0;mso-position-horizontal:absolute;mso-position-horizontal-relative:text;mso-position-vertical:absolute;mso-position-vertical-relative:text;mso-width-percent:0;mso-height-percent:0;mso-width-relative:margin;mso-height-relative:margin;v-text-anchor:middle" o:gfxdata="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" fillcolor="#70ad47 [3209]" strokecolor="white [3212]" strokeweight="1pt">
+                <v:textbox>
+                  <w:txbxContent>
+                    <w:p>
+                      <w:pPr>
+                        <w:jc w:val="center"/>
+                      </w:pPr>
+                    </w:p>
+                    <w:p>
+                      <w:pPr>
+                        <w:jc w:val="center"/>
+                      </w:pPr>
+                    </w:p>
+                    <w:p>
+                      <w:pPr>
+                        <w:jc w:val="center"/>
+                      </w:pPr>
+                    </w:p>
+                    <w:p>
+                      <w:pPr>
+                        <w:jc w:val="center"/>
+                      </w:pPr>
+                    </w:p>
+                    <w:p>
+                      <w:pPr>
+                        <w:jc w:val="center"/>
+                      </w:pPr>
+                    </w:p>
+                    <w:p>
+                      <w:pPr>
+                        <w:jc w:val="center"/>
+                      </w:pPr>
+                    </w:p>
+                    <w:p>
+                      <w:pPr>
+                        <w:jc w:val="center"/>
+                      </w:pPr>
+                      <w:r>
+                        <w:t>React Native framework</w:t>
+                      </w:r>
+                    </w:p>
+                  </w:txbxContent>
+                </v:textbox>
+              </v:rect>
+            </w:pict>
+          </mc:Fallback>
+        </mc:AlternateContent>
+      </w:r>
+      <w:r>
+        <w:rPr>
+          <w:noProof/>
+        </w:rPr>
+        <mc:AlternateContent>
+          <mc:Choice Requires="wps">
+            <w:drawing>
+              <wp:anchor distT="0" distB="0" distL="114300" distR="114300" simplePos="0" relativeHeight="251662336" behindDoc="0" locked="0" layoutInCell="1" allowOverlap="1" wp14:anchorId="6D8C3856" wp14:editId="5C0CCD47">
+                <wp:simplePos x="0" y="0"/>
+                <wp:positionH relativeFrom="column">
+                  <wp:posOffset>2118360</wp:posOffset>
+                </wp:positionH>
+                <wp:positionV relativeFrom="paragraph">
+                  <wp:posOffset>2266950</wp:posOffset>
+                </wp:positionV>
+                <wp:extent cx="434975" cy="585470"/>
+                <wp:effectExtent l="19050" t="0" r="22225" b="43180"/>
+                <wp:wrapNone/>
+                <wp:docPr id="6" name="Arrow: Up 6"/>
+                <wp:cNvGraphicFramePr/>
+                <a:graphic xmlns:a="http://schemas.openxmlformats.org/drawingml/2006/main">
+                  <a:graphicData uri="http://schemas.microsoft.com/office/word/2010/wordprocessingShape">
+                    <wps:wsp>
+                      <wps:cNvSpPr/>
+                      <wps:spPr>
+                        <a:xfrm rot="10800000">
+                          <a:off x="0" y="0"/>
+                          <a:ext cx="434975" cy="585470"/>
+                        </a:xfrm>
+                        <a:prstGeom prst="upArrow">
+                          <a:avLst/>
+                        </a:prstGeom>
+                        <a:solidFill>
+                          <a:schemeClr val="accent6"/>
+                        </a:solidFill>
+                        <a:ln>
+                          <a:solidFill>
+                            <a:schemeClr val="bg1"/>
+                          </a:solidFill>
+                        </a:ln>
+                      </wps:spPr>
+                      <wps:style>
+                        <a:lnRef idx="2">
+                          <a:schemeClr val="accent1">
+                            <a:shade val="50000"/>
+                          </a:schemeClr>
+                        </a:lnRef>
+                        <a:fillRef idx="1">
+                          <a:schemeClr val="accent1"/>
+                        </a:fillRef>
+                        <a:effectRef idx="0">
+                          <a:schemeClr val="accent1"/>
+                        </a:effectRef>
+                        <a:fontRef idx="minor">
+                          <a:schemeClr val="lt1"/>
+                        </a:fontRef>
+                      </wps:style>
+                      <wps:bodyPr rot="0" spcFirstLastPara="0" vertOverflow="overflow" horzOverflow="overflow" vert="horz" wrap="square" lIns="91440" tIns="45720" rIns="91440" bIns="45720" numCol="1" spcCol="0" rtlCol="0" fromWordArt="0" anchor="ctr" anchorCtr="0" forceAA="0" compatLnSpc="1">
+                        <a:prstTxWarp prst="textNoShape">
+                          <a:avLst/>
+                        </a:prstTxWarp>
+                        <a:noAutofit/>
+                      </wps:bodyPr>
+                    </wps:wsp>
+                  </a:graphicData>
+                </a:graphic>
+                <wp14:sizeRelH relativeFrom="margin">
+                  <wp14:pctWidth>0</wp14:pctWidth>
+                </wp14:sizeRelH>
+                <wp14:sizeRelV relativeFrom="margin">
+                  <wp14:pctHeight>0</wp14:pctHeight>
+                </wp14:sizeRelV>
+              </wp:anchor>
+            </w:drawing>
+          </mc:Choice>
+          <mc:Fallback>
+            <w:pict>
+              <v:shapetype w14:anchorId="74E9619C" id="_x0000_t68" coordsize="21600,21600" o:spt="68" adj="5400,5400" path="m0@0l@1@0@1,21600@2,21600@2@0,21600@0,10800,xe">
+                <v:stroke joinstyle="miter"/>
+                <v:formulas>
+                  <v:f eqn="val #0"/>
+                  <v:f eqn="val #1"/>
+                  <v:f eqn="sum 21600 0 #1"/>
+                  <v:f eqn="prod #0 #1 10800"/>
+                  <v:f eqn="sum #0 0 @3"/>
+                </v:formulas>
+                <v:path o:connecttype="custom" o:connectlocs="10800,0;0,@0;10800,21600;21600,@0" o:connectangles="270,180,90,0" textboxrect="@1,@4,@2,21600"/>
+                <v:handles>
+                  <v:h position="#1,#0" xrange="0,10800" yrange="0,21600"/>
+                </v:handles>
+              </v:shapetype>
+              <v:shape id="Arrow: Up 6" o:spid="_x0000_s1026" type="#_x0000_t68" style="position:absolute;margin-left:166.8pt;margin-top:178.5pt;width:34.25pt;height:46.1pt;rotation:180;z-index:251662336;visibility:visible;mso-wrap-style:square;mso-width-percent:0;mso-height-percent:0;mso-wrap-distance-left:9pt;mso-wrap-distance-top:0;mso-wrap-distance-right:9pt;mso-wrap-distance-bottom:0;mso-position-horizontal:absolute;mso-position-horizontal-relative:text;mso-position-vertical:absolute;mso-position-vertical-relative:text;mso-width-percent:0;mso-height-percent:0;mso-width-relative:margin;mso-height-relative:margin;v-text-anchor:middle" o:gfxdata="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" adj="8024" fillcolor="#70ad47 [3209]" strokecolor="white [3212]" strokeweight="1pt"/>
+            </w:pict>
+          </mc:Fallback>
+        </mc:AlternateContent>
+      </w:r>
+      <w:r>
+        <w:rPr>
+          <w:noProof/>
+        </w:rPr>
+        <mc:AlternateContent>
+          <mc:Choice Requires="wps">
+            <w:drawing>
+              <wp:anchor distT="0" distB="0" distL="114300" distR="114300" simplePos="0" relativeHeight="251660288" behindDoc="0" locked="0" layoutInCell="1" allowOverlap="1" wp14:anchorId="47CD38A4" wp14:editId="6BBF47A9">
+                <wp:simplePos x="0" y="0"/>
+                <wp:positionH relativeFrom="column">
+                  <wp:posOffset>3223260</wp:posOffset>
+                </wp:positionH>
+                <wp:positionV relativeFrom="paragraph">
+                  <wp:posOffset>2243455</wp:posOffset>
+                </wp:positionV>
+                <wp:extent cx="434975" cy="585470"/>
+                <wp:effectExtent l="19050" t="19050" r="41275" b="24130"/>
+                <wp:wrapNone/>
+                <wp:docPr id="4" name="Arrow: Up 4"/>
+                <wp:cNvGraphicFramePr/>
+                <a:graphic xmlns:a="http://schemas.openxmlformats.org/drawingml/2006/main">
+                  <a:graphicData uri="http://schemas.microsoft.com/office/word/2010/wordprocessingShape">
+                    <wps:wsp>
+                      <wps:cNvSpPr/>
+                      <wps:spPr>
+                        <a:xfrm>
+                          <a:off x="0" y="0"/>
+                          <a:ext cx="434975" cy="585470"/>
+                        </a:xfrm>
+                        <a:prstGeom prst="upArrow">
+                          <a:avLst/>
+                        </a:prstGeom>
+                        <a:solidFill>
+                          <a:schemeClr val="accent6"/>
+                        </a:solidFill>
+                        <a:ln>
+                          <a:solidFill>
+                            <a:schemeClr val="bg1"/>
+                          </a:solidFill>
+                        </a:ln>
+                      </wps:spPr>
+                      <wps:style>
+                        <a:lnRef idx="2">
+                          <a:schemeClr val="accent1">
+                            <a:shade val="50000"/>
+                          </a:schemeClr>
+                        </a:lnRef>
+                        <a:fillRef idx="1">
+                          <a:schemeClr val="accent1"/>
+                        </a:fillRef>
+                        <a:effectRef idx="0">
+                          <a:schemeClr val="accent1"/>
+                        </a:effectRef>
+                        <a:fontRef idx="minor">
+                          <a:schemeClr val="lt1"/>
+                        </a:fontRef>
+                      </wps:style>
+                      <wps:bodyPr rot="0" spcFirstLastPara="0" vertOverflow="overflow" horzOverflow="overflow" vert="horz" wrap="square" lIns="91440" tIns="45720" rIns="91440" bIns="45720" numCol="1" spcCol="0" rtlCol="0" fromWordArt="0" anchor="ctr" anchorCtr="0" forceAA="0" compatLnSpc="1">
+                        <a:prstTxWarp prst="textNoShape">
+                          <a:avLst/>
+                        </a:prstTxWarp>
+                        <a:noAutofit/>
+                      </wps:bodyPr>
+                    </wps:wsp>
+                  </a:graphicData>
+                </a:graphic>
+                <wp14:sizeRelH relativeFrom="margin">
+                  <wp14:pctWidth>0</wp14:pctWidth>
+                </wp14:sizeRelH>
+                <wp14:sizeRelV relativeFrom="margin">
+                  <wp14:pctHeight>0</wp14:pctHeight>
+                </wp14:sizeRelV>
+              </wp:anchor>
+            </w:drawing>
+          </mc:Choice>
+          <mc:Fallback>
+            <w:pict>
+              <v:shape w14:anchorId="12356909" id="Arrow: Up 4" o:spid="_x0000_s1026" type="#_x0000_t68" style="position:absolute;margin-left:253.8pt;margin-top:176.65pt;width:34.25pt;height:46.1pt;z-index:251660288;visibility:visible;mso-wrap-style:square;mso-width-percent:0;mso-height-percent:0;mso-wrap-distance-left:9pt;mso-wrap-distance-top:0;mso-wrap-distance-right:9pt;mso-wrap-distance-bottom:0;mso-position-horizontal:absolute;mso-position-horizontal-relative:text;mso-position-vertical:absolute;mso-position-vertical-relative:text;mso-width-percent:0;mso-height-percent:0;mso-width-relative:margin;mso-height-relative:margin;v-text-anchor:middle" o:gfxdata="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" adj="8024" fillcolor="#70ad47 [3209]" strokecolor="white [3212]" strokeweight="1pt"/>
+            </w:pict>
+          </mc:Fallback>
+        </mc:AlternateContent>
+      </w:r>
+      <w:r>
+        <w:rPr>
+          <w:noProof/>
+        </w:rPr>
+        <mc:AlternateContent>
+          <mc:Choice Requires="wps">
+            <w:drawing>
+              <wp:anchor distT="0" distB="0" distL="114300" distR="114300" simplePos="0" relativeHeight="251659264" behindDoc="0" locked="0" layoutInCell="1" allowOverlap="1" wp14:anchorId="473A1572" wp14:editId="196B6D45">
+                <wp:simplePos x="0" y="0"/>
+                <wp:positionH relativeFrom="margin">
+                  <wp:posOffset>304800</wp:posOffset>
+                </wp:positionH>
+                <wp:positionV relativeFrom="paragraph">
+                  <wp:posOffset>2952115</wp:posOffset>
+                </wp:positionV>
+                <wp:extent cx="5173980" cy="693420"/>
+                <wp:effectExtent l="0" t="0" r="26670" b="11430"/>
+                <wp:wrapNone/>
+                <wp:docPr id="3" name="Rectangle 3"/>
+                <wp:cNvGraphicFramePr/>
+                <a:graphic xmlns:a="http://schemas.openxmlformats.org/drawingml/2006/main">
+                  <a:graphicData uri="http://schemas.microsoft.com/office/word/2010/wordprocessingShape">
+                    <wps:wsp>
+                      <wps:cNvSpPr/>
+                      <wps:spPr>
+                        <a:xfrm>
+                          <a:off x="0" y="0"/>
+                          <a:ext cx="5173980" cy="693420"/>
+                        </a:xfrm>
+                        <a:prstGeom prst="rect">
+                          <a:avLst/>
+                        </a:prstGeom>
+                        <a:solidFill>
+                          <a:schemeClr val="accent6"/>
+                        </a:solidFill>
+                        <a:ln>
+                          <a:solidFill>
+                            <a:schemeClr val="bg1"/>
+                          </a:solidFill>
+                        </a:ln>
+                      </wps:spPr>
+                      <wps:style>
+                        <a:lnRef idx="2">
+                          <a:schemeClr val="accent1">
+                            <a:shade val="50000"/>
+                          </a:schemeClr>
+                        </a:lnRef>
+                        <a:fillRef idx="1">
+                          <a:schemeClr val="accent1"/>
+                        </a:fillRef>
+                        <a:effectRef idx="0">
+                          <a:schemeClr val="accent1"/>
+                        </a:effectRef>
+                        <a:fontRef idx="minor">
+                          <a:schemeClr val="lt1"/>
+                        </a:fontRef>
+                      </wps:style>
+                      <wps:txbx>
+                        <w:txbxContent>
+                          <w:p>
+                            <w:pPr>
+                              <w:jc w:val="center"/>
+                            </w:pPr>
+                            <w:r>
+                              <w:t>Operating system</w:t>
+                            </w:r>
+                          </w:p>
+                        </w:txbxContent>
+                      </wps:txbx>
+                      <wps:bodyPr rot="0" spcFirstLastPara="0" vertOverflow="overflow" horzOverflow="overflow" vert="horz" wrap="square" lIns="91440" tIns="45720" rIns="91440" bIns="45720" numCol="1" spcCol="0" rtlCol="0" fromWordArt="0" anchor="ctr" anchorCtr="0" forceAA="0" compatLnSpc="1">
+                        <a:prstTxWarp prst="textNoShape">
+                          <a:avLst/>
+                        </a:prstTxWarp>
+                        <a:noAutofit/>
+                      </wps:bodyPr>
+                    </wps:wsp>
+                  </a:graphicData>
+                </a:graphic>
+                <wp14:sizeRelH relativeFrom="margin">
+                  <wp14:pctWidth>0</wp14:pctWidth>
+                </wp14:sizeRelH>
+              </wp:anchor>
+            </w:drawing>
+          </mc:Choice>
+          <mc:Fallback>
+            <w:pict>
+              <v:rect w14:anchorId="473A1572" id="Rectangle 3" o:spid="_x0000_s1031" style="position:absolute;margin-left:24pt;margin-top:232.45pt;width:407.4pt;height:54.6pt;z-index:251659264;visibility:visible;mso-wrap-style:square;mso-width-percent:0;mso-wrap-distance-left:9pt;mso-wrap-distance-top:0;mso-wrap-distance-right:9pt;mso-wrap-distance-bottom:0;mso-position-horizontal:absolute;mso-position-horizontal-relative:margin;mso-position-vertical:absolute;mso-position-vertical-relative:text;mso-width-percent:0;mso-width-relative:margin;v-text-anchor:middle" o:gfxdata="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" fillcolor="#70ad47 [3209]" strokecolor="white [3212]" strokeweight="1pt">
+                <v:textbox>
+                  <w:txbxContent>
+                    <w:p>
+                      <w:pPr>
+                        <w:jc w:val="center"/>
+                      </w:pPr>
+                      <w:r>
+                        <w:t>Operating system</w:t>
+                      </w:r>
+                    </w:p>
+                  </w:txbxContent>
+                </v:textbox>
+                <w10:wrap anchorx="margin"/>
+              </v:rect>
+            </w:pict>
+          </mc:Fallback>
+        </mc:AlternateContent>
+      </w:r>
+      <w:r>
+        <w:rPr>
+          <w:noProof/>
+        </w:rPr>
+        <mc:AlternateContent>
+          <mc:Choice Requires="wps">
+            <w:drawing>
+              <wp:inline distT="0" distB="0" distL="0" distR="0" wp14:anchorId="6F5EDF8B" wp14:editId="71D90E71">
+                <wp:extent cx="5775960" cy="3802380"/>
+                <wp:effectExtent l="0" t="0" r="15240" b="26670"/>
+                <wp:docPr id="2" name="Rectangle 2"/>
+                <wp:cNvGraphicFramePr/>
+                <a:graphic xmlns:a="http://schemas.openxmlformats.org/drawingml/2006/main">
+                  <a:graphicData uri="http://schemas.microsoft.com/office/word/2010/wordprocessingShape">
+                    <wps:wsp>
+                      <wps:cNvSpPr/>
+                      <wps:spPr>
+                        <a:xfrm>
+                          <a:off x="0" y="0"/>
+                          <a:ext cx="5775960" cy="3802380"/>
+                        </a:xfrm>
+                        <a:prstGeom prst="rect">
+                          <a:avLst/>
+                        </a:prstGeom>
+                      </wps:spPr>
+                      <wps:style>
+                        <a:lnRef idx="2">
+                          <a:schemeClr val="accent1">
+                            <a:shade val="50000"/>
+                          </a:schemeClr>
+                        </a:lnRef>
+                        <a:fillRef idx="1">
+                          <a:schemeClr val="accent1"/>
+                        </a:fillRef>
+                        <a:effectRef idx="0">
+                          <a:schemeClr val="accent1"/>
+                        </a:effectRef>
+                        <a:fontRef idx="minor">
+                          <a:schemeClr val="lt1"/>
+                        </a:fontRef>
+                      </wps:style>
+                      <wps:bodyPr rot="0" spcFirstLastPara="0" vertOverflow="overflow" horzOverflow="overflow" vert="horz" wrap="square" lIns="91440" tIns="45720" rIns="91440" bIns="45720" numCol="1" spcCol="0" rtlCol="0" fromWordArt="0" anchor="ctr" anchorCtr="0" forceAA="0" compatLnSpc="1">
+                        <a:prstTxWarp prst="textNoShape">
+                          <a:avLst/>
+                        </a:prstTxWarp>
+                        <a:noAutofit/>
+                      </wps:bodyPr>
+                    </wps:wsp>
+                  </a:graphicData>
+                </a:graphic>
+              </wp:inline>
+            </w:drawing>
+          </mc:Choice>
+          <mc:Fallback>
+            <w:pict>
+              <v:rect w14:anchorId="4D41891F" id="Rectangle 2" o:spid="_x0000_s1026" style="width:454.8pt;height:299.4pt;visibility:visible;mso-wrap-style:square;mso-left-percent:-10001;mso-top-percent:-10001;mso-position-horizontal:absolute;mso-position-horizontal-relative:char;mso-position-vertical:absolute;mso-position-vertical-relative:line;mso-left-percent:-10001;mso-top-percent:-10001;v-text-anchor:middle" o:gfxdata="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" fillcolor="#4472c4 [3204]" strokecolor="#1f3763 [1604]" strokeweight="1pt">
+                <w10:anchorlock/>
+              </v:rect>
+            </w:pict>
+          </mc:Fallback>
+        </mc:AlternateContent>
+      </w:r>
+    </w:p>
+    <w:p/>
+    <w:p/>
+    <w:p>
+      <w:pPr>
+        <w:rPr>
+          <w:u w:val="single"/>
+        </w:rPr>
+      </w:pPr>
+      <w:r>
+        <w:rPr>
+          <w:u w:val="single"/>
+        </w:rPr>
+        <w:lastRenderedPageBreak/>
+        <w:t>Quality Assurance:</w:t>
+      </w:r>
+    </w:p>
+    <w:p>
+      <w:r>
+        <w:t xml:space="preserve">For this project I am going to be sticking to the software engineering quality standard </w:t>
+      </w:r>
+      <w:r>
+        <w:t xml:space="preserve">ISO/IEC 9126. The main goal of this standard is to try and reduce some of the biases that can have a huge affect on the development and final delivery </w:t>
+      </w:r>
+      <w:r>
+        <w:t xml:space="preserve">of the software. Issues like changing project priorities during development or not having an agreed idea of what the project end is, are the kind of problems that are </w:t>
+      </w:r>
+      <w:r>
+        <w:t>trying to be avoided to ensure the highest project efficiency and quality.</w:t>
+      </w:r>
+      <w:bookmarkStart w:id="0" w:name="_GoBack"/>
+      <w:bookmarkEnd w:id="0"/>
+      <w:r>
+        <w:t xml:space="preserve"> </w:t>
+      </w:r>
+    </w:p>
+    <w:p>
+      <w:r>
+        <w:t>Usability:</w:t>
+      </w:r>
+    </w:p>
+    <w:p>
+      <w:r>
+        <w:t>Functionality:</w:t>
+      </w:r>
+    </w:p>
+    <w:p>
+      <w:r>
+        <w:t>Reliability:</w:t>
+      </w:r>
+    </w:p>
+    <w:p>
+      <w:r>
+        <w:t>Portability:</w:t>
+      </w:r>
+    </w:p>
+    <w:p>
+      <w:r>
+        <w:t>Efficiency:</w:t>
+      </w:r>
+    </w:p>
+    <w:p>
+      <w:r>
+        <w:t>Maintainability:</w:t>
+      </w:r>
+    </w:p>
+    <w:p/>
     <w:p>
       <w:pPr>
         <w:pStyle w:val="ListParagraph"/>
         <w:numPr>
           <w:ilvl w:val="0"/>
-          <w:numId w:val="3"/>
+          <w:numId w:val="1"/>
         </w:numPr>
       </w:pPr>
       <w:r>
-        <w:t>Prettier UI</w:t>
-      </w:r>
-    </w:p>
-    <w:p>
-      <w:pPr>
-        <w:pStyle w:val="ListParagraph"/>
-        <w:numPr>
-          <w:ilvl w:val="0"/>
-          <w:numId w:val="3"/>
-        </w:numPr>
-      </w:pPr>
-      <w:r>
-        <w:t>Has the option to open any card instantly from outside the app</w:t>
-      </w:r>
-    </w:p>
-    <w:p>
-      <w:pPr>
-        <w:pStyle w:val="ListParagraph"/>
-        <w:numPr>
-          <w:ilvl w:val="0"/>
-          <w:numId w:val="3"/>
-        </w:numPr>
-      </w:pPr>
-      <w:r>
-        <w:t xml:space="preserve">Offers same functionality and security as </w:t>
-      </w:r>
-      <w:proofErr w:type="spellStart"/>
-      <w:r>
-        <w:t>Stocard</w:t>
-      </w:r>
-      <w:proofErr w:type="spellEnd"/>
-    </w:p>
-    <w:p>
-      <w:pPr>
-        <w:pStyle w:val="ListParagraph"/>
-        <w:numPr>
-          <w:ilvl w:val="0"/>
-          <w:numId w:val="3"/>
-        </w:numPr>
-      </w:pPr>
-      <w:r>
-        <w:t>Well reviewed, 4.6*/5* out of 61k reviews, 1M+ downloads</w:t>
+        <w:t>Conclusion &amp; Next Steps</w:t>
+      </w:r>
+    </w:p>
+    <w:p>
+      <w:r>
+        <w:t xml:space="preserve"> </w:t>
       </w:r>
     </w:p>
     <w:p/>
-    <w:p>
-      <w:proofErr w:type="spellStart"/>
-      <w:r>
-        <w:t>VirtualCards</w:t>
-      </w:r>
-      <w:proofErr w:type="spellEnd"/>
-      <w:r>
-        <w:t xml:space="preserve"> Pros:</w:t>
-      </w:r>
-    </w:p>
-    <w:p>
-      <w:pPr>
-        <w:pStyle w:val="ListParagraph"/>
-        <w:numPr>
-          <w:ilvl w:val="0"/>
-          <w:numId w:val="4"/>
-        </w:numPr>
-      </w:pPr>
-      <w:r>
-        <w:t>Can create an account to act as a card backup</w:t>
-      </w:r>
-    </w:p>
-    <w:p>
-      <w:pPr>
-        <w:pStyle w:val="ListParagraph"/>
-        <w:numPr>
-          <w:ilvl w:val="0"/>
-          <w:numId w:val="4"/>
-        </w:numPr>
-      </w:pPr>
-      <w:r>
-        <w:t>Can apply for new cards from select partners</w:t>
-      </w:r>
-    </w:p>
-    <w:p>
-      <w:pPr>
-        <w:pStyle w:val="ListParagraph"/>
-        <w:numPr>
-          <w:ilvl w:val="0"/>
-          <w:numId w:val="4"/>
-        </w:numPr>
-      </w:pPr>
-      <w:r>
-        <w:t>Contains a shopping list you can populate with desired items and any offers relating to those items are displayed</w:t>
-      </w:r>
-    </w:p>
-    <w:p>
-      <w:pPr>
-        <w:pStyle w:val="ListParagraph"/>
-        <w:numPr>
-          <w:ilvl w:val="0"/>
-          <w:numId w:val="4"/>
-        </w:numPr>
-      </w:pPr>
-      <w:r>
-        <w:t>Users can use their voice to add items to the shopping list</w:t>
-      </w:r>
-    </w:p>
-    <w:p>
-      <w:pPr>
-        <w:pStyle w:val="ListParagraph"/>
-        <w:numPr>
-          <w:ilvl w:val="0"/>
-          <w:numId w:val="4"/>
-        </w:numPr>
-      </w:pPr>
-      <w:r>
-        <w:t>Well reviewed, 4.7*/5* out of 21k reviews, 500k+ downloads</w:t>
-      </w:r>
-    </w:p>
-    <w:p>
-      <w:proofErr w:type="spellStart"/>
-      <w:r>
-        <w:t>VirtualCards</w:t>
-      </w:r>
-      <w:proofErr w:type="spellEnd"/>
-      <w:r>
-        <w:t xml:space="preserve"> Cons:</w:t>
-      </w:r>
-    </w:p>
-    <w:p>
-      <w:pPr>
-        <w:pStyle w:val="ListParagraph"/>
-        <w:numPr>
-          <w:ilvl w:val="0"/>
-          <w:numId w:val="6"/>
-        </w:numPr>
-      </w:pPr>
-      <w:r>
-        <w:t xml:space="preserve">Similar UI to </w:t>
-      </w:r>
-      <w:proofErr w:type="spellStart"/>
-      <w:r>
-        <w:t>Stocard</w:t>
-      </w:r>
-      <w:proofErr w:type="spellEnd"/>
-    </w:p>
-    <w:p>
-      <w:pPr>
-        <w:pStyle w:val="ListParagraph"/>
-        <w:numPr>
-          <w:ilvl w:val="0"/>
-          <w:numId w:val="6"/>
-        </w:numPr>
-      </w:pPr>
-      <w:r>
-        <w:t>Can’t be used on smartwatches</w:t>
-      </w:r>
-    </w:p>
-    <w:p>
-      <w:pPr>
-        <w:pStyle w:val="ListParagraph"/>
-        <w:numPr>
-          <w:ilvl w:val="0"/>
-          <w:numId w:val="6"/>
-        </w:numPr>
-      </w:pPr>
-      <w:r>
-        <w:t xml:space="preserve">Can’t be used with bank cards </w:t>
-      </w:r>
-    </w:p>
-    <w:p>
-      <w:r>
-        <w:t xml:space="preserve">From this research I’ve gained a solid perspective on the market for these types of apps and what direction I should go in for my design. With combined downloads of 11M+ there is </w:t>
-      </w:r>
-      <w:proofErr w:type="gramStart"/>
-      <w:r>
-        <w:t>definitely a</w:t>
-      </w:r>
-      <w:proofErr w:type="gramEnd"/>
-      <w:r>
-        <w:t xml:space="preserve"> </w:t>
-      </w:r>
-      <w:r>
-        <w:lastRenderedPageBreak/>
-        <w:t xml:space="preserve">demand for this type of service. It also seems users are more interested in the app’s functionality over its presentation with these types of services, I feel this is true as the reviews are exceptionally high for the apps which have bland UI experiences. This gives me a lot of freedom with the UI as the example set from these apps is relatively low.  </w:t>
-      </w:r>
-    </w:p>
-    <w:p>
-      <w:r>
-        <w:t xml:space="preserve">Some of these apps are offering the option to store bank cards to use the phone for contactless payments. This aspect does interest me as it follows the problem solution my app is aiming for, that of reducing the risk of leaving the cards you need at home/work and saving space with a wallet/purse. The only set back here is that there will need to be ridged security in place seeing as something as sensitive as bank details are being handled. I feel this could be quite time consuming, with me needing to learn react.js I don’t want to set the scope to wide then not have enough time to fulfil the project. </w:t>
-      </w:r>
-    </w:p>
-    <w:p>
-      <w:r>
-        <w:t xml:space="preserve">Some of these apps can run on smartwatches, which Is a great addition to the app’s functionality as it is increasing the ease of use but getting rid of the need get your phone out of your pocket. With the number of smartwatches being bought on the rise (Liu, S. 2019) this seems like it makes sense to include this functionality whenever possible. This would be a smart decision to include this in my app given what problem I’m trying to solve with it. The issue is I’m unsure about the setup of smartwatch apps, like is it easy to port existing apps over or do you need to build the app again specifically for the platform and could there be new technologies I haven’t seen before be required to do so. This could lead to the same issue of time consumption mentioned with implanting the use of bank cards but it’s worth researching to find out the answer. </w:t>
-      </w:r>
-    </w:p>
-    <w:p>
-      <w:r>
-        <w:t>Voice Recognition:</w:t>
-      </w:r>
-    </w:p>
-    <w:p>
-      <w:r>
-        <w:t xml:space="preserve">Use of voice recognition is an interesting aspect provided by </w:t>
-      </w:r>
-      <w:proofErr w:type="spellStart"/>
-      <w:r>
-        <w:t>VirtualCards</w:t>
-      </w:r>
-      <w:proofErr w:type="spellEnd"/>
-      <w:r>
-        <w:t xml:space="preserve"> and opens the potential positives that can be added with speech to text/text to speech functionality. In terms of accessibility it can extend the usability of my app, by allowing anyone with disabilities that would either struggle to use or just couldn’t use the app a more manageable experience. Even for users </w:t>
-      </w:r>
-      <w:proofErr w:type="spellStart"/>
-      <w:r>
-        <w:t>with out</w:t>
-      </w:r>
-      <w:proofErr w:type="spellEnd"/>
-      <w:r>
-        <w:t xml:space="preserve"> disabilities it can offer a better user experience, an example of this would be if the user had something in their other hand so it might be easier for them to use voice recognition. There is the possibility that most users will find using their hands the more natural and easiest choice, but it would still be a good idea to offer the option. With a search on google I’ve found a couple API’s and some video tutorials so I feel this should definitely be a piece of functionality I should try to implement into my final design</w:t>
-      </w:r>
-      <w:r>
-        <w:t xml:space="preserve"> if I have enough time to spare </w:t>
-      </w:r>
-      <w:r>
-        <w:t>after completing the main functionality of storing card details</w:t>
-      </w:r>
-      <w:r>
-        <w:t xml:space="preserve">. </w:t>
-      </w:r>
-    </w:p>
-    <w:p>
-      <w:r>
-        <w:t>Mapping:</w:t>
-      </w:r>
-    </w:p>
-    <w:p>
-      <w:r>
-        <w:t xml:space="preserve">When looking at the existing apps I thought about how useful a map function might be to the users. </w:t>
-      </w:r>
-      <w:r>
-        <w:t>My thought process behind this is having a map that displays all the locations around you that you could use the cards that have been stored in the app with</w:t>
-      </w:r>
-      <w:r>
-        <w:t>,</w:t>
-      </w:r>
-      <w:r>
-        <w:t xml:space="preserve"> this </w:t>
-      </w:r>
-      <w:r>
-        <w:t xml:space="preserve">is more suited to something like loyalty cards. Something like Tesco as there are going to be more of these around to make use of this feature. Not to say climbing walls couldn’t benefit from this as there are climbing companies that span across cities and can have multiple venues, like TCA have two venues in Bristol. If </w:t>
-      </w:r>
-      <w:r>
-        <w:t>you’re</w:t>
-      </w:r>
-      <w:r>
-        <w:t xml:space="preserve"> in a new city for a </w:t>
-      </w:r>
-      <w:r>
-        <w:t>few days and want to climb</w:t>
-      </w:r>
-      <w:r>
-        <w:t>,</w:t>
-      </w:r>
-      <w:r>
-        <w:t xml:space="preserve"> it would provide a handy way to see if there are any venues </w:t>
-      </w:r>
-      <w:r>
-        <w:t xml:space="preserve">that </w:t>
-      </w:r>
-      <w:r>
-        <w:t xml:space="preserve">you’re a member of near you. Although this seems like it’s an added step when using Google maps to find somewhere. For this </w:t>
-      </w:r>
-      <w:proofErr w:type="gramStart"/>
-      <w:r>
-        <w:t>reason</w:t>
-      </w:r>
-      <w:proofErr w:type="gramEnd"/>
-      <w:r>
-        <w:t xml:space="preserve"> along with wanting to keep my app simple enough for my timeframe, I don’t think there is </w:t>
-      </w:r>
-      <w:r>
-        <w:t xml:space="preserve">a </w:t>
-      </w:r>
-      <w:r>
-        <w:t>good enough reason for me to work this functionality into my app.</w:t>
-      </w:r>
-    </w:p>
-    <w:p>
-      <w:r>
-        <w:lastRenderedPageBreak/>
-        <w:t>Smartwatch (wearable app) implementation:</w:t>
-      </w:r>
-    </w:p>
-    <w:p>
-      <w:r>
-        <w:t>There is some solid documentation being provided from Android, IOS and Samsung on developing wearable apps, only Samsung allows for JavaScript to be used within their SDK (Samsung, 2020). With this being limiting, I believe that it would be better for me to focus on using</w:t>
-      </w:r>
-      <w:r>
-        <w:t xml:space="preserve"> a JavaScript framework called</w:t>
-      </w:r>
-      <w:r>
-        <w:t xml:space="preserve"> React Native to build my main app but keep the option to create a wearable app open for implementation if I have time available to do so. This could be possible with my timeframe as React Native can create wearable apps as well, so I should be able to carry my knowledge over from my original app. </w:t>
-      </w:r>
-    </w:p>
-    <w:p>
-      <w:pPr>
-        <w:rPr>
-          <w:u w:val="single"/>
-        </w:rPr>
-      </w:pPr>
-      <w:r>
-        <w:rPr>
-          <w:u w:val="single"/>
-        </w:rPr>
-        <w:t>New Tools:</w:t>
-      </w:r>
-    </w:p>
-    <w:p>
-      <w:r>
-        <w:t xml:space="preserve">As </w:t>
-      </w:r>
-      <w:r>
-        <w:t>I did my research into the case studies lead me to the smartwatch idea, it came to my attention</w:t>
-      </w:r>
-      <w:r>
-        <w:t xml:space="preserve"> that my idea of creating an app with plain JavaScript and React.js wasn’t the best wait to approach development. This is because the Android and IOS don’t natively support apps written in JavaScript,</w:t>
-      </w:r>
-      <w:r>
-        <w:t xml:space="preserve"> this led me to search for technologies that would allow me to keep JavaScript and its libraries as the code language. This is where I discovered the React Native framework.  </w:t>
-      </w:r>
-      <w:r>
-        <w:t xml:space="preserve"> </w:t>
-      </w:r>
-      <w:r>
-        <w:t xml:space="preserve"> </w:t>
-      </w:r>
-      <w:r>
-        <w:t xml:space="preserve"> </w:t>
-      </w:r>
-    </w:p>
-    <w:p>
-      <w:r>
-        <w:t>React Native framework and Expo:</w:t>
-      </w:r>
-    </w:p>
-    <w:p>
-      <w:r>
-        <w:t xml:space="preserve">Whilst doing the research for the smartwatch idea, the issue of code language became visible to me. Android apps being written in Java (Android, 2019) and IOS apps being written in Objective-C or Swift (Apple, 2020), I’ve used a little Java but not enough to be confidant with this kind of project and the other languages I’m not entirely familiar with. This led me to discover React Native. I’m going to be using React Native as this will allow my app to be implemented to </w:t>
-      </w:r>
-      <w:proofErr w:type="gramStart"/>
-      <w:r>
-        <w:t>both of these</w:t>
-      </w:r>
-      <w:proofErr w:type="gramEnd"/>
-      <w:r>
-        <w:t xml:space="preserve"> OS’s. This is because React Native can allow for a single codebase to be applied to many platforms like Android and IOS (Facebook, 2019), this will save on time during development whilst allowing for a wider reach of my app. JavaScript is a language that is becoming increasingly popular within the web development space which is the space I’m aiming to get a job in so, I want to learn more about. This framework lets me keep it as my primary language. </w:t>
-      </w:r>
-    </w:p>
-    <w:p>
-      <w:r>
-        <w:t xml:space="preserve">This does mean that time is going to have to be dedicated to React Native, although react.js was also an area that needed the same attention so they should fit together nicely and reduce time dedicated to learning them.  </w:t>
-      </w:r>
-    </w:p>
-    <w:p>
-      <w:r>
-        <w:t xml:space="preserve">There is a couple of extra components to install to before React Native can be used Node.js and Expo CLI (Command line interface). There is the option to use React Native CLI, but the React Native docs recommend the Expo CLI as its better suited to newcomers in the mobile app development space, which I am. Node.js will allow me to execute JavaScript code outside of a browser. Expo is set of tools built around React Native with many features like, working around the need for XCode (IOS IDE) or Android Studio, access to the Expo SDK which provides a wide variety of native API’s on IOS and Android, Expo can manage your assets, take care of push notifications, build your final native binary for submissions to the app stores and can be used in most code editors (Expo, 2020). Expo also provides a mobile app that will read a QR code from the CL, this enables testing how the code you’ve written will perform on mobile setups as this will simulate the typical app environment on mobile devices. They do provide a service called Snack which allows to test React Native code without having to install any tools, but I feel I would be better suited to use the tools provided with Expo and test my app on the platform its being designed for.  </w:t>
-      </w:r>
-    </w:p>
-    <w:p>
-      <w:r>
-        <w:t xml:space="preserve">The React Native CLI provide more customisation for a more experienced app developer as you can select what you’re developing OS is (macOS, Windows, Linux) and what target OS you’re developing </w:t>
-      </w:r>
-      <w:r>
-        <w:lastRenderedPageBreak/>
-        <w:t xml:space="preserve">for (IOS, Android), what dependencies you need, specific version control and relevant SDK set up. as this is the more experienced way to use React Native the assistance Expo provides mentioned above is lost. when comparing this with Expo, it’s clear to me that the use of Expo would be better for my situation as I’m not at the level and don’t have time available to be to get there in time for the end of this project. The assistance that Expo offers will help me spend more time into the core code functionality and design of my app.  </w:t>
-      </w:r>
-    </w:p>
-    <w:p>
-      <w:r>
-        <w:t>The original plan for the layout/design of the app was for it to be in a web app format with just plain JavaScript and React.js, as this would have been easier for me to create due to lack of experience and skill with the tools required to develop a app for either the Android or IOS markets. With the discovery of the React Native framework and the tools that can be used alongside it, this puts me in a position where I can create my app in a more comfortable and appropriate environment for mobile app development. Especially with the added functionality that Expo provides with the option to easily test your design on a physical mobile platform will allow me to have a greater control over the design and functionality of my app as I can constantly test and retest my program as I develop it. With these technologies in use my app won’t be in the web app format but more Android focused</w:t>
-      </w:r>
-      <w:r>
-        <w:t>.</w:t>
-      </w:r>
-    </w:p>
-    <w:p>
-      <w:pPr>
-        <w:rPr>
-          <w:u w:val="single"/>
-        </w:rPr>
-      </w:pPr>
-      <w:r>
-        <w:rPr>
-          <w:u w:val="single"/>
-        </w:rPr>
-        <w:t>Technology Selection (Pugh Matrix):</w:t>
-      </w:r>
-    </w:p>
+    <w:p/>
+    <w:p/>
+    <w:p/>
+    <w:p/>
     <w:p/>
     <w:p/>
     <w:p>
@@ -1214,7 +2655,6 @@
           <w:szCs w:val="22"/>
         </w:rPr>
       </w:pPr>
-      <w:proofErr w:type="spellStart"/>
       <w:r>
         <w:rPr>
           <w:rFonts w:asciiTheme="minorHAnsi" w:hAnsiTheme="minorHAnsi" w:cstheme="minorHAnsi"/>
@@ -1223,18 +2663,7 @@
           <w:sz w:val="22"/>
           <w:szCs w:val="22"/>
         </w:rPr>
-        <w:t>LeanKit</w:t>
-      </w:r>
-      <w:proofErr w:type="spellEnd"/>
-      <w:r>
-        <w:rPr>
-          <w:rFonts w:asciiTheme="minorHAnsi" w:hAnsiTheme="minorHAnsi" w:cstheme="minorHAnsi"/>
-          <w:b w:val="0"/>
-          <w:bCs w:val="0"/>
-          <w:sz w:val="22"/>
-          <w:szCs w:val="22"/>
-        </w:rPr>
-        <w:t xml:space="preserve"> (2019) </w:t>
+        <w:t xml:space="preserve">LeanKit (2019) </w:t>
       </w:r>
       <w:r>
         <w:rPr>
@@ -1270,7 +2699,7 @@
         </w:rPr>
         <w:t xml:space="preserve">Available from: </w:t>
       </w:r>
-      <w:hyperlink r:id="rId8" w:history="1">
+      <w:hyperlink r:id="rId9" w:history="1">
         <w:r>
           <w:rPr>
             <w:rStyle w:val="Hyperlink"/>
@@ -1358,7 +2787,7 @@
         </w:rPr>
         <w:t xml:space="preserve">Available from: </w:t>
       </w:r>
-      <w:hyperlink r:id="rId9" w:history="1">
+      <w:hyperlink r:id="rId10" w:history="1">
         <w:r>
           <w:rPr>
             <w:rStyle w:val="Hyperlink"/>
@@ -1426,7 +2855,7 @@
         </w:rPr>
         <w:t xml:space="preserve">Available from: </w:t>
       </w:r>
-      <w:hyperlink r:id="rId10" w:history="1">
+      <w:hyperlink r:id="rId11" w:history="1">
         <w:r>
           <w:rPr>
             <w:rStyle w:val="Hyperlink"/>
@@ -1494,7 +2923,7 @@
         </w:rPr>
         <w:t xml:space="preserve">Available from: </w:t>
       </w:r>
-      <w:hyperlink r:id="rId11" w:history="1">
+      <w:hyperlink r:id="rId12" w:history="1">
         <w:r>
           <w:rPr>
             <w:rStyle w:val="Hyperlink"/>
@@ -1538,6 +2967,7 @@
           <w:sz w:val="22"/>
           <w:szCs w:val="22"/>
         </w:rPr>
+        <w:lastRenderedPageBreak/>
         <w:t xml:space="preserve">Apple (2020) </w:t>
       </w:r>
       <w:r>
@@ -1562,7 +2992,7 @@
         </w:rPr>
         <w:t xml:space="preserve">Available from: </w:t>
       </w:r>
-      <w:hyperlink r:id="rId12" w:history="1">
+      <w:hyperlink r:id="rId13" w:history="1">
         <w:r>
           <w:rPr>
             <w:rStyle w:val="Hyperlink"/>
@@ -1630,7 +3060,7 @@
         </w:rPr>
         <w:t xml:space="preserve">Available from: </w:t>
       </w:r>
-      <w:hyperlink r:id="rId13" w:history="1">
+      <w:hyperlink r:id="rId14" w:history="1">
         <w:r>
           <w:rPr>
             <w:rStyle w:val="Hyperlink"/>
@@ -1699,7 +3129,7 @@
         </w:rPr>
         <w:t xml:space="preserve">Available from: </w:t>
       </w:r>
-      <w:hyperlink r:id="rId14" w:history="1">
+      <w:hyperlink r:id="rId15" w:history="1">
         <w:r>
           <w:rPr>
             <w:rStyle w:val="Hyperlink"/>
@@ -1724,7 +3154,7 @@
       </w:r>
     </w:p>
     <w:sectPr>
-      <w:headerReference w:type="default" r:id="rId15"/>
+      <w:headerReference w:type="default" r:id="rId16"/>
       <w:pgSz w:w="11906" w:h="16838"/>
       <w:pgMar w:top="1440" w:right="1440" w:bottom="1440" w:left="1440" w:header="708" w:footer="708" w:gutter="0"/>
       <w:cols w:space="708"/>
@@ -3281,6 +4711,25 @@
       <w:lang w:eastAsia="en-GB"/>
     </w:rPr>
   </w:style>
+  <w:style w:type="table" w:styleId="TableGrid">
+    <w:name w:val="Table Grid"/>
+    <w:basedOn w:val="TableNormal"/>
+    <w:uiPriority w:val="39"/>
+    <w:rsid w:val="00370242"/>
+    <w:pPr>
+      <w:spacing w:after="0" w:line="240" w:lineRule="auto"/>
+    </w:pPr>
+    <w:tblPr>
+      <w:tblBorders>
+        <w:top w:val="single" w:sz="4" w:space="0" w:color="auto"/>
+        <w:left w:val="single" w:sz="4" w:space="0" w:color="auto"/>
+        <w:bottom w:val="single" w:sz="4" w:space="0" w:color="auto"/>
+        <w:right w:val="single" w:sz="4" w:space="0" w:color="auto"/>
+        <w:insideH w:val="single" w:sz="4" w:space="0" w:color="auto"/>
+        <w:insideV w:val="single" w:sz="4" w:space="0" w:color="auto"/>
+      </w:tblBorders>
+    </w:tblPr>
+  </w:style>
 </w:styles>
 </file>
 

</xml_diff>

<commit_message>
removed pugh matrix, added info on apps created with react native and some discription of my use case
</commit_message>
<xml_diff>
--- a/project.docx
+++ b/project.docx
@@ -725,58 +725,57 @@
       </w:r>
     </w:p>
     <w:p>
-      <w:pPr>
-        <w:rPr>
-          <w:u w:val="single"/>
-        </w:rPr>
-      </w:pPr>
-      <w:r>
-        <w:rPr>
-          <w:u w:val="single"/>
-        </w:rPr>
-        <w:t>New Tools:</w:t>
-      </w:r>
-    </w:p>
-    <w:p>
-      <w:r>
-        <w:t xml:space="preserve">As I did my research into the case studies lead me to the smartwatch idea, it came to my attention that my idea of creating an app with plain JavaScript and React.js wasn’t the best wait to approach development. This is because the Android and IOS don’t natively support apps written in JavaScript, this led me to search for technologies that would allow me to keep JavaScript and its libraries as the code language. This is where I discovered the React Native framework.     </w:t>
-      </w:r>
-    </w:p>
-    <w:p>
-      <w:r>
-        <w:t>React Native framework and Expo:</w:t>
-      </w:r>
-    </w:p>
-    <w:p>
-      <w:r>
-        <w:t xml:space="preserve">Whilst doing the research for the smartwatch idea, the issue of code language became visible to me. Android apps being written in Java (Android, 2019) and IOS apps being written in Objective-C or Swift (Apple, 2020), I’ve used a little Java but not enough to be confidant with this kind of project and the other languages I’m not entirely familiar with. This led me to discover React Native. I’m going to be using React Native as this will allow my app to be implemented to both of these OS’s. This is because React Native can allow for a single codebase to be applied to many platforms like Android and IOS (Facebook, 2019), this will save on time during development whilst allowing for a wider reach of my app. JavaScript is a language that is becoming increasingly popular within the web </w:t>
-      </w:r>
-      <w:r>
-        <w:lastRenderedPageBreak/>
-        <w:t xml:space="preserve">development space which is the space I’m aiming to get a job in so, I want to learn more about. This framework lets me keep it as my primary language. </w:t>
-      </w:r>
-    </w:p>
-    <w:p>
-      <w:r>
-        <w:t xml:space="preserve">This does mean that time is going to have to be dedicated to React Native, although react.js was also an area that needed the same attention so they should fit together nicely and reduce time dedicated to learning them.  </w:t>
-      </w:r>
-    </w:p>
-    <w:p>
-      <w:r>
-        <w:t xml:space="preserve">There is a couple of extra components to install to before React Native can be used Node.js and Expo CLI (Command line interface). There is the option to use React Native CLI, but the React Native docs recommend the Expo CLI as its better suited to newcomers in the mobile app development space, which I am. Node.js will allow me to execute JavaScript code outside of a browser. Expo is set of tools built around React Native with many features like, working around the need for XCode (IOS IDE) or Android Studio, access to the Expo SDK which provides a wide variety of native API’s on IOS and Android, Expo can manage your assets, take care of push notifications, build your final native binary for submissions to the app stores and can be used in most code editors (Expo, 2020). Expo also provides a mobile app that will read a QR code from the CL, this enables testing how the code you’ve written will perform on mobile setups as this will simulate the typical app environment on mobile devices. They do provide a service called Snack which allows to test React Native code without having to install any tools, but I feel I would be better suited to use the tools provided with Expo and test my app on the platform its being designed for.  </w:t>
-      </w:r>
-    </w:p>
-    <w:p>
-      <w:r>
-        <w:t xml:space="preserve">The React Native CLI provide more customisation for a more experienced app developer as you can select what you’re developing OS is (macOS, Windows, Linux) and what target OS you’re developing for (IOS, Android), what dependencies you need, specific version control and relevant SDK set up. as this is the more experienced way to use React Native the assistance Expo provides mentioned above is lost. when comparing this with Expo, it’s clear to me that the use of Expo would be better for my situation as I’m not at the level and don’t have time available to be to get there in time for the end of this project. The assistance that Expo offers will help me spend more time into the core code functionality and design of my app.  </w:t>
-      </w:r>
-    </w:p>
-    <w:p>
-      <w:r>
-        <w:t>The original plan for the layout/design of the app was for it to be in a web app format with just plain JavaScript and React.js, as this would have been easier for me to create due to lack of experience and skill with the tools required to develop a app for either the Android or IOS markets. With the discovery of the React Native framework and the tools that can be used alongside it, this puts me in a position where I can create my app in a more comfortable and appropriate environment for mobile app development. Especially with the added functionality that Expo provides with the option to easily test your design on a physical mobile platform will allow me to have a greater control over the design and functionality of my app as I can constantly test and retest my program as I develop it. With these technologies in use my app won’t be in the web app format but more Android focused.</w:t>
-      </w:r>
-    </w:p>
-    <w:p/>
+      <w:r>
+        <w:t xml:space="preserve">Existing </w:t>
+      </w:r>
+      <w:r>
+        <w:t xml:space="preserve">Apps </w:t>
+      </w:r>
+      <w:r>
+        <w:t>U</w:t>
+      </w:r>
+      <w:r>
+        <w:t>sing React Native:</w:t>
+      </w:r>
+    </w:p>
+    <w:p>
+      <w:r>
+        <w:t xml:space="preserve">The framework I’m using for my app is becoming more and more popular after Facebook opened its availability on GitHub in 2015, as an alternative method to develop native mobile apps outside of the standard languages (Java/Kotlin and Swift/Objective C). </w:t>
+      </w:r>
+      <w:r>
+        <w:t>Some popular apps development</w:t>
+      </w:r>
+      <w:r>
+        <w:t>s</w:t>
+      </w:r>
+      <w:r>
+        <w:t xml:space="preserve"> are transferred over to or created from the ground up with this framework like;</w:t>
+      </w:r>
+      <w:r>
+        <w:t xml:space="preserve"> Facebook, Instagram, UberEATS, Discord, Discovery VR and Airbnb</w:t>
+      </w:r>
+      <w:r>
+        <w:t xml:space="preserve"> (Kakar, K</w:t>
+      </w:r>
+      <w:r>
+        <w:t>.</w:t>
+      </w:r>
+      <w:r>
+        <w:t xml:space="preserve"> 2017).</w:t>
+      </w:r>
+      <w:r>
+        <w:t xml:space="preserve"> </w:t>
+      </w:r>
+      <w:r>
+        <w:t xml:space="preserve">With its wide variety of use and with big names behind it, </w:t>
+      </w:r>
+      <w:r>
+        <w:t xml:space="preserve">I feel this gives me more motivation to use this framework as It would be a valuable skill for me to know for my software engineering career, as its use is increasing. </w:t>
+      </w:r>
+      <w:r>
+        <w:t xml:space="preserve"> </w:t>
+      </w:r>
+    </w:p>
     <w:p>
       <w:pPr>
         <w:rPr>
@@ -995,6 +994,60 @@
       </w:r>
     </w:p>
     <w:p>
+      <w:r>
+        <w:t>Store barcode –</w:t>
+      </w:r>
+      <w:r>
+        <w:t xml:space="preserve"> </w:t>
+      </w:r>
+      <w:r>
+        <w:t xml:space="preserve">allow user to store </w:t>
+      </w:r>
+      <w:r>
+        <w:t>their barcodes on their phone through the app.</w:t>
+      </w:r>
+    </w:p>
+    <w:p>
+      <w:r>
+        <w:t>Display barcode –</w:t>
+      </w:r>
+      <w:r>
+        <w:t xml:space="preserve"> app displays selected barcode for use.</w:t>
+      </w:r>
+    </w:p>
+    <w:p>
+      <w:r>
+        <w:t xml:space="preserve">Simple to use – </w:t>
+      </w:r>
+      <w:r>
+        <w:t>easily navigable design for ease of use.</w:t>
+      </w:r>
+    </w:p>
+    <w:p>
+      <w:r>
+        <w:t>More dependable –</w:t>
+      </w:r>
+      <w:r>
+        <w:t xml:space="preserve"> </w:t>
+      </w:r>
+      <w:r>
+        <w:t>app should be reliable enough over the normal method of scanning cards to warrant its use.</w:t>
+      </w:r>
+    </w:p>
+    <w:p>
+      <w:r>
+        <w:t>Easy to work with –</w:t>
+      </w:r>
+      <w:r>
+        <w:t xml:space="preserve"> app </w:t>
+      </w:r>
+      <w:r>
+        <w:t>shouldn’t make extra work for staff as this could lead them to banning it.</w:t>
+      </w:r>
+      <w:bookmarkStart w:id="0" w:name="_GoBack"/>
+      <w:bookmarkEnd w:id="0"/>
+    </w:p>
+    <w:p>
       <w:pPr>
         <w:rPr>
           <w:u w:val="single"/>
@@ -1096,6 +1149,7 @@
     </w:p>
     <w:p>
       <w:r>
+        <w:lastRenderedPageBreak/>
         <w:t xml:space="preserve">Non-Functional requirements: </w:t>
       </w:r>
     </w:p>
@@ -1135,7 +1189,6 @@
         <w:t>My app should be easy for business users to work with.</w:t>
       </w:r>
     </w:p>
-    <w:p/>
     <w:p>
       <w:pPr>
         <w:rPr>
@@ -1143,428 +1196,6 @@
         </w:rPr>
       </w:pPr>
     </w:p>
-    <w:p>
-      <w:pPr>
-        <w:rPr>
-          <w:u w:val="single"/>
-        </w:rPr>
-      </w:pPr>
-    </w:p>
-    <w:p>
-      <w:pPr>
-        <w:rPr>
-          <w:u w:val="single"/>
-        </w:rPr>
-      </w:pPr>
-      <w:r>
-        <w:rPr>
-          <w:u w:val="single"/>
-        </w:rPr>
-        <w:lastRenderedPageBreak/>
-        <w:t>Technology Selection (Pugh Matrix):</w:t>
-      </w:r>
-    </w:p>
-    <w:tbl>
-      <w:tblPr>
-        <w:tblStyle w:val="TableGrid"/>
-        <w:tblW w:w="0" w:type="auto"/>
-        <w:tblLook w:val="04A0" w:firstRow="1" w:lastRow="0" w:firstColumn="1" w:lastColumn="0" w:noHBand="0" w:noVBand="1"/>
-      </w:tblPr>
-      <w:tblGrid>
-        <w:gridCol w:w="2263"/>
-        <w:gridCol w:w="1418"/>
-        <w:gridCol w:w="1417"/>
-        <w:gridCol w:w="1276"/>
-        <w:gridCol w:w="1418"/>
-        <w:gridCol w:w="1224"/>
-      </w:tblGrid>
-      <w:tr>
-        <w:tc>
-          <w:tcPr>
-            <w:tcW w:w="2263" w:type="dxa"/>
-            <w:shd w:val="clear" w:color="auto" w:fill="F4B083" w:themeFill="accent2" w:themeFillTint="99"/>
-          </w:tcPr>
-          <w:p>
-            <w:r>
-              <w:t>CTS</w:t>
-            </w:r>
-          </w:p>
-        </w:tc>
-        <w:tc>
-          <w:tcPr>
-            <w:tcW w:w="1418" w:type="dxa"/>
-            <w:shd w:val="clear" w:color="auto" w:fill="F4B083" w:themeFill="accent2" w:themeFillTint="99"/>
-          </w:tcPr>
-          <w:p>
-            <w:pPr>
-              <w:jc w:val="center"/>
-            </w:pPr>
-            <w:r>
-              <w:t>1</w:t>
-            </w:r>
-          </w:p>
-        </w:tc>
-        <w:tc>
-          <w:tcPr>
-            <w:tcW w:w="1417" w:type="dxa"/>
-            <w:shd w:val="clear" w:color="auto" w:fill="F4B083" w:themeFill="accent2" w:themeFillTint="99"/>
-          </w:tcPr>
-          <w:p>
-            <w:pPr>
-              <w:jc w:val="center"/>
-            </w:pPr>
-            <w:r>
-              <w:t>2</w:t>
-            </w:r>
-          </w:p>
-        </w:tc>
-        <w:tc>
-          <w:tcPr>
-            <w:tcW w:w="1276" w:type="dxa"/>
-            <w:shd w:val="clear" w:color="auto" w:fill="F4B083" w:themeFill="accent2" w:themeFillTint="99"/>
-          </w:tcPr>
-          <w:p>
-            <w:pPr>
-              <w:jc w:val="center"/>
-            </w:pPr>
-            <w:r>
-              <w:t>3</w:t>
-            </w:r>
-          </w:p>
-        </w:tc>
-        <w:tc>
-          <w:tcPr>
-            <w:tcW w:w="1418" w:type="dxa"/>
-            <w:shd w:val="clear" w:color="auto" w:fill="F4B083" w:themeFill="accent2" w:themeFillTint="99"/>
-          </w:tcPr>
-          <w:p>
-            <w:pPr>
-              <w:jc w:val="center"/>
-            </w:pPr>
-            <w:r>
-              <w:t>4</w:t>
-            </w:r>
-          </w:p>
-        </w:tc>
-        <w:tc>
-          <w:tcPr>
-            <w:tcW w:w="1224" w:type="dxa"/>
-            <w:shd w:val="clear" w:color="auto" w:fill="F4B083" w:themeFill="accent2" w:themeFillTint="99"/>
-          </w:tcPr>
-          <w:p>
-            <w:pPr>
-              <w:jc w:val="center"/>
-            </w:pPr>
-            <w:r>
-              <w:t>5</w:t>
-            </w:r>
-          </w:p>
-        </w:tc>
-      </w:tr>
-      <w:tr>
-        <w:tc>
-          <w:tcPr>
-            <w:tcW w:w="2263" w:type="dxa"/>
-            <w:shd w:val="clear" w:color="auto" w:fill="F4B083" w:themeFill="accent2" w:themeFillTint="99"/>
-          </w:tcPr>
-          <w:p>
-            <w:r>
-              <w:t>My app shall store barcodes locally in the form of images.</w:t>
-            </w:r>
-          </w:p>
-          <w:p/>
-        </w:tc>
-        <w:tc>
-          <w:tcPr>
-            <w:tcW w:w="1418" w:type="dxa"/>
-          </w:tcPr>
-          <w:p>
-            <w:pPr>
-              <w:jc w:val="center"/>
-            </w:pPr>
-          </w:p>
-        </w:tc>
-        <w:tc>
-          <w:tcPr>
-            <w:tcW w:w="1417" w:type="dxa"/>
-          </w:tcPr>
-          <w:p>
-            <w:pPr>
-              <w:jc w:val="center"/>
-            </w:pPr>
-          </w:p>
-        </w:tc>
-        <w:tc>
-          <w:tcPr>
-            <w:tcW w:w="1276" w:type="dxa"/>
-          </w:tcPr>
-          <w:p>
-            <w:pPr>
-              <w:jc w:val="center"/>
-            </w:pPr>
-          </w:p>
-        </w:tc>
-        <w:tc>
-          <w:tcPr>
-            <w:tcW w:w="1418" w:type="dxa"/>
-          </w:tcPr>
-          <w:p>
-            <w:pPr>
-              <w:jc w:val="center"/>
-            </w:pPr>
-          </w:p>
-        </w:tc>
-        <w:tc>
-          <w:tcPr>
-            <w:tcW w:w="1224" w:type="dxa"/>
-          </w:tcPr>
-          <w:p>
-            <w:pPr>
-              <w:jc w:val="center"/>
-            </w:pPr>
-          </w:p>
-        </w:tc>
-      </w:tr>
-      <w:tr>
-        <w:tc>
-          <w:tcPr>
-            <w:tcW w:w="2263" w:type="dxa"/>
-            <w:shd w:val="clear" w:color="auto" w:fill="F4B083" w:themeFill="accent2" w:themeFillTint="99"/>
-          </w:tcPr>
-          <w:p>
-            <w:r>
-              <w:t>My app shall display those images so the barcodes can be scanned.</w:t>
-            </w:r>
-          </w:p>
-        </w:tc>
-        <w:tc>
-          <w:tcPr>
-            <w:tcW w:w="1418" w:type="dxa"/>
-          </w:tcPr>
-          <w:p>
-            <w:pPr>
-              <w:jc w:val="center"/>
-            </w:pPr>
-          </w:p>
-        </w:tc>
-        <w:tc>
-          <w:tcPr>
-            <w:tcW w:w="1417" w:type="dxa"/>
-          </w:tcPr>
-          <w:p>
-            <w:pPr>
-              <w:jc w:val="center"/>
-            </w:pPr>
-          </w:p>
-        </w:tc>
-        <w:tc>
-          <w:tcPr>
-            <w:tcW w:w="1276" w:type="dxa"/>
-          </w:tcPr>
-          <w:p>
-            <w:pPr>
-              <w:jc w:val="center"/>
-            </w:pPr>
-          </w:p>
-        </w:tc>
-        <w:tc>
-          <w:tcPr>
-            <w:tcW w:w="1418" w:type="dxa"/>
-          </w:tcPr>
-          <w:p>
-            <w:pPr>
-              <w:jc w:val="center"/>
-            </w:pPr>
-          </w:p>
-        </w:tc>
-        <w:tc>
-          <w:tcPr>
-            <w:tcW w:w="1224" w:type="dxa"/>
-          </w:tcPr>
-          <w:p>
-            <w:pPr>
-              <w:jc w:val="center"/>
-            </w:pPr>
-          </w:p>
-        </w:tc>
-      </w:tr>
-      <w:tr>
-        <w:tc>
-          <w:tcPr>
-            <w:tcW w:w="2263" w:type="dxa"/>
-            <w:shd w:val="clear" w:color="auto" w:fill="F4B083" w:themeFill="accent2" w:themeFillTint="99"/>
-          </w:tcPr>
-          <w:p>
-            <w:r>
-              <w:t>My app could have voice recognition for ease of use.</w:t>
-            </w:r>
-          </w:p>
-          <w:p/>
-        </w:tc>
-        <w:tc>
-          <w:tcPr>
-            <w:tcW w:w="1418" w:type="dxa"/>
-          </w:tcPr>
-          <w:p>
-            <w:pPr>
-              <w:jc w:val="center"/>
-            </w:pPr>
-          </w:p>
-        </w:tc>
-        <w:tc>
-          <w:tcPr>
-            <w:tcW w:w="1417" w:type="dxa"/>
-          </w:tcPr>
-          <w:p>
-            <w:pPr>
-              <w:jc w:val="center"/>
-            </w:pPr>
-          </w:p>
-        </w:tc>
-        <w:tc>
-          <w:tcPr>
-            <w:tcW w:w="1276" w:type="dxa"/>
-          </w:tcPr>
-          <w:p>
-            <w:pPr>
-              <w:jc w:val="center"/>
-            </w:pPr>
-          </w:p>
-        </w:tc>
-        <w:tc>
-          <w:tcPr>
-            <w:tcW w:w="1418" w:type="dxa"/>
-          </w:tcPr>
-          <w:p>
-            <w:pPr>
-              <w:jc w:val="center"/>
-            </w:pPr>
-          </w:p>
-        </w:tc>
-        <w:tc>
-          <w:tcPr>
-            <w:tcW w:w="1224" w:type="dxa"/>
-          </w:tcPr>
-          <w:p>
-            <w:pPr>
-              <w:jc w:val="center"/>
-            </w:pPr>
-          </w:p>
-        </w:tc>
-      </w:tr>
-      <w:tr>
-        <w:tc>
-          <w:tcPr>
-            <w:tcW w:w="2263" w:type="dxa"/>
-            <w:shd w:val="clear" w:color="auto" w:fill="F4B083" w:themeFill="accent2" w:themeFillTint="99"/>
-          </w:tcPr>
-          <w:p>
-            <w:r>
-              <w:t>My app could have wearable portability (use on smartwatches).</w:t>
-            </w:r>
-          </w:p>
-        </w:tc>
-        <w:tc>
-          <w:tcPr>
-            <w:tcW w:w="1418" w:type="dxa"/>
-          </w:tcPr>
-          <w:p>
-            <w:pPr>
-              <w:jc w:val="center"/>
-            </w:pPr>
-          </w:p>
-        </w:tc>
-        <w:tc>
-          <w:tcPr>
-            <w:tcW w:w="1417" w:type="dxa"/>
-          </w:tcPr>
-          <w:p>
-            <w:pPr>
-              <w:jc w:val="center"/>
-            </w:pPr>
-          </w:p>
-        </w:tc>
-        <w:tc>
-          <w:tcPr>
-            <w:tcW w:w="1276" w:type="dxa"/>
-          </w:tcPr>
-          <w:p>
-            <w:pPr>
-              <w:jc w:val="center"/>
-            </w:pPr>
-          </w:p>
-        </w:tc>
-        <w:tc>
-          <w:tcPr>
-            <w:tcW w:w="1418" w:type="dxa"/>
-          </w:tcPr>
-          <w:p>
-            <w:pPr>
-              <w:jc w:val="center"/>
-            </w:pPr>
-          </w:p>
-        </w:tc>
-        <w:tc>
-          <w:tcPr>
-            <w:tcW w:w="1224" w:type="dxa"/>
-          </w:tcPr>
-          <w:p>
-            <w:pPr>
-              <w:jc w:val="center"/>
-            </w:pPr>
-          </w:p>
-        </w:tc>
-      </w:tr>
-      <w:tr>
-        <w:tc>
-          <w:tcPr>
-            <w:tcW w:w="2263" w:type="dxa"/>
-            <w:shd w:val="clear" w:color="auto" w:fill="FFE599" w:themeFill="accent4" w:themeFillTint="66"/>
-          </w:tcPr>
-          <w:p>
-            <w:r>
-              <w:t>Total</w:t>
-            </w:r>
-          </w:p>
-        </w:tc>
-        <w:tc>
-          <w:tcPr>
-            <w:tcW w:w="1418" w:type="dxa"/>
-            <w:shd w:val="clear" w:color="auto" w:fill="FFE599" w:themeFill="accent4" w:themeFillTint="66"/>
-          </w:tcPr>
-          <w:p/>
-        </w:tc>
-        <w:tc>
-          <w:tcPr>
-            <w:tcW w:w="1417" w:type="dxa"/>
-            <w:shd w:val="clear" w:color="auto" w:fill="FFE599" w:themeFill="accent4" w:themeFillTint="66"/>
-          </w:tcPr>
-          <w:p/>
-        </w:tc>
-        <w:tc>
-          <w:tcPr>
-            <w:tcW w:w="1276" w:type="dxa"/>
-            <w:shd w:val="clear" w:color="auto" w:fill="FFE599" w:themeFill="accent4" w:themeFillTint="66"/>
-          </w:tcPr>
-          <w:p/>
-        </w:tc>
-        <w:tc>
-          <w:tcPr>
-            <w:tcW w:w="1418" w:type="dxa"/>
-            <w:shd w:val="clear" w:color="auto" w:fill="FFE599" w:themeFill="accent4" w:themeFillTint="66"/>
-          </w:tcPr>
-          <w:p/>
-        </w:tc>
-        <w:tc>
-          <w:tcPr>
-            <w:tcW w:w="1224" w:type="dxa"/>
-            <w:shd w:val="clear" w:color="auto" w:fill="FFE599" w:themeFill="accent4" w:themeFillTint="66"/>
-          </w:tcPr>
-          <w:p/>
-        </w:tc>
-      </w:tr>
-    </w:tbl>
-    <w:p/>
     <w:p>
       <w:pPr>
         <w:pStyle w:val="ListParagraph"/>
@@ -1575,6 +1206,82 @@
       </w:pPr>
       <w:r>
         <w:t>Design</w:t>
+      </w:r>
+    </w:p>
+    <w:p>
+      <w:pPr>
+        <w:rPr>
+          <w:u w:val="single"/>
+        </w:rPr>
+      </w:pPr>
+      <w:r>
+        <w:rPr>
+          <w:u w:val="single"/>
+        </w:rPr>
+        <w:t xml:space="preserve">New Tools </w:t>
+      </w:r>
+      <w:r>
+        <w:rPr>
+          <w:u w:val="single"/>
+        </w:rPr>
+        <w:t>to</w:t>
+      </w:r>
+      <w:r>
+        <w:rPr>
+          <w:u w:val="single"/>
+        </w:rPr>
+        <w:t xml:space="preserve"> Use:</w:t>
+      </w:r>
+    </w:p>
+    <w:p>
+      <w:r>
+        <w:t>As I did my research into the case studies</w:t>
+      </w:r>
+      <w:r>
+        <w:t xml:space="preserve"> this</w:t>
+      </w:r>
+      <w:r>
+        <w:t xml:space="preserve"> </w:t>
+      </w:r>
+      <w:r>
+        <w:t>led</w:t>
+      </w:r>
+      <w:r>
+        <w:t xml:space="preserve"> me to the smartwatch idea, it came to my attention that my idea of creating an app with plain JavaScript and React.js wasn’t the best wait to approach development. This is because the Android and IOS don’t natively support apps written in JavaScript, this led me to search for technologies that would allow me to keep JavaScript and its libraries as the code language. This is where I discovered the React Native framework.     </w:t>
+      </w:r>
+    </w:p>
+    <w:p>
+      <w:r>
+        <w:t>React Native framework and Expo:</w:t>
+      </w:r>
+    </w:p>
+    <w:p>
+      <w:r>
+        <w:t xml:space="preserve">Whilst doing the research for the smartwatch idea, the issue of code language became visible to me. Android apps being written in Java (Android, 2019) and IOS apps being written in Objective-C or Swift (Apple, 2020), I’ve used a little Java but not enough to be confidant with this kind of project and the other languages I’m not entirely familiar with. This led me to discover React Native. I’m going to be using React Native as this will allow my app to be implemented to both of these OS’s. This is because React Native can allow for a single codebase to be applied to many platforms like Android and IOS (Facebook, 2019), this will save on time during development whilst allowing for a wider reach of my app. JavaScript is a language that is becoming increasingly popular within the web development space which is the space I’m aiming to get a job in so, I want to learn more about. This framework lets me keep it as my primary language. </w:t>
+      </w:r>
+    </w:p>
+    <w:p>
+      <w:r>
+        <w:t xml:space="preserve">This does mean that time is going to have to be dedicated to React Native, although react.js was also an area that needed the same attention so they should fit together nicely and reduce time dedicated to learning them.  </w:t>
+      </w:r>
+    </w:p>
+    <w:p>
+      <w:r>
+        <w:t xml:space="preserve">There is a couple of extra components to install to before React Native can be used Node.js and Expo CLI (Command line interface). There is the option to use React Native CLI, but the React Native docs recommend the Expo CLI as its better suited to newcomers in the mobile app development space, which I am. Node.js will allow me to execute JavaScript code outside of a browser. Expo is set of tools built around React Native with many features like, working around the need for XCode (IOS IDE) or Android Studio, access to the Expo SDK which provides a wide variety of native API’s on IOS and Android, Expo can manage your assets, take care of push notifications, build your final native binary for submissions to the app stores and can be used in most code editors (Expo, 2020). Expo also provides a mobile app that will read a QR code from the CL, this enables testing how the code you’ve written will perform on mobile setups as this will simulate the typical app environment on mobile devices. They do provide a service called Snack which allows to test React Native code without having to install any tools, but I feel I would be better suited to use the tools provided with Expo and test my app on the platform its being designed for.  </w:t>
+      </w:r>
+    </w:p>
+    <w:p>
+      <w:r>
+        <w:t xml:space="preserve">The React Native CLI provide more customisation for a more experienced app developer as you can select what you’re developing OS is (macOS, Windows, Linux) and what target OS you’re developing for (IOS, Android), what dependencies you need, specific version control and relevant SDK set up. as </w:t>
+      </w:r>
+      <w:r>
+        <w:lastRenderedPageBreak/>
+        <w:t xml:space="preserve">this is the more experienced way to use React Native the assistance Expo provides mentioned above is lost. when comparing this with Expo, it’s clear to me that the use of Expo would be better for my situation as I’m not at the level and don’t have time available to be to get there in time for the end of this project. The assistance that Expo offers will help me spend more time into the core code functionality and design of my app.  </w:t>
+      </w:r>
+    </w:p>
+    <w:p>
+      <w:r>
+        <w:t>The original plan for the layout/design of the app was for it to be in a web app format with just plain JavaScript and React.js, as this would have been easier for me to create due to lack of experience and skill with the tools required to develop a app for either the Android or IOS markets. With the discovery of the React Native framework and the tools that can be used alongside it, this puts me in a position where I can create my app in a more comfortable and appropriate environment for mobile app development. Especially with the added functionality that Expo provides with the option to easily test your design on a physical mobile platform will allow me to have a greater control over the design and functionality of my app as I can constantly test and retest my program as I develop it. With these technologies in use my app won’t be in the web app format but more Android focused.</w:t>
       </w:r>
     </w:p>
     <w:p>
@@ -2552,31 +2259,32 @@
         <w:rPr>
           <w:u w:val="single"/>
         </w:rPr>
+        <w:t>Quality Assurance:</w:t>
+      </w:r>
+    </w:p>
+    <w:p>
+      <w:r>
+        <w:t xml:space="preserve">For this project I am going to be sticking to the software engineering quality standard </w:t>
+      </w:r>
+      <w:r>
+        <w:t xml:space="preserve">ISO/IEC 9126. The main goal of this standard is to try and reduce some of the biases that can have a huge </w:t>
+      </w:r>
+      <w:r>
+        <w:t>effect</w:t>
+      </w:r>
+      <w:r>
+        <w:t xml:space="preserve"> on the development and final delivery </w:t>
+      </w:r>
+      <w:r>
+        <w:t xml:space="preserve">of the software. Issues like changing project priorities during development or not having an agreed idea of what the project end is, are the kind of problems that are </w:t>
+      </w:r>
+      <w:r>
+        <w:t xml:space="preserve">trying to be avoided to ensure the highest project efficiency and quality. </w:t>
+      </w:r>
+    </w:p>
+    <w:p>
+      <w:r>
         <w:lastRenderedPageBreak/>
-        <w:t>Quality Assurance:</w:t>
-      </w:r>
-    </w:p>
-    <w:p>
-      <w:r>
-        <w:t xml:space="preserve">For this project I am going to be sticking to the software engineering quality standard </w:t>
-      </w:r>
-      <w:r>
-        <w:t xml:space="preserve">ISO/IEC 9126. The main goal of this standard is to try and reduce some of the biases that can have a huge affect on the development and final delivery </w:t>
-      </w:r>
-      <w:r>
-        <w:t xml:space="preserve">of the software. Issues like changing project priorities during development or not having an agreed idea of what the project end is, are the kind of problems that are </w:t>
-      </w:r>
-      <w:r>
-        <w:t>trying to be avoided to ensure the highest project efficiency and quality.</w:t>
-      </w:r>
-      <w:bookmarkStart w:id="0" w:name="_GoBack"/>
-      <w:bookmarkEnd w:id="0"/>
-      <w:r>
-        <w:t xml:space="preserve"> </w:t>
-      </w:r>
-    </w:p>
-    <w:p>
-      <w:r>
         <w:t>Usability:</w:t>
       </w:r>
     </w:p>
@@ -2899,7 +2607,7 @@
           <w:sz w:val="22"/>
           <w:szCs w:val="22"/>
         </w:rPr>
-        <w:t xml:space="preserve">Android (2019) </w:t>
+        <w:t xml:space="preserve">Kakar, K. (2017) </w:t>
       </w:r>
       <w:r>
         <w:rPr>
@@ -2911,7 +2619,7 @@
           <w:sz w:val="22"/>
           <w:szCs w:val="22"/>
         </w:rPr>
-        <w:t xml:space="preserve">Create An Android Project </w:t>
+        <w:t xml:space="preserve">10 Amazing Apps That Are Built Using React Native </w:t>
       </w:r>
       <w:r>
         <w:rPr>
@@ -2924,6 +2632,74 @@
         <w:t xml:space="preserve">Available from: </w:t>
       </w:r>
       <w:hyperlink r:id="rId12" w:history="1">
+        <w:r>
+          <w:rPr>
+            <w:rStyle w:val="Hyperlink"/>
+            <w:rFonts w:asciiTheme="minorHAnsi" w:hAnsiTheme="minorHAnsi" w:cstheme="minorHAnsi"/>
+            <w:b w:val="0"/>
+            <w:bCs w:val="0"/>
+            <w:sz w:val="22"/>
+            <w:szCs w:val="22"/>
+          </w:rPr>
+          <w:t>https://insights.daffodilsw.com/blog/10-amazing-apps-that-are-built-using-react-native</w:t>
+        </w:r>
+      </w:hyperlink>
+      <w:r>
+        <w:rPr>
+          <w:rFonts w:asciiTheme="minorHAnsi" w:hAnsiTheme="minorHAnsi" w:cstheme="minorHAnsi"/>
+          <w:b w:val="0"/>
+          <w:bCs w:val="0"/>
+          <w:sz w:val="22"/>
+          <w:szCs w:val="22"/>
+        </w:rPr>
+        <w:t xml:space="preserve"> [Accessed on 26/02/20].</w:t>
+      </w:r>
+    </w:p>
+    <w:p>
+      <w:pPr>
+        <w:pStyle w:val="Heading1"/>
+        <w:spacing w:before="240" w:beforeAutospacing="0" w:after="180" w:afterAutospacing="0"/>
+        <w:rPr>
+          <w:rFonts w:asciiTheme="minorHAnsi" w:hAnsiTheme="minorHAnsi" w:cstheme="minorHAnsi"/>
+          <w:b w:val="0"/>
+          <w:bCs w:val="0"/>
+          <w:sz w:val="22"/>
+          <w:szCs w:val="22"/>
+        </w:rPr>
+      </w:pPr>
+      <w:r>
+        <w:rPr>
+          <w:rFonts w:asciiTheme="minorHAnsi" w:hAnsiTheme="minorHAnsi" w:cstheme="minorHAnsi"/>
+          <w:b w:val="0"/>
+          <w:bCs w:val="0"/>
+          <w:sz w:val="22"/>
+          <w:szCs w:val="22"/>
+        </w:rPr>
+        <w:t xml:space="preserve">Android (2019) </w:t>
+      </w:r>
+      <w:r>
+        <w:rPr>
+          <w:rFonts w:asciiTheme="minorHAnsi" w:hAnsiTheme="minorHAnsi" w:cstheme="minorHAnsi"/>
+          <w:b w:val="0"/>
+          <w:bCs w:val="0"/>
+          <w:i/>
+          <w:iCs/>
+          <w:sz w:val="22"/>
+          <w:szCs w:val="22"/>
+        </w:rPr>
+        <w:t xml:space="preserve">Create An Android Project </w:t>
+      </w:r>
+      <w:r>
+        <w:rPr>
+          <w:rFonts w:asciiTheme="minorHAnsi" w:hAnsiTheme="minorHAnsi" w:cstheme="minorHAnsi"/>
+          <w:b w:val="0"/>
+          <w:bCs w:val="0"/>
+          <w:sz w:val="22"/>
+          <w:szCs w:val="22"/>
+        </w:rPr>
+        <w:t xml:space="preserve">Available from: </w:t>
+      </w:r>
+      <w:hyperlink r:id="rId13" w:history="1">
         <w:r>
           <w:rPr>
             <w:rStyle w:val="Hyperlink"/>
@@ -2967,7 +2743,6 @@
           <w:sz w:val="22"/>
           <w:szCs w:val="22"/>
         </w:rPr>
-        <w:lastRenderedPageBreak/>
         <w:t xml:space="preserve">Apple (2020) </w:t>
       </w:r>
       <w:r>
@@ -2992,7 +2767,7 @@
         </w:rPr>
         <w:t xml:space="preserve">Available from: </w:t>
       </w:r>
-      <w:hyperlink r:id="rId13" w:history="1">
+      <w:hyperlink r:id="rId14" w:history="1">
         <w:r>
           <w:rPr>
             <w:rStyle w:val="Hyperlink"/>
@@ -3060,7 +2835,7 @@
         </w:rPr>
         <w:t xml:space="preserve">Available from: </w:t>
       </w:r>
-      <w:hyperlink r:id="rId14" w:history="1">
+      <w:hyperlink r:id="rId15" w:history="1">
         <w:r>
           <w:rPr>
             <w:rStyle w:val="Hyperlink"/>
@@ -3105,6 +2880,7 @@
           <w:sz w:val="22"/>
           <w:szCs w:val="22"/>
         </w:rPr>
+        <w:lastRenderedPageBreak/>
         <w:t xml:space="preserve">Expo (2020) </w:t>
       </w:r>
       <w:r>
@@ -3129,7 +2905,7 @@
         </w:rPr>
         <w:t xml:space="preserve">Available from: </w:t>
       </w:r>
-      <w:hyperlink r:id="rId15" w:history="1">
+      <w:hyperlink r:id="rId16" w:history="1">
         <w:r>
           <w:rPr>
             <w:rStyle w:val="Hyperlink"/>
@@ -3154,7 +2930,7 @@
       </w:r>
     </w:p>
     <w:sectPr>
-      <w:headerReference w:type="default" r:id="rId16"/>
+      <w:headerReference w:type="default" r:id="rId17"/>
       <w:pgSz w:w="11906" w:h="16838"/>
       <w:pgMar w:top="1440" w:right="1440" w:bottom="1440" w:left="1440" w:header="708" w:footer="708" w:gutter="0"/>
       <w:cols w:space="708"/>

</xml_diff>

<commit_message>
app project started, few mods to final report
</commit_message>
<xml_diff>
--- a/project.docx
+++ b/project.docx
@@ -7,7 +7,15 @@
         <w:jc w:val="center"/>
       </w:pPr>
       <w:r>
-        <w:t>Project title: “MembaShip”</w:t>
+        <w:t>Project title: “</w:t>
+      </w:r>
+      <w:proofErr w:type="spellStart"/>
+      <w:r>
+        <w:t>MembaShip</w:t>
+      </w:r>
+      <w:proofErr w:type="spellEnd"/>
+      <w:r>
+        <w:t>”</w:t>
       </w:r>
     </w:p>
     <w:p>
@@ -118,6 +126,9 @@
         <w:t xml:space="preserve">With the advice of my supervisor I will be designing my app with JavaScript along with its libraries, mostly react.js. </w:t>
       </w:r>
       <w:r>
+        <w:t xml:space="preserve">There is a possibility that </w:t>
+      </w:r>
+      <w:r>
         <w:t>I could end up using AJAX, if this is the case then ill also utilise PHP to handle the data that is returned and to write the pages</w:t>
       </w:r>
       <w:r>
@@ -143,13 +154,19 @@
     </w:p>
     <w:p>
       <w:r>
-        <w:t xml:space="preserve">There is also the option for me to implement </w:t>
-      </w:r>
-      <w:r>
-        <w:t>a</w:t>
-      </w:r>
-      <w:r>
-        <w:t xml:space="preserve"> framework like Ionic and React </w:t>
+        <w:t xml:space="preserve">There is also the </w:t>
+      </w:r>
+      <w:r>
+        <w:t>process I need to make about</w:t>
+      </w:r>
+      <w:r>
+        <w:t xml:space="preserve"> implement</w:t>
+      </w:r>
+      <w:r>
+        <w:t>ing the</w:t>
+      </w:r>
+      <w:r>
+        <w:t xml:space="preserve"> framework React </w:t>
       </w:r>
       <w:r>
         <w:t>Native</w:t>
@@ -158,17 +175,81 @@
         <w:t>.</w:t>
       </w:r>
       <w:r>
-        <w:t xml:space="preserve"> I feel ill gain a better learning experience building my app from the ground up on my own</w:t>
-      </w:r>
-      <w:r>
-        <w:t xml:space="preserve"> but, there is the issue of neither android or IOS being able to run JS natively so I will need to use </w:t>
+        <w:t xml:space="preserve"> </w:t>
+      </w:r>
+      <w:r>
+        <w:t>T</w:t>
+      </w:r>
+      <w:r>
+        <w:t xml:space="preserve">here is the issue of neither android or IOS being able to run JS natively so I will need to use </w:t>
       </w:r>
       <w:r>
         <w:t>React Native as this will bridge the gap</w:t>
       </w:r>
       <w:r>
+        <w:t xml:space="preserve"> between language and platform</w:t>
+      </w:r>
+      <w:r>
         <w:t>.</w:t>
       </w:r>
+      <w:r>
+        <w:t xml:space="preserve"> This will be a great learning experience using this framework as its use it rather popular despite its relatively young age, so it’ll be useful for my career to have this knowledge.</w:t>
+      </w:r>
+      <w:r>
+        <w:t xml:space="preserve"> Its use will also improve my JavaScript and react.js experience which is a huge benefit also.</w:t>
+      </w:r>
+      <w:r>
+        <w:t xml:space="preserve">  </w:t>
+      </w:r>
+    </w:p>
+    <w:p>
+      <w:r>
+        <w:t xml:space="preserve">The </w:t>
+      </w:r>
+      <w:r>
+        <w:t>React Native GitHub</w:t>
+      </w:r>
+      <w:r>
+        <w:t xml:space="preserve"> was made public in 2015. This has plenty of documentation available to users of all kinds of experience levels, offering help from start to finish </w:t>
+      </w:r>
+      <w:r>
+        <w:t>of a project. This will a great resource for me to use throughout my app development.</w:t>
+      </w:r>
+      <w:r>
+        <w:t xml:space="preserve"> </w:t>
+      </w:r>
+    </w:p>
+    <w:p>
+      <w:proofErr w:type="spellStart"/>
+      <w:r>
+        <w:t>Codecadamy</w:t>
+      </w:r>
+      <w:proofErr w:type="spellEnd"/>
+      <w:r>
+        <w:t xml:space="preserve"> is a website that offers tutorials on a range of coding languages including JavaScript and its libraries like react.js, although it doesn’t have any tutorials on React Native. I will use this to make sure I understand the core of JS and react.js before I start my app.</w:t>
+      </w:r>
+    </w:p>
+    <w:p>
+      <w:r>
+        <w:t xml:space="preserve">YouTube </w:t>
+      </w:r>
+      <w:r>
+        <w:t xml:space="preserve">has plenty of videos explaining React Native, JavaScript and react.js. If I’m struggling to understand any part of the documents from the React Native GitHub or </w:t>
+      </w:r>
+      <w:proofErr w:type="spellStart"/>
+      <w:r>
+        <w:t>Codecadamy</w:t>
+      </w:r>
+      <w:proofErr w:type="spellEnd"/>
+      <w:r>
+        <w:t xml:space="preserve"> I will look to YouTube as a way to find someone to explain the process</w:t>
+      </w:r>
+      <w:r>
+        <w:t xml:space="preserve"> to help me gain an understanding.</w:t>
+      </w:r>
+      <w:r>
+        <w:t xml:space="preserve">  </w:t>
+      </w:r>
     </w:p>
     <w:p>
       <w:r>
@@ -180,12 +261,14 @@
       <w:r>
         <w:t xml:space="preserve"> be using </w:t>
       </w:r>
+      <w:proofErr w:type="spellStart"/>
       <w:r>
         <w:t>A</w:t>
       </w:r>
       <w:r>
         <w:t>stah</w:t>
       </w:r>
+      <w:proofErr w:type="spellEnd"/>
       <w:r>
         <w:t xml:space="preserve"> </w:t>
       </w:r>
@@ -215,6 +298,7 @@
         <w:rPr>
           <w:u w:val="single"/>
         </w:rPr>
+        <w:lastRenderedPageBreak/>
         <w:t>Methodology:</w:t>
       </w:r>
     </w:p>
@@ -254,6 +338,27 @@
       <w:r>
         <w:t>user stories and UML.</w:t>
       </w:r>
+      <w:r>
+        <w:t xml:space="preserve"> This will also help me keep my development focused</w:t>
+      </w:r>
+      <w:r>
+        <w:t xml:space="preserve"> and progressing within a suitable time frame,</w:t>
+      </w:r>
+      <w:r>
+        <w:t xml:space="preserve"> as I can refer to my UML and user stories to help reduce my app</w:t>
+      </w:r>
+      <w:r>
+        <w:t>s functionality</w:t>
+      </w:r>
+      <w:r>
+        <w:t xml:space="preserve"> </w:t>
+      </w:r>
+      <w:r>
+        <w:t xml:space="preserve">drifting from its original design. </w:t>
+      </w:r>
+      <w:r>
+        <w:t xml:space="preserve"> </w:t>
+      </w:r>
     </w:p>
     <w:p>
       <w:r>
@@ -265,15 +370,22 @@
         <w:t>I made this decision based on</w:t>
       </w:r>
       <w:r>
-        <w:t xml:space="preserve"> the detail in the article (LeanKit, 2019).</w:t>
-      </w:r>
-    </w:p>
-    <w:p>
-      <w:pPr>
-        <w:rPr>
-          <w:u w:val="single"/>
-        </w:rPr>
-      </w:pPr>
+        <w:t xml:space="preserve"> the detail</w:t>
+      </w:r>
+      <w:r>
+        <w:t>s</w:t>
+      </w:r>
+      <w:r>
+        <w:t xml:space="preserve"> in the article (</w:t>
+      </w:r>
+      <w:proofErr w:type="spellStart"/>
+      <w:r>
+        <w:t>LeanKit</w:t>
+      </w:r>
+      <w:proofErr w:type="spellEnd"/>
+      <w:r>
+        <w:t>, 2019).</w:t>
+      </w:r>
     </w:p>
     <w:p>
       <w:pPr>
@@ -400,12 +512,33 @@
     </w:p>
     <w:p>
       <w:r>
-        <w:t xml:space="preserve">When I was asking the climbing walls around Bristol for their permission to use the membership cards they supply, one of the companies highlighted the existence of an existing app that provides the same functionality that I’m aiming to provide called “Stocard”. After finding “Stocard” I was suggested more apps that work the same from the Google play store. I think this would be a good reference point for the design of my app as I can highlight what these apps do well and the areas I can improve or new features I can create if it’s lacking some functionality. </w:t>
-      </w:r>
-    </w:p>
-    <w:p>
-      <w:r>
-        <w:t>Stocard Pros:</w:t>
+        <w:t>When I was asking the climbing walls around Bristol for their permission to use the membership cards they supply, one of the companies highlighted the existence of an existing app that provides the same functionality that I’m aiming to provide called “</w:t>
+      </w:r>
+      <w:proofErr w:type="spellStart"/>
+      <w:r>
+        <w:t>Stocard</w:t>
+      </w:r>
+      <w:proofErr w:type="spellEnd"/>
+      <w:r>
+        <w:t>”. After finding “</w:t>
+      </w:r>
+      <w:proofErr w:type="spellStart"/>
+      <w:r>
+        <w:t>Stocard</w:t>
+      </w:r>
+      <w:proofErr w:type="spellEnd"/>
+      <w:r>
+        <w:t xml:space="preserve">” I was suggested more apps that work the same from the Google play store. I think this would be a good reference point for the design of my app as I can highlight what these apps do well and the areas I can improve or new features I can create if it’s lacking some functionality. </w:t>
+      </w:r>
+    </w:p>
+    <w:p>
+      <w:proofErr w:type="spellStart"/>
+      <w:r>
+        <w:t>Stocard</w:t>
+      </w:r>
+      <w:proofErr w:type="spellEnd"/>
+      <w:r>
+        <w:t xml:space="preserve"> Pros:</w:t>
       </w:r>
     </w:p>
     <w:p>
@@ -417,6 +550,7 @@
         </w:numPr>
       </w:pPr>
       <w:r>
+        <w:lastRenderedPageBreak/>
         <w:t>UI is simple and easy to understand and use</w:t>
       </w:r>
     </w:p>
@@ -481,8 +615,13 @@
       </w:r>
     </w:p>
     <w:p>
-      <w:r>
-        <w:t>Stocard Cons:</w:t>
+      <w:proofErr w:type="spellStart"/>
+      <w:r>
+        <w:t>Stocard</w:t>
+      </w:r>
+      <w:proofErr w:type="spellEnd"/>
+      <w:r>
+        <w:t xml:space="preserve"> Cons:</w:t>
       </w:r>
     </w:p>
     <w:p>
@@ -540,7 +679,6 @@
         </w:numPr>
       </w:pPr>
       <w:r>
-        <w:lastRenderedPageBreak/>
         <w:t>Has the option to open any card instantly from outside the app</w:t>
       </w:r>
     </w:p>
@@ -553,8 +691,13 @@
         </w:numPr>
       </w:pPr>
       <w:r>
-        <w:t>Offers same functionality and security as Stocard</w:t>
-      </w:r>
+        <w:t xml:space="preserve">Offers same functionality and security as </w:t>
+      </w:r>
+      <w:proofErr w:type="spellStart"/>
+      <w:r>
+        <w:t>Stocard</w:t>
+      </w:r>
+      <w:proofErr w:type="spellEnd"/>
     </w:p>
     <w:p>
       <w:pPr>
@@ -570,8 +713,13 @@
     </w:p>
     <w:p/>
     <w:p>
-      <w:r>
-        <w:t>VirtualCards Pros:</w:t>
+      <w:proofErr w:type="spellStart"/>
+      <w:r>
+        <w:t>VirtualCards</w:t>
+      </w:r>
+      <w:proofErr w:type="spellEnd"/>
+      <w:r>
+        <w:t xml:space="preserve"> Pros:</w:t>
       </w:r>
     </w:p>
     <w:p>
@@ -635,8 +783,13 @@
       </w:r>
     </w:p>
     <w:p>
-      <w:r>
-        <w:t>VirtualCards Cons:</w:t>
+      <w:proofErr w:type="spellStart"/>
+      <w:r>
+        <w:t>VirtualCards</w:t>
+      </w:r>
+      <w:proofErr w:type="spellEnd"/>
+      <w:r>
+        <w:t xml:space="preserve"> Cons:</w:t>
       </w:r>
     </w:p>
     <w:p>
@@ -648,8 +801,13 @@
         </w:numPr>
       </w:pPr>
       <w:r>
-        <w:t>Similar UI to Stocard</w:t>
-      </w:r>
+        <w:t xml:space="preserve">Similar UI to </w:t>
+      </w:r>
+      <w:proofErr w:type="spellStart"/>
+      <w:r>
+        <w:t>Stocard</w:t>
+      </w:r>
+      <w:proofErr w:type="spellEnd"/>
     </w:p>
     <w:p>
       <w:pPr>
@@ -687,6 +845,7 @@
     </w:p>
     <w:p>
       <w:r>
+        <w:lastRenderedPageBreak/>
         <w:t xml:space="preserve">Some of these apps can run on smartwatches, which Is a great addition to the app’s functionality as it is increasing the ease of use but getting rid of the need get your phone out of your pocket. With the number of smartwatches being bought on the rise (Liu, S. 2019) this seems like it makes sense to include this functionality whenever possible. This would be a smart decision to include this in my app given what problem I’m trying to solve with it. The issue is I’m unsure about the setup of smartwatch apps, like is it easy to port existing apps over or do you need to build the app again specifically for the platform and could there be new technologies I haven’t seen before be required to do so. This could lead to the same issue of time consumption mentioned with implanting the use of bank cards but it’s worth researching to find out the answer. </w:t>
       </w:r>
     </w:p>
@@ -697,49 +856,62 @@
     </w:p>
     <w:p>
       <w:r>
-        <w:t xml:space="preserve">Use of voice recognition is an interesting aspect provided by VirtualCards and opens the potential positives that can be added with speech to text/text to speech functionality. In terms of accessibility it can extend the usability of my app, by allowing anyone with disabilities that would either struggle to use or just couldn’t use the app a more manageable experience. Even for users with out </w:t>
-      </w:r>
+        <w:t xml:space="preserve">Use of voice recognition is an interesting aspect provided by </w:t>
+      </w:r>
+      <w:proofErr w:type="spellStart"/>
+      <w:r>
+        <w:t>VirtualCards</w:t>
+      </w:r>
+      <w:proofErr w:type="spellEnd"/>
+      <w:r>
+        <w:t xml:space="preserve"> and opens the potential positives that can be added with speech to text/text to speech functionality. In terms of accessibility it can extend the usability of my app, by allowing anyone with disabilities that would either struggle to use or just couldn’t use the app a more manageable experience. Even for users </w:t>
+      </w:r>
+      <w:proofErr w:type="spellStart"/>
+      <w:r>
+        <w:t>with out</w:t>
+      </w:r>
+      <w:proofErr w:type="spellEnd"/>
+      <w:r>
+        <w:t xml:space="preserve"> disabilities it can offer a better user experience, an example of this would be if the user had something in their other hand so it might be easier for them to use voice recognition. There is the possibility that most users will find using their hands the more natural and easiest choice, but it would still be a good idea to offer the option. With a search on google I’ve found a couple API’s and some video tutorials so I feel this should definitely be a piece of functionality I should try to implement into my final design if I have enough time to spare after completing the main functionality of storing card details. </w:t>
+      </w:r>
+    </w:p>
+    <w:p>
+      <w:r>
+        <w:t>Mapping:</w:t>
+      </w:r>
+    </w:p>
+    <w:p>
+      <w:r>
+        <w:t>When looking at the existing apps I thought about how useful a map function might be to the users. My thought process behind this is having a map that displays all the locations around you that you could use the cards that have been stored in the app with, this is more suited to something like loyalty cards. Something like Tesco as there are going to be more of these around to make use of this feature. Not to say climbing walls couldn’t benefit from this as there are climbing companies that span across cities and can have multiple venues, like TCA have two venues in Bristol. If you’re in a new city for a few days and want to climb, it would provide a handy way to see if there are any venues that you’re a member of near you. Although this seems like it’s an added step when using Google maps to find somewhere. For this reason along with wanting to keep my app simple enough for my timeframe, I don’t think there is a good enough reason for me to work this functionality into my app.</w:t>
+      </w:r>
+    </w:p>
+    <w:p>
+      <w:r>
+        <w:t>Smartwatch (wearable app) implementation:</w:t>
+      </w:r>
+    </w:p>
+    <w:p>
+      <w:r>
+        <w:t xml:space="preserve">There is some solid documentation being provided from Android, IOS and Samsung on developing wearable apps, only Samsung allows for JavaScript to be used within their SDK (Samsung, 2020). With this being limiting, I believe that it would be better for me to focus on using a JavaScript framework called React Native to build my main app but keep the option to create a wearable app open for implementation if I have time available to do so. This could be possible with my timeframe as React Native can create wearable apps as well, so I should be able to carry my knowledge over from my original app. </w:t>
+      </w:r>
+    </w:p>
+    <w:p>
+      <w:r>
+        <w:t xml:space="preserve">Existing </w:t>
+      </w:r>
+      <w:r>
+        <w:t xml:space="preserve">Apps </w:t>
+      </w:r>
+      <w:r>
+        <w:t>U</w:t>
+      </w:r>
+      <w:r>
+        <w:t>sing React Native:</w:t>
+      </w:r>
+    </w:p>
+    <w:p>
       <w:r>
         <w:lastRenderedPageBreak/>
-        <w:t xml:space="preserve">disabilities it can offer a better user experience, an example of this would be if the user had something in their other hand so it might be easier for them to use voice recognition. There is the possibility that most users will find using their hands the more natural and easiest choice, but it would still be a good idea to offer the option. With a search on google I’ve found a couple API’s and some video tutorials so I feel this should definitely be a piece of functionality I should try to implement into my final design if I have enough time to spare after completing the main functionality of storing card details. </w:t>
-      </w:r>
-    </w:p>
-    <w:p>
-      <w:r>
-        <w:t>Mapping:</w:t>
-      </w:r>
-    </w:p>
-    <w:p>
-      <w:r>
-        <w:t>When looking at the existing apps I thought about how useful a map function might be to the users. My thought process behind this is having a map that displays all the locations around you that you could use the cards that have been stored in the app with, this is more suited to something like loyalty cards. Something like Tesco as there are going to be more of these around to make use of this feature. Not to say climbing walls couldn’t benefit from this as there are climbing companies that span across cities and can have multiple venues, like TCA have two venues in Bristol. If you’re in a new city for a few days and want to climb, it would provide a handy way to see if there are any venues that you’re a member of near you. Although this seems like it’s an added step when using Google maps to find somewhere. For this reason along with wanting to keep my app simple enough for my timeframe, I don’t think there is a good enough reason for me to work this functionality into my app.</w:t>
-      </w:r>
-    </w:p>
-    <w:p>
-      <w:r>
-        <w:t>Smartwatch (wearable app) implementation:</w:t>
-      </w:r>
-    </w:p>
-    <w:p>
-      <w:r>
-        <w:t xml:space="preserve">There is some solid documentation being provided from Android, IOS and Samsung on developing wearable apps, only Samsung allows for JavaScript to be used within their SDK (Samsung, 2020). With this being limiting, I believe that it would be better for me to focus on using a JavaScript framework called React Native to build my main app but keep the option to create a wearable app open for implementation if I have time available to do so. This could be possible with my timeframe as React Native can create wearable apps as well, so I should be able to carry my knowledge over from my original app. </w:t>
-      </w:r>
-    </w:p>
-    <w:p>
-      <w:r>
-        <w:t xml:space="preserve">Existing </w:t>
-      </w:r>
-      <w:r>
-        <w:t xml:space="preserve">Apps </w:t>
-      </w:r>
-      <w:r>
-        <w:t>U</w:t>
-      </w:r>
-      <w:r>
-        <w:t>sing React Native:</w:t>
-      </w:r>
-    </w:p>
-    <w:p>
-      <w:r>
         <w:t xml:space="preserve">The framework I’m using for my app is becoming more and more popular after Facebook opened its availability on GitHub in 2015, as an alternative method to develop native mobile apps outside of the standard languages (Java/Kotlin and Swift/Objective C). </w:t>
       </w:r>
       <w:r>
@@ -755,7 +927,15 @@
         <w:t xml:space="preserve"> Facebook, Instagram, UberEATS, Discord, Discovery VR and Airbnb</w:t>
       </w:r>
       <w:r>
-        <w:t xml:space="preserve"> (Kakar, K</w:t>
+        <w:t xml:space="preserve"> (</w:t>
+      </w:r>
+      <w:proofErr w:type="spellStart"/>
+      <w:r>
+        <w:t>Kakar</w:t>
+      </w:r>
+      <w:proofErr w:type="spellEnd"/>
+      <w:r>
+        <w:t>, K</w:t>
       </w:r>
       <w:r>
         <w:t>.</w:t>
@@ -871,7 +1051,6 @@
         </w:rPr>
       </w:pPr>
       <w:r>
-        <w:lastRenderedPageBreak/>
         <w:t xml:space="preserve">As a user I want the app to be easily navigable </w:t>
       </w:r>
       <w:r>
@@ -1017,6 +1196,7 @@
     </w:p>
     <w:p>
       <w:r>
+        <w:lastRenderedPageBreak/>
         <w:t xml:space="preserve">Simple to use – </w:t>
       </w:r>
       <w:r>
@@ -1044,8 +1224,6 @@
       <w:r>
         <w:t>shouldn’t make extra work for staff as this could lead them to banning it.</w:t>
       </w:r>
-      <w:bookmarkStart w:id="0" w:name="_GoBack"/>
-      <w:bookmarkEnd w:id="0"/>
     </w:p>
     <w:p>
       <w:pPr>
@@ -1149,7 +1327,6 @@
     </w:p>
     <w:p>
       <w:r>
-        <w:lastRenderedPageBreak/>
         <w:t xml:space="preserve">Non-Functional requirements: </w:t>
       </w:r>
     </w:p>
@@ -1218,71 +1395,185 @@
         <w:rPr>
           <w:u w:val="single"/>
         </w:rPr>
-        <w:t xml:space="preserve">New Tools </w:t>
-      </w:r>
-      <w:r>
+        <w:t>New Tools to Use:</w:t>
+      </w:r>
+    </w:p>
+    <w:p>
+      <w:r>
+        <w:t>As I did my research into the case studies</w:t>
+      </w:r>
+      <w:r>
+        <w:t xml:space="preserve"> this</w:t>
+      </w:r>
+      <w:r>
+        <w:t xml:space="preserve"> </w:t>
+      </w:r>
+      <w:r>
+        <w:t>led</w:t>
+      </w:r>
+      <w:r>
+        <w:t xml:space="preserve"> me to the smartwatch idea, it came to my attention that my idea of creating an app with plain JavaScript and React.js wasn’t the best wait to approach development. This is because the Android and IOS don’t natively support apps written in JavaScript, this led me to search for technologies that would allow me to keep JavaScript and its libraries as the code language. This is where I discovered the React Native framework.     </w:t>
+      </w:r>
+    </w:p>
+    <w:p>
+      <w:r>
+        <w:t>React Native framework and Expo:</w:t>
+      </w:r>
+    </w:p>
+    <w:p>
+      <w:r>
+        <w:t xml:space="preserve">Whilst doing the research for the smartwatch idea, the issue of code language became visible to me. Android apps being written in Java (Android, 2019) and IOS apps being written in Objective-C or Swift (Apple, 2020), I’ve used a little Java but not enough to be confidant with this kind of project and the other languages I’m not entirely familiar with. This led me to discover React Native. I’m going to be using React Native as this will allow my app to be implemented to both of these OS’s. This is because React Native can allow for a single codebase to be applied to many platforms like Android and IOS (Facebook, 2019), this will save on time during development whilst allowing for a wider reach of my app. </w:t>
+      </w:r>
+    </w:p>
+    <w:p>
+      <w:r>
+        <w:t xml:space="preserve">With more experience with Java the React Native it seems like I should just </w:t>
+      </w:r>
+      <w:r>
+        <w:t>focus on improving my</w:t>
+      </w:r>
+      <w:r>
+        <w:t xml:space="preserve"> Java </w:t>
+      </w:r>
+      <w:r>
+        <w:t>skills for app development, I’m more focused on improving my skills with JavaScript and its libraries instead.</w:t>
+      </w:r>
+      <w:r>
+        <w:t xml:space="preserve"> </w:t>
+      </w:r>
+      <w:r>
+        <w:t xml:space="preserve">JavaScript is a language that is becoming increasingly popular within the web development space which is the space I’m aiming to get a job </w:t>
+      </w:r>
+      <w:r>
+        <w:t>in,</w:t>
+      </w:r>
+      <w:r>
+        <w:t xml:space="preserve"> so I want to learn more about.</w:t>
+      </w:r>
+      <w:r>
+        <w:t xml:space="preserve"> It would be more beneficial to me to learn to use React Native as</w:t>
+      </w:r>
+      <w:r>
+        <w:t xml:space="preserve"> </w:t>
+      </w:r>
+      <w:r>
+        <w:t>t</w:t>
+      </w:r>
+      <w:r>
+        <w:t xml:space="preserve">his framework lets me keep </w:t>
+      </w:r>
+      <w:r>
+        <w:t>JavaScript</w:t>
+      </w:r>
+      <w:r>
+        <w:t xml:space="preserve"> as my primary language</w:t>
+      </w:r>
+      <w:r>
+        <w:t xml:space="preserve"> with the added bonus of learning a popular framework</w:t>
+      </w:r>
+      <w:r>
+        <w:t xml:space="preserve">. </w:t>
+      </w:r>
+      <w:bookmarkStart w:id="0" w:name="_GoBack"/>
+      <w:bookmarkEnd w:id="0"/>
+    </w:p>
+    <w:p>
+      <w:r>
+        <w:lastRenderedPageBreak/>
+        <w:t xml:space="preserve">This does mean that time is going to have to be dedicated to React Native, although react.js was also an area that needed the same attention so they should fit together nicely and reduce time dedicated to learning them.  </w:t>
+      </w:r>
+    </w:p>
+    <w:p>
+      <w:r>
+        <w:t xml:space="preserve">There is a couple of extra components to install to before React Native can be used Node.js and Expo CLI (Command line interface). There is the option to use React Native CLI, but the React Native docs recommend the Expo CLI as its better suited to newcomers in the mobile app development space, which I am. Node.js will allow me to execute JavaScript code outside of a browser. Expo is set of tools built around React Native with many features like, working around the need for XCode (IOS IDE) or Android Studio, access to the Expo SDK which provides a wide variety of native API’s on IOS and Android, Expo can manage your assets, take care of push notifications, build your final native binary for submissions to the app stores and can be used in most code editors (Expo, 2020). Expo also provides a mobile app that will read a QR code from the CL, this enables testing how the code you’ve written will perform on mobile setups as this will simulate the typical app environment on mobile devices. They do provide a service called Snack which allows to test React Native code without having to install any tools, but I feel I would be better suited to use the tools provided with Expo and test my app on the platform its being designed for.  </w:t>
+      </w:r>
+    </w:p>
+    <w:p>
+      <w:r>
+        <w:t xml:space="preserve">The React Native CLI provide more customisation for a more experienced app developer as you can select what you’re developing OS is (macOS, Windows, Linux) and what target OS you’re developing for (IOS, Android), what dependencies you need, specific version control and relevant SDK set up. as this is the more experienced way to use React Native the assistance Expo provides mentioned above is lost. when comparing this with Expo, it’s clear to me that the use of Expo would be better for my situation as I’m not at the level and don’t have time available to be to get there in time for the end of this project. The assistance that Expo offers will help me spend more time into the core code functionality and design of my app.  </w:t>
+      </w:r>
+    </w:p>
+    <w:p>
+      <w:r>
+        <w:t>The original plan for the layout/design of the app was for it to be in a web app format with just plain JavaScript and React.js, as this would have been easier for me to create due to lack of experience and skill with the tools required to develop a app for either the Android or IOS markets. With the discovery of the React Native framework and the tools that can be used alongside it, this puts me in a position where I can create my app in a more comfortable and appropriate environment for mobile app development. Especially with the added functionality that Expo provides with the option to easily test your design on a physical mobile platform will allow me to have a greater control over the design and functionality of my app as I can constantly test and retest my program as I develop it. With these technologies in use my app won’t be in the web app format but more Android focused.</w:t>
+      </w:r>
+    </w:p>
+    <w:p>
+      <w:pPr>
         <w:rPr>
           <w:u w:val="single"/>
         </w:rPr>
-        <w:t>to</w:t>
-      </w:r>
-      <w:r>
+      </w:pPr>
+    </w:p>
+    <w:p>
+      <w:pPr>
         <w:rPr>
           <w:u w:val="single"/>
         </w:rPr>
-        <w:t xml:space="preserve"> Use:</w:t>
-      </w:r>
-    </w:p>
-    <w:p>
-      <w:r>
-        <w:t>As I did my research into the case studies</w:t>
-      </w:r>
-      <w:r>
-        <w:t xml:space="preserve"> this</w:t>
-      </w:r>
-      <w:r>
-        <w:t xml:space="preserve"> </w:t>
-      </w:r>
-      <w:r>
-        <w:t>led</w:t>
-      </w:r>
-      <w:r>
-        <w:t xml:space="preserve"> me to the smartwatch idea, it came to my attention that my idea of creating an app with plain JavaScript and React.js wasn’t the best wait to approach development. This is because the Android and IOS don’t natively support apps written in JavaScript, this led me to search for technologies that would allow me to keep JavaScript and its libraries as the code language. This is where I discovered the React Native framework.     </w:t>
-      </w:r>
-    </w:p>
-    <w:p>
-      <w:r>
-        <w:t>React Native framework and Expo:</w:t>
-      </w:r>
-    </w:p>
-    <w:p>
-      <w:r>
-        <w:t xml:space="preserve">Whilst doing the research for the smartwatch idea, the issue of code language became visible to me. Android apps being written in Java (Android, 2019) and IOS apps being written in Objective-C or Swift (Apple, 2020), I’ve used a little Java but not enough to be confidant with this kind of project and the other languages I’m not entirely familiar with. This led me to discover React Native. I’m going to be using React Native as this will allow my app to be implemented to both of these OS’s. This is because React Native can allow for a single codebase to be applied to many platforms like Android and IOS (Facebook, 2019), this will save on time during development whilst allowing for a wider reach of my app. JavaScript is a language that is becoming increasingly popular within the web development space which is the space I’m aiming to get a job in so, I want to learn more about. This framework lets me keep it as my primary language. </w:t>
-      </w:r>
-    </w:p>
-    <w:p>
-      <w:r>
-        <w:t xml:space="preserve">This does mean that time is going to have to be dedicated to React Native, although react.js was also an area that needed the same attention so they should fit together nicely and reduce time dedicated to learning them.  </w:t>
-      </w:r>
-    </w:p>
-    <w:p>
-      <w:r>
-        <w:t xml:space="preserve">There is a couple of extra components to install to before React Native can be used Node.js and Expo CLI (Command line interface). There is the option to use React Native CLI, but the React Native docs recommend the Expo CLI as its better suited to newcomers in the mobile app development space, which I am. Node.js will allow me to execute JavaScript code outside of a browser. Expo is set of tools built around React Native with many features like, working around the need for XCode (IOS IDE) or Android Studio, access to the Expo SDK which provides a wide variety of native API’s on IOS and Android, Expo can manage your assets, take care of push notifications, build your final native binary for submissions to the app stores and can be used in most code editors (Expo, 2020). Expo also provides a mobile app that will read a QR code from the CL, this enables testing how the code you’ve written will perform on mobile setups as this will simulate the typical app environment on mobile devices. They do provide a service called Snack which allows to test React Native code without having to install any tools, but I feel I would be better suited to use the tools provided with Expo and test my app on the platform its being designed for.  </w:t>
-      </w:r>
-    </w:p>
-    <w:p>
-      <w:r>
-        <w:t xml:space="preserve">The React Native CLI provide more customisation for a more experienced app developer as you can select what you’re developing OS is (macOS, Windows, Linux) and what target OS you’re developing for (IOS, Android), what dependencies you need, specific version control and relevant SDK set up. as </w:t>
-      </w:r>
-      <w:r>
-        <w:lastRenderedPageBreak/>
-        <w:t xml:space="preserve">this is the more experienced way to use React Native the assistance Expo provides mentioned above is lost. when comparing this with Expo, it’s clear to me that the use of Expo would be better for my situation as I’m not at the level and don’t have time available to be to get there in time for the end of this project. The assistance that Expo offers will help me spend more time into the core code functionality and design of my app.  </w:t>
-      </w:r>
-    </w:p>
-    <w:p>
-      <w:r>
-        <w:t>The original plan for the layout/design of the app was for it to be in a web app format with just plain JavaScript and React.js, as this would have been easier for me to create due to lack of experience and skill with the tools required to develop a app for either the Android or IOS markets. With the discovery of the React Native framework and the tools that can be used alongside it, this puts me in a position where I can create my app in a more comfortable and appropriate environment for mobile app development. Especially with the added functionality that Expo provides with the option to easily test your design on a physical mobile platform will allow me to have a greater control over the design and functionality of my app as I can constantly test and retest my program as I develop it. With these technologies in use my app won’t be in the web app format but more Android focused.</w:t>
-      </w:r>
+      </w:pPr>
+    </w:p>
+    <w:p>
+      <w:pPr>
+        <w:rPr>
+          <w:u w:val="single"/>
+        </w:rPr>
+      </w:pPr>
+    </w:p>
+    <w:p>
+      <w:pPr>
+        <w:rPr>
+          <w:u w:val="single"/>
+        </w:rPr>
+      </w:pPr>
+    </w:p>
+    <w:p>
+      <w:pPr>
+        <w:rPr>
+          <w:u w:val="single"/>
+        </w:rPr>
+      </w:pPr>
+    </w:p>
+    <w:p>
+      <w:pPr>
+        <w:rPr>
+          <w:u w:val="single"/>
+        </w:rPr>
+      </w:pPr>
+    </w:p>
+    <w:p>
+      <w:pPr>
+        <w:rPr>
+          <w:u w:val="single"/>
+        </w:rPr>
+      </w:pPr>
+    </w:p>
+    <w:p>
+      <w:pPr>
+        <w:rPr>
+          <w:u w:val="single"/>
+        </w:rPr>
+      </w:pPr>
+    </w:p>
+    <w:p>
+      <w:pPr>
+        <w:rPr>
+          <w:u w:val="single"/>
+        </w:rPr>
+      </w:pPr>
+    </w:p>
+    <w:p>
+      <w:pPr>
+        <w:rPr>
+          <w:u w:val="single"/>
+        </w:rPr>
+      </w:pPr>
+    </w:p>
+    <w:p>
+      <w:pPr>
+        <w:rPr>
+          <w:u w:val="single"/>
+        </w:rPr>
+      </w:pPr>
     </w:p>
     <w:p>
       <w:pPr>
@@ -2284,7 +2575,6 @@
     </w:p>
     <w:p>
       <w:r>
-        <w:lastRenderedPageBreak/>
         <w:t>Usability:</w:t>
       </w:r>
     </w:p>
@@ -2323,6 +2613,7 @@
         </w:numPr>
       </w:pPr>
       <w:r>
+        <w:lastRenderedPageBreak/>
         <w:t>Conclusion &amp; Next Steps</w:t>
       </w:r>
     </w:p>
@@ -2363,6 +2654,7 @@
           <w:szCs w:val="22"/>
         </w:rPr>
       </w:pPr>
+      <w:proofErr w:type="spellStart"/>
       <w:r>
         <w:rPr>
           <w:rFonts w:asciiTheme="minorHAnsi" w:hAnsiTheme="minorHAnsi" w:cstheme="minorHAnsi"/>
@@ -2371,7 +2663,18 @@
           <w:sz w:val="22"/>
           <w:szCs w:val="22"/>
         </w:rPr>
-        <w:t xml:space="preserve">LeanKit (2019) </w:t>
+        <w:t>LeanKit</w:t>
+      </w:r>
+      <w:proofErr w:type="spellEnd"/>
+      <w:r>
+        <w:rPr>
+          <w:rFonts w:asciiTheme="minorHAnsi" w:hAnsiTheme="minorHAnsi" w:cstheme="minorHAnsi"/>
+          <w:b w:val="0"/>
+          <w:bCs w:val="0"/>
+          <w:sz w:val="22"/>
+          <w:szCs w:val="22"/>
+        </w:rPr>
+        <w:t xml:space="preserve"> (2019) </w:t>
       </w:r>
       <w:r>
         <w:rPr>
@@ -2599,6 +2902,7 @@
           <w:szCs w:val="22"/>
         </w:rPr>
       </w:pPr>
+      <w:proofErr w:type="spellStart"/>
       <w:r>
         <w:rPr>
           <w:rFonts w:asciiTheme="minorHAnsi" w:hAnsiTheme="minorHAnsi" w:cstheme="minorHAnsi"/>
@@ -2607,7 +2911,18 @@
           <w:sz w:val="22"/>
           <w:szCs w:val="22"/>
         </w:rPr>
-        <w:t xml:space="preserve">Kakar, K. (2017) </w:t>
+        <w:t>Kakar</w:t>
+      </w:r>
+      <w:proofErr w:type="spellEnd"/>
+      <w:r>
+        <w:rPr>
+          <w:rFonts w:asciiTheme="minorHAnsi" w:hAnsiTheme="minorHAnsi" w:cstheme="minorHAnsi"/>
+          <w:b w:val="0"/>
+          <w:bCs w:val="0"/>
+          <w:sz w:val="22"/>
+          <w:szCs w:val="22"/>
+        </w:rPr>
+        <w:t xml:space="preserve">, K. (2017) </w:t>
       </w:r>
       <w:r>
         <w:rPr>
@@ -2880,7 +3195,6 @@
           <w:sz w:val="22"/>
           <w:szCs w:val="22"/>
         </w:rPr>
-        <w:lastRenderedPageBreak/>
         <w:t xml:space="preserve">Expo (2020) </w:t>
       </w:r>
       <w:r>

</xml_diff>